<commit_message>
updates for project management report
</commit_message>
<xml_diff>
--- a/Compute.Documents/B00235610 - Project Management.docx
+++ b/Compute.Documents/B00235610 - Project Management.docx
@@ -1,6 +1,6 @@
 
 <file path=word/document.xml><?xml version="1.0" encoding="utf-8"?>
-<w:document xmlns:wpc="http://schemas.microsoft.com/office/word/2010/wordprocessingCanvas" xmlns:cx="http://schemas.microsoft.com/office/drawing/2014/chartex" xmlns:cx1="http://schemas.microsoft.com/office/drawing/2015/9/8/chartex" xmlns:cx2="http://schemas.microsoft.com/office/drawing/2015/10/21/chartex" xmlns:cx3="http://schemas.microsoft.com/office/drawing/2016/5/9/chartex" xmlns:cx4="http://schemas.microsoft.com/office/drawing/2016/5/10/chartex" xmlns:cx5="http://schemas.microsoft.com/office/drawing/2016/5/11/chartex" xmlns:mc="http://schemas.openxmlformats.org/markup-compatibility/2006" xmlns:o="urn:schemas-microsoft-com:office:office" xmlns:r="http://schemas.openxmlformats.org/officeDocument/2006/relationships" xmlns:m="http://schemas.openxmlformats.org/officeDocument/2006/math" xmlns:v="urn:schemas-microsoft-com:vml" xmlns:wp14="http://schemas.microsoft.com/office/word/2010/wordprocessingDrawing" xmlns:wp="http://schemas.openxmlformats.org/drawingml/2006/wordprocessingDrawing" xmlns:w10="urn:schemas-microsoft-com:office:word" xmlns:w="http://schemas.openxmlformats.org/wordprocessingml/2006/main" xmlns:w14="http://schemas.microsoft.com/office/word/2010/wordml" xmlns:w15="http://schemas.microsoft.com/office/word/2012/wordml" xmlns:w16se="http://schemas.microsoft.com/office/word/2015/wordml/symex" xmlns:wpg="http://schemas.microsoft.com/office/word/2010/wordprocessingGroup" xmlns:wpi="http://schemas.microsoft.com/office/word/2010/wordprocessingInk" xmlns:wne="http://schemas.microsoft.com/office/word/2006/wordml" xmlns:wps="http://schemas.microsoft.com/office/word/2010/wordprocessingShape" mc:Ignorable="w14 w15 w16se wp14">
+<w:document xmlns:wpc="http://schemas.microsoft.com/office/word/2010/wordprocessingCanvas" xmlns:mo="http://schemas.microsoft.com/office/mac/office/2008/main" xmlns:mc="http://schemas.openxmlformats.org/markup-compatibility/2006" xmlns:mv="urn:schemas-microsoft-com:mac:vml" xmlns:o="urn:schemas-microsoft-com:office:office" xmlns:r="http://schemas.openxmlformats.org/officeDocument/2006/relationships" xmlns:m="http://schemas.openxmlformats.org/officeDocument/2006/math" xmlns:v="urn:schemas-microsoft-com:vml" xmlns:wp14="http://schemas.microsoft.com/office/word/2010/wordprocessingDrawing" xmlns:wp="http://schemas.openxmlformats.org/drawingml/2006/wordprocessingDrawing" xmlns:w10="urn:schemas-microsoft-com:office:word" xmlns:w="http://schemas.openxmlformats.org/wordprocessingml/2006/main" xmlns:w14="http://schemas.microsoft.com/office/word/2010/wordml" xmlns:w15="http://schemas.microsoft.com/office/word/2012/wordml" xmlns:wpg="http://schemas.microsoft.com/office/word/2010/wordprocessingGroup" xmlns:wpi="http://schemas.microsoft.com/office/word/2010/wordprocessingInk" xmlns:wne="http://schemas.microsoft.com/office/word/2006/wordml" xmlns:wps="http://schemas.microsoft.com/office/word/2010/wordprocessingShape" mc:Ignorable="w14 w15 wp14">
   <w:body>
     <w:p>
       <w:pPr>
@@ -39,7 +39,7 @@
           <w:lang w:eastAsia="en-GB"/>
         </w:rPr>
         <w:drawing>
-          <wp:inline distT="0" distB="0" distL="0" distR="0" wp14:anchorId="713C57A1" wp14:editId="32FA9E18">
+          <wp:inline distT="0" distB="0" distL="0" distR="0" wp14:anchorId="539865CC" wp14:editId="18861648">
             <wp:extent cx="1885950" cy="1352550"/>
             <wp:effectExtent l="19050" t="0" r="0" b="0"/>
             <wp:docPr id="1" name="Picture 1" descr="wee UWS logo"/>
@@ -261,8 +261,6 @@
         </w:rPr>
         <w:t>William Taylor</w:t>
       </w:r>
-      <w:bookmarkStart w:id="0" w:name="_GoBack"/>
-      <w:bookmarkEnd w:id="0"/>
     </w:p>
     <w:p>
       <w:pPr>
@@ -323,15 +321,7 @@
           <w:sz w:val="28"/>
           <w:szCs w:val="28"/>
         </w:rPr>
-        <w:t>12</w:t>
-      </w:r>
-      <w:r>
-        <w:rPr>
-          <w:rFonts w:cs="Arial"/>
-          <w:sz w:val="28"/>
-          <w:szCs w:val="28"/>
-        </w:rPr>
-        <w:t>/03/2017</w:t>
+        <w:t>12/03/2017</w:t>
       </w:r>
     </w:p>
     <w:p>
@@ -392,6 +382,12 @@
     </w:p>
     <w:sdt>
       <w:sdtPr>
+        <w:rPr>
+          <w:rFonts w:ascii="Cambria" w:eastAsiaTheme="minorEastAsia" w:hAnsi="Cambria" w:cstheme="minorBidi"/>
+          <w:sz w:val="22"/>
+          <w:szCs w:val="21"/>
+          <w:lang w:val="en-GB"/>
+        </w:rPr>
         <w:id w:val="-1668703669"/>
         <w:docPartObj>
           <w:docPartGallery w:val="Table of Contents"/>
@@ -400,13 +396,9 @@
       </w:sdtPr>
       <w:sdtEndPr>
         <w:rPr>
-          <w:rFonts w:ascii="Cambria" w:eastAsiaTheme="minorEastAsia" w:hAnsi="Cambria" w:cstheme="minorBidi"/>
           <w:b/>
           <w:bCs/>
           <w:noProof/>
-          <w:sz w:val="22"/>
-          <w:szCs w:val="21"/>
-          <w:lang w:val="en-GB"/>
         </w:rPr>
       </w:sdtEndPr>
       <w:sdtContent>
@@ -2687,13 +2679,22 @@
     <w:p>
       <w:pPr>
         <w:pStyle w:val="Heading1"/>
-      </w:pPr>
-      <w:bookmarkStart w:id="1" w:name="_Toc477122062"/>
+        <w:numPr>
+          <w:ilvl w:val="0"/>
+          <w:numId w:val="2"/>
+        </w:numPr>
+      </w:pPr>
+      <w:bookmarkStart w:id="0" w:name="_Toc477122062"/>
       <w:r>
         <w:lastRenderedPageBreak/>
-        <w:t>1.0 Management Overview</w:t>
-      </w:r>
-      <w:bookmarkEnd w:id="1"/>
+        <w:t>Management Overview</w:t>
+      </w:r>
+      <w:bookmarkEnd w:id="0"/>
+    </w:p>
+    <w:p>
+      <w:r>
+        <w:t>A lot of work went into managing the work in this module as there was a lot to do.</w:t>
+      </w:r>
     </w:p>
     <w:p>
       <w:pPr>
@@ -2723,11 +2724,11 @@
         <w:pStyle w:val="Heading2"/>
         <w:spacing w:after="120"/>
       </w:pPr>
-      <w:bookmarkStart w:id="2" w:name="_Toc477122063"/>
+      <w:bookmarkStart w:id="1" w:name="_Toc477122063"/>
       <w:r>
         <w:t>1.1 Workflow</w:t>
       </w:r>
-      <w:bookmarkEnd w:id="2"/>
+      <w:bookmarkEnd w:id="1"/>
       <w:r>
         <w:t xml:space="preserve"> </w:t>
       </w:r>
@@ -2742,44 +2743,37 @@
     <w:p/>
     <w:p/>
     <w:p/>
-    <w:p/>
     <w:p>
       <w:pPr>
         <w:pStyle w:val="Heading2"/>
         <w:spacing w:after="120"/>
       </w:pPr>
-      <w:bookmarkStart w:id="3" w:name="_Toc477122064"/>
-      <w:r>
-        <w:t>1.2</w:t>
-      </w:r>
-      <w:r>
-        <w:t xml:space="preserve"> </w:t>
-      </w:r>
-      <w:r>
-        <w:t>Gantt Charts</w:t>
-      </w:r>
-      <w:bookmarkEnd w:id="3"/>
-    </w:p>
-    <w:p>
-      <w:r>
-        <w:t>Find below the Gantt charts I used to ensure I had a good plan laid out for completing the project.</w:t>
-      </w:r>
-    </w:p>
-    <w:p/>
-    <w:p>
+      <w:bookmarkStart w:id="2" w:name="_Toc477122064"/>
+      <w:r>
+        <w:t>1.2 Gantt Charts</w:t>
+      </w:r>
+      <w:bookmarkEnd w:id="2"/>
+    </w:p>
+    <w:p>
+      <w:pPr>
+        <w:jc w:val="both"/>
+        <w:rPr>
+          <w:sz w:val="24"/>
+        </w:rPr>
+      </w:pPr>
       <w:r>
         <w:rPr>
           <w:noProof/>
           <w:lang w:eastAsia="en-GB"/>
         </w:rPr>
         <w:drawing>
-          <wp:anchor distT="0" distB="0" distL="114300" distR="114300" simplePos="0" relativeHeight="251662336" behindDoc="1" locked="0" layoutInCell="1" allowOverlap="1">
+          <wp:anchor distT="0" distB="0" distL="114300" distR="114300" simplePos="0" relativeHeight="251662336" behindDoc="1" locked="0" layoutInCell="1" allowOverlap="1" wp14:anchorId="6B119375" wp14:editId="79B60ADB">
             <wp:simplePos x="0" y="0"/>
             <wp:positionH relativeFrom="margin">
-              <wp:align>left</wp:align>
+              <wp:posOffset>163195</wp:posOffset>
             </wp:positionH>
             <wp:positionV relativeFrom="paragraph">
-              <wp:posOffset>768433</wp:posOffset>
+              <wp:posOffset>1286510</wp:posOffset>
             </wp:positionV>
             <wp:extent cx="6218555" cy="2866390"/>
             <wp:effectExtent l="0" t="0" r="0" b="0"/>
@@ -2836,11 +2830,31 @@
       </w:r>
       <w:r>
         <w:rPr>
+          <w:sz w:val="24"/>
+        </w:rPr>
+        <w:t xml:space="preserve">To help layout the tasks and work to be done in both trimesters a Gantt chart was created for each trimester. I am very fortunate to have followed </w:t>
+      </w:r>
+      <w:r>
+        <w:rPr>
+          <w:sz w:val="24"/>
+        </w:rPr>
+        <w:t>these Gantt charts to the letter resulting in a project that was completed earlier than expected. When it came to creating, these Gantt charts a single task was broken down into sub tasks and then assigned to the Gantt Chart.</w:t>
+      </w:r>
+      <w:r>
+        <w:rPr>
+          <w:sz w:val="24"/>
+        </w:rPr>
+        <w:t xml:space="preserve"> Particularly in Trimester 1 you can see a lot of tasks were finished earlier than expected and that was thanks to a lot of development work being done before the module started. </w:t>
+      </w:r>
+    </w:p>
+    <w:p>
+      <w:r>
+        <w:rPr>
           <w:noProof/>
           <w:lang w:eastAsia="en-GB"/>
         </w:rPr>
         <w:drawing>
-          <wp:anchor distT="0" distB="0" distL="114300" distR="114300" simplePos="0" relativeHeight="251663360" behindDoc="1" locked="0" layoutInCell="1" allowOverlap="1">
+          <wp:anchor distT="0" distB="0" distL="114300" distR="114300" simplePos="0" relativeHeight="251663360" behindDoc="1" locked="0" layoutInCell="1" allowOverlap="1" wp14:anchorId="322AC24D" wp14:editId="2D6CD63F">
             <wp:simplePos x="0" y="0"/>
             <wp:positionH relativeFrom="margin">
               <wp:posOffset>-1270</wp:posOffset>
@@ -2901,7 +2915,7 @@
         <w:pStyle w:val="Heading2"/>
         <w:spacing w:after="120"/>
       </w:pPr>
-      <w:bookmarkStart w:id="4" w:name="_Toc477122065"/>
+      <w:bookmarkStart w:id="3" w:name="_Toc477122065"/>
       <w:r>
         <w:rPr>
           <w:noProof/>
@@ -2909,7 +2923,7 @@
         </w:rPr>
         <w:lastRenderedPageBreak/>
         <w:drawing>
-          <wp:anchor distT="0" distB="0" distL="114300" distR="114300" simplePos="0" relativeHeight="251666432" behindDoc="1" locked="0" layoutInCell="1" allowOverlap="1" wp14:anchorId="07451DF1" wp14:editId="019A4846">
+          <wp:anchor distT="0" distB="0" distL="114300" distR="114300" simplePos="0" relativeHeight="251666432" behindDoc="1" locked="0" layoutInCell="1" allowOverlap="1" wp14:anchorId="4363F34C" wp14:editId="6C797E3A">
             <wp:simplePos x="0" y="0"/>
             <wp:positionH relativeFrom="margin">
               <wp:align>right</wp:align>
@@ -2964,27 +2978,21 @@
           </wp:anchor>
         </w:drawing>
       </w:r>
-      <w:bookmarkEnd w:id="4"/>
+      <w:bookmarkEnd w:id="3"/>
     </w:p>
     <w:p>
       <w:pPr>
         <w:pStyle w:val="Heading2"/>
         <w:spacing w:after="120"/>
       </w:pPr>
-    </w:p>
-    <w:p>
-      <w:pPr>
-        <w:pStyle w:val="Heading2"/>
-        <w:spacing w:after="120"/>
-      </w:pPr>
-      <w:bookmarkStart w:id="5" w:name="_Toc477122066"/>
+      <w:bookmarkStart w:id="4" w:name="_Toc477122066"/>
       <w:r>
         <w:rPr>
           <w:noProof/>
           <w:lang w:eastAsia="en-GB"/>
         </w:rPr>
         <w:drawing>
-          <wp:anchor distT="0" distB="0" distL="114300" distR="114300" simplePos="0" relativeHeight="251661312" behindDoc="1" locked="0" layoutInCell="1" allowOverlap="1">
+          <wp:anchor distT="0" distB="0" distL="114300" distR="114300" simplePos="0" relativeHeight="251661312" behindDoc="1" locked="0" layoutInCell="1" allowOverlap="1" wp14:anchorId="0BEC6C30" wp14:editId="07FF1D52">
             <wp:simplePos x="0" y="0"/>
             <wp:positionH relativeFrom="margin">
               <wp:align>right</wp:align>
@@ -3046,47 +3054,88 @@
         </w:drawing>
       </w:r>
       <w:r>
-        <w:t>1.3</w:t>
-      </w:r>
-      <w:r>
-        <w:t xml:space="preserve"> </w:t>
-      </w:r>
-      <w:r>
-        <w:t>Version Control</w:t>
-      </w:r>
-      <w:bookmarkEnd w:id="5"/>
-    </w:p>
-    <w:p/>
-    <w:p/>
-    <w:p/>
+        <w:t>1.3 Version Control</w:t>
+      </w:r>
+      <w:bookmarkEnd w:id="4"/>
+    </w:p>
+    <w:p>
+      <w:pPr>
+        <w:jc w:val="both"/>
+        <w:rPr>
+          <w:sz w:val="24"/>
+        </w:rPr>
+      </w:pPr>
+      <w:r>
+        <w:rPr>
+          <w:sz w:val="24"/>
+        </w:rPr>
+        <w:t xml:space="preserve">As this was a development based project rather than a normal </w:t>
+      </w:r>
+      <w:r>
+        <w:rPr>
+          <w:sz w:val="24"/>
+        </w:rPr>
+        <w:t xml:space="preserve">research based project </w:t>
+      </w:r>
+      <w:r>
+        <w:rPr>
+          <w:sz w:val="24"/>
+        </w:rPr>
+        <w:t>Git was used for</w:t>
+      </w:r>
+      <w:r>
+        <w:rPr>
+          <w:sz w:val="24"/>
+        </w:rPr>
+        <w:t xml:space="preserve"> version control was used to ensure there was good management of the source code. This not only allows me to manage code more easily but it allows easier troubleshooting and risk management as errors can be </w:t>
+      </w:r>
+      <w:r>
+        <w:rPr>
+          <w:sz w:val="24"/>
+        </w:rPr>
+        <w:t>tied to an individual commit allowing bugs to be easily found and removed.</w:t>
+      </w:r>
+    </w:p>
     <w:p>
       <w:pPr>
         <w:pStyle w:val="Heading2"/>
         <w:spacing w:after="120"/>
       </w:pPr>
-      <w:bookmarkStart w:id="6" w:name="_Toc477122067"/>
+      <w:bookmarkStart w:id="5" w:name="_Toc477122067"/>
+      <w:r>
+        <w:t>1.4 Online Repository</w:t>
+      </w:r>
+      <w:bookmarkEnd w:id="5"/>
+    </w:p>
+    <w:p>
+      <w:pPr>
+        <w:jc w:val="both"/>
+        <w:rPr>
+          <w:sz w:val="24"/>
+        </w:rPr>
+      </w:pPr>
       <w:r>
         <w:rPr>
           <w:noProof/>
           <w:lang w:eastAsia="en-GB"/>
         </w:rPr>
         <w:drawing>
-          <wp:anchor distT="0" distB="0" distL="114300" distR="114300" simplePos="0" relativeHeight="251664384" behindDoc="1" locked="0" layoutInCell="1" allowOverlap="1">
+          <wp:anchor distT="0" distB="0" distL="114300" distR="114300" simplePos="0" relativeHeight="251664384" behindDoc="1" locked="0" layoutInCell="1" allowOverlap="1" wp14:anchorId="611488E3" wp14:editId="075C0977">
             <wp:simplePos x="0" y="0"/>
             <wp:positionH relativeFrom="column">
-              <wp:posOffset>5418035</wp:posOffset>
+              <wp:posOffset>5082540</wp:posOffset>
             </wp:positionH>
             <wp:positionV relativeFrom="paragraph">
-              <wp:posOffset>8099</wp:posOffset>
+              <wp:posOffset>28575</wp:posOffset>
             </wp:positionV>
-            <wp:extent cx="1305791" cy="1305791"/>
-            <wp:effectExtent l="0" t="0" r="8890" b="8890"/>
+            <wp:extent cx="1650365" cy="1650365"/>
+            <wp:effectExtent l="0" t="0" r="635" b="635"/>
             <wp:wrapTight wrapText="bothSides">
               <wp:wrapPolygon edited="0">
                 <wp:start x="0" y="0"/>
-                <wp:lineTo x="0" y="21432"/>
-                <wp:lineTo x="21432" y="21432"/>
-                <wp:lineTo x="21432" y="0"/>
+                <wp:lineTo x="0" y="21276"/>
+                <wp:lineTo x="21276" y="21276"/>
+                <wp:lineTo x="21276" y="0"/>
                 <wp:lineTo x="0" y="0"/>
               </wp:wrapPolygon>
             </wp:wrapTight>
@@ -3119,7 +3168,7 @@
                   <pic:spPr bwMode="auto">
                     <a:xfrm>
                       <a:off x="0" y="0"/>
-                      <a:ext cx="1305791" cy="1305791"/>
+                      <a:ext cx="1650365" cy="1650365"/>
                     </a:xfrm>
                     <a:prstGeom prst="rect">
                       <a:avLst/>
@@ -3142,31 +3191,28 @@
         </w:drawing>
       </w:r>
       <w:r>
-        <w:t>1.4</w:t>
+        <w:rPr>
+          <w:sz w:val="24"/>
+        </w:rPr>
+        <w:t xml:space="preserve">Using </w:t>
+      </w:r>
+      <w:r>
+        <w:rPr>
+          <w:sz w:val="24"/>
+        </w:rPr>
+        <w:t>Git for version control was only one side of the coin. The entire modules source code as well as documents were hosted on GitHub an online git hosting system. GitHub tool not only allows easy tracking of issues through issue management but it gives a great graphical representation of the repository’s progress and workflow state. Below you can find a link to the repository online which is public to anyone who wishes to browse the source code. The graphs you see later in this report are from GitHub which generates graphs and statistics for the repository without any commands need. Also, if people wanted to add to the this honours project they could. They could fork the repository and make they own additions to the platform.</w:t>
+      </w:r>
+    </w:p>
+    <w:p>
+      <w:r>
+        <w:rPr>
+          <w:b/>
+          <w:i/>
+        </w:rPr>
+        <w:t>Online Repository Link:</w:t>
       </w:r>
       <w:r>
         <w:t xml:space="preserve"> </w:t>
-      </w:r>
-      <w:r>
-        <w:t>Online Repository</w:t>
-      </w:r>
-      <w:bookmarkEnd w:id="6"/>
-    </w:p>
-    <w:p>
-      <w:pPr>
-        <w:pStyle w:val="Heading2"/>
-      </w:pPr>
-    </w:p>
-    <w:p/>
-    <w:p/>
-    <w:p/>
-    <w:p/>
-    <w:p/>
-    <w:p/>
-    <w:p/>
-    <w:p>
-      <w:r>
-        <w:t xml:space="preserve">Online Repository Link: </w:t>
       </w:r>
       <w:hyperlink r:id="rId11" w:history="1">
         <w:r>
@@ -3182,7 +3228,7 @@
         <w:pStyle w:val="Heading2"/>
         <w:spacing w:after="120"/>
       </w:pPr>
-      <w:bookmarkStart w:id="7" w:name="_Toc477122068"/>
+      <w:bookmarkStart w:id="6" w:name="_Toc477122068"/>
       <w:r>
         <w:rPr>
           <w:noProof/>
@@ -3190,7 +3236,7 @@
         </w:rPr>
         <w:lastRenderedPageBreak/>
         <w:drawing>
-          <wp:anchor distT="0" distB="0" distL="114300" distR="114300" simplePos="0" relativeHeight="251658240" behindDoc="1" locked="0" layoutInCell="1" allowOverlap="1">
+          <wp:anchor distT="0" distB="0" distL="114300" distR="114300" simplePos="0" relativeHeight="251658240" behindDoc="1" locked="0" layoutInCell="1" allowOverlap="1" wp14:anchorId="4A6EA670" wp14:editId="11F3F207">
             <wp:simplePos x="0" y="0"/>
             <wp:positionH relativeFrom="margin">
               <wp:posOffset>3090381</wp:posOffset>
@@ -3261,15 +3307,9 @@
         </w:drawing>
       </w:r>
       <w:r>
-        <w:t>1.5</w:t>
-      </w:r>
-      <w:r>
-        <w:t xml:space="preserve"> </w:t>
-      </w:r>
-      <w:r>
-        <w:t>Statistics</w:t>
-      </w:r>
-      <w:bookmarkEnd w:id="7"/>
+        <w:t>1.5 Statistics</w:t>
+      </w:r>
+      <w:bookmarkEnd w:id="6"/>
     </w:p>
     <w:p>
       <w:pPr>
@@ -3284,20 +3324,18 @@
         </w:rPr>
         <w:t>These statistics cover my time from when I started the repository and when I handed in my final draft to my supervisor.</w:t>
       </w:r>
-    </w:p>
-    <w:p/>
-    <w:p/>
-    <w:p/>
-    <w:p>
-      <w:pPr>
-        <w:suppressAutoHyphens/>
-        <w:jc w:val="both"/>
-        <w:rPr>
-          <w:rFonts w:cs="Arial"/>
-          <w:spacing w:val="-3"/>
+      <w:r>
+        <w:rPr>
           <w:sz w:val="24"/>
         </w:rPr>
-      </w:pPr>
+        <w:t xml:space="preserve"> These statistics are pulled straight from my online repository. </w:t>
+      </w:r>
+      <w:r>
+        <w:rPr>
+          <w:sz w:val="24"/>
+        </w:rPr>
+        <w:t xml:space="preserve">As is seen I did spend a lot of work on this project and you can see that there are spikes on the contribution graph the relay with the hand in dates for various submissions. It is also worth noting that the </w:t>
+      </w:r>
     </w:p>
     <w:p/>
     <w:p/>
@@ -3309,15 +3347,16 @@
     <w:p/>
     <w:p/>
     <w:p/>
-    <w:p/>
-    <w:p>
+    <w:p>
+      <w:bookmarkStart w:id="7" w:name="_GoBack"/>
+      <w:bookmarkEnd w:id="7"/>
       <w:r>
         <w:rPr>
           <w:noProof/>
           <w:lang w:eastAsia="en-GB"/>
         </w:rPr>
         <w:drawing>
-          <wp:anchor distT="0" distB="0" distL="114300" distR="114300" simplePos="0" relativeHeight="251660288" behindDoc="0" locked="0" layoutInCell="1" allowOverlap="1">
+          <wp:anchor distT="0" distB="0" distL="114300" distR="114300" simplePos="0" relativeHeight="251660288" behindDoc="0" locked="0" layoutInCell="1" allowOverlap="1" wp14:anchorId="5698BA21" wp14:editId="3C2957AF">
             <wp:simplePos x="0" y="0"/>
             <wp:positionH relativeFrom="margin">
               <wp:align>center</wp:align>
@@ -3388,69 +3427,179 @@
     </w:p>
     <w:p>
       <w:r>
-        <w:t xml:space="preserve">Regular meeting was held on a fortnight basis. </w:t>
+        <w:t>Regular meeting was held on a fortnight basis.</w:t>
       </w:r>
     </w:p>
     <w:p/>
+    <w:p>
+      <w:pPr>
+        <w:pStyle w:val="Heading2"/>
+      </w:pPr>
+      <w:bookmarkStart w:id="9" w:name="_Toc477122070"/>
+      <w:r>
+        <w:t>2.1 Meeting 1</w:t>
+      </w:r>
+      <w:bookmarkEnd w:id="9"/>
+    </w:p>
     <w:p/>
     <w:p>
       <w:pPr>
+        <w:pStyle w:val="Heading3"/>
+      </w:pPr>
+      <w:bookmarkStart w:id="10" w:name="_Toc477122071"/>
+      <w:r>
+        <w:t>2.1.1 Meeting Agenda</w:t>
+      </w:r>
+      <w:bookmarkEnd w:id="10"/>
+    </w:p>
+    <w:p/>
+    <w:p>
+      <w:pPr>
+        <w:pStyle w:val="Heading3"/>
+      </w:pPr>
+      <w:bookmarkStart w:id="11" w:name="_Toc477122072"/>
+      <w:r>
+        <w:t>2.1.2</w:t>
+      </w:r>
+      <w:r>
+        <w:t xml:space="preserve"> Meeting </w:t>
+      </w:r>
+      <w:r>
+        <w:t>Minutes</w:t>
+      </w:r>
+      <w:bookmarkEnd w:id="11"/>
+    </w:p>
+    <w:p/>
+    <w:p>
+      <w:pPr>
         <w:pStyle w:val="Heading2"/>
       </w:pPr>
-      <w:bookmarkStart w:id="9" w:name="_Toc477122070"/>
-      <w:r>
-        <w:t>2.1 Meeting 1</w:t>
-      </w:r>
-      <w:bookmarkEnd w:id="9"/>
+    </w:p>
+    <w:p>
+      <w:pPr>
+        <w:pStyle w:val="Heading2"/>
+      </w:pPr>
+    </w:p>
+    <w:p>
+      <w:pPr>
+        <w:pStyle w:val="Heading2"/>
+      </w:pPr>
+      <w:bookmarkStart w:id="12" w:name="_Toc477122073"/>
+      <w:r>
+        <w:t>2.2 Meeting 2</w:t>
+      </w:r>
+      <w:bookmarkEnd w:id="12"/>
+    </w:p>
+    <w:p>
+      <w:pPr>
+        <w:pStyle w:val="Heading2"/>
+      </w:pPr>
+    </w:p>
+    <w:p>
+      <w:pPr>
+        <w:pStyle w:val="Heading3"/>
+      </w:pPr>
+      <w:bookmarkStart w:id="13" w:name="_Toc477122074"/>
+      <w:r>
+        <w:t>2.2.1 Meeting Agenda</w:t>
+      </w:r>
+      <w:bookmarkEnd w:id="13"/>
     </w:p>
     <w:p/>
     <w:p>
       <w:pPr>
         <w:pStyle w:val="Heading3"/>
       </w:pPr>
-      <w:bookmarkStart w:id="10" w:name="_Toc477122071"/>
-      <w:r>
-        <w:t>2.1.1 Meeting Agenda</w:t>
-      </w:r>
-      <w:bookmarkEnd w:id="10"/>
+      <w:bookmarkStart w:id="14" w:name="_Toc477122075"/>
+      <w:r>
+        <w:t>2.1.2 Meeting Minutes</w:t>
+      </w:r>
+      <w:bookmarkEnd w:id="14"/>
     </w:p>
     <w:p/>
     <w:p>
       <w:pPr>
+        <w:pStyle w:val="Heading2"/>
+      </w:pPr>
+    </w:p>
+    <w:p>
+      <w:pPr>
+        <w:pStyle w:val="Heading2"/>
+      </w:pPr>
+      <w:bookmarkStart w:id="15" w:name="_Toc477122076"/>
+      <w:r>
+        <w:t>2.3 Meeting 3</w:t>
+      </w:r>
+      <w:bookmarkEnd w:id="15"/>
+    </w:p>
+    <w:p>
+      <w:pPr>
+        <w:pStyle w:val="Heading2"/>
+      </w:pPr>
+    </w:p>
+    <w:p>
+      <w:pPr>
         <w:pStyle w:val="Heading3"/>
       </w:pPr>
-      <w:bookmarkStart w:id="11" w:name="_Toc477122072"/>
-      <w:r>
-        <w:t>2.1.2</w:t>
-      </w:r>
-      <w:r>
-        <w:t xml:space="preserve"> Meeting </w:t>
-      </w:r>
-      <w:r>
-        <w:t>Minutes</w:t>
-      </w:r>
-      <w:bookmarkEnd w:id="11"/>
+      <w:bookmarkStart w:id="16" w:name="_Toc477122077"/>
+      <w:r>
+        <w:t>2.3.1 Meeting Agenda</w:t>
+      </w:r>
+      <w:bookmarkEnd w:id="16"/>
     </w:p>
     <w:p/>
     <w:p>
       <w:pPr>
+        <w:pStyle w:val="Heading3"/>
+      </w:pPr>
+      <w:bookmarkStart w:id="17" w:name="_Toc477122078"/>
+      <w:r>
+        <w:t>2.3.2 Meeting Minutes</w:t>
+      </w:r>
+      <w:bookmarkEnd w:id="17"/>
+    </w:p>
+    <w:p>
+      <w:pPr>
         <w:pStyle w:val="Heading2"/>
       </w:pPr>
     </w:p>
+    <w:p/>
     <w:p>
       <w:pPr>
         <w:pStyle w:val="Heading2"/>
       </w:pPr>
+      <w:bookmarkStart w:id="18" w:name="_Toc477122079"/>
+      <w:r>
+        <w:t>2.4 Meeting 4</w:t>
+      </w:r>
+      <w:bookmarkEnd w:id="18"/>
     </w:p>
     <w:p>
       <w:pPr>
         <w:pStyle w:val="Heading2"/>
       </w:pPr>
-      <w:bookmarkStart w:id="12" w:name="_Toc477122073"/>
-      <w:r>
-        <w:t>2.2 Meeting 2</w:t>
-      </w:r>
-      <w:bookmarkEnd w:id="12"/>
+    </w:p>
+    <w:p>
+      <w:pPr>
+        <w:pStyle w:val="Heading3"/>
+      </w:pPr>
+      <w:bookmarkStart w:id="19" w:name="_Toc477122080"/>
+      <w:r>
+        <w:t>2.4.1 Meeting Agenda</w:t>
+      </w:r>
+      <w:bookmarkEnd w:id="19"/>
+    </w:p>
+    <w:p/>
+    <w:p>
+      <w:pPr>
+        <w:pStyle w:val="Heading3"/>
+      </w:pPr>
+      <w:bookmarkStart w:id="20" w:name="_Toc477122081"/>
+      <w:r>
+        <w:lastRenderedPageBreak/>
+        <w:t>2.4.2 Meeting Minutes</w:t>
+      </w:r>
+      <w:bookmarkEnd w:id="20"/>
     </w:p>
     <w:p>
       <w:pPr>
@@ -3459,27 +3608,39 @@
     </w:p>
     <w:p>
       <w:pPr>
+        <w:pStyle w:val="Heading2"/>
+      </w:pPr>
+      <w:bookmarkStart w:id="21" w:name="_Toc477122082"/>
+      <w:r>
+        <w:t>2.5 Meeting 5</w:t>
+      </w:r>
+      <w:bookmarkEnd w:id="21"/>
+    </w:p>
+    <w:p>
+      <w:pPr>
+        <w:pStyle w:val="Heading2"/>
+      </w:pPr>
+    </w:p>
+    <w:p>
+      <w:pPr>
         <w:pStyle w:val="Heading3"/>
       </w:pPr>
-      <w:bookmarkStart w:id="13" w:name="_Toc477122074"/>
-      <w:r>
-        <w:t>2.2</w:t>
-      </w:r>
-      <w:r>
-        <w:t>.1 Meeting Agenda</w:t>
-      </w:r>
-      <w:bookmarkEnd w:id="13"/>
+      <w:bookmarkStart w:id="22" w:name="_Toc477122083"/>
+      <w:r>
+        <w:t>2.5.1 Meeting Agenda</w:t>
+      </w:r>
+      <w:bookmarkEnd w:id="22"/>
     </w:p>
     <w:p/>
     <w:p>
       <w:pPr>
         <w:pStyle w:val="Heading3"/>
       </w:pPr>
-      <w:bookmarkStart w:id="14" w:name="_Toc477122075"/>
-      <w:r>
-        <w:t>2.1.2 Meeting Minutes</w:t>
-      </w:r>
-      <w:bookmarkEnd w:id="14"/>
+      <w:bookmarkStart w:id="23" w:name="_Toc477122084"/>
+      <w:r>
+        <w:t>2.5.2 Meeting Minutes</w:t>
+      </w:r>
+      <w:bookmarkEnd w:id="23"/>
     </w:p>
     <w:p/>
     <w:p>
@@ -3491,11 +3652,11 @@
       <w:pPr>
         <w:pStyle w:val="Heading2"/>
       </w:pPr>
-      <w:bookmarkStart w:id="15" w:name="_Toc477122076"/>
-      <w:r>
-        <w:t>2.3 Meeting 3</w:t>
-      </w:r>
-      <w:bookmarkEnd w:id="15"/>
+      <w:bookmarkStart w:id="24" w:name="_Toc477122085"/>
+      <w:r>
+        <w:t>2.6 Meeting 6</w:t>
+      </w:r>
+      <w:bookmarkEnd w:id="24"/>
     </w:p>
     <w:p>
       <w:pPr>
@@ -3506,44 +3667,63 @@
       <w:pPr>
         <w:pStyle w:val="Heading3"/>
       </w:pPr>
-      <w:bookmarkStart w:id="16" w:name="_Toc477122077"/>
-      <w:r>
-        <w:t>2.3</w:t>
-      </w:r>
-      <w:r>
-        <w:t>.1 Meeting Agenda</w:t>
-      </w:r>
-      <w:bookmarkEnd w:id="16"/>
+      <w:bookmarkStart w:id="25" w:name="_Toc477122086"/>
+      <w:r>
+        <w:t>2.6.1 Meeting Agenda</w:t>
+      </w:r>
+      <w:bookmarkEnd w:id="25"/>
     </w:p>
     <w:p/>
     <w:p>
       <w:pPr>
         <w:pStyle w:val="Heading3"/>
       </w:pPr>
-      <w:bookmarkStart w:id="17" w:name="_Toc477122078"/>
-      <w:r>
-        <w:t>2.3</w:t>
-      </w:r>
-      <w:r>
-        <w:t>.2 Meeting Minutes</w:t>
-      </w:r>
-      <w:bookmarkEnd w:id="17"/>
+      <w:bookmarkStart w:id="26" w:name="_Toc477122087"/>
+      <w:r>
+        <w:t>2.6.2 Meeting Minutes</w:t>
+      </w:r>
+      <w:bookmarkEnd w:id="26"/>
     </w:p>
     <w:p>
       <w:pPr>
         <w:pStyle w:val="Heading2"/>
       </w:pPr>
     </w:p>
+    <w:p>
+      <w:pPr>
+        <w:pStyle w:val="Heading2"/>
+      </w:pPr>
+      <w:bookmarkStart w:id="27" w:name="_Toc477122088"/>
+      <w:r>
+        <w:t>2.7 Meeting 7</w:t>
+      </w:r>
+      <w:bookmarkEnd w:id="27"/>
+    </w:p>
+    <w:p>
+      <w:pPr>
+        <w:pStyle w:val="Heading3"/>
+      </w:pPr>
+      <w:bookmarkStart w:id="28" w:name="_Toc477122089"/>
+      <w:r>
+        <w:t>2.7.1 Meeting Agenda</w:t>
+      </w:r>
+      <w:bookmarkEnd w:id="28"/>
+    </w:p>
     <w:p/>
     <w:p>
       <w:pPr>
+        <w:pStyle w:val="Heading3"/>
+      </w:pPr>
+      <w:bookmarkStart w:id="29" w:name="_Toc477122090"/>
+      <w:r>
+        <w:t>2.7.2 Meeting Minutes</w:t>
+      </w:r>
+      <w:bookmarkEnd w:id="29"/>
+    </w:p>
+    <w:p>
+      <w:pPr>
         <w:pStyle w:val="Heading2"/>
       </w:pPr>
-      <w:bookmarkStart w:id="18" w:name="_Toc477122079"/>
-      <w:r>
-        <w:t>2.4 Meeting 4</w:t>
-      </w:r>
-      <w:bookmarkEnd w:id="18"/>
     </w:p>
     <w:p>
       <w:pPr>
@@ -3552,214 +3732,33 @@
     </w:p>
     <w:p>
       <w:pPr>
+        <w:pStyle w:val="Heading2"/>
+      </w:pPr>
+      <w:bookmarkStart w:id="30" w:name="_Toc477122091"/>
+      <w:r>
+        <w:t>2.8 Meeting 8</w:t>
+      </w:r>
+      <w:bookmarkEnd w:id="30"/>
+    </w:p>
+    <w:p/>
+    <w:p>
+      <w:pPr>
         <w:pStyle w:val="Heading3"/>
       </w:pPr>
-      <w:bookmarkStart w:id="19" w:name="_Toc477122080"/>
-      <w:r>
-        <w:t>2.4</w:t>
-      </w:r>
-      <w:r>
-        <w:t>.1 Meeting Agenda</w:t>
-      </w:r>
-      <w:bookmarkEnd w:id="19"/>
+      <w:bookmarkStart w:id="31" w:name="_Toc477122092"/>
+      <w:r>
+        <w:t>2.8.1 Meeting Agenda</w:t>
+      </w:r>
+      <w:bookmarkEnd w:id="31"/>
     </w:p>
     <w:p/>
     <w:p>
       <w:pPr>
         <w:pStyle w:val="Heading3"/>
       </w:pPr>
-      <w:bookmarkStart w:id="20" w:name="_Toc477122081"/>
-      <w:r>
-        <w:lastRenderedPageBreak/>
-        <w:t>2.4</w:t>
-      </w:r>
-      <w:r>
-        <w:t>.2 Meeting Minutes</w:t>
-      </w:r>
-      <w:bookmarkEnd w:id="20"/>
-    </w:p>
-    <w:p>
-      <w:pPr>
-        <w:pStyle w:val="Heading2"/>
-      </w:pPr>
-    </w:p>
-    <w:p>
-      <w:pPr>
-        <w:pStyle w:val="Heading2"/>
-      </w:pPr>
-      <w:bookmarkStart w:id="21" w:name="_Toc477122082"/>
-      <w:r>
-        <w:t>2.5 Meeting 5</w:t>
-      </w:r>
-      <w:bookmarkEnd w:id="21"/>
-    </w:p>
-    <w:p>
-      <w:pPr>
-        <w:pStyle w:val="Heading2"/>
-      </w:pPr>
-    </w:p>
-    <w:p>
-      <w:pPr>
-        <w:pStyle w:val="Heading3"/>
-      </w:pPr>
-      <w:bookmarkStart w:id="22" w:name="_Toc477122083"/>
-      <w:r>
-        <w:t>2.5</w:t>
-      </w:r>
-      <w:r>
-        <w:t>.1 Meeting Agenda</w:t>
-      </w:r>
-      <w:bookmarkEnd w:id="22"/>
-    </w:p>
-    <w:p/>
-    <w:p>
-      <w:pPr>
-        <w:pStyle w:val="Heading3"/>
-      </w:pPr>
-      <w:bookmarkStart w:id="23" w:name="_Toc477122084"/>
-      <w:r>
-        <w:t>2.5</w:t>
-      </w:r>
-      <w:r>
-        <w:t>.2 Meeting Minutes</w:t>
-      </w:r>
-      <w:bookmarkEnd w:id="23"/>
-    </w:p>
-    <w:p/>
-    <w:p>
-      <w:pPr>
-        <w:pStyle w:val="Heading2"/>
-      </w:pPr>
-    </w:p>
-    <w:p>
-      <w:pPr>
-        <w:pStyle w:val="Heading2"/>
-      </w:pPr>
-      <w:bookmarkStart w:id="24" w:name="_Toc477122085"/>
-      <w:r>
-        <w:t>2.6 Meeting 6</w:t>
-      </w:r>
-      <w:bookmarkEnd w:id="24"/>
-    </w:p>
-    <w:p>
-      <w:pPr>
-        <w:pStyle w:val="Heading2"/>
-      </w:pPr>
-    </w:p>
-    <w:p>
-      <w:pPr>
-        <w:pStyle w:val="Heading3"/>
-      </w:pPr>
-      <w:bookmarkStart w:id="25" w:name="_Toc477122086"/>
-      <w:r>
-        <w:t>2.6</w:t>
-      </w:r>
-      <w:r>
-        <w:t>.1 Meeting Agenda</w:t>
-      </w:r>
-      <w:bookmarkEnd w:id="25"/>
-    </w:p>
-    <w:p/>
-    <w:p>
-      <w:pPr>
-        <w:pStyle w:val="Heading3"/>
-      </w:pPr>
-      <w:bookmarkStart w:id="26" w:name="_Toc477122087"/>
-      <w:r>
-        <w:t>2.6</w:t>
-      </w:r>
-      <w:r>
-        <w:t>.2 Meeting Minutes</w:t>
-      </w:r>
-      <w:bookmarkEnd w:id="26"/>
-    </w:p>
-    <w:p>
-      <w:pPr>
-        <w:pStyle w:val="Heading2"/>
-      </w:pPr>
-    </w:p>
-    <w:p>
-      <w:pPr>
-        <w:pStyle w:val="Heading2"/>
-      </w:pPr>
-      <w:bookmarkStart w:id="27" w:name="_Toc477122088"/>
-      <w:r>
-        <w:t>2.7 Meeting 7</w:t>
-      </w:r>
-      <w:bookmarkEnd w:id="27"/>
-    </w:p>
-    <w:p>
-      <w:pPr>
-        <w:pStyle w:val="Heading3"/>
-      </w:pPr>
-      <w:bookmarkStart w:id="28" w:name="_Toc477122089"/>
-      <w:r>
-        <w:t>2.7</w:t>
-      </w:r>
-      <w:r>
-        <w:t>.1 Meeting Agenda</w:t>
-      </w:r>
-      <w:bookmarkEnd w:id="28"/>
-    </w:p>
-    <w:p/>
-    <w:p>
-      <w:pPr>
-        <w:pStyle w:val="Heading3"/>
-      </w:pPr>
-      <w:bookmarkStart w:id="29" w:name="_Toc477122090"/>
-      <w:r>
-        <w:t>2.7</w:t>
-      </w:r>
-      <w:r>
-        <w:t>.2 Meeting Minutes</w:t>
-      </w:r>
-      <w:bookmarkEnd w:id="29"/>
-    </w:p>
-    <w:p>
-      <w:pPr>
-        <w:pStyle w:val="Heading2"/>
-      </w:pPr>
-    </w:p>
-    <w:p>
-      <w:pPr>
-        <w:pStyle w:val="Heading2"/>
-      </w:pPr>
-    </w:p>
-    <w:p>
-      <w:pPr>
-        <w:pStyle w:val="Heading2"/>
-      </w:pPr>
-      <w:bookmarkStart w:id="30" w:name="_Toc477122091"/>
-      <w:r>
-        <w:t>2.8 Meeting 8</w:t>
-      </w:r>
-      <w:bookmarkEnd w:id="30"/>
-    </w:p>
-    <w:p/>
-    <w:p>
-      <w:pPr>
-        <w:pStyle w:val="Heading3"/>
-      </w:pPr>
-      <w:bookmarkStart w:id="31" w:name="_Toc477122092"/>
-      <w:r>
-        <w:t>2.8</w:t>
-      </w:r>
-      <w:r>
-        <w:t>.1 Meeting Agenda</w:t>
-      </w:r>
-      <w:bookmarkEnd w:id="31"/>
-    </w:p>
-    <w:p/>
-    <w:p>
-      <w:pPr>
-        <w:pStyle w:val="Heading3"/>
-      </w:pPr>
       <w:bookmarkStart w:id="32" w:name="_Toc477122093"/>
       <w:r>
-        <w:t>2.8</w:t>
-      </w:r>
-      <w:r>
-        <w:t>.2 Meeting Minutes</w:t>
+        <w:t>2.8.2 Meeting Minutes</w:t>
       </w:r>
       <w:bookmarkEnd w:id="32"/>
     </w:p>
@@ -3798,11 +3797,11 @@
 </file>
 
 <file path=word/numbering.xml><?xml version="1.0" encoding="utf-8"?>
-<w:numbering xmlns:wpc="http://schemas.microsoft.com/office/word/2010/wordprocessingCanvas" xmlns:cx="http://schemas.microsoft.com/office/drawing/2014/chartex" xmlns:cx1="http://schemas.microsoft.com/office/drawing/2015/9/8/chartex" xmlns:cx2="http://schemas.microsoft.com/office/drawing/2015/10/21/chartex" xmlns:cx3="http://schemas.microsoft.com/office/drawing/2016/5/9/chartex" xmlns:cx4="http://schemas.microsoft.com/office/drawing/2016/5/10/chartex" xmlns:cx5="http://schemas.microsoft.com/office/drawing/2016/5/11/chartex" xmlns:mc="http://schemas.openxmlformats.org/markup-compatibility/2006" xmlns:o="urn:schemas-microsoft-com:office:office" xmlns:r="http://schemas.openxmlformats.org/officeDocument/2006/relationships" xmlns:m="http://schemas.openxmlformats.org/officeDocument/2006/math" xmlns:v="urn:schemas-microsoft-com:vml" xmlns:wp14="http://schemas.microsoft.com/office/word/2010/wordprocessingDrawing" xmlns:wp="http://schemas.openxmlformats.org/drawingml/2006/wordprocessingDrawing" xmlns:w10="urn:schemas-microsoft-com:office:word" xmlns:w="http://schemas.openxmlformats.org/wordprocessingml/2006/main" xmlns:w14="http://schemas.microsoft.com/office/word/2010/wordml" xmlns:w15="http://schemas.microsoft.com/office/word/2012/wordml" xmlns:w16se="http://schemas.microsoft.com/office/word/2015/wordml/symex" xmlns:wpg="http://schemas.microsoft.com/office/word/2010/wordprocessingGroup" xmlns:wpi="http://schemas.microsoft.com/office/word/2010/wordprocessingInk" xmlns:wne="http://schemas.microsoft.com/office/word/2006/wordml" xmlns:wps="http://schemas.microsoft.com/office/word/2010/wordprocessingShape" mc:Ignorable="w14 w15 w16se wp14">
-  <w:abstractNum w:abstractNumId="0" w15:restartNumberingAfterBreak="0">
-    <w:nsid w:val="6C246708"/>
+<w:numbering xmlns:wpc="http://schemas.microsoft.com/office/word/2010/wordprocessingCanvas" xmlns:mo="http://schemas.microsoft.com/office/mac/office/2008/main" xmlns:mc="http://schemas.openxmlformats.org/markup-compatibility/2006" xmlns:mv="urn:schemas-microsoft-com:mac:vml" xmlns:o="urn:schemas-microsoft-com:office:office" xmlns:r="http://schemas.openxmlformats.org/officeDocument/2006/relationships" xmlns:m="http://schemas.openxmlformats.org/officeDocument/2006/math" xmlns:v="urn:schemas-microsoft-com:vml" xmlns:wp14="http://schemas.microsoft.com/office/word/2010/wordprocessingDrawing" xmlns:wp="http://schemas.openxmlformats.org/drawingml/2006/wordprocessingDrawing" xmlns:w10="urn:schemas-microsoft-com:office:word" xmlns:w="http://schemas.openxmlformats.org/wordprocessingml/2006/main" xmlns:w14="http://schemas.microsoft.com/office/word/2010/wordml" xmlns:w15="http://schemas.microsoft.com/office/word/2012/wordml" xmlns:wpg="http://schemas.microsoft.com/office/word/2010/wordprocessingGroup" xmlns:wpi="http://schemas.microsoft.com/office/word/2010/wordprocessingInk" xmlns:wne="http://schemas.microsoft.com/office/word/2006/wordml" xmlns:wps="http://schemas.microsoft.com/office/word/2010/wordprocessingShape" mc:Ignorable="w14 w15 wp14">
+  <w:abstractNum w:abstractNumId="0">
+    <w:nsid w:val="225F4672"/>
     <w:multiLevelType w:val="multilevel"/>
-    <w:tmpl w:val="C35640DE"/>
+    <w:tmpl w:val="A1FCB386"/>
     <w:lvl w:ilvl="0">
       <w:start w:val="1"/>
       <w:numFmt w:val="decimal"/>
@@ -3912,14 +3911,130 @@
       </w:rPr>
     </w:lvl>
   </w:abstractNum>
+  <w:abstractNum w:abstractNumId="1">
+    <w:nsid w:val="6C246708"/>
+    <w:multiLevelType w:val="multilevel"/>
+    <w:tmpl w:val="C35640DE"/>
+    <w:lvl w:ilvl="0">
+      <w:start w:val="1"/>
+      <w:numFmt w:val="decimal"/>
+      <w:lvlText w:val="%1.0"/>
+      <w:lvlJc w:val="left"/>
+      <w:pPr>
+        <w:ind w:left="660" w:hanging="660"/>
+      </w:pPr>
+      <w:rPr>
+        <w:rFonts w:hint="default"/>
+      </w:rPr>
+    </w:lvl>
+    <w:lvl w:ilvl="1">
+      <w:start w:val="1"/>
+      <w:numFmt w:val="decimal"/>
+      <w:lvlText w:val="%1.%2"/>
+      <w:lvlJc w:val="left"/>
+      <w:pPr>
+        <w:ind w:left="1380" w:hanging="660"/>
+      </w:pPr>
+      <w:rPr>
+        <w:rFonts w:hint="default"/>
+      </w:rPr>
+    </w:lvl>
+    <w:lvl w:ilvl="2">
+      <w:start w:val="1"/>
+      <w:numFmt w:val="decimal"/>
+      <w:lvlText w:val="%1.%2.%3"/>
+      <w:lvlJc w:val="left"/>
+      <w:pPr>
+        <w:ind w:left="2160" w:hanging="720"/>
+      </w:pPr>
+      <w:rPr>
+        <w:rFonts w:hint="default"/>
+      </w:rPr>
+    </w:lvl>
+    <w:lvl w:ilvl="3">
+      <w:start w:val="1"/>
+      <w:numFmt w:val="decimal"/>
+      <w:lvlText w:val="%1.%2.%3.%4"/>
+      <w:lvlJc w:val="left"/>
+      <w:pPr>
+        <w:ind w:left="2880" w:hanging="720"/>
+      </w:pPr>
+      <w:rPr>
+        <w:rFonts w:hint="default"/>
+      </w:rPr>
+    </w:lvl>
+    <w:lvl w:ilvl="4">
+      <w:start w:val="1"/>
+      <w:numFmt w:val="decimal"/>
+      <w:lvlText w:val="%1.%2.%3.%4.%5"/>
+      <w:lvlJc w:val="left"/>
+      <w:pPr>
+        <w:ind w:left="3960" w:hanging="1080"/>
+      </w:pPr>
+      <w:rPr>
+        <w:rFonts w:hint="default"/>
+      </w:rPr>
+    </w:lvl>
+    <w:lvl w:ilvl="5">
+      <w:start w:val="1"/>
+      <w:numFmt w:val="decimal"/>
+      <w:lvlText w:val="%1.%2.%3.%4.%5.%6"/>
+      <w:lvlJc w:val="left"/>
+      <w:pPr>
+        <w:ind w:left="4680" w:hanging="1080"/>
+      </w:pPr>
+      <w:rPr>
+        <w:rFonts w:hint="default"/>
+      </w:rPr>
+    </w:lvl>
+    <w:lvl w:ilvl="6">
+      <w:start w:val="1"/>
+      <w:numFmt w:val="decimal"/>
+      <w:lvlText w:val="%1.%2.%3.%4.%5.%6.%7"/>
+      <w:lvlJc w:val="left"/>
+      <w:pPr>
+        <w:ind w:left="5760" w:hanging="1440"/>
+      </w:pPr>
+      <w:rPr>
+        <w:rFonts w:hint="default"/>
+      </w:rPr>
+    </w:lvl>
+    <w:lvl w:ilvl="7">
+      <w:start w:val="1"/>
+      <w:numFmt w:val="decimal"/>
+      <w:lvlText w:val="%1.%2.%3.%4.%5.%6.%7.%8"/>
+      <w:lvlJc w:val="left"/>
+      <w:pPr>
+        <w:ind w:left="6480" w:hanging="1440"/>
+      </w:pPr>
+      <w:rPr>
+        <w:rFonts w:hint="default"/>
+      </w:rPr>
+    </w:lvl>
+    <w:lvl w:ilvl="8">
+      <w:start w:val="1"/>
+      <w:numFmt w:val="decimal"/>
+      <w:lvlText w:val="%1.%2.%3.%4.%5.%6.%7.%8.%9"/>
+      <w:lvlJc w:val="left"/>
+      <w:pPr>
+        <w:ind w:left="7560" w:hanging="1800"/>
+      </w:pPr>
+      <w:rPr>
+        <w:rFonts w:hint="default"/>
+      </w:rPr>
+    </w:lvl>
+  </w:abstractNum>
   <w:num w:numId="1">
+    <w:abstractNumId w:val="1"/>
+  </w:num>
+  <w:num w:numId="2">
     <w:abstractNumId w:val="0"/>
   </w:num>
 </w:numbering>
 </file>
 
 <file path=word/styles.xml><?xml version="1.0" encoding="utf-8"?>
-<w:styles xmlns:mc="http://schemas.openxmlformats.org/markup-compatibility/2006" xmlns:r="http://schemas.openxmlformats.org/officeDocument/2006/relationships" xmlns:w="http://schemas.openxmlformats.org/wordprocessingml/2006/main" xmlns:w14="http://schemas.microsoft.com/office/word/2010/wordml" xmlns:w15="http://schemas.microsoft.com/office/word/2012/wordml" xmlns:w16se="http://schemas.microsoft.com/office/word/2015/wordml/symex" mc:Ignorable="w14 w15 w16se">
+<w:styles xmlns:mc="http://schemas.openxmlformats.org/markup-compatibility/2006" xmlns:r="http://schemas.openxmlformats.org/officeDocument/2006/relationships" xmlns:w="http://schemas.openxmlformats.org/wordprocessingml/2006/main" xmlns:w14="http://schemas.microsoft.com/office/word/2010/wordml" xmlns:w15="http://schemas.microsoft.com/office/word/2012/wordml" mc:Ignorable="w14 w15">
   <w:docDefaults>
     <w:rPrDefault>
       <w:rPr>
@@ -3935,7 +4050,7 @@
       </w:pPr>
     </w:pPrDefault>
   </w:docDefaults>
-  <w:latentStyles w:defLockedState="0" w:defUIPriority="99" w:defSemiHidden="0" w:defUnhideWhenUsed="0" w:defQFormat="0" w:count="374">
+  <w:latentStyles w:defLockedState="0" w:defUIPriority="99" w:defSemiHidden="0" w:defUnhideWhenUsed="0" w:defQFormat="0" w:count="382">
     <w:lsdException w:name="Normal" w:uiPriority="0" w:qFormat="1"/>
     <w:lsdException w:name="heading 1" w:uiPriority="9" w:qFormat="1"/>
     <w:lsdException w:name="heading 2" w:semiHidden="1" w:uiPriority="9" w:unhideWhenUsed="1" w:qFormat="1"/>
@@ -4309,7 +4424,6 @@
     <w:lsdException w:name="List Table 7 Colorful Accent 6" w:uiPriority="52"/>
     <w:lsdException w:name="Mention" w:semiHidden="1" w:unhideWhenUsed="1"/>
     <w:lsdException w:name="Smart Hyperlink" w:semiHidden="1" w:unhideWhenUsed="1"/>
-    <w:lsdException w:name="Hashtag" w:semiHidden="1" w:unhideWhenUsed="1"/>
   </w:latentStyles>
   <w:style w:type="paragraph" w:default="1" w:styleId="Normal">
     <w:name w:val="Normal"/>
@@ -4571,535 +4685,6 @@
     </w:rPr>
   </w:style>
 </w:styles>
-</file>
-
-<file path=word/glossary/document.xml><?xml version="1.0" encoding="utf-8"?>
-<w:glossaryDocument xmlns:wpc="http://schemas.microsoft.com/office/word/2010/wordprocessingCanvas" xmlns:cx="http://schemas.microsoft.com/office/drawing/2014/chartex" xmlns:cx1="http://schemas.microsoft.com/office/drawing/2015/9/8/chartex" xmlns:cx2="http://schemas.microsoft.com/office/drawing/2015/10/21/chartex" xmlns:cx3="http://schemas.microsoft.com/office/drawing/2016/5/9/chartex" xmlns:cx4="http://schemas.microsoft.com/office/drawing/2016/5/10/chartex" xmlns:cx5="http://schemas.microsoft.com/office/drawing/2016/5/11/chartex" xmlns:mc="http://schemas.openxmlformats.org/markup-compatibility/2006" xmlns:o="urn:schemas-microsoft-com:office:office" xmlns:r="http://schemas.openxmlformats.org/officeDocument/2006/relationships" xmlns:m="http://schemas.openxmlformats.org/officeDocument/2006/math" xmlns:v="urn:schemas-microsoft-com:vml" xmlns:wp14="http://schemas.microsoft.com/office/word/2010/wordprocessingDrawing" xmlns:wp="http://schemas.openxmlformats.org/drawingml/2006/wordprocessingDrawing" xmlns:w10="urn:schemas-microsoft-com:office:word" xmlns:w="http://schemas.openxmlformats.org/wordprocessingml/2006/main" xmlns:w14="http://schemas.microsoft.com/office/word/2010/wordml" xmlns:w15="http://schemas.microsoft.com/office/word/2012/wordml" xmlns:w16se="http://schemas.microsoft.com/office/word/2015/wordml/symex" xmlns:wpg="http://schemas.microsoft.com/office/word/2010/wordprocessingGroup" xmlns:wpi="http://schemas.microsoft.com/office/word/2010/wordprocessingInk" xmlns:wne="http://schemas.microsoft.com/office/word/2006/wordml" xmlns:wps="http://schemas.microsoft.com/office/word/2010/wordprocessingShape" mc:Ignorable="w14 w15 w16se wp14"/>
-</file>
-
-<file path=word/glossary/fontTable.xml><?xml version="1.0" encoding="utf-8"?>
-<w:fonts xmlns:mc="http://schemas.openxmlformats.org/markup-compatibility/2006" xmlns:r="http://schemas.openxmlformats.org/officeDocument/2006/relationships" xmlns:w="http://schemas.openxmlformats.org/wordprocessingml/2006/main" xmlns:w14="http://schemas.microsoft.com/office/word/2010/wordml" xmlns:w15="http://schemas.microsoft.com/office/word/2012/wordml" xmlns:w16se="http://schemas.microsoft.com/office/word/2015/wordml/symex" mc:Ignorable="w14 w15 w16se">
-  <w:font w:name="Times New Roman">
-    <w:panose1 w:val="02020603050405020304"/>
-    <w:charset w:val="00"/>
-    <w:family w:val="roman"/>
-    <w:pitch w:val="variable"/>
-    <w:sig w:usb0="E0002AFF" w:usb1="C0007843" w:usb2="00000009" w:usb3="00000000" w:csb0="000001FF" w:csb1="00000000"/>
-  </w:font>
-  <w:font w:name="Calibri">
-    <w:panose1 w:val="020F0502020204030204"/>
-    <w:charset w:val="00"/>
-    <w:family w:val="swiss"/>
-    <w:pitch w:val="variable"/>
-    <w:sig w:usb0="E0002AFF" w:usb1="4000ACFF" w:usb2="00000001" w:usb3="00000000" w:csb0="000001FF" w:csb1="00000000"/>
-  </w:font>
-  <w:font w:name="Cambria">
-    <w:panose1 w:val="02040503050406030204"/>
-    <w:charset w:val="00"/>
-    <w:family w:val="roman"/>
-    <w:pitch w:val="variable"/>
-    <w:sig w:usb0="A00002EF" w:usb1="4000004B" w:usb2="00000000" w:usb3="00000000" w:csb0="0000019F" w:csb1="00000000"/>
-  </w:font>
-  <w:font w:name="Calibri Light">
-    <w:panose1 w:val="020F0302020204030204"/>
-    <w:charset w:val="00"/>
-    <w:family w:val="swiss"/>
-    <w:pitch w:val="variable"/>
-    <w:sig w:usb0="A0002AEF" w:usb1="4000207B" w:usb2="00000000" w:usb3="00000000" w:csb0="000001FF" w:csb1="00000000"/>
-  </w:font>
-  <w:font w:name="Arial">
-    <w:panose1 w:val="020B0604020202020204"/>
-    <w:charset w:val="00"/>
-    <w:family w:val="swiss"/>
-    <w:pitch w:val="variable"/>
-    <w:sig w:usb0="E0002AFF" w:usb1="C0007843" w:usb2="00000009" w:usb3="00000000" w:csb0="000001FF" w:csb1="00000000"/>
-  </w:font>
-</w:fonts>
-</file>
-
-<file path=word/glossary/settings.xml><?xml version="1.0" encoding="utf-8"?>
-<w:settings xmlns:mc="http://schemas.openxmlformats.org/markup-compatibility/2006" xmlns:o="urn:schemas-microsoft-com:office:office" xmlns:r="http://schemas.openxmlformats.org/officeDocument/2006/relationships" xmlns:m="http://schemas.openxmlformats.org/officeDocument/2006/math" xmlns:v="urn:schemas-microsoft-com:vml" xmlns:w10="urn:schemas-microsoft-com:office:word" xmlns:w="http://schemas.openxmlformats.org/wordprocessingml/2006/main" xmlns:w14="http://schemas.microsoft.com/office/word/2010/wordml" xmlns:w15="http://schemas.microsoft.com/office/word/2012/wordml" xmlns:w16se="http://schemas.microsoft.com/office/word/2015/wordml/symex" xmlns:sl="http://schemas.openxmlformats.org/schemaLibrary/2006/main" mc:Ignorable="w14 w15 w16se">
-  <w:view w:val="normal"/>
-  <w:defaultTabStop w:val="720"/>
-  <w:characterSpacingControl w:val="doNotCompress"/>
-  <w:compat>
-    <w:useFELayout/>
-    <w:compatSetting w:name="compatibilityMode" w:uri="http://schemas.microsoft.com/office/word" w:val="15"/>
-    <w:compatSetting w:name="overrideTableStyleFontSizeAndJustification" w:uri="http://schemas.microsoft.com/office/word" w:val="1"/>
-    <w:compatSetting w:name="enableOpenTypeFeatures" w:uri="http://schemas.microsoft.com/office/word" w:val="1"/>
-    <w:compatSetting w:name="doNotFlipMirrorIndents" w:uri="http://schemas.microsoft.com/office/word" w:val="1"/>
-    <w:compatSetting w:name="differentiateMultirowTableHeaders" w:uri="http://schemas.microsoft.com/office/word" w:val="1"/>
-  </w:compat>
-  <w:rsids>
-    <w:rsidRoot w:val="00A61325"/>
-    <w:rsid w:val="00575323"/>
-    <w:rsid w:val="00A61325"/>
-  </w:rsids>
-  <m:mathPr>
-    <m:mathFont m:val="Cambria Math"/>
-    <m:brkBin m:val="before"/>
-    <m:brkBinSub m:val="--"/>
-    <m:smallFrac m:val="0"/>
-    <m:dispDef/>
-    <m:lMargin m:val="0"/>
-    <m:rMargin m:val="0"/>
-    <m:defJc m:val="centerGroup"/>
-    <m:wrapIndent m:val="1440"/>
-    <m:intLim m:val="subSup"/>
-    <m:naryLim m:val="undOvr"/>
-  </m:mathPr>
-  <w:themeFontLang w:val="en-GB"/>
-  <w:clrSchemeMapping w:bg1="light1" w:t1="dark1" w:bg2="light2" w:t2="dark2" w:accent1="accent1" w:accent2="accent2" w:accent3="accent3" w:accent4="accent4" w:accent5="accent5" w:accent6="accent6" w:hyperlink="hyperlink" w:followedHyperlink="followedHyperlink"/>
-  <w:decimalSymbol w:val="."/>
-  <w:listSeparator w:val=","/>
-  <w15:chartTrackingRefBased/>
-</w:settings>
-</file>
-
-<file path=word/glossary/styles.xml><?xml version="1.0" encoding="utf-8"?>
-<w:styles xmlns:mc="http://schemas.openxmlformats.org/markup-compatibility/2006" xmlns:r="http://schemas.openxmlformats.org/officeDocument/2006/relationships" xmlns:w="http://schemas.openxmlformats.org/wordprocessingml/2006/main" xmlns:w14="http://schemas.microsoft.com/office/word/2010/wordml" xmlns:w15="http://schemas.microsoft.com/office/word/2012/wordml" xmlns:w16se="http://schemas.microsoft.com/office/word/2015/wordml/symex" mc:Ignorable="w14 w15 w16se">
-  <w:docDefaults>
-    <w:rPrDefault>
-      <w:rPr>
-        <w:rFonts w:asciiTheme="minorHAnsi" w:eastAsiaTheme="minorEastAsia" w:hAnsiTheme="minorHAnsi" w:cstheme="minorBidi"/>
-        <w:sz w:val="22"/>
-        <w:szCs w:val="22"/>
-        <w:lang w:val="en-GB" w:eastAsia="en-GB" w:bidi="ar-SA"/>
-      </w:rPr>
-    </w:rPrDefault>
-    <w:pPrDefault>
-      <w:pPr>
-        <w:spacing w:after="160" w:line="259" w:lineRule="auto"/>
-      </w:pPr>
-    </w:pPrDefault>
-  </w:docDefaults>
-  <w:latentStyles w:defLockedState="0" w:defUIPriority="99" w:defSemiHidden="0" w:defUnhideWhenUsed="0" w:defQFormat="0" w:count="374">
-    <w:lsdException w:name="Normal" w:uiPriority="0" w:qFormat="1"/>
-    <w:lsdException w:name="heading 1" w:uiPriority="9" w:qFormat="1"/>
-    <w:lsdException w:name="heading 2" w:semiHidden="1" w:uiPriority="9" w:unhideWhenUsed="1" w:qFormat="1"/>
-    <w:lsdException w:name="heading 3" w:semiHidden="1" w:uiPriority="9" w:unhideWhenUsed="1" w:qFormat="1"/>
-    <w:lsdException w:name="heading 4" w:semiHidden="1" w:uiPriority="9" w:unhideWhenUsed="1" w:qFormat="1"/>
-    <w:lsdException w:name="heading 5" w:semiHidden="1" w:uiPriority="9" w:unhideWhenUsed="1" w:qFormat="1"/>
-    <w:lsdException w:name="heading 6" w:semiHidden="1" w:uiPriority="9" w:unhideWhenUsed="1" w:qFormat="1"/>
-    <w:lsdException w:name="heading 7" w:semiHidden="1" w:uiPriority="9" w:unhideWhenUsed="1" w:qFormat="1"/>
-    <w:lsdException w:name="heading 8" w:semiHidden="1" w:uiPriority="9" w:unhideWhenUsed="1" w:qFormat="1"/>
-    <w:lsdException w:name="heading 9" w:semiHidden="1" w:uiPriority="9" w:unhideWhenUsed="1" w:qFormat="1"/>
-    <w:lsdException w:name="index 1" w:semiHidden="1" w:unhideWhenUsed="1"/>
-    <w:lsdException w:name="index 2" w:semiHidden="1" w:unhideWhenUsed="1"/>
-    <w:lsdException w:name="index 3" w:semiHidden="1" w:unhideWhenUsed="1"/>
-    <w:lsdException w:name="index 4" w:semiHidden="1" w:unhideWhenUsed="1"/>
-    <w:lsdException w:name="index 5" w:semiHidden="1" w:unhideWhenUsed="1"/>
-    <w:lsdException w:name="index 6" w:semiHidden="1" w:unhideWhenUsed="1"/>
-    <w:lsdException w:name="index 7" w:semiHidden="1" w:unhideWhenUsed="1"/>
-    <w:lsdException w:name="index 8" w:semiHidden="1" w:unhideWhenUsed="1"/>
-    <w:lsdException w:name="index 9" w:semiHidden="1" w:unhideWhenUsed="1"/>
-    <w:lsdException w:name="toc 1" w:semiHidden="1" w:uiPriority="39" w:unhideWhenUsed="1"/>
-    <w:lsdException w:name="toc 2" w:semiHidden="1" w:uiPriority="39" w:unhideWhenUsed="1"/>
-    <w:lsdException w:name="toc 3" w:semiHidden="1" w:uiPriority="39" w:unhideWhenUsed="1"/>
-    <w:lsdException w:name="toc 4" w:semiHidden="1" w:uiPriority="39" w:unhideWhenUsed="1"/>
-    <w:lsdException w:name="toc 5" w:semiHidden="1" w:uiPriority="39" w:unhideWhenUsed="1"/>
-    <w:lsdException w:name="toc 6" w:semiHidden="1" w:uiPriority="39" w:unhideWhenUsed="1"/>
-    <w:lsdException w:name="toc 7" w:semiHidden="1" w:uiPriority="39" w:unhideWhenUsed="1"/>
-    <w:lsdException w:name="toc 8" w:semiHidden="1" w:uiPriority="39" w:unhideWhenUsed="1"/>
-    <w:lsdException w:name="toc 9" w:semiHidden="1" w:uiPriority="39" w:unhideWhenUsed="1"/>
-    <w:lsdException w:name="Normal Indent" w:semiHidden="1" w:unhideWhenUsed="1"/>
-    <w:lsdException w:name="footnote text" w:semiHidden="1" w:unhideWhenUsed="1"/>
-    <w:lsdException w:name="annotation text" w:semiHidden="1" w:unhideWhenUsed="1"/>
-    <w:lsdException w:name="header" w:semiHidden="1" w:unhideWhenUsed="1"/>
-    <w:lsdException w:name="footer" w:semiHidden="1" w:unhideWhenUsed="1"/>
-    <w:lsdException w:name="index heading" w:semiHidden="1" w:unhideWhenUsed="1"/>
-    <w:lsdException w:name="caption" w:semiHidden="1" w:uiPriority="35" w:unhideWhenUsed="1" w:qFormat="1"/>
-    <w:lsdException w:name="table of figures" w:semiHidden="1" w:unhideWhenUsed="1"/>
-    <w:lsdException w:name="envelope address" w:semiHidden="1" w:unhideWhenUsed="1"/>
-    <w:lsdException w:name="envelope return" w:semiHidden="1" w:unhideWhenUsed="1"/>
-    <w:lsdException w:name="footnote reference" w:semiHidden="1" w:unhideWhenUsed="1"/>
-    <w:lsdException w:name="annotation reference" w:semiHidden="1" w:unhideWhenUsed="1"/>
-    <w:lsdException w:name="line number" w:semiHidden="1" w:unhideWhenUsed="1"/>
-    <w:lsdException w:name="page number" w:semiHidden="1" w:unhideWhenUsed="1"/>
-    <w:lsdException w:name="endnote reference" w:semiHidden="1" w:unhideWhenUsed="1"/>
-    <w:lsdException w:name="endnote text" w:semiHidden="1" w:unhideWhenUsed="1"/>
-    <w:lsdException w:name="table of authorities" w:semiHidden="1" w:unhideWhenUsed="1"/>
-    <w:lsdException w:name="macro" w:semiHidden="1" w:unhideWhenUsed="1"/>
-    <w:lsdException w:name="toa heading" w:semiHidden="1" w:unhideWhenUsed="1"/>
-    <w:lsdException w:name="List" w:semiHidden="1" w:unhideWhenUsed="1"/>
-    <w:lsdException w:name="List Bullet" w:semiHidden="1" w:unhideWhenUsed="1"/>
-    <w:lsdException w:name="List Number" w:semiHidden="1" w:unhideWhenUsed="1"/>
-    <w:lsdException w:name="List 2" w:semiHidden="1" w:unhideWhenUsed="1"/>
-    <w:lsdException w:name="List 3" w:semiHidden="1" w:unhideWhenUsed="1"/>
-    <w:lsdException w:name="List 4" w:semiHidden="1" w:unhideWhenUsed="1"/>
-    <w:lsdException w:name="List 5" w:semiHidden="1" w:unhideWhenUsed="1"/>
-    <w:lsdException w:name="List Bullet 2" w:semiHidden="1" w:unhideWhenUsed="1"/>
-    <w:lsdException w:name="List Bullet 3" w:semiHidden="1" w:unhideWhenUsed="1"/>
-    <w:lsdException w:name="List Bullet 4" w:semiHidden="1" w:unhideWhenUsed="1"/>
-    <w:lsdException w:name="List Bullet 5" w:semiHidden="1" w:unhideWhenUsed="1"/>
-    <w:lsdException w:name="List Number 2" w:semiHidden="1" w:unhideWhenUsed="1"/>
-    <w:lsdException w:name="List Number 3" w:semiHidden="1" w:unhideWhenUsed="1"/>
-    <w:lsdException w:name="List Number 4" w:semiHidden="1" w:unhideWhenUsed="1"/>
-    <w:lsdException w:name="List Number 5" w:semiHidden="1" w:unhideWhenUsed="1"/>
-    <w:lsdException w:name="Title" w:uiPriority="10" w:qFormat="1"/>
-    <w:lsdException w:name="Closing" w:semiHidden="1" w:unhideWhenUsed="1"/>
-    <w:lsdException w:name="Signature" w:semiHidden="1" w:unhideWhenUsed="1"/>
-    <w:lsdException w:name="Default Paragraph Font" w:semiHidden="1" w:uiPriority="1" w:unhideWhenUsed="1"/>
-    <w:lsdException w:name="Body Text" w:semiHidden="1" w:unhideWhenUsed="1"/>
-    <w:lsdException w:name="Body Text Indent" w:semiHidden="1" w:unhideWhenUsed="1"/>
-    <w:lsdException w:name="List Continue" w:semiHidden="1" w:unhideWhenUsed="1"/>
-    <w:lsdException w:name="List Continue 2" w:semiHidden="1" w:unhideWhenUsed="1"/>
-    <w:lsdException w:name="List Continue 3" w:semiHidden="1" w:unhideWhenUsed="1"/>
-    <w:lsdException w:name="List Continue 4" w:semiHidden="1" w:unhideWhenUsed="1"/>
-    <w:lsdException w:name="List Continue 5" w:semiHidden="1" w:unhideWhenUsed="1"/>
-    <w:lsdException w:name="Message Header" w:semiHidden="1" w:unhideWhenUsed="1"/>
-    <w:lsdException w:name="Subtitle" w:uiPriority="11" w:qFormat="1"/>
-    <w:lsdException w:name="Salutation" w:semiHidden="1" w:unhideWhenUsed="1"/>
-    <w:lsdException w:name="Date" w:semiHidden="1" w:unhideWhenUsed="1"/>
-    <w:lsdException w:name="Body Text First Indent" w:semiHidden="1" w:unhideWhenUsed="1"/>
-    <w:lsdException w:name="Body Text First Indent 2" w:semiHidden="1" w:unhideWhenUsed="1"/>
-    <w:lsdException w:name="Note Heading" w:semiHidden="1" w:unhideWhenUsed="1"/>
-    <w:lsdException w:name="Body Text 2" w:semiHidden="1" w:unhideWhenUsed="1"/>
-    <w:lsdException w:name="Body Text 3" w:semiHidden="1" w:unhideWhenUsed="1"/>
-    <w:lsdException w:name="Body Text Indent 2" w:semiHidden="1" w:unhideWhenUsed="1"/>
-    <w:lsdException w:name="Body Text Indent 3" w:semiHidden="1" w:unhideWhenUsed="1"/>
-    <w:lsdException w:name="Block Text" w:semiHidden="1" w:unhideWhenUsed="1"/>
-    <w:lsdException w:name="Hyperlink" w:semiHidden="1" w:unhideWhenUsed="1"/>
-    <w:lsdException w:name="FollowedHyperlink" w:semiHidden="1" w:unhideWhenUsed="1"/>
-    <w:lsdException w:name="Strong" w:uiPriority="22" w:qFormat="1"/>
-    <w:lsdException w:name="Emphasis" w:uiPriority="20" w:qFormat="1"/>
-    <w:lsdException w:name="Document Map" w:semiHidden="1" w:unhideWhenUsed="1"/>
-    <w:lsdException w:name="Plain Text" w:semiHidden="1" w:unhideWhenUsed="1"/>
-    <w:lsdException w:name="E-mail Signature" w:semiHidden="1" w:unhideWhenUsed="1"/>
-    <w:lsdException w:name="HTML Top of Form" w:semiHidden="1" w:unhideWhenUsed="1"/>
-    <w:lsdException w:name="HTML Bottom of Form" w:semiHidden="1" w:unhideWhenUsed="1"/>
-    <w:lsdException w:name="Normal (Web)" w:semiHidden="1" w:unhideWhenUsed="1"/>
-    <w:lsdException w:name="HTML Acronym" w:semiHidden="1" w:unhideWhenUsed="1"/>
-    <w:lsdException w:name="HTML Address" w:semiHidden="1" w:unhideWhenUsed="1"/>
-    <w:lsdException w:name="HTML Cite" w:semiHidden="1" w:unhideWhenUsed="1"/>
-    <w:lsdException w:name="HTML Code" w:semiHidden="1" w:unhideWhenUsed="1"/>
-    <w:lsdException w:name="HTML Definition" w:semiHidden="1" w:unhideWhenUsed="1"/>
-    <w:lsdException w:name="HTML Keyboard" w:semiHidden="1" w:unhideWhenUsed="1"/>
-    <w:lsdException w:name="HTML Preformatted" w:semiHidden="1" w:unhideWhenUsed="1"/>
-    <w:lsdException w:name="HTML Sample" w:semiHidden="1" w:unhideWhenUsed="1"/>
-    <w:lsdException w:name="HTML Typewriter" w:semiHidden="1" w:unhideWhenUsed="1"/>
-    <w:lsdException w:name="HTML Variable" w:semiHidden="1" w:unhideWhenUsed="1"/>
-    <w:lsdException w:name="Normal Table" w:semiHidden="1" w:unhideWhenUsed="1"/>
-    <w:lsdException w:name="annotation subject" w:semiHidden="1" w:unhideWhenUsed="1"/>
-    <w:lsdException w:name="No List" w:semiHidden="1" w:unhideWhenUsed="1"/>
-    <w:lsdException w:name="Outline List 1" w:semiHidden="1" w:unhideWhenUsed="1"/>
-    <w:lsdException w:name="Outline List 2" w:semiHidden="1" w:unhideWhenUsed="1"/>
-    <w:lsdException w:name="Outline List 3" w:semiHidden="1" w:unhideWhenUsed="1"/>
-    <w:lsdException w:name="Table Simple 1" w:semiHidden="1" w:unhideWhenUsed="1"/>
-    <w:lsdException w:name="Table Simple 2" w:semiHidden="1" w:unhideWhenUsed="1"/>
-    <w:lsdException w:name="Table Simple 3" w:semiHidden="1" w:unhideWhenUsed="1"/>
-    <w:lsdException w:name="Table Classic 1" w:semiHidden="1" w:unhideWhenUsed="1"/>
-    <w:lsdException w:name="Table Classic 2" w:semiHidden="1" w:unhideWhenUsed="1"/>
-    <w:lsdException w:name="Table Classic 3" w:semiHidden="1" w:unhideWhenUsed="1"/>
-    <w:lsdException w:name="Table Classic 4" w:semiHidden="1" w:unhideWhenUsed="1"/>
-    <w:lsdException w:name="Table Colorful 1" w:semiHidden="1" w:unhideWhenUsed="1"/>
-    <w:lsdException w:name="Table Colorful 2" w:semiHidden="1" w:unhideWhenUsed="1"/>
-    <w:lsdException w:name="Table Colorful 3" w:semiHidden="1" w:unhideWhenUsed="1"/>
-    <w:lsdException w:name="Table Columns 1" w:semiHidden="1" w:unhideWhenUsed="1"/>
-    <w:lsdException w:name="Table Columns 2" w:semiHidden="1" w:unhideWhenUsed="1"/>
-    <w:lsdException w:name="Table Columns 3" w:semiHidden="1" w:unhideWhenUsed="1"/>
-    <w:lsdException w:name="Table Columns 4" w:semiHidden="1" w:unhideWhenUsed="1"/>
-    <w:lsdException w:name="Table Columns 5" w:semiHidden="1" w:unhideWhenUsed="1"/>
-    <w:lsdException w:name="Table Grid 1" w:semiHidden="1" w:unhideWhenUsed="1"/>
-    <w:lsdException w:name="Table Grid 2" w:semiHidden="1" w:unhideWhenUsed="1"/>
-    <w:lsdException w:name="Table Grid 3" w:semiHidden="1" w:unhideWhenUsed="1"/>
-    <w:lsdException w:name="Table Grid 4" w:semiHidden="1" w:unhideWhenUsed="1"/>
-    <w:lsdException w:name="Table Grid 5" w:semiHidden="1" w:unhideWhenUsed="1"/>
-    <w:lsdException w:name="Table Grid 6" w:semiHidden="1" w:unhideWhenUsed="1"/>
-    <w:lsdException w:name="Table Grid 7" w:semiHidden="1" w:unhideWhenUsed="1"/>
-    <w:lsdException w:name="Table Grid 8" w:semiHidden="1" w:unhideWhenUsed="1"/>
-    <w:lsdException w:name="Table List 1" w:semiHidden="1" w:unhideWhenUsed="1"/>
-    <w:lsdException w:name="Table List 2" w:semiHidden="1" w:unhideWhenUsed="1"/>
-    <w:lsdException w:name="Table List 3" w:semiHidden="1" w:unhideWhenUsed="1"/>
-    <w:lsdException w:name="Table List 4" w:semiHidden="1" w:unhideWhenUsed="1"/>
-    <w:lsdException w:name="Table List 5" w:semiHidden="1" w:unhideWhenUsed="1"/>
-    <w:lsdException w:name="Table List 6" w:semiHidden="1" w:unhideWhenUsed="1"/>
-    <w:lsdException w:name="Table List 7" w:semiHidden="1" w:unhideWhenUsed="1"/>
-    <w:lsdException w:name="Table List 8" w:semiHidden="1" w:unhideWhenUsed="1"/>
-    <w:lsdException w:name="Table 3D effects 1" w:semiHidden="1" w:unhideWhenUsed="1"/>
-    <w:lsdException w:name="Table 3D effects 2" w:semiHidden="1" w:unhideWhenUsed="1"/>
-    <w:lsdException w:name="Table 3D effects 3" w:semiHidden="1" w:unhideWhenUsed="1"/>
-    <w:lsdException w:name="Table Contemporary" w:semiHidden="1" w:unhideWhenUsed="1"/>
-    <w:lsdException w:name="Table Elegant" w:semiHidden="1" w:unhideWhenUsed="1"/>
-    <w:lsdException w:name="Table Professional" w:semiHidden="1" w:unhideWhenUsed="1"/>
-    <w:lsdException w:name="Table Subtle 1" w:semiHidden="1" w:unhideWhenUsed="1"/>
-    <w:lsdException w:name="Table Subtle 2" w:semiHidden="1" w:unhideWhenUsed="1"/>
-    <w:lsdException w:name="Table Web 1" w:semiHidden="1" w:unhideWhenUsed="1"/>
-    <w:lsdException w:name="Table Web 2" w:semiHidden="1" w:unhideWhenUsed="1"/>
-    <w:lsdException w:name="Table Web 3" w:semiHidden="1" w:unhideWhenUsed="1"/>
-    <w:lsdException w:name="Balloon Text" w:semiHidden="1" w:unhideWhenUsed="1"/>
-    <w:lsdException w:name="Table Grid" w:uiPriority="39"/>
-    <w:lsdException w:name="Table Theme" w:semiHidden="1" w:unhideWhenUsed="1"/>
-    <w:lsdException w:name="Placeholder Text" w:semiHidden="1"/>
-    <w:lsdException w:name="No Spacing" w:uiPriority="1" w:qFormat="1"/>
-    <w:lsdException w:name="Light Shading" w:uiPriority="60"/>
-    <w:lsdException w:name="Light List" w:uiPriority="61"/>
-    <w:lsdException w:name="Light Grid" w:uiPriority="62"/>
-    <w:lsdException w:name="Medium Shading 1" w:uiPriority="63"/>
-    <w:lsdException w:name="Medium Shading 2" w:uiPriority="64"/>
-    <w:lsdException w:name="Medium List 1" w:uiPriority="65"/>
-    <w:lsdException w:name="Medium List 2" w:uiPriority="66"/>
-    <w:lsdException w:name="Medium Grid 1" w:uiPriority="67"/>
-    <w:lsdException w:name="Medium Grid 2" w:uiPriority="68"/>
-    <w:lsdException w:name="Medium Grid 3" w:uiPriority="69"/>
-    <w:lsdException w:name="Dark List" w:uiPriority="70"/>
-    <w:lsdException w:name="Colorful Shading" w:uiPriority="71"/>
-    <w:lsdException w:name="Colorful List" w:uiPriority="72"/>
-    <w:lsdException w:name="Colorful Grid" w:uiPriority="73"/>
-    <w:lsdException w:name="Light Shading Accent 1" w:uiPriority="60"/>
-    <w:lsdException w:name="Light List Accent 1" w:uiPriority="61"/>
-    <w:lsdException w:name="Light Grid Accent 1" w:uiPriority="62"/>
-    <w:lsdException w:name="Medium Shading 1 Accent 1" w:uiPriority="63"/>
-    <w:lsdException w:name="Medium Shading 2 Accent 1" w:uiPriority="64"/>
-    <w:lsdException w:name="Medium List 1 Accent 1" w:uiPriority="65"/>
-    <w:lsdException w:name="Revision" w:semiHidden="1"/>
-    <w:lsdException w:name="List Paragraph" w:uiPriority="34" w:qFormat="1"/>
-    <w:lsdException w:name="Quote" w:uiPriority="29" w:qFormat="1"/>
-    <w:lsdException w:name="Intense Quote" w:uiPriority="30" w:qFormat="1"/>
-    <w:lsdException w:name="Medium List 2 Accent 1" w:uiPriority="66"/>
-    <w:lsdException w:name="Medium Grid 1 Accent 1" w:uiPriority="67"/>
-    <w:lsdException w:name="Medium Grid 2 Accent 1" w:uiPriority="68"/>
-    <w:lsdException w:name="Medium Grid 3 Accent 1" w:uiPriority="69"/>
-    <w:lsdException w:name="Dark List Accent 1" w:uiPriority="70"/>
-    <w:lsdException w:name="Colorful Shading Accent 1" w:uiPriority="71"/>
-    <w:lsdException w:name="Colorful List Accent 1" w:uiPriority="72"/>
-    <w:lsdException w:name="Colorful Grid Accent 1" w:uiPriority="73"/>
-    <w:lsdException w:name="Light Shading Accent 2" w:uiPriority="60"/>
-    <w:lsdException w:name="Light List Accent 2" w:uiPriority="61"/>
-    <w:lsdException w:name="Light Grid Accent 2" w:uiPriority="62"/>
-    <w:lsdException w:name="Medium Shading 1 Accent 2" w:uiPriority="63"/>
-    <w:lsdException w:name="Medium Shading 2 Accent 2" w:uiPriority="64"/>
-    <w:lsdException w:name="Medium List 1 Accent 2" w:uiPriority="65"/>
-    <w:lsdException w:name="Medium List 2 Accent 2" w:uiPriority="66"/>
-    <w:lsdException w:name="Medium Grid 1 Accent 2" w:uiPriority="67"/>
-    <w:lsdException w:name="Medium Grid 2 Accent 2" w:uiPriority="68"/>
-    <w:lsdException w:name="Medium Grid 3 Accent 2" w:uiPriority="69"/>
-    <w:lsdException w:name="Dark List Accent 2" w:uiPriority="70"/>
-    <w:lsdException w:name="Colorful Shading Accent 2" w:uiPriority="71"/>
-    <w:lsdException w:name="Colorful List Accent 2" w:uiPriority="72"/>
-    <w:lsdException w:name="Colorful Grid Accent 2" w:uiPriority="73"/>
-    <w:lsdException w:name="Light Shading Accent 3" w:uiPriority="60"/>
-    <w:lsdException w:name="Light List Accent 3" w:uiPriority="61"/>
-    <w:lsdException w:name="Light Grid Accent 3" w:uiPriority="62"/>
-    <w:lsdException w:name="Medium Shading 1 Accent 3" w:uiPriority="63"/>
-    <w:lsdException w:name="Medium Shading 2 Accent 3" w:uiPriority="64"/>
-    <w:lsdException w:name="Medium List 1 Accent 3" w:uiPriority="65"/>
-    <w:lsdException w:name="Medium List 2 Accent 3" w:uiPriority="66"/>
-    <w:lsdException w:name="Medium Grid 1 Accent 3" w:uiPriority="67"/>
-    <w:lsdException w:name="Medium Grid 2 Accent 3" w:uiPriority="68"/>
-    <w:lsdException w:name="Medium Grid 3 Accent 3" w:uiPriority="69"/>
-    <w:lsdException w:name="Dark List Accent 3" w:uiPriority="70"/>
-    <w:lsdException w:name="Colorful Shading Accent 3" w:uiPriority="71"/>
-    <w:lsdException w:name="Colorful List Accent 3" w:uiPriority="72"/>
-    <w:lsdException w:name="Colorful Grid Accent 3" w:uiPriority="73"/>
-    <w:lsdException w:name="Light Shading Accent 4" w:uiPriority="60"/>
-    <w:lsdException w:name="Light List Accent 4" w:uiPriority="61"/>
-    <w:lsdException w:name="Light Grid Accent 4" w:uiPriority="62"/>
-    <w:lsdException w:name="Medium Shading 1 Accent 4" w:uiPriority="63"/>
-    <w:lsdException w:name="Medium Shading 2 Accent 4" w:uiPriority="64"/>
-    <w:lsdException w:name="Medium List 1 Accent 4" w:uiPriority="65"/>
-    <w:lsdException w:name="Medium List 2 Accent 4" w:uiPriority="66"/>
-    <w:lsdException w:name="Medium Grid 1 Accent 4" w:uiPriority="67"/>
-    <w:lsdException w:name="Medium Grid 2 Accent 4" w:uiPriority="68"/>
-    <w:lsdException w:name="Medium Grid 3 Accent 4" w:uiPriority="69"/>
-    <w:lsdException w:name="Dark List Accent 4" w:uiPriority="70"/>
-    <w:lsdException w:name="Colorful Shading Accent 4" w:uiPriority="71"/>
-    <w:lsdException w:name="Colorful List Accent 4" w:uiPriority="72"/>
-    <w:lsdException w:name="Colorful Grid Accent 4" w:uiPriority="73"/>
-    <w:lsdException w:name="Light Shading Accent 5" w:uiPriority="60"/>
-    <w:lsdException w:name="Light List Accent 5" w:uiPriority="61"/>
-    <w:lsdException w:name="Light Grid Accent 5" w:uiPriority="62"/>
-    <w:lsdException w:name="Medium Shading 1 Accent 5" w:uiPriority="63"/>
-    <w:lsdException w:name="Medium Shading 2 Accent 5" w:uiPriority="64"/>
-    <w:lsdException w:name="Medium List 1 Accent 5" w:uiPriority="65"/>
-    <w:lsdException w:name="Medium List 2 Accent 5" w:uiPriority="66"/>
-    <w:lsdException w:name="Medium Grid 1 Accent 5" w:uiPriority="67"/>
-    <w:lsdException w:name="Medium Grid 2 Accent 5" w:uiPriority="68"/>
-    <w:lsdException w:name="Medium Grid 3 Accent 5" w:uiPriority="69"/>
-    <w:lsdException w:name="Dark List Accent 5" w:uiPriority="70"/>
-    <w:lsdException w:name="Colorful Shading Accent 5" w:uiPriority="71"/>
-    <w:lsdException w:name="Colorful List Accent 5" w:uiPriority="72"/>
-    <w:lsdException w:name="Colorful Grid Accent 5" w:uiPriority="73"/>
-    <w:lsdException w:name="Light Shading Accent 6" w:uiPriority="60"/>
-    <w:lsdException w:name="Light List Accent 6" w:uiPriority="61"/>
-    <w:lsdException w:name="Light Grid Accent 6" w:uiPriority="62"/>
-    <w:lsdException w:name="Medium Shading 1 Accent 6" w:uiPriority="63"/>
-    <w:lsdException w:name="Medium Shading 2 Accent 6" w:uiPriority="64"/>
-    <w:lsdException w:name="Medium List 1 Accent 6" w:uiPriority="65"/>
-    <w:lsdException w:name="Medium List 2 Accent 6" w:uiPriority="66"/>
-    <w:lsdException w:name="Medium Grid 1 Accent 6" w:uiPriority="67"/>
-    <w:lsdException w:name="Medium Grid 2 Accent 6" w:uiPriority="68"/>
-    <w:lsdException w:name="Medium Grid 3 Accent 6" w:uiPriority="69"/>
-    <w:lsdException w:name="Dark List Accent 6" w:uiPriority="70"/>
-    <w:lsdException w:name="Colorful Shading Accent 6" w:uiPriority="71"/>
-    <w:lsdException w:name="Colorful List Accent 6" w:uiPriority="72"/>
-    <w:lsdException w:name="Colorful Grid Accent 6" w:uiPriority="73"/>
-    <w:lsdException w:name="Subtle Emphasis" w:uiPriority="19" w:qFormat="1"/>
-    <w:lsdException w:name="Intense Emphasis" w:uiPriority="21" w:qFormat="1"/>
-    <w:lsdException w:name="Subtle Reference" w:uiPriority="31" w:qFormat="1"/>
-    <w:lsdException w:name="Intense Reference" w:uiPriority="32" w:qFormat="1"/>
-    <w:lsdException w:name="Book Title" w:uiPriority="33" w:qFormat="1"/>
-    <w:lsdException w:name="Bibliography" w:semiHidden="1" w:uiPriority="37" w:unhideWhenUsed="1"/>
-    <w:lsdException w:name="TOC Heading" w:semiHidden="1" w:uiPriority="39" w:unhideWhenUsed="1" w:qFormat="1"/>
-    <w:lsdException w:name="Plain Table 1" w:uiPriority="41"/>
-    <w:lsdException w:name="Plain Table 2" w:uiPriority="42"/>
-    <w:lsdException w:name="Plain Table 3" w:uiPriority="43"/>
-    <w:lsdException w:name="Plain Table 4" w:uiPriority="44"/>
-    <w:lsdException w:name="Plain Table 5" w:uiPriority="45"/>
-    <w:lsdException w:name="Grid Table Light" w:uiPriority="40"/>
-    <w:lsdException w:name="Grid Table 1 Light" w:uiPriority="46"/>
-    <w:lsdException w:name="Grid Table 2" w:uiPriority="47"/>
-    <w:lsdException w:name="Grid Table 3" w:uiPriority="48"/>
-    <w:lsdException w:name="Grid Table 4" w:uiPriority="49"/>
-    <w:lsdException w:name="Grid Table 5 Dark" w:uiPriority="50"/>
-    <w:lsdException w:name="Grid Table 6 Colorful" w:uiPriority="51"/>
-    <w:lsdException w:name="Grid Table 7 Colorful" w:uiPriority="52"/>
-    <w:lsdException w:name="Grid Table 1 Light Accent 1" w:uiPriority="46"/>
-    <w:lsdException w:name="Grid Table 2 Accent 1" w:uiPriority="47"/>
-    <w:lsdException w:name="Grid Table 3 Accent 1" w:uiPriority="48"/>
-    <w:lsdException w:name="Grid Table 4 Accent 1" w:uiPriority="49"/>
-    <w:lsdException w:name="Grid Table 5 Dark Accent 1" w:uiPriority="50"/>
-    <w:lsdException w:name="Grid Table 6 Colorful Accent 1" w:uiPriority="51"/>
-    <w:lsdException w:name="Grid Table 7 Colorful Accent 1" w:uiPriority="52"/>
-    <w:lsdException w:name="Grid Table 1 Light Accent 2" w:uiPriority="46"/>
-    <w:lsdException w:name="Grid Table 2 Accent 2" w:uiPriority="47"/>
-    <w:lsdException w:name="Grid Table 3 Accent 2" w:uiPriority="48"/>
-    <w:lsdException w:name="Grid Table 4 Accent 2" w:uiPriority="49"/>
-    <w:lsdException w:name="Grid Table 5 Dark Accent 2" w:uiPriority="50"/>
-    <w:lsdException w:name="Grid Table 6 Colorful Accent 2" w:uiPriority="51"/>
-    <w:lsdException w:name="Grid Table 7 Colorful Accent 2" w:uiPriority="52"/>
-    <w:lsdException w:name="Grid Table 1 Light Accent 3" w:uiPriority="46"/>
-    <w:lsdException w:name="Grid Table 2 Accent 3" w:uiPriority="47"/>
-    <w:lsdException w:name="Grid Table 3 Accent 3" w:uiPriority="48"/>
-    <w:lsdException w:name="Grid Table 4 Accent 3" w:uiPriority="49"/>
-    <w:lsdException w:name="Grid Table 5 Dark Accent 3" w:uiPriority="50"/>
-    <w:lsdException w:name="Grid Table 6 Colorful Accent 3" w:uiPriority="51"/>
-    <w:lsdException w:name="Grid Table 7 Colorful Accent 3" w:uiPriority="52"/>
-    <w:lsdException w:name="Grid Table 1 Light Accent 4" w:uiPriority="46"/>
-    <w:lsdException w:name="Grid Table 2 Accent 4" w:uiPriority="47"/>
-    <w:lsdException w:name="Grid Table 3 Accent 4" w:uiPriority="48"/>
-    <w:lsdException w:name="Grid Table 4 Accent 4" w:uiPriority="49"/>
-    <w:lsdException w:name="Grid Table 5 Dark Accent 4" w:uiPriority="50"/>
-    <w:lsdException w:name="Grid Table 6 Colorful Accent 4" w:uiPriority="51"/>
-    <w:lsdException w:name="Grid Table 7 Colorful Accent 4" w:uiPriority="52"/>
-    <w:lsdException w:name="Grid Table 1 Light Accent 5" w:uiPriority="46"/>
-    <w:lsdException w:name="Grid Table 2 Accent 5" w:uiPriority="47"/>
-    <w:lsdException w:name="Grid Table 3 Accent 5" w:uiPriority="48"/>
-    <w:lsdException w:name="Grid Table 4 Accent 5" w:uiPriority="49"/>
-    <w:lsdException w:name="Grid Table 5 Dark Accent 5" w:uiPriority="50"/>
-    <w:lsdException w:name="Grid Table 6 Colorful Accent 5" w:uiPriority="51"/>
-    <w:lsdException w:name="Grid Table 7 Colorful Accent 5" w:uiPriority="52"/>
-    <w:lsdException w:name="Grid Table 1 Light Accent 6" w:uiPriority="46"/>
-    <w:lsdException w:name="Grid Table 2 Accent 6" w:uiPriority="47"/>
-    <w:lsdException w:name="Grid Table 3 Accent 6" w:uiPriority="48"/>
-    <w:lsdException w:name="Grid Table 4 Accent 6" w:uiPriority="49"/>
-    <w:lsdException w:name="Grid Table 5 Dark Accent 6" w:uiPriority="50"/>
-    <w:lsdException w:name="Grid Table 6 Colorful Accent 6" w:uiPriority="51"/>
-    <w:lsdException w:name="Grid Table 7 Colorful Accent 6" w:uiPriority="52"/>
-    <w:lsdException w:name="List Table 1 Light" w:uiPriority="46"/>
-    <w:lsdException w:name="List Table 2" w:uiPriority="47"/>
-    <w:lsdException w:name="List Table 3" w:uiPriority="48"/>
-    <w:lsdException w:name="List Table 4" w:uiPriority="49"/>
-    <w:lsdException w:name="List Table 5 Dark" w:uiPriority="50"/>
-    <w:lsdException w:name="List Table 6 Colorful" w:uiPriority="51"/>
-    <w:lsdException w:name="List Table 7 Colorful" w:uiPriority="52"/>
-    <w:lsdException w:name="List Table 1 Light Accent 1" w:uiPriority="46"/>
-    <w:lsdException w:name="List Table 2 Accent 1" w:uiPriority="47"/>
-    <w:lsdException w:name="List Table 3 Accent 1" w:uiPriority="48"/>
-    <w:lsdException w:name="List Table 4 Accent 1" w:uiPriority="49"/>
-    <w:lsdException w:name="List Table 5 Dark Accent 1" w:uiPriority="50"/>
-    <w:lsdException w:name="List Table 6 Colorful Accent 1" w:uiPriority="51"/>
-    <w:lsdException w:name="List Table 7 Colorful Accent 1" w:uiPriority="52"/>
-    <w:lsdException w:name="List Table 1 Light Accent 2" w:uiPriority="46"/>
-    <w:lsdException w:name="List Table 2 Accent 2" w:uiPriority="47"/>
-    <w:lsdException w:name="List Table 3 Accent 2" w:uiPriority="48"/>
-    <w:lsdException w:name="List Table 4 Accent 2" w:uiPriority="49"/>
-    <w:lsdException w:name="List Table 5 Dark Accent 2" w:uiPriority="50"/>
-    <w:lsdException w:name="List Table 6 Colorful Accent 2" w:uiPriority="51"/>
-    <w:lsdException w:name="List Table 7 Colorful Accent 2" w:uiPriority="52"/>
-    <w:lsdException w:name="List Table 1 Light Accent 3" w:uiPriority="46"/>
-    <w:lsdException w:name="List Table 2 Accent 3" w:uiPriority="47"/>
-    <w:lsdException w:name="List Table 3 Accent 3" w:uiPriority="48"/>
-    <w:lsdException w:name="List Table 4 Accent 3" w:uiPriority="49"/>
-    <w:lsdException w:name="List Table 5 Dark Accent 3" w:uiPriority="50"/>
-    <w:lsdException w:name="List Table 6 Colorful Accent 3" w:uiPriority="51"/>
-    <w:lsdException w:name="List Table 7 Colorful Accent 3" w:uiPriority="52"/>
-    <w:lsdException w:name="List Table 1 Light Accent 4" w:uiPriority="46"/>
-    <w:lsdException w:name="List Table 2 Accent 4" w:uiPriority="47"/>
-    <w:lsdException w:name="List Table 3 Accent 4" w:uiPriority="48"/>
-    <w:lsdException w:name="List Table 4 Accent 4" w:uiPriority="49"/>
-    <w:lsdException w:name="List Table 5 Dark Accent 4" w:uiPriority="50"/>
-    <w:lsdException w:name="List Table 6 Colorful Accent 4" w:uiPriority="51"/>
-    <w:lsdException w:name="List Table 7 Colorful Accent 4" w:uiPriority="52"/>
-    <w:lsdException w:name="List Table 1 Light Accent 5" w:uiPriority="46"/>
-    <w:lsdException w:name="List Table 2 Accent 5" w:uiPriority="47"/>
-    <w:lsdException w:name="List Table 3 Accent 5" w:uiPriority="48"/>
-    <w:lsdException w:name="List Table 4 Accent 5" w:uiPriority="49"/>
-    <w:lsdException w:name="List Table 5 Dark Accent 5" w:uiPriority="50"/>
-    <w:lsdException w:name="List Table 6 Colorful Accent 5" w:uiPriority="51"/>
-    <w:lsdException w:name="List Table 7 Colorful Accent 5" w:uiPriority="52"/>
-    <w:lsdException w:name="List Table 1 Light Accent 6" w:uiPriority="46"/>
-    <w:lsdException w:name="List Table 2 Accent 6" w:uiPriority="47"/>
-    <w:lsdException w:name="List Table 3 Accent 6" w:uiPriority="48"/>
-    <w:lsdException w:name="List Table 4 Accent 6" w:uiPriority="49"/>
-    <w:lsdException w:name="List Table 5 Dark Accent 6" w:uiPriority="50"/>
-    <w:lsdException w:name="List Table 6 Colorful Accent 6" w:uiPriority="51"/>
-    <w:lsdException w:name="List Table 7 Colorful Accent 6" w:uiPriority="52"/>
-    <w:lsdException w:name="Mention" w:semiHidden="1" w:unhideWhenUsed="1"/>
-    <w:lsdException w:name="Smart Hyperlink" w:semiHidden="1" w:unhideWhenUsed="1"/>
-    <w:lsdException w:name="Hashtag" w:semiHidden="1" w:unhideWhenUsed="1"/>
-  </w:latentStyles>
-  <w:style w:type="paragraph" w:default="1" w:styleId="Normal">
-    <w:name w:val="Normal"/>
-    <w:qFormat/>
-  </w:style>
-  <w:style w:type="character" w:default="1" w:styleId="DefaultParagraphFont">
-    <w:name w:val="Default Paragraph Font"/>
-    <w:uiPriority w:val="1"/>
-    <w:semiHidden/>
-    <w:unhideWhenUsed/>
-  </w:style>
-  <w:style w:type="table" w:default="1" w:styleId="TableNormal">
-    <w:name w:val="Normal Table"/>
-    <w:uiPriority w:val="99"/>
-    <w:semiHidden/>
-    <w:unhideWhenUsed/>
-    <w:tblPr>
-      <w:tblInd w:w="0" w:type="dxa"/>
-      <w:tblCellMar>
-        <w:top w:w="0" w:type="dxa"/>
-        <w:left w:w="108" w:type="dxa"/>
-        <w:bottom w:w="0" w:type="dxa"/>
-        <w:right w:w="108" w:type="dxa"/>
-      </w:tblCellMar>
-    </w:tblPr>
-  </w:style>
-  <w:style w:type="numbering" w:default="1" w:styleId="NoList">
-    <w:name w:val="No List"/>
-    <w:uiPriority w:val="99"/>
-    <w:semiHidden/>
-    <w:unhideWhenUsed/>
-  </w:style>
-  <w:style w:type="paragraph" w:customStyle="1" w:styleId="BDB28FDC10934261ABC5667F32FC2389">
-    <w:name w:val="BDB28FDC10934261ABC5667F32FC2389"/>
-    <w:rsid w:val="00A61325"/>
-  </w:style>
-  <w:style w:type="paragraph" w:customStyle="1" w:styleId="7508E94B632E49459F9FACE82AD3072B">
-    <w:name w:val="7508E94B632E49459F9FACE82AD3072B"/>
-    <w:rsid w:val="00A61325"/>
-  </w:style>
-  <w:style w:type="paragraph" w:customStyle="1" w:styleId="D53F5FAF3E264305A0B06F5C2CC9D2E7">
-    <w:name w:val="D53F5FAF3E264305A0B06F5C2CC9D2E7"/>
-    <w:rsid w:val="00A61325"/>
-  </w:style>
-</w:styles>
-</file>
-
-<file path=word/glossary/webSettings.xml><?xml version="1.0" encoding="utf-8"?>
-<w:webSettings xmlns:mc="http://schemas.openxmlformats.org/markup-compatibility/2006" xmlns:r="http://schemas.openxmlformats.org/officeDocument/2006/relationships" xmlns:w="http://schemas.openxmlformats.org/wordprocessingml/2006/main" xmlns:w14="http://schemas.microsoft.com/office/word/2010/wordml" xmlns:w15="http://schemas.microsoft.com/office/word/2012/wordml" xmlns:w16se="http://schemas.microsoft.com/office/word/2015/wordml/symex" mc:Ignorable="w14 w15 w16se">
-  <w:optimizeForBrowser/>
-  <w:allowPNG/>
-</w:webSettings>
 </file>
 
 <file path=word/theme/theme1.xml><?xml version="1.0" encoding="utf-8"?>
@@ -5402,7 +4987,7 @@
 </file>
 
 <file path=customXml/itemProps1.xml><?xml version="1.0" encoding="utf-8"?>
-<ds:datastoreItem xmlns:ds="http://schemas.openxmlformats.org/officeDocument/2006/customXml" ds:itemID="{267DC658-79CB-4FFD-A3C2-052D1007C8C3}">
+<ds:datastoreItem xmlns:ds="http://schemas.openxmlformats.org/officeDocument/2006/customXml" ds:itemID="{6E6B5784-CC08-414E-A641-CCDC34F60298}">
   <ds:schemaRefs>
     <ds:schemaRef ds:uri="http://schemas.openxmlformats.org/officeDocument/2006/bibliography"/>
   </ds:schemaRefs>

</xml_diff>

<commit_message>
more progress on project management report
</commit_message>
<xml_diff>
--- a/Compute.Documents/B00235610 - Project Management.docx
+++ b/Compute.Documents/B00235610 - Project Management.docx
@@ -418,11 +418,14 @@
           <w:pPr>
             <w:pStyle w:val="TOC1"/>
             <w:tabs>
+              <w:tab w:val="left" w:pos="720"/>
               <w:tab w:val="right" w:leader="dot" w:pos="9736"/>
             </w:tabs>
             <w:rPr>
               <w:rFonts w:cstheme="minorBidi"/>
               <w:noProof/>
+              <w:sz w:val="24"/>
+              <w:szCs w:val="24"/>
               <w:lang w:val="en-GB" w:eastAsia="en-GB"/>
             </w:rPr>
           </w:pPr>
@@ -435,13 +438,30 @@
           <w:r>
             <w:fldChar w:fldCharType="separate"/>
           </w:r>
-          <w:hyperlink w:anchor="_Toc477122062" w:history="1">
+          <w:hyperlink w:anchor="_Toc477373462" w:history="1">
             <w:r>
               <w:rPr>
                 <w:rStyle w:val="Hyperlink"/>
                 <w:noProof/>
               </w:rPr>
-              <w:t>1.0 Management Overview</w:t>
+              <w:t>1.0</w:t>
+            </w:r>
+            <w:r>
+              <w:rPr>
+                <w:rFonts w:cstheme="minorBidi"/>
+                <w:noProof/>
+                <w:sz w:val="24"/>
+                <w:szCs w:val="24"/>
+                <w:lang w:val="en-GB" w:eastAsia="en-GB"/>
+              </w:rPr>
+              <w:t xml:space="preserve"> </w:t>
+            </w:r>
+            <w:r>
+              <w:rPr>
+                <w:rStyle w:val="Hyperlink"/>
+                <w:noProof/>
+              </w:rPr>
+              <w:t>Management Overview</w:t>
             </w:r>
             <w:r>
               <w:rPr>
@@ -462,7 +482,7 @@
                 <w:noProof/>
                 <w:webHidden/>
               </w:rPr>
-              <w:instrText xml:space="preserve"> PAGEREF _Toc477122062 \h </w:instrText>
+              <w:instrText xml:space="preserve"> PAGEREF _Toc477373462 \h </w:instrText>
             </w:r>
             <w:r>
               <w:rPr>
@@ -502,16 +522,18 @@
             <w:rPr>
               <w:rFonts w:cstheme="minorBidi"/>
               <w:noProof/>
+              <w:sz w:val="24"/>
+              <w:szCs w:val="24"/>
               <w:lang w:val="en-GB" w:eastAsia="en-GB"/>
             </w:rPr>
           </w:pPr>
-          <w:hyperlink w:anchor="_Toc477122063" w:history="1">
+          <w:hyperlink w:anchor="_Toc477373463" w:history="1">
             <w:r>
               <w:rPr>
                 <w:rStyle w:val="Hyperlink"/>
                 <w:noProof/>
               </w:rPr>
-              <w:t>1.1 Workflow</w:t>
+              <w:t>1.1 Work Plan</w:t>
             </w:r>
             <w:r>
               <w:rPr>
@@ -532,7 +554,7 @@
                 <w:noProof/>
                 <w:webHidden/>
               </w:rPr>
-              <w:instrText xml:space="preserve"> PAGEREF _Toc477122063 \h </w:instrText>
+              <w:instrText xml:space="preserve"> PAGEREF _Toc477373463 \h </w:instrText>
             </w:r>
             <w:r>
               <w:rPr>
@@ -572,10 +594,12 @@
             <w:rPr>
               <w:rFonts w:cstheme="minorBidi"/>
               <w:noProof/>
+              <w:sz w:val="24"/>
+              <w:szCs w:val="24"/>
               <w:lang w:val="en-GB" w:eastAsia="en-GB"/>
             </w:rPr>
           </w:pPr>
-          <w:hyperlink w:anchor="_Toc477122064" w:history="1">
+          <w:hyperlink w:anchor="_Toc477373464" w:history="1">
             <w:r>
               <w:rPr>
                 <w:rStyle w:val="Hyperlink"/>
@@ -602,7 +626,7 @@
                 <w:noProof/>
                 <w:webHidden/>
               </w:rPr>
-              <w:instrText xml:space="preserve"> PAGEREF _Toc477122064 \h </w:instrText>
+              <w:instrText xml:space="preserve"> PAGEREF _Toc477373464 \h </w:instrText>
             </w:r>
             <w:r>
               <w:rPr>
@@ -642,10 +666,12 @@
             <w:rPr>
               <w:rFonts w:cstheme="minorBidi"/>
               <w:noProof/>
+              <w:sz w:val="24"/>
+              <w:szCs w:val="24"/>
               <w:lang w:val="en-GB" w:eastAsia="en-GB"/>
             </w:rPr>
           </w:pPr>
-          <w:hyperlink w:anchor="_Toc477122066" w:history="1">
+          <w:hyperlink w:anchor="_Toc477373466" w:history="1">
             <w:r>
               <w:rPr>
                 <w:rStyle w:val="Hyperlink"/>
@@ -672,7 +698,7 @@
                 <w:noProof/>
                 <w:webHidden/>
               </w:rPr>
-              <w:instrText xml:space="preserve"> PAGEREF _Toc477122066 \h </w:instrText>
+              <w:instrText xml:space="preserve"> PAGEREF _Toc477373466 \h </w:instrText>
             </w:r>
             <w:r>
               <w:rPr>
@@ -712,10 +738,12 @@
             <w:rPr>
               <w:rFonts w:cstheme="minorBidi"/>
               <w:noProof/>
+              <w:sz w:val="24"/>
+              <w:szCs w:val="24"/>
               <w:lang w:val="en-GB" w:eastAsia="en-GB"/>
             </w:rPr>
           </w:pPr>
-          <w:hyperlink w:anchor="_Toc477122067" w:history="1">
+          <w:hyperlink w:anchor="_Toc477373467" w:history="1">
             <w:r>
               <w:rPr>
                 <w:rStyle w:val="Hyperlink"/>
@@ -742,7 +770,7 @@
                 <w:noProof/>
                 <w:webHidden/>
               </w:rPr>
-              <w:instrText xml:space="preserve"> PAGEREF _Toc477122067 \h </w:instrText>
+              <w:instrText xml:space="preserve"> PAGEREF _Toc477373467 \h </w:instrText>
             </w:r>
             <w:r>
               <w:rPr>
@@ -782,10 +810,12 @@
             <w:rPr>
               <w:rFonts w:cstheme="minorBidi"/>
               <w:noProof/>
+              <w:sz w:val="24"/>
+              <w:szCs w:val="24"/>
               <w:lang w:val="en-GB" w:eastAsia="en-GB"/>
             </w:rPr>
           </w:pPr>
-          <w:hyperlink w:anchor="_Toc477122068" w:history="1">
+          <w:hyperlink w:anchor="_Toc477373468" w:history="1">
             <w:r>
               <w:rPr>
                 <w:rStyle w:val="Hyperlink"/>
@@ -812,7 +842,7 @@
                 <w:noProof/>
                 <w:webHidden/>
               </w:rPr>
-              <w:instrText xml:space="preserve"> PAGEREF _Toc477122068 \h </w:instrText>
+              <w:instrText xml:space="preserve"> PAGEREF _Toc477373468 \h </w:instrText>
             </w:r>
             <w:r>
               <w:rPr>
@@ -852,10 +882,12 @@
             <w:rPr>
               <w:rFonts w:cstheme="minorBidi"/>
               <w:noProof/>
+              <w:sz w:val="24"/>
+              <w:szCs w:val="24"/>
               <w:lang w:val="en-GB" w:eastAsia="en-GB"/>
             </w:rPr>
           </w:pPr>
-          <w:hyperlink w:anchor="_Toc477122069" w:history="1">
+          <w:hyperlink w:anchor="_Toc477373469" w:history="1">
             <w:r>
               <w:rPr>
                 <w:rStyle w:val="Hyperlink"/>
@@ -882,7 +914,7 @@
                 <w:noProof/>
                 <w:webHidden/>
               </w:rPr>
-              <w:instrText xml:space="preserve"> PAGEREF _Toc477122069 \h </w:instrText>
+              <w:instrText xml:space="preserve"> PAGEREF _Toc477373469 \h </w:instrText>
             </w:r>
             <w:r>
               <w:rPr>
@@ -922,10 +954,12 @@
             <w:rPr>
               <w:rFonts w:cstheme="minorBidi"/>
               <w:noProof/>
+              <w:sz w:val="24"/>
+              <w:szCs w:val="24"/>
               <w:lang w:val="en-GB" w:eastAsia="en-GB"/>
             </w:rPr>
           </w:pPr>
-          <w:hyperlink w:anchor="_Toc477122070" w:history="1">
+          <w:hyperlink w:anchor="_Toc477373470" w:history="1">
             <w:r>
               <w:rPr>
                 <w:rStyle w:val="Hyperlink"/>
@@ -952,7 +986,7 @@
                 <w:noProof/>
                 <w:webHidden/>
               </w:rPr>
-              <w:instrText xml:space="preserve"> PAGEREF _Toc477122070 \h </w:instrText>
+              <w:instrText xml:space="preserve"> PAGEREF _Toc477373470 \h </w:instrText>
             </w:r>
             <w:r>
               <w:rPr>
@@ -992,10 +1026,12 @@
             <w:rPr>
               <w:rFonts w:cstheme="minorBidi"/>
               <w:noProof/>
+              <w:sz w:val="24"/>
+              <w:szCs w:val="24"/>
               <w:lang w:val="en-GB" w:eastAsia="en-GB"/>
             </w:rPr>
           </w:pPr>
-          <w:hyperlink w:anchor="_Toc477122071" w:history="1">
+          <w:hyperlink w:anchor="_Toc477373471" w:history="1">
             <w:r>
               <w:rPr>
                 <w:rStyle w:val="Hyperlink"/>
@@ -1022,7 +1058,7 @@
                 <w:noProof/>
                 <w:webHidden/>
               </w:rPr>
-              <w:instrText xml:space="preserve"> PAGEREF _Toc477122071 \h </w:instrText>
+              <w:instrText xml:space="preserve"> PAGEREF _Toc477373471 \h </w:instrText>
             </w:r>
             <w:r>
               <w:rPr>
@@ -1062,10 +1098,12 @@
             <w:rPr>
               <w:rFonts w:cstheme="minorBidi"/>
               <w:noProof/>
+              <w:sz w:val="24"/>
+              <w:szCs w:val="24"/>
               <w:lang w:val="en-GB" w:eastAsia="en-GB"/>
             </w:rPr>
           </w:pPr>
-          <w:hyperlink w:anchor="_Toc477122072" w:history="1">
+          <w:hyperlink w:anchor="_Toc477373472" w:history="1">
             <w:r>
               <w:rPr>
                 <w:rStyle w:val="Hyperlink"/>
@@ -1092,7 +1130,7 @@
                 <w:noProof/>
                 <w:webHidden/>
               </w:rPr>
-              <w:instrText xml:space="preserve"> PAGEREF _Toc477122072 \h </w:instrText>
+              <w:instrText xml:space="preserve"> PAGEREF _Toc477373472 \h </w:instrText>
             </w:r>
             <w:r>
               <w:rPr>
@@ -1132,10 +1170,12 @@
             <w:rPr>
               <w:rFonts w:cstheme="minorBidi"/>
               <w:noProof/>
+              <w:sz w:val="24"/>
+              <w:szCs w:val="24"/>
               <w:lang w:val="en-GB" w:eastAsia="en-GB"/>
             </w:rPr>
           </w:pPr>
-          <w:hyperlink w:anchor="_Toc477122073" w:history="1">
+          <w:hyperlink w:anchor="_Toc477373473" w:history="1">
             <w:r>
               <w:rPr>
                 <w:rStyle w:val="Hyperlink"/>
@@ -1162,7 +1202,7 @@
                 <w:noProof/>
                 <w:webHidden/>
               </w:rPr>
-              <w:instrText xml:space="preserve"> PAGEREF _Toc477122073 \h </w:instrText>
+              <w:instrText xml:space="preserve"> PAGEREF _Toc477373473 \h </w:instrText>
             </w:r>
             <w:r>
               <w:rPr>
@@ -1202,10 +1242,12 @@
             <w:rPr>
               <w:rFonts w:cstheme="minorBidi"/>
               <w:noProof/>
+              <w:sz w:val="24"/>
+              <w:szCs w:val="24"/>
               <w:lang w:val="en-GB" w:eastAsia="en-GB"/>
             </w:rPr>
           </w:pPr>
-          <w:hyperlink w:anchor="_Toc477122074" w:history="1">
+          <w:hyperlink w:anchor="_Toc477373474" w:history="1">
             <w:r>
               <w:rPr>
                 <w:rStyle w:val="Hyperlink"/>
@@ -1232,7 +1274,7 @@
                 <w:noProof/>
                 <w:webHidden/>
               </w:rPr>
-              <w:instrText xml:space="preserve"> PAGEREF _Toc477122074 \h </w:instrText>
+              <w:instrText xml:space="preserve"> PAGEREF _Toc477373474 \h </w:instrText>
             </w:r>
             <w:r>
               <w:rPr>
@@ -1272,10 +1314,12 @@
             <w:rPr>
               <w:rFonts w:cstheme="minorBidi"/>
               <w:noProof/>
+              <w:sz w:val="24"/>
+              <w:szCs w:val="24"/>
               <w:lang w:val="en-GB" w:eastAsia="en-GB"/>
             </w:rPr>
           </w:pPr>
-          <w:hyperlink w:anchor="_Toc477122075" w:history="1">
+          <w:hyperlink w:anchor="_Toc477373475" w:history="1">
             <w:r>
               <w:rPr>
                 <w:rStyle w:val="Hyperlink"/>
@@ -1302,7 +1346,7 @@
                 <w:noProof/>
                 <w:webHidden/>
               </w:rPr>
-              <w:instrText xml:space="preserve"> PAGEREF _Toc477122075 \h </w:instrText>
+              <w:instrText xml:space="preserve"> PAGEREF _Toc477373475 \h </w:instrText>
             </w:r>
             <w:r>
               <w:rPr>
@@ -1342,10 +1386,12 @@
             <w:rPr>
               <w:rFonts w:cstheme="minorBidi"/>
               <w:noProof/>
+              <w:sz w:val="24"/>
+              <w:szCs w:val="24"/>
               <w:lang w:val="en-GB" w:eastAsia="en-GB"/>
             </w:rPr>
           </w:pPr>
-          <w:hyperlink w:anchor="_Toc477122076" w:history="1">
+          <w:hyperlink w:anchor="_Toc477373476" w:history="1">
             <w:r>
               <w:rPr>
                 <w:rStyle w:val="Hyperlink"/>
@@ -1372,7 +1418,7 @@
                 <w:noProof/>
                 <w:webHidden/>
               </w:rPr>
-              <w:instrText xml:space="preserve"> PAGEREF _Toc477122076 \h </w:instrText>
+              <w:instrText xml:space="preserve"> PAGEREF _Toc477373476 \h </w:instrText>
             </w:r>
             <w:r>
               <w:rPr>
@@ -1412,10 +1458,12 @@
             <w:rPr>
               <w:rFonts w:cstheme="minorBidi"/>
               <w:noProof/>
+              <w:sz w:val="24"/>
+              <w:szCs w:val="24"/>
               <w:lang w:val="en-GB" w:eastAsia="en-GB"/>
             </w:rPr>
           </w:pPr>
-          <w:hyperlink w:anchor="_Toc477122077" w:history="1">
+          <w:hyperlink w:anchor="_Toc477373477" w:history="1">
             <w:r>
               <w:rPr>
                 <w:rStyle w:val="Hyperlink"/>
@@ -1442,7 +1490,7 @@
                 <w:noProof/>
                 <w:webHidden/>
               </w:rPr>
-              <w:instrText xml:space="preserve"> PAGEREF _Toc477122077 \h </w:instrText>
+              <w:instrText xml:space="preserve"> PAGEREF _Toc477373477 \h </w:instrText>
             </w:r>
             <w:r>
               <w:rPr>
@@ -1482,10 +1530,12 @@
             <w:rPr>
               <w:rFonts w:cstheme="minorBidi"/>
               <w:noProof/>
+              <w:sz w:val="24"/>
+              <w:szCs w:val="24"/>
               <w:lang w:val="en-GB" w:eastAsia="en-GB"/>
             </w:rPr>
           </w:pPr>
-          <w:hyperlink w:anchor="_Toc477122078" w:history="1">
+          <w:hyperlink w:anchor="_Toc477373478" w:history="1">
             <w:r>
               <w:rPr>
                 <w:rStyle w:val="Hyperlink"/>
@@ -1512,7 +1562,7 @@
                 <w:noProof/>
                 <w:webHidden/>
               </w:rPr>
-              <w:instrText xml:space="preserve"> PAGEREF _Toc477122078 \h </w:instrText>
+              <w:instrText xml:space="preserve"> PAGEREF _Toc477373478 \h </w:instrText>
             </w:r>
             <w:r>
               <w:rPr>
@@ -1552,10 +1602,12 @@
             <w:rPr>
               <w:rFonts w:cstheme="minorBidi"/>
               <w:noProof/>
+              <w:sz w:val="24"/>
+              <w:szCs w:val="24"/>
               <w:lang w:val="en-GB" w:eastAsia="en-GB"/>
             </w:rPr>
           </w:pPr>
-          <w:hyperlink w:anchor="_Toc477122079" w:history="1">
+          <w:hyperlink w:anchor="_Toc477373479" w:history="1">
             <w:r>
               <w:rPr>
                 <w:rStyle w:val="Hyperlink"/>
@@ -1582,7 +1634,7 @@
                 <w:noProof/>
                 <w:webHidden/>
               </w:rPr>
-              <w:instrText xml:space="preserve"> PAGEREF _Toc477122079 \h </w:instrText>
+              <w:instrText xml:space="preserve"> PAGEREF _Toc477373479 \h </w:instrText>
             </w:r>
             <w:r>
               <w:rPr>
@@ -1622,10 +1674,12 @@
             <w:rPr>
               <w:rFonts w:cstheme="minorBidi"/>
               <w:noProof/>
+              <w:sz w:val="24"/>
+              <w:szCs w:val="24"/>
               <w:lang w:val="en-GB" w:eastAsia="en-GB"/>
             </w:rPr>
           </w:pPr>
-          <w:hyperlink w:anchor="_Toc477122080" w:history="1">
+          <w:hyperlink w:anchor="_Toc477373480" w:history="1">
             <w:r>
               <w:rPr>
                 <w:rStyle w:val="Hyperlink"/>
@@ -1652,7 +1706,7 @@
                 <w:noProof/>
                 <w:webHidden/>
               </w:rPr>
-              <w:instrText xml:space="preserve"> PAGEREF _Toc477122080 \h </w:instrText>
+              <w:instrText xml:space="preserve"> PAGEREF _Toc477373480 \h </w:instrText>
             </w:r>
             <w:r>
               <w:rPr>
@@ -1692,10 +1746,12 @@
             <w:rPr>
               <w:rFonts w:cstheme="minorBidi"/>
               <w:noProof/>
+              <w:sz w:val="24"/>
+              <w:szCs w:val="24"/>
               <w:lang w:val="en-GB" w:eastAsia="en-GB"/>
             </w:rPr>
           </w:pPr>
-          <w:hyperlink w:anchor="_Toc477122081" w:history="1">
+          <w:hyperlink w:anchor="_Toc477373481" w:history="1">
             <w:r>
               <w:rPr>
                 <w:rStyle w:val="Hyperlink"/>
@@ -1722,7 +1778,7 @@
                 <w:noProof/>
                 <w:webHidden/>
               </w:rPr>
-              <w:instrText xml:space="preserve"> PAGEREF _Toc477122081 \h </w:instrText>
+              <w:instrText xml:space="preserve"> PAGEREF _Toc477373481 \h </w:instrText>
             </w:r>
             <w:r>
               <w:rPr>
@@ -1762,10 +1818,12 @@
             <w:rPr>
               <w:rFonts w:cstheme="minorBidi"/>
               <w:noProof/>
+              <w:sz w:val="24"/>
+              <w:szCs w:val="24"/>
               <w:lang w:val="en-GB" w:eastAsia="en-GB"/>
             </w:rPr>
           </w:pPr>
-          <w:hyperlink w:anchor="_Toc477122082" w:history="1">
+          <w:hyperlink w:anchor="_Toc477373482" w:history="1">
             <w:r>
               <w:rPr>
                 <w:rStyle w:val="Hyperlink"/>
@@ -1792,7 +1850,7 @@
                 <w:noProof/>
                 <w:webHidden/>
               </w:rPr>
-              <w:instrText xml:space="preserve"> PAGEREF _Toc477122082 \h </w:instrText>
+              <w:instrText xml:space="preserve"> PAGEREF _Toc477373482 \h </w:instrText>
             </w:r>
             <w:r>
               <w:rPr>
@@ -1832,10 +1890,12 @@
             <w:rPr>
               <w:rFonts w:cstheme="minorBidi"/>
               <w:noProof/>
+              <w:sz w:val="24"/>
+              <w:szCs w:val="24"/>
               <w:lang w:val="en-GB" w:eastAsia="en-GB"/>
             </w:rPr>
           </w:pPr>
-          <w:hyperlink w:anchor="_Toc477122083" w:history="1">
+          <w:hyperlink w:anchor="_Toc477373483" w:history="1">
             <w:r>
               <w:rPr>
                 <w:rStyle w:val="Hyperlink"/>
@@ -1862,7 +1922,7 @@
                 <w:noProof/>
                 <w:webHidden/>
               </w:rPr>
-              <w:instrText xml:space="preserve"> PAGEREF _Toc477122083 \h </w:instrText>
+              <w:instrText xml:space="preserve"> PAGEREF _Toc477373483 \h </w:instrText>
             </w:r>
             <w:r>
               <w:rPr>
@@ -1902,10 +1962,12 @@
             <w:rPr>
               <w:rFonts w:cstheme="minorBidi"/>
               <w:noProof/>
+              <w:sz w:val="24"/>
+              <w:szCs w:val="24"/>
               <w:lang w:val="en-GB" w:eastAsia="en-GB"/>
             </w:rPr>
           </w:pPr>
-          <w:hyperlink w:anchor="_Toc477122084" w:history="1">
+          <w:hyperlink w:anchor="_Toc477373484" w:history="1">
             <w:r>
               <w:rPr>
                 <w:rStyle w:val="Hyperlink"/>
@@ -1932,7 +1994,7 @@
                 <w:noProof/>
                 <w:webHidden/>
               </w:rPr>
-              <w:instrText xml:space="preserve"> PAGEREF _Toc477122084 \h </w:instrText>
+              <w:instrText xml:space="preserve"> PAGEREF _Toc477373484 \h </w:instrText>
             </w:r>
             <w:r>
               <w:rPr>
@@ -1972,10 +2034,12 @@
             <w:rPr>
               <w:rFonts w:cstheme="minorBidi"/>
               <w:noProof/>
+              <w:sz w:val="24"/>
+              <w:szCs w:val="24"/>
               <w:lang w:val="en-GB" w:eastAsia="en-GB"/>
             </w:rPr>
           </w:pPr>
-          <w:hyperlink w:anchor="_Toc477122085" w:history="1">
+          <w:hyperlink w:anchor="_Toc477373485" w:history="1">
             <w:r>
               <w:rPr>
                 <w:rStyle w:val="Hyperlink"/>
@@ -2002,7 +2066,7 @@
                 <w:noProof/>
                 <w:webHidden/>
               </w:rPr>
-              <w:instrText xml:space="preserve"> PAGEREF _Toc477122085 \h </w:instrText>
+              <w:instrText xml:space="preserve"> PAGEREF _Toc477373485 \h </w:instrText>
             </w:r>
             <w:r>
               <w:rPr>
@@ -2042,10 +2106,12 @@
             <w:rPr>
               <w:rFonts w:cstheme="minorBidi"/>
               <w:noProof/>
+              <w:sz w:val="24"/>
+              <w:szCs w:val="24"/>
               <w:lang w:val="en-GB" w:eastAsia="en-GB"/>
             </w:rPr>
           </w:pPr>
-          <w:hyperlink w:anchor="_Toc477122086" w:history="1">
+          <w:hyperlink w:anchor="_Toc477373486" w:history="1">
             <w:r>
               <w:rPr>
                 <w:rStyle w:val="Hyperlink"/>
@@ -2072,7 +2138,7 @@
                 <w:noProof/>
                 <w:webHidden/>
               </w:rPr>
-              <w:instrText xml:space="preserve"> PAGEREF _Toc477122086 \h </w:instrText>
+              <w:instrText xml:space="preserve"> PAGEREF _Toc477373486 \h </w:instrText>
             </w:r>
             <w:r>
               <w:rPr>
@@ -2112,10 +2178,12 @@
             <w:rPr>
               <w:rFonts w:cstheme="minorBidi"/>
               <w:noProof/>
+              <w:sz w:val="24"/>
+              <w:szCs w:val="24"/>
               <w:lang w:val="en-GB" w:eastAsia="en-GB"/>
             </w:rPr>
           </w:pPr>
-          <w:hyperlink w:anchor="_Toc477122087" w:history="1">
+          <w:hyperlink w:anchor="_Toc477373487" w:history="1">
             <w:r>
               <w:rPr>
                 <w:rStyle w:val="Hyperlink"/>
@@ -2142,7 +2210,7 @@
                 <w:noProof/>
                 <w:webHidden/>
               </w:rPr>
-              <w:instrText xml:space="preserve"> PAGEREF _Toc477122087 \h </w:instrText>
+              <w:instrText xml:space="preserve"> PAGEREF _Toc477373487 \h </w:instrText>
             </w:r>
             <w:r>
               <w:rPr>
@@ -2182,10 +2250,12 @@
             <w:rPr>
               <w:rFonts w:cstheme="minorBidi"/>
               <w:noProof/>
+              <w:sz w:val="24"/>
+              <w:szCs w:val="24"/>
               <w:lang w:val="en-GB" w:eastAsia="en-GB"/>
             </w:rPr>
           </w:pPr>
-          <w:hyperlink w:anchor="_Toc477122088" w:history="1">
+          <w:hyperlink w:anchor="_Toc477373488" w:history="1">
             <w:r>
               <w:rPr>
                 <w:rStyle w:val="Hyperlink"/>
@@ -2212,7 +2282,7 @@
                 <w:noProof/>
                 <w:webHidden/>
               </w:rPr>
-              <w:instrText xml:space="preserve"> PAGEREF _Toc477122088 \h </w:instrText>
+              <w:instrText xml:space="preserve"> PAGEREF _Toc477373488 \h </w:instrText>
             </w:r>
             <w:r>
               <w:rPr>
@@ -2252,10 +2322,12 @@
             <w:rPr>
               <w:rFonts w:cstheme="minorBidi"/>
               <w:noProof/>
+              <w:sz w:val="24"/>
+              <w:szCs w:val="24"/>
               <w:lang w:val="en-GB" w:eastAsia="en-GB"/>
             </w:rPr>
           </w:pPr>
-          <w:hyperlink w:anchor="_Toc477122089" w:history="1">
+          <w:hyperlink w:anchor="_Toc477373489" w:history="1">
             <w:r>
               <w:rPr>
                 <w:rStyle w:val="Hyperlink"/>
@@ -2282,7 +2354,7 @@
                 <w:noProof/>
                 <w:webHidden/>
               </w:rPr>
-              <w:instrText xml:space="preserve"> PAGEREF _Toc477122089 \h </w:instrText>
+              <w:instrText xml:space="preserve"> PAGEREF _Toc477373489 \h </w:instrText>
             </w:r>
             <w:r>
               <w:rPr>
@@ -2322,10 +2394,12 @@
             <w:rPr>
               <w:rFonts w:cstheme="minorBidi"/>
               <w:noProof/>
+              <w:sz w:val="24"/>
+              <w:szCs w:val="24"/>
               <w:lang w:val="en-GB" w:eastAsia="en-GB"/>
             </w:rPr>
           </w:pPr>
-          <w:hyperlink w:anchor="_Toc477122090" w:history="1">
+          <w:hyperlink w:anchor="_Toc477373490" w:history="1">
             <w:r>
               <w:rPr>
                 <w:rStyle w:val="Hyperlink"/>
@@ -2352,7 +2426,7 @@
                 <w:noProof/>
                 <w:webHidden/>
               </w:rPr>
-              <w:instrText xml:space="preserve"> PAGEREF _Toc477122090 \h </w:instrText>
+              <w:instrText xml:space="preserve"> PAGEREF _Toc477373490 \h </w:instrText>
             </w:r>
             <w:r>
               <w:rPr>
@@ -2392,10 +2466,12 @@
             <w:rPr>
               <w:rFonts w:cstheme="minorBidi"/>
               <w:noProof/>
+              <w:sz w:val="24"/>
+              <w:szCs w:val="24"/>
               <w:lang w:val="en-GB" w:eastAsia="en-GB"/>
             </w:rPr>
           </w:pPr>
-          <w:hyperlink w:anchor="_Toc477122091" w:history="1">
+          <w:hyperlink w:anchor="_Toc477373491" w:history="1">
             <w:r>
               <w:rPr>
                 <w:rStyle w:val="Hyperlink"/>
@@ -2422,7 +2498,7 @@
                 <w:noProof/>
                 <w:webHidden/>
               </w:rPr>
-              <w:instrText xml:space="preserve"> PAGEREF _Toc477122091 \h </w:instrText>
+              <w:instrText xml:space="preserve"> PAGEREF _Toc477373491 \h </w:instrText>
             </w:r>
             <w:r>
               <w:rPr>
@@ -2462,10 +2538,12 @@
             <w:rPr>
               <w:rFonts w:cstheme="minorBidi"/>
               <w:noProof/>
+              <w:sz w:val="24"/>
+              <w:szCs w:val="24"/>
               <w:lang w:val="en-GB" w:eastAsia="en-GB"/>
             </w:rPr>
           </w:pPr>
-          <w:hyperlink w:anchor="_Toc477122092" w:history="1">
+          <w:hyperlink w:anchor="_Toc477373492" w:history="1">
             <w:r>
               <w:rPr>
                 <w:rStyle w:val="Hyperlink"/>
@@ -2492,7 +2570,7 @@
                 <w:noProof/>
                 <w:webHidden/>
               </w:rPr>
-              <w:instrText xml:space="preserve"> PAGEREF _Toc477122092 \h </w:instrText>
+              <w:instrText xml:space="preserve"> PAGEREF _Toc477373492 \h </w:instrText>
             </w:r>
             <w:r>
               <w:rPr>
@@ -2532,10 +2610,12 @@
             <w:rPr>
               <w:rFonts w:cstheme="minorBidi"/>
               <w:noProof/>
+              <w:sz w:val="24"/>
+              <w:szCs w:val="24"/>
               <w:lang w:val="en-GB" w:eastAsia="en-GB"/>
             </w:rPr>
           </w:pPr>
-          <w:hyperlink w:anchor="_Toc477122093" w:history="1">
+          <w:hyperlink w:anchor="_Toc477373493" w:history="1">
             <w:r>
               <w:rPr>
                 <w:rStyle w:val="Hyperlink"/>
@@ -2562,7 +2642,7 @@
                 <w:noProof/>
                 <w:webHidden/>
               </w:rPr>
-              <w:instrText xml:space="preserve"> PAGEREF _Toc477122093 \h </w:instrText>
+              <w:instrText xml:space="preserve"> PAGEREF _Toc477373493 \h </w:instrText>
             </w:r>
             <w:r>
               <w:rPr>
@@ -2602,10 +2682,12 @@
             <w:rPr>
               <w:rFonts w:cstheme="minorBidi"/>
               <w:noProof/>
+              <w:sz w:val="24"/>
+              <w:szCs w:val="24"/>
               <w:lang w:val="en-GB" w:eastAsia="en-GB"/>
             </w:rPr>
           </w:pPr>
-          <w:hyperlink w:anchor="_Toc477122094" w:history="1">
+          <w:hyperlink w:anchor="_Toc477373494" w:history="1">
             <w:r>
               <w:rPr>
                 <w:rStyle w:val="Hyperlink"/>
@@ -2632,7 +2714,7 @@
                 <w:noProof/>
                 <w:webHidden/>
               </w:rPr>
-              <w:instrText xml:space="preserve"> PAGEREF _Toc477122094 \h </w:instrText>
+              <w:instrText xml:space="preserve"> PAGEREF _Toc477373494 \h </w:instrText>
             </w:r>
             <w:r>
               <w:rPr>
@@ -2683,8 +2765,9 @@
           <w:ilvl w:val="0"/>
           <w:numId w:val="2"/>
         </w:numPr>
-      </w:pPr>
-      <w:bookmarkStart w:id="0" w:name="_Toc477122062"/>
+        <w:spacing w:after="160"/>
+      </w:pPr>
+      <w:bookmarkStart w:id="0" w:name="_Toc477373462"/>
       <w:r>
         <w:lastRenderedPageBreak/>
         <w:t>Management Overview</w:t>
@@ -2692,41 +2775,85 @@
       <w:bookmarkEnd w:id="0"/>
     </w:p>
     <w:p>
+      <w:pPr>
+        <w:jc w:val="both"/>
+      </w:pPr>
       <w:r>
         <w:t>A lot of work went into managing the work in this module as there was a lot to do.</w:t>
       </w:r>
-    </w:p>
-    <w:p>
-      <w:pPr>
-        <w:suppressAutoHyphens/>
+      <w:r>
+        <w:t xml:space="preserve"> To ensure a smooth head start to the work a lot of research happened</w:t>
+      </w:r>
+      <w:r>
+        <w:t xml:space="preserve"> before the start of the module</w:t>
+      </w:r>
+      <w:r>
+        <w:t xml:space="preserve">. </w:t>
+      </w:r>
+    </w:p>
+    <w:p>
+      <w:pPr>
+        <w:pStyle w:val="ListParagraph"/>
+        <w:numPr>
+          <w:ilvl w:val="0"/>
+          <w:numId w:val="3"/>
+        </w:numPr>
         <w:jc w:val="both"/>
       </w:pPr>
-    </w:p>
-    <w:p>
-      <w:pPr>
-        <w:suppressAutoHyphens/>
+      <w:r>
+        <w:t>Interim Report (Trimester 1)</w:t>
+      </w:r>
+    </w:p>
+    <w:p>
+      <w:pPr>
+        <w:pStyle w:val="ListParagraph"/>
+        <w:numPr>
+          <w:ilvl w:val="0"/>
+          <w:numId w:val="3"/>
+        </w:numPr>
         <w:jc w:val="both"/>
       </w:pPr>
-    </w:p>
-    <w:p>
-      <w:pPr>
-        <w:suppressAutoHyphens/>
+      <w:r>
+        <w:t>Final Honours Project (Trimester 2)</w:t>
+      </w:r>
+    </w:p>
+    <w:p>
+      <w:pPr>
+        <w:pStyle w:val="ListParagraph"/>
+        <w:numPr>
+          <w:ilvl w:val="0"/>
+          <w:numId w:val="3"/>
+        </w:numPr>
         <w:jc w:val="both"/>
-        <w:rPr>
-          <w:rFonts w:cs="Arial"/>
-          <w:spacing w:val="-3"/>
-          <w:sz w:val="24"/>
-        </w:rPr>
-      </w:pPr>
+      </w:pPr>
+      <w:r>
+        <w:t>Presentation (Trimester 2)</w:t>
+      </w:r>
+    </w:p>
+    <w:p>
+      <w:pPr>
+        <w:pStyle w:val="ListParagraph"/>
+        <w:numPr>
+          <w:ilvl w:val="0"/>
+          <w:numId w:val="3"/>
+        </w:numPr>
+        <w:jc w:val="both"/>
+      </w:pPr>
+      <w:r>
+        <w:t>Software Development (Trimester 1)</w:t>
+      </w:r>
     </w:p>
     <w:p>
       <w:pPr>
         <w:pStyle w:val="Heading2"/>
         <w:spacing w:after="120"/>
       </w:pPr>
-      <w:bookmarkStart w:id="1" w:name="_Toc477122063"/>
-      <w:r>
-        <w:t>1.1 Workflow</w:t>
+      <w:r>
+        <w:t xml:space="preserve">1.1 </w:t>
+      </w:r>
+      <w:bookmarkStart w:id="1" w:name="_Toc477373463"/>
+      <w:r>
+        <w:t>Work Plan</w:t>
       </w:r>
       <w:bookmarkEnd w:id="1"/>
       <w:r>
@@ -2734,21 +2861,19 @@
       </w:r>
     </w:p>
     <w:p>
-      <w:pPr>
-        <w:pStyle w:val="Heading2"/>
-      </w:pPr>
-    </w:p>
-    <w:p/>
-    <w:p/>
-    <w:p/>
-    <w:p/>
-    <w:p/>
+      <w:r>
+        <w:t>The strategy was straight forward, complete as much work as possible before the start date to ensure plenty of time to spend on the academic writing and research end of the project.</w:t>
+      </w:r>
+      <w:r>
+        <w:t xml:space="preserve"> I for one saw the fact that the final honours report and development work was meant to be done in trimester two at least per the layout set out by various coordinators on the module. I took a different approach making the second trimester exclusively about the presentation of a completed project and final honours report. The basis for these two items was to be established in the first trimester with a working version of the platform</w:t>
+      </w:r>
+    </w:p>
     <w:p>
       <w:pPr>
         <w:pStyle w:val="Heading2"/>
         <w:spacing w:after="120"/>
       </w:pPr>
-      <w:bookmarkStart w:id="2" w:name="_Toc477122064"/>
+      <w:bookmarkStart w:id="2" w:name="_Toc477373464"/>
       <w:r>
         <w:t>1.2 Gantt Charts</w:t>
       </w:r>
@@ -2844,7 +2969,21 @@
         <w:rPr>
           <w:sz w:val="24"/>
         </w:rPr>
-        <w:t xml:space="preserve"> Particularly in Trimester 1 you can see a lot of tasks were finished earlier than expected and that was thanks to a lot of development work being done before the module started. </w:t>
+        <w:t xml:space="preserve"> Particularly in Trimester 1 you can see a lot of tasks were finished earlier than expected and that w</w:t>
+      </w:r>
+      <w:r>
+        <w:rPr>
+          <w:sz w:val="24"/>
+        </w:rPr>
+        <w:t>as thanks to a lot of development</w:t>
+      </w:r>
+      <w:bookmarkStart w:id="3" w:name="_GoBack"/>
+      <w:bookmarkEnd w:id="3"/>
+      <w:r>
+        <w:rPr>
+          <w:sz w:val="24"/>
+        </w:rPr>
+        <w:t xml:space="preserve"> work being done before the module started. </w:t>
       </w:r>
     </w:p>
     <w:p>
@@ -2915,7 +3054,8 @@
         <w:pStyle w:val="Heading2"/>
         <w:spacing w:after="120"/>
       </w:pPr>
-      <w:bookmarkStart w:id="3" w:name="_Toc477122065"/>
+      <w:bookmarkStart w:id="4" w:name="_Toc477122065"/>
+      <w:bookmarkStart w:id="5" w:name="_Toc477373465"/>
       <w:r>
         <w:rPr>
           <w:noProof/>
@@ -2978,14 +3118,15 @@
           </wp:anchor>
         </w:drawing>
       </w:r>
-      <w:bookmarkEnd w:id="3"/>
+      <w:bookmarkEnd w:id="4"/>
+      <w:bookmarkEnd w:id="5"/>
     </w:p>
     <w:p>
       <w:pPr>
         <w:pStyle w:val="Heading2"/>
         <w:spacing w:after="120"/>
       </w:pPr>
-      <w:bookmarkStart w:id="4" w:name="_Toc477122066"/>
+      <w:bookmarkStart w:id="6" w:name="_Toc477373466"/>
       <w:r>
         <w:rPr>
           <w:noProof/>
@@ -3056,7 +3197,7 @@
       <w:r>
         <w:t>1.3 Version Control</w:t>
       </w:r>
-      <w:bookmarkEnd w:id="4"/>
+      <w:bookmarkEnd w:id="6"/>
     </w:p>
     <w:p>
       <w:pPr>
@@ -3101,11 +3242,11 @@
         <w:pStyle w:val="Heading2"/>
         <w:spacing w:after="120"/>
       </w:pPr>
-      <w:bookmarkStart w:id="5" w:name="_Toc477122067"/>
+      <w:bookmarkStart w:id="7" w:name="_Toc477373467"/>
       <w:r>
         <w:t>1.4 Online Repository</w:t>
       </w:r>
-      <w:bookmarkEnd w:id="5"/>
+      <w:bookmarkEnd w:id="7"/>
     </w:p>
     <w:p>
       <w:pPr>
@@ -3228,7 +3369,7 @@
         <w:pStyle w:val="Heading2"/>
         <w:spacing w:after="120"/>
       </w:pPr>
-      <w:bookmarkStart w:id="6" w:name="_Toc477122068"/>
+      <w:bookmarkStart w:id="8" w:name="_Toc477373468"/>
       <w:r>
         <w:rPr>
           <w:noProof/>
@@ -3309,7 +3450,7 @@
       <w:r>
         <w:t>1.5 Statistics</w:t>
       </w:r>
-      <w:bookmarkEnd w:id="6"/>
+      <w:bookmarkEnd w:id="8"/>
     </w:p>
     <w:p>
       <w:pPr>
@@ -3348,8 +3489,6 @@
     <w:p/>
     <w:p/>
     <w:p>
-      <w:bookmarkStart w:id="7" w:name="_GoBack"/>
-      <w:bookmarkEnd w:id="7"/>
       <w:r>
         <w:rPr>
           <w:noProof/>
@@ -3418,12 +3557,12 @@
         <w:pStyle w:val="Heading1"/>
         <w:spacing w:after="120"/>
       </w:pPr>
-      <w:bookmarkStart w:id="8" w:name="_Toc477122069"/>
+      <w:bookmarkStart w:id="9" w:name="_Toc477373469"/>
       <w:r>
         <w:lastRenderedPageBreak/>
         <w:t>2.0 Supervisor Meetings</w:t>
       </w:r>
-      <w:bookmarkEnd w:id="8"/>
+      <w:bookmarkEnd w:id="9"/>
     </w:p>
     <w:p>
       <w:r>
@@ -3435,29 +3574,29 @@
       <w:pPr>
         <w:pStyle w:val="Heading2"/>
       </w:pPr>
-      <w:bookmarkStart w:id="9" w:name="_Toc477122070"/>
+      <w:bookmarkStart w:id="10" w:name="_Toc477373470"/>
       <w:r>
         <w:t>2.1 Meeting 1</w:t>
       </w:r>
-      <w:bookmarkEnd w:id="9"/>
+      <w:bookmarkEnd w:id="10"/>
     </w:p>
     <w:p/>
     <w:p>
       <w:pPr>
         <w:pStyle w:val="Heading3"/>
       </w:pPr>
-      <w:bookmarkStart w:id="10" w:name="_Toc477122071"/>
+      <w:bookmarkStart w:id="11" w:name="_Toc477373471"/>
       <w:r>
         <w:t>2.1.1 Meeting Agenda</w:t>
       </w:r>
-      <w:bookmarkEnd w:id="10"/>
+      <w:bookmarkEnd w:id="11"/>
     </w:p>
     <w:p/>
     <w:p>
       <w:pPr>
         <w:pStyle w:val="Heading3"/>
       </w:pPr>
-      <w:bookmarkStart w:id="11" w:name="_Toc477122072"/>
+      <w:bookmarkStart w:id="12" w:name="_Toc477373472"/>
       <w:r>
         <w:t>2.1.2</w:t>
       </w:r>
@@ -3467,7 +3606,7 @@
       <w:r>
         <w:t>Minutes</w:t>
       </w:r>
-      <w:bookmarkEnd w:id="11"/>
+      <w:bookmarkEnd w:id="12"/>
     </w:p>
     <w:p/>
     <w:p>
@@ -3484,11 +3623,11 @@
       <w:pPr>
         <w:pStyle w:val="Heading2"/>
       </w:pPr>
-      <w:bookmarkStart w:id="12" w:name="_Toc477122073"/>
+      <w:bookmarkStart w:id="13" w:name="_Toc477373473"/>
       <w:r>
         <w:t>2.2 Meeting 2</w:t>
       </w:r>
-      <w:bookmarkEnd w:id="12"/>
+      <w:bookmarkEnd w:id="13"/>
     </w:p>
     <w:p>
       <w:pPr>
@@ -3499,22 +3638,22 @@
       <w:pPr>
         <w:pStyle w:val="Heading3"/>
       </w:pPr>
-      <w:bookmarkStart w:id="13" w:name="_Toc477122074"/>
+      <w:bookmarkStart w:id="14" w:name="_Toc477373474"/>
       <w:r>
         <w:t>2.2.1 Meeting Agenda</w:t>
       </w:r>
-      <w:bookmarkEnd w:id="13"/>
+      <w:bookmarkEnd w:id="14"/>
     </w:p>
     <w:p/>
     <w:p>
       <w:pPr>
         <w:pStyle w:val="Heading3"/>
       </w:pPr>
-      <w:bookmarkStart w:id="14" w:name="_Toc477122075"/>
+      <w:bookmarkStart w:id="15" w:name="_Toc477373475"/>
       <w:r>
         <w:t>2.1.2 Meeting Minutes</w:t>
       </w:r>
-      <w:bookmarkEnd w:id="14"/>
+      <w:bookmarkEnd w:id="15"/>
     </w:p>
     <w:p/>
     <w:p>
@@ -3526,11 +3665,11 @@
       <w:pPr>
         <w:pStyle w:val="Heading2"/>
       </w:pPr>
-      <w:bookmarkStart w:id="15" w:name="_Toc477122076"/>
+      <w:bookmarkStart w:id="16" w:name="_Toc477373476"/>
       <w:r>
         <w:t>2.3 Meeting 3</w:t>
       </w:r>
-      <w:bookmarkEnd w:id="15"/>
+      <w:bookmarkEnd w:id="16"/>
     </w:p>
     <w:p>
       <w:pPr>
@@ -3541,22 +3680,22 @@
       <w:pPr>
         <w:pStyle w:val="Heading3"/>
       </w:pPr>
-      <w:bookmarkStart w:id="16" w:name="_Toc477122077"/>
+      <w:bookmarkStart w:id="17" w:name="_Toc477373477"/>
       <w:r>
         <w:t>2.3.1 Meeting Agenda</w:t>
       </w:r>
-      <w:bookmarkEnd w:id="16"/>
+      <w:bookmarkEnd w:id="17"/>
     </w:p>
     <w:p/>
     <w:p>
       <w:pPr>
         <w:pStyle w:val="Heading3"/>
       </w:pPr>
-      <w:bookmarkStart w:id="17" w:name="_Toc477122078"/>
+      <w:bookmarkStart w:id="18" w:name="_Toc477373478"/>
       <w:r>
         <w:t>2.3.2 Meeting Minutes</w:t>
       </w:r>
-      <w:bookmarkEnd w:id="17"/>
+      <w:bookmarkEnd w:id="18"/>
     </w:p>
     <w:p>
       <w:pPr>
@@ -3568,11 +3707,11 @@
       <w:pPr>
         <w:pStyle w:val="Heading2"/>
       </w:pPr>
-      <w:bookmarkStart w:id="18" w:name="_Toc477122079"/>
+      <w:bookmarkStart w:id="19" w:name="_Toc477373479"/>
       <w:r>
         <w:t>2.4 Meeting 4</w:t>
       </w:r>
-      <w:bookmarkEnd w:id="18"/>
+      <w:bookmarkEnd w:id="19"/>
     </w:p>
     <w:p>
       <w:pPr>
@@ -3583,23 +3722,23 @@
       <w:pPr>
         <w:pStyle w:val="Heading3"/>
       </w:pPr>
-      <w:bookmarkStart w:id="19" w:name="_Toc477122080"/>
+      <w:bookmarkStart w:id="20" w:name="_Toc477373480"/>
       <w:r>
         <w:t>2.4.1 Meeting Agenda</w:t>
       </w:r>
-      <w:bookmarkEnd w:id="19"/>
+      <w:bookmarkEnd w:id="20"/>
     </w:p>
     <w:p/>
     <w:p>
       <w:pPr>
         <w:pStyle w:val="Heading3"/>
       </w:pPr>
-      <w:bookmarkStart w:id="20" w:name="_Toc477122081"/>
+      <w:bookmarkStart w:id="21" w:name="_Toc477373481"/>
       <w:r>
         <w:lastRenderedPageBreak/>
         <w:t>2.4.2 Meeting Minutes</w:t>
       </w:r>
-      <w:bookmarkEnd w:id="20"/>
+      <w:bookmarkEnd w:id="21"/>
     </w:p>
     <w:p>
       <w:pPr>
@@ -3610,11 +3749,11 @@
       <w:pPr>
         <w:pStyle w:val="Heading2"/>
       </w:pPr>
-      <w:bookmarkStart w:id="21" w:name="_Toc477122082"/>
+      <w:bookmarkStart w:id="22" w:name="_Toc477373482"/>
       <w:r>
         <w:t>2.5 Meeting 5</w:t>
       </w:r>
-      <w:bookmarkEnd w:id="21"/>
+      <w:bookmarkEnd w:id="22"/>
     </w:p>
     <w:p>
       <w:pPr>
@@ -3625,22 +3764,22 @@
       <w:pPr>
         <w:pStyle w:val="Heading3"/>
       </w:pPr>
-      <w:bookmarkStart w:id="22" w:name="_Toc477122083"/>
+      <w:bookmarkStart w:id="23" w:name="_Toc477373483"/>
       <w:r>
         <w:t>2.5.1 Meeting Agenda</w:t>
       </w:r>
-      <w:bookmarkEnd w:id="22"/>
+      <w:bookmarkEnd w:id="23"/>
     </w:p>
     <w:p/>
     <w:p>
       <w:pPr>
         <w:pStyle w:val="Heading3"/>
       </w:pPr>
-      <w:bookmarkStart w:id="23" w:name="_Toc477122084"/>
+      <w:bookmarkStart w:id="24" w:name="_Toc477373484"/>
       <w:r>
         <w:t>2.5.2 Meeting Minutes</w:t>
       </w:r>
-      <w:bookmarkEnd w:id="23"/>
+      <w:bookmarkEnd w:id="24"/>
     </w:p>
     <w:p/>
     <w:p>
@@ -3652,11 +3791,11 @@
       <w:pPr>
         <w:pStyle w:val="Heading2"/>
       </w:pPr>
-      <w:bookmarkStart w:id="24" w:name="_Toc477122085"/>
+      <w:bookmarkStart w:id="25" w:name="_Toc477373485"/>
       <w:r>
         <w:t>2.6 Meeting 6</w:t>
       </w:r>
-      <w:bookmarkEnd w:id="24"/>
+      <w:bookmarkEnd w:id="25"/>
     </w:p>
     <w:p>
       <w:pPr>
@@ -3667,22 +3806,22 @@
       <w:pPr>
         <w:pStyle w:val="Heading3"/>
       </w:pPr>
-      <w:bookmarkStart w:id="25" w:name="_Toc477122086"/>
+      <w:bookmarkStart w:id="26" w:name="_Toc477373486"/>
       <w:r>
         <w:t>2.6.1 Meeting Agenda</w:t>
       </w:r>
-      <w:bookmarkEnd w:id="25"/>
+      <w:bookmarkEnd w:id="26"/>
     </w:p>
     <w:p/>
     <w:p>
       <w:pPr>
         <w:pStyle w:val="Heading3"/>
       </w:pPr>
-      <w:bookmarkStart w:id="26" w:name="_Toc477122087"/>
+      <w:bookmarkStart w:id="27" w:name="_Toc477373487"/>
       <w:r>
         <w:t>2.6.2 Meeting Minutes</w:t>
       </w:r>
-      <w:bookmarkEnd w:id="26"/>
+      <w:bookmarkEnd w:id="27"/>
     </w:p>
     <w:p>
       <w:pPr>
@@ -3693,32 +3832,32 @@
       <w:pPr>
         <w:pStyle w:val="Heading2"/>
       </w:pPr>
-      <w:bookmarkStart w:id="27" w:name="_Toc477122088"/>
+      <w:bookmarkStart w:id="28" w:name="_Toc477373488"/>
       <w:r>
         <w:t>2.7 Meeting 7</w:t>
       </w:r>
-      <w:bookmarkEnd w:id="27"/>
+      <w:bookmarkEnd w:id="28"/>
     </w:p>
     <w:p>
       <w:pPr>
         <w:pStyle w:val="Heading3"/>
       </w:pPr>
-      <w:bookmarkStart w:id="28" w:name="_Toc477122089"/>
+      <w:bookmarkStart w:id="29" w:name="_Toc477373489"/>
       <w:r>
         <w:t>2.7.1 Meeting Agenda</w:t>
       </w:r>
-      <w:bookmarkEnd w:id="28"/>
+      <w:bookmarkEnd w:id="29"/>
     </w:p>
     <w:p/>
     <w:p>
       <w:pPr>
         <w:pStyle w:val="Heading3"/>
       </w:pPr>
-      <w:bookmarkStart w:id="29" w:name="_Toc477122090"/>
+      <w:bookmarkStart w:id="30" w:name="_Toc477373490"/>
       <w:r>
         <w:t>2.7.2 Meeting Minutes</w:t>
       </w:r>
-      <w:bookmarkEnd w:id="29"/>
+      <w:bookmarkEnd w:id="30"/>
     </w:p>
     <w:p>
       <w:pPr>
@@ -3734,33 +3873,33 @@
       <w:pPr>
         <w:pStyle w:val="Heading2"/>
       </w:pPr>
-      <w:bookmarkStart w:id="30" w:name="_Toc477122091"/>
+      <w:bookmarkStart w:id="31" w:name="_Toc477373491"/>
       <w:r>
         <w:t>2.8 Meeting 8</w:t>
       </w:r>
-      <w:bookmarkEnd w:id="30"/>
+      <w:bookmarkEnd w:id="31"/>
     </w:p>
     <w:p/>
     <w:p>
       <w:pPr>
         <w:pStyle w:val="Heading3"/>
       </w:pPr>
-      <w:bookmarkStart w:id="31" w:name="_Toc477122092"/>
+      <w:bookmarkStart w:id="32" w:name="_Toc477373492"/>
       <w:r>
         <w:t>2.8.1 Meeting Agenda</w:t>
       </w:r>
-      <w:bookmarkEnd w:id="31"/>
+      <w:bookmarkEnd w:id="32"/>
     </w:p>
     <w:p/>
     <w:p>
       <w:pPr>
         <w:pStyle w:val="Heading3"/>
       </w:pPr>
-      <w:bookmarkStart w:id="32" w:name="_Toc477122093"/>
+      <w:bookmarkStart w:id="33" w:name="_Toc477373493"/>
       <w:r>
         <w:t>2.8.2 Meeting Minutes</w:t>
       </w:r>
-      <w:bookmarkEnd w:id="32"/>
+      <w:bookmarkEnd w:id="33"/>
     </w:p>
     <w:p/>
     <w:p/>
@@ -3772,7 +3911,7 @@
       <w:pPr>
         <w:pStyle w:val="Heading1"/>
       </w:pPr>
-      <w:bookmarkStart w:id="33" w:name="_Toc477122094"/>
+      <w:bookmarkStart w:id="34" w:name="_Toc477373494"/>
       <w:r>
         <w:lastRenderedPageBreak/>
         <w:t>3</w:t>
@@ -3783,7 +3922,7 @@
       <w:r>
         <w:t>Conclusion</w:t>
       </w:r>
-      <w:bookmarkEnd w:id="33"/>
+      <w:bookmarkEnd w:id="34"/>
     </w:p>
     <w:p/>
     <w:sectPr>
@@ -4024,11 +4163,127 @@
       </w:rPr>
     </w:lvl>
   </w:abstractNum>
+  <w:abstractNum w:abstractNumId="2">
+    <w:nsid w:val="79CA12DB"/>
+    <w:multiLevelType w:val="hybridMultilevel"/>
+    <w:tmpl w:val="04F229C8"/>
+    <w:lvl w:ilvl="0" w:tplc="08090001">
+      <w:start w:val="1"/>
+      <w:numFmt w:val="bullet"/>
+      <w:lvlText w:val=""/>
+      <w:lvlJc w:val="left"/>
+      <w:pPr>
+        <w:ind w:left="720" w:hanging="360"/>
+      </w:pPr>
+      <w:rPr>
+        <w:rFonts w:ascii="Symbol" w:hAnsi="Symbol" w:hint="default"/>
+      </w:rPr>
+    </w:lvl>
+    <w:lvl w:ilvl="1" w:tplc="08090003" w:tentative="1">
+      <w:start w:val="1"/>
+      <w:numFmt w:val="bullet"/>
+      <w:lvlText w:val="o"/>
+      <w:lvlJc w:val="left"/>
+      <w:pPr>
+        <w:ind w:left="1440" w:hanging="360"/>
+      </w:pPr>
+      <w:rPr>
+        <w:rFonts w:ascii="Courier New" w:hAnsi="Courier New" w:cs="Courier New" w:hint="default"/>
+      </w:rPr>
+    </w:lvl>
+    <w:lvl w:ilvl="2" w:tplc="08090005" w:tentative="1">
+      <w:start w:val="1"/>
+      <w:numFmt w:val="bullet"/>
+      <w:lvlText w:val=""/>
+      <w:lvlJc w:val="left"/>
+      <w:pPr>
+        <w:ind w:left="2160" w:hanging="360"/>
+      </w:pPr>
+      <w:rPr>
+        <w:rFonts w:ascii="Wingdings" w:hAnsi="Wingdings" w:hint="default"/>
+      </w:rPr>
+    </w:lvl>
+    <w:lvl w:ilvl="3" w:tplc="08090001" w:tentative="1">
+      <w:start w:val="1"/>
+      <w:numFmt w:val="bullet"/>
+      <w:lvlText w:val=""/>
+      <w:lvlJc w:val="left"/>
+      <w:pPr>
+        <w:ind w:left="2880" w:hanging="360"/>
+      </w:pPr>
+      <w:rPr>
+        <w:rFonts w:ascii="Symbol" w:hAnsi="Symbol" w:hint="default"/>
+      </w:rPr>
+    </w:lvl>
+    <w:lvl w:ilvl="4" w:tplc="08090003" w:tentative="1">
+      <w:start w:val="1"/>
+      <w:numFmt w:val="bullet"/>
+      <w:lvlText w:val="o"/>
+      <w:lvlJc w:val="left"/>
+      <w:pPr>
+        <w:ind w:left="3600" w:hanging="360"/>
+      </w:pPr>
+      <w:rPr>
+        <w:rFonts w:ascii="Courier New" w:hAnsi="Courier New" w:cs="Courier New" w:hint="default"/>
+      </w:rPr>
+    </w:lvl>
+    <w:lvl w:ilvl="5" w:tplc="08090005" w:tentative="1">
+      <w:start w:val="1"/>
+      <w:numFmt w:val="bullet"/>
+      <w:lvlText w:val=""/>
+      <w:lvlJc w:val="left"/>
+      <w:pPr>
+        <w:ind w:left="4320" w:hanging="360"/>
+      </w:pPr>
+      <w:rPr>
+        <w:rFonts w:ascii="Wingdings" w:hAnsi="Wingdings" w:hint="default"/>
+      </w:rPr>
+    </w:lvl>
+    <w:lvl w:ilvl="6" w:tplc="08090001" w:tentative="1">
+      <w:start w:val="1"/>
+      <w:numFmt w:val="bullet"/>
+      <w:lvlText w:val=""/>
+      <w:lvlJc w:val="left"/>
+      <w:pPr>
+        <w:ind w:left="5040" w:hanging="360"/>
+      </w:pPr>
+      <w:rPr>
+        <w:rFonts w:ascii="Symbol" w:hAnsi="Symbol" w:hint="default"/>
+      </w:rPr>
+    </w:lvl>
+    <w:lvl w:ilvl="7" w:tplc="08090003" w:tentative="1">
+      <w:start w:val="1"/>
+      <w:numFmt w:val="bullet"/>
+      <w:lvlText w:val="o"/>
+      <w:lvlJc w:val="left"/>
+      <w:pPr>
+        <w:ind w:left="5760" w:hanging="360"/>
+      </w:pPr>
+      <w:rPr>
+        <w:rFonts w:ascii="Courier New" w:hAnsi="Courier New" w:cs="Courier New" w:hint="default"/>
+      </w:rPr>
+    </w:lvl>
+    <w:lvl w:ilvl="8" w:tplc="08090005" w:tentative="1">
+      <w:start w:val="1"/>
+      <w:numFmt w:val="bullet"/>
+      <w:lvlText w:val=""/>
+      <w:lvlJc w:val="left"/>
+      <w:pPr>
+        <w:ind w:left="6480" w:hanging="360"/>
+      </w:pPr>
+      <w:rPr>
+        <w:rFonts w:ascii="Wingdings" w:hAnsi="Wingdings" w:hint="default"/>
+      </w:rPr>
+    </w:lvl>
+  </w:abstractNum>
   <w:num w:numId="1">
     <w:abstractNumId w:val="1"/>
   </w:num>
   <w:num w:numId="2">
     <w:abstractNumId w:val="0"/>
+  </w:num>
+  <w:num w:numId="3">
+    <w:abstractNumId w:val="2"/>
   </w:num>
 </w:numbering>
 </file>
@@ -4987,7 +5242,7 @@
 </file>
 
 <file path=customXml/itemProps1.xml><?xml version="1.0" encoding="utf-8"?>
-<ds:datastoreItem xmlns:ds="http://schemas.openxmlformats.org/officeDocument/2006/customXml" ds:itemID="{6E6B5784-CC08-414E-A641-CCDC34F60298}">
+<ds:datastoreItem xmlns:ds="http://schemas.openxmlformats.org/officeDocument/2006/customXml" ds:itemID="{F373C2B0-B493-EC47-A27C-760AB912103F}">
   <ds:schemaRefs>
     <ds:schemaRef ds:uri="http://schemas.openxmlformats.org/officeDocument/2006/bibliography"/>
   </ds:schemaRefs>

</xml_diff>

<commit_message>
adding management report without meetings
</commit_message>
<xml_diff>
--- a/Compute.Documents/B00235610 - Project Management.docx
+++ b/Compute.Documents/B00235610 - Project Management.docx
@@ -438,7 +438,7 @@
           <w:r>
             <w:fldChar w:fldCharType="separate"/>
           </w:r>
-          <w:hyperlink w:anchor="_Toc477373462" w:history="1">
+          <w:hyperlink w:anchor="_Toc477463798" w:history="1">
             <w:r>
               <w:rPr>
                 <w:rStyle w:val="Hyperlink"/>
@@ -461,7 +461,14 @@
                 <w:rStyle w:val="Hyperlink"/>
                 <w:noProof/>
               </w:rPr>
-              <w:t>Management Overview</w:t>
+              <w:t>M</w:t>
+            </w:r>
+            <w:r>
+              <w:rPr>
+                <w:rStyle w:val="Hyperlink"/>
+                <w:noProof/>
+              </w:rPr>
+              <w:t>anagement Overview</w:t>
             </w:r>
             <w:r>
               <w:rPr>
@@ -482,7 +489,7 @@
                 <w:noProof/>
                 <w:webHidden/>
               </w:rPr>
-              <w:instrText xml:space="preserve"> PAGEREF _Toc477373462 \h </w:instrText>
+              <w:instrText xml:space="preserve"> PAGEREF _Toc477463798 \h </w:instrText>
             </w:r>
             <w:r>
               <w:rPr>
@@ -527,7 +534,7 @@
               <w:lang w:val="en-GB" w:eastAsia="en-GB"/>
             </w:rPr>
           </w:pPr>
-          <w:hyperlink w:anchor="_Toc477373463" w:history="1">
+          <w:hyperlink w:anchor="_Toc477463799" w:history="1">
             <w:r>
               <w:rPr>
                 <w:rStyle w:val="Hyperlink"/>
@@ -554,7 +561,7 @@
                 <w:noProof/>
                 <w:webHidden/>
               </w:rPr>
-              <w:instrText xml:space="preserve"> PAGEREF _Toc477373463 \h </w:instrText>
+              <w:instrText xml:space="preserve"> PAGEREF _Toc477463799 \h </w:instrText>
             </w:r>
             <w:r>
               <w:rPr>
@@ -599,7 +606,7 @@
               <w:lang w:val="en-GB" w:eastAsia="en-GB"/>
             </w:rPr>
           </w:pPr>
-          <w:hyperlink w:anchor="_Toc477373464" w:history="1">
+          <w:hyperlink w:anchor="_Toc477463800" w:history="1">
             <w:r>
               <w:rPr>
                 <w:rStyle w:val="Hyperlink"/>
@@ -626,7 +633,7 @@
                 <w:noProof/>
                 <w:webHidden/>
               </w:rPr>
-              <w:instrText xml:space="preserve"> PAGEREF _Toc477373464 \h </w:instrText>
+              <w:instrText xml:space="preserve"> PAGEREF _Toc477463800 \h </w:instrText>
             </w:r>
             <w:r>
               <w:rPr>
@@ -671,7 +678,7 @@
               <w:lang w:val="en-GB" w:eastAsia="en-GB"/>
             </w:rPr>
           </w:pPr>
-          <w:hyperlink w:anchor="_Toc477373466" w:history="1">
+          <w:hyperlink w:anchor="_Toc477463802" w:history="1">
             <w:r>
               <w:rPr>
                 <w:rStyle w:val="Hyperlink"/>
@@ -698,7 +705,7 @@
                 <w:noProof/>
                 <w:webHidden/>
               </w:rPr>
-              <w:instrText xml:space="preserve"> PAGEREF _Toc477373466 \h </w:instrText>
+              <w:instrText xml:space="preserve"> PAGEREF _Toc477463802 \h </w:instrText>
             </w:r>
             <w:r>
               <w:rPr>
@@ -743,7 +750,7 @@
               <w:lang w:val="en-GB" w:eastAsia="en-GB"/>
             </w:rPr>
           </w:pPr>
-          <w:hyperlink w:anchor="_Toc477373467" w:history="1">
+          <w:hyperlink w:anchor="_Toc477463803" w:history="1">
             <w:r>
               <w:rPr>
                 <w:rStyle w:val="Hyperlink"/>
@@ -770,7 +777,7 @@
                 <w:noProof/>
                 <w:webHidden/>
               </w:rPr>
-              <w:instrText xml:space="preserve"> PAGEREF _Toc477373467 \h </w:instrText>
+              <w:instrText xml:space="preserve"> PAGEREF _Toc477463803 \h </w:instrText>
             </w:r>
             <w:r>
               <w:rPr>
@@ -815,7 +822,7 @@
               <w:lang w:val="en-GB" w:eastAsia="en-GB"/>
             </w:rPr>
           </w:pPr>
-          <w:hyperlink w:anchor="_Toc477373468" w:history="1">
+          <w:hyperlink w:anchor="_Toc477463804" w:history="1">
             <w:r>
               <w:rPr>
                 <w:rStyle w:val="Hyperlink"/>
@@ -842,7 +849,7 @@
                 <w:noProof/>
                 <w:webHidden/>
               </w:rPr>
-              <w:instrText xml:space="preserve"> PAGEREF _Toc477373468 \h </w:instrText>
+              <w:instrText xml:space="preserve"> PAGEREF _Toc477463804 \h </w:instrText>
             </w:r>
             <w:r>
               <w:rPr>
@@ -887,7 +894,7 @@
               <w:lang w:val="en-GB" w:eastAsia="en-GB"/>
             </w:rPr>
           </w:pPr>
-          <w:hyperlink w:anchor="_Toc477373469" w:history="1">
+          <w:hyperlink w:anchor="_Toc477463805" w:history="1">
             <w:r>
               <w:rPr>
                 <w:rStyle w:val="Hyperlink"/>
@@ -914,7 +921,7 @@
                 <w:noProof/>
                 <w:webHidden/>
               </w:rPr>
-              <w:instrText xml:space="preserve"> PAGEREF _Toc477373469 \h </w:instrText>
+              <w:instrText xml:space="preserve"> PAGEREF _Toc477463805 \h </w:instrText>
             </w:r>
             <w:r>
               <w:rPr>
@@ -959,7 +966,7 @@
               <w:lang w:val="en-GB" w:eastAsia="en-GB"/>
             </w:rPr>
           </w:pPr>
-          <w:hyperlink w:anchor="_Toc477373470" w:history="1">
+          <w:hyperlink w:anchor="_Toc477463806" w:history="1">
             <w:r>
               <w:rPr>
                 <w:rStyle w:val="Hyperlink"/>
@@ -986,7 +993,7 @@
                 <w:noProof/>
                 <w:webHidden/>
               </w:rPr>
-              <w:instrText xml:space="preserve"> PAGEREF _Toc477373470 \h </w:instrText>
+              <w:instrText xml:space="preserve"> PAGEREF _Toc477463806 \h </w:instrText>
             </w:r>
             <w:r>
               <w:rPr>
@@ -1031,7 +1038,7 @@
               <w:lang w:val="en-GB" w:eastAsia="en-GB"/>
             </w:rPr>
           </w:pPr>
-          <w:hyperlink w:anchor="_Toc477373471" w:history="1">
+          <w:hyperlink w:anchor="_Toc477463807" w:history="1">
             <w:r>
               <w:rPr>
                 <w:rStyle w:val="Hyperlink"/>
@@ -1058,7 +1065,7 @@
                 <w:noProof/>
                 <w:webHidden/>
               </w:rPr>
-              <w:instrText xml:space="preserve"> PAGEREF _Toc477373471 \h </w:instrText>
+              <w:instrText xml:space="preserve"> PAGEREF _Toc477463807 \h </w:instrText>
             </w:r>
             <w:r>
               <w:rPr>
@@ -1103,7 +1110,7 @@
               <w:lang w:val="en-GB" w:eastAsia="en-GB"/>
             </w:rPr>
           </w:pPr>
-          <w:hyperlink w:anchor="_Toc477373472" w:history="1">
+          <w:hyperlink w:anchor="_Toc477463808" w:history="1">
             <w:r>
               <w:rPr>
                 <w:rStyle w:val="Hyperlink"/>
@@ -1130,7 +1137,7 @@
                 <w:noProof/>
                 <w:webHidden/>
               </w:rPr>
-              <w:instrText xml:space="preserve"> PAGEREF _Toc477373472 \h </w:instrText>
+              <w:instrText xml:space="preserve"> PAGEREF _Toc477463808 \h </w:instrText>
             </w:r>
             <w:r>
               <w:rPr>
@@ -1175,7 +1182,7 @@
               <w:lang w:val="en-GB" w:eastAsia="en-GB"/>
             </w:rPr>
           </w:pPr>
-          <w:hyperlink w:anchor="_Toc477373473" w:history="1">
+          <w:hyperlink w:anchor="_Toc477463809" w:history="1">
             <w:r>
               <w:rPr>
                 <w:rStyle w:val="Hyperlink"/>
@@ -1202,7 +1209,7 @@
                 <w:noProof/>
                 <w:webHidden/>
               </w:rPr>
-              <w:instrText xml:space="preserve"> PAGEREF _Toc477373473 \h </w:instrText>
+              <w:instrText xml:space="preserve"> PAGEREF _Toc477463809 \h </w:instrText>
             </w:r>
             <w:r>
               <w:rPr>
@@ -1247,7 +1254,7 @@
               <w:lang w:val="en-GB" w:eastAsia="en-GB"/>
             </w:rPr>
           </w:pPr>
-          <w:hyperlink w:anchor="_Toc477373474" w:history="1">
+          <w:hyperlink w:anchor="_Toc477463810" w:history="1">
             <w:r>
               <w:rPr>
                 <w:rStyle w:val="Hyperlink"/>
@@ -1274,7 +1281,7 @@
                 <w:noProof/>
                 <w:webHidden/>
               </w:rPr>
-              <w:instrText xml:space="preserve"> PAGEREF _Toc477373474 \h </w:instrText>
+              <w:instrText xml:space="preserve"> PAGEREF _Toc477463810 \h </w:instrText>
             </w:r>
             <w:r>
               <w:rPr>
@@ -1319,7 +1326,7 @@
               <w:lang w:val="en-GB" w:eastAsia="en-GB"/>
             </w:rPr>
           </w:pPr>
-          <w:hyperlink w:anchor="_Toc477373475" w:history="1">
+          <w:hyperlink w:anchor="_Toc477463811" w:history="1">
             <w:r>
               <w:rPr>
                 <w:rStyle w:val="Hyperlink"/>
@@ -1346,7 +1353,7 @@
                 <w:noProof/>
                 <w:webHidden/>
               </w:rPr>
-              <w:instrText xml:space="preserve"> PAGEREF _Toc477373475 \h </w:instrText>
+              <w:instrText xml:space="preserve"> PAGEREF _Toc477463811 \h </w:instrText>
             </w:r>
             <w:r>
               <w:rPr>
@@ -1391,7 +1398,7 @@
               <w:lang w:val="en-GB" w:eastAsia="en-GB"/>
             </w:rPr>
           </w:pPr>
-          <w:hyperlink w:anchor="_Toc477373476" w:history="1">
+          <w:hyperlink w:anchor="_Toc477463812" w:history="1">
             <w:r>
               <w:rPr>
                 <w:rStyle w:val="Hyperlink"/>
@@ -1418,7 +1425,7 @@
                 <w:noProof/>
                 <w:webHidden/>
               </w:rPr>
-              <w:instrText xml:space="preserve"> PAGEREF _Toc477373476 \h </w:instrText>
+              <w:instrText xml:space="preserve"> PAGEREF _Toc477463812 \h </w:instrText>
             </w:r>
             <w:r>
               <w:rPr>
@@ -1463,7 +1470,7 @@
               <w:lang w:val="en-GB" w:eastAsia="en-GB"/>
             </w:rPr>
           </w:pPr>
-          <w:hyperlink w:anchor="_Toc477373477" w:history="1">
+          <w:hyperlink w:anchor="_Toc477463813" w:history="1">
             <w:r>
               <w:rPr>
                 <w:rStyle w:val="Hyperlink"/>
@@ -1490,7 +1497,7 @@
                 <w:noProof/>
                 <w:webHidden/>
               </w:rPr>
-              <w:instrText xml:space="preserve"> PAGEREF _Toc477373477 \h </w:instrText>
+              <w:instrText xml:space="preserve"> PAGEREF _Toc477463813 \h </w:instrText>
             </w:r>
             <w:r>
               <w:rPr>
@@ -1535,7 +1542,7 @@
               <w:lang w:val="en-GB" w:eastAsia="en-GB"/>
             </w:rPr>
           </w:pPr>
-          <w:hyperlink w:anchor="_Toc477373478" w:history="1">
+          <w:hyperlink w:anchor="_Toc477463814" w:history="1">
             <w:r>
               <w:rPr>
                 <w:rStyle w:val="Hyperlink"/>
@@ -1562,7 +1569,7 @@
                 <w:noProof/>
                 <w:webHidden/>
               </w:rPr>
-              <w:instrText xml:space="preserve"> PAGEREF _Toc477373478 \h </w:instrText>
+              <w:instrText xml:space="preserve"> PAGEREF _Toc477463814 \h </w:instrText>
             </w:r>
             <w:r>
               <w:rPr>
@@ -1607,7 +1614,7 @@
               <w:lang w:val="en-GB" w:eastAsia="en-GB"/>
             </w:rPr>
           </w:pPr>
-          <w:hyperlink w:anchor="_Toc477373479" w:history="1">
+          <w:hyperlink w:anchor="_Toc477463815" w:history="1">
             <w:r>
               <w:rPr>
                 <w:rStyle w:val="Hyperlink"/>
@@ -1634,7 +1641,7 @@
                 <w:noProof/>
                 <w:webHidden/>
               </w:rPr>
-              <w:instrText xml:space="preserve"> PAGEREF _Toc477373479 \h </w:instrText>
+              <w:instrText xml:space="preserve"> PAGEREF _Toc477463815 \h </w:instrText>
             </w:r>
             <w:r>
               <w:rPr>
@@ -1679,7 +1686,7 @@
               <w:lang w:val="en-GB" w:eastAsia="en-GB"/>
             </w:rPr>
           </w:pPr>
-          <w:hyperlink w:anchor="_Toc477373480" w:history="1">
+          <w:hyperlink w:anchor="_Toc477463816" w:history="1">
             <w:r>
               <w:rPr>
                 <w:rStyle w:val="Hyperlink"/>
@@ -1706,7 +1713,7 @@
                 <w:noProof/>
                 <w:webHidden/>
               </w:rPr>
-              <w:instrText xml:space="preserve"> PAGEREF _Toc477373480 \h </w:instrText>
+              <w:instrText xml:space="preserve"> PAGEREF _Toc477463816 \h </w:instrText>
             </w:r>
             <w:r>
               <w:rPr>
@@ -1751,7 +1758,7 @@
               <w:lang w:val="en-GB" w:eastAsia="en-GB"/>
             </w:rPr>
           </w:pPr>
-          <w:hyperlink w:anchor="_Toc477373481" w:history="1">
+          <w:hyperlink w:anchor="_Toc477463817" w:history="1">
             <w:r>
               <w:rPr>
                 <w:rStyle w:val="Hyperlink"/>
@@ -1778,7 +1785,7 @@
                 <w:noProof/>
                 <w:webHidden/>
               </w:rPr>
-              <w:instrText xml:space="preserve"> PAGEREF _Toc477373481 \h </w:instrText>
+              <w:instrText xml:space="preserve"> PAGEREF _Toc477463817 \h </w:instrText>
             </w:r>
             <w:r>
               <w:rPr>
@@ -1823,7 +1830,7 @@
               <w:lang w:val="en-GB" w:eastAsia="en-GB"/>
             </w:rPr>
           </w:pPr>
-          <w:hyperlink w:anchor="_Toc477373482" w:history="1">
+          <w:hyperlink w:anchor="_Toc477463818" w:history="1">
             <w:r>
               <w:rPr>
                 <w:rStyle w:val="Hyperlink"/>
@@ -1850,7 +1857,7 @@
                 <w:noProof/>
                 <w:webHidden/>
               </w:rPr>
-              <w:instrText xml:space="preserve"> PAGEREF _Toc477373482 \h </w:instrText>
+              <w:instrText xml:space="preserve"> PAGEREF _Toc477463818 \h </w:instrText>
             </w:r>
             <w:r>
               <w:rPr>
@@ -1895,7 +1902,7 @@
               <w:lang w:val="en-GB" w:eastAsia="en-GB"/>
             </w:rPr>
           </w:pPr>
-          <w:hyperlink w:anchor="_Toc477373483" w:history="1">
+          <w:hyperlink w:anchor="_Toc477463819" w:history="1">
             <w:r>
               <w:rPr>
                 <w:rStyle w:val="Hyperlink"/>
@@ -1922,7 +1929,7 @@
                 <w:noProof/>
                 <w:webHidden/>
               </w:rPr>
-              <w:instrText xml:space="preserve"> PAGEREF _Toc477373483 \h </w:instrText>
+              <w:instrText xml:space="preserve"> PAGEREF _Toc477463819 \h </w:instrText>
             </w:r>
             <w:r>
               <w:rPr>
@@ -1967,7 +1974,7 @@
               <w:lang w:val="en-GB" w:eastAsia="en-GB"/>
             </w:rPr>
           </w:pPr>
-          <w:hyperlink w:anchor="_Toc477373484" w:history="1">
+          <w:hyperlink w:anchor="_Toc477463820" w:history="1">
             <w:r>
               <w:rPr>
                 <w:rStyle w:val="Hyperlink"/>
@@ -1994,7 +2001,7 @@
                 <w:noProof/>
                 <w:webHidden/>
               </w:rPr>
-              <w:instrText xml:space="preserve"> PAGEREF _Toc477373484 \h </w:instrText>
+              <w:instrText xml:space="preserve"> PAGEREF _Toc477463820 \h </w:instrText>
             </w:r>
             <w:r>
               <w:rPr>
@@ -2039,7 +2046,7 @@
               <w:lang w:val="en-GB" w:eastAsia="en-GB"/>
             </w:rPr>
           </w:pPr>
-          <w:hyperlink w:anchor="_Toc477373485" w:history="1">
+          <w:hyperlink w:anchor="_Toc477463821" w:history="1">
             <w:r>
               <w:rPr>
                 <w:rStyle w:val="Hyperlink"/>
@@ -2066,7 +2073,7 @@
                 <w:noProof/>
                 <w:webHidden/>
               </w:rPr>
-              <w:instrText xml:space="preserve"> PAGEREF _Toc477373485 \h </w:instrText>
+              <w:instrText xml:space="preserve"> PAGEREF _Toc477463821 \h </w:instrText>
             </w:r>
             <w:r>
               <w:rPr>
@@ -2111,7 +2118,7 @@
               <w:lang w:val="en-GB" w:eastAsia="en-GB"/>
             </w:rPr>
           </w:pPr>
-          <w:hyperlink w:anchor="_Toc477373486" w:history="1">
+          <w:hyperlink w:anchor="_Toc477463822" w:history="1">
             <w:r>
               <w:rPr>
                 <w:rStyle w:val="Hyperlink"/>
@@ -2138,7 +2145,7 @@
                 <w:noProof/>
                 <w:webHidden/>
               </w:rPr>
-              <w:instrText xml:space="preserve"> PAGEREF _Toc477373486 \h </w:instrText>
+              <w:instrText xml:space="preserve"> PAGEREF _Toc477463822 \h </w:instrText>
             </w:r>
             <w:r>
               <w:rPr>
@@ -2183,7 +2190,7 @@
               <w:lang w:val="en-GB" w:eastAsia="en-GB"/>
             </w:rPr>
           </w:pPr>
-          <w:hyperlink w:anchor="_Toc477373487" w:history="1">
+          <w:hyperlink w:anchor="_Toc477463823" w:history="1">
             <w:r>
               <w:rPr>
                 <w:rStyle w:val="Hyperlink"/>
@@ -2210,7 +2217,7 @@
                 <w:noProof/>
                 <w:webHidden/>
               </w:rPr>
-              <w:instrText xml:space="preserve"> PAGEREF _Toc477373487 \h </w:instrText>
+              <w:instrText xml:space="preserve"> PAGEREF _Toc477463823 \h </w:instrText>
             </w:r>
             <w:r>
               <w:rPr>
@@ -2255,7 +2262,7 @@
               <w:lang w:val="en-GB" w:eastAsia="en-GB"/>
             </w:rPr>
           </w:pPr>
-          <w:hyperlink w:anchor="_Toc477373488" w:history="1">
+          <w:hyperlink w:anchor="_Toc477463824" w:history="1">
             <w:r>
               <w:rPr>
                 <w:rStyle w:val="Hyperlink"/>
@@ -2282,7 +2289,7 @@
                 <w:noProof/>
                 <w:webHidden/>
               </w:rPr>
-              <w:instrText xml:space="preserve"> PAGEREF _Toc477373488 \h </w:instrText>
+              <w:instrText xml:space="preserve"> PAGEREF _Toc477463824 \h </w:instrText>
             </w:r>
             <w:r>
               <w:rPr>
@@ -2327,7 +2334,7 @@
               <w:lang w:val="en-GB" w:eastAsia="en-GB"/>
             </w:rPr>
           </w:pPr>
-          <w:hyperlink w:anchor="_Toc477373489" w:history="1">
+          <w:hyperlink w:anchor="_Toc477463825" w:history="1">
             <w:r>
               <w:rPr>
                 <w:rStyle w:val="Hyperlink"/>
@@ -2354,7 +2361,7 @@
                 <w:noProof/>
                 <w:webHidden/>
               </w:rPr>
-              <w:instrText xml:space="preserve"> PAGEREF _Toc477373489 \h </w:instrText>
+              <w:instrText xml:space="preserve"> PAGEREF _Toc477463825 \h </w:instrText>
             </w:r>
             <w:r>
               <w:rPr>
@@ -2399,7 +2406,7 @@
               <w:lang w:val="en-GB" w:eastAsia="en-GB"/>
             </w:rPr>
           </w:pPr>
-          <w:hyperlink w:anchor="_Toc477373490" w:history="1">
+          <w:hyperlink w:anchor="_Toc477463826" w:history="1">
             <w:r>
               <w:rPr>
                 <w:rStyle w:val="Hyperlink"/>
@@ -2426,7 +2433,7 @@
                 <w:noProof/>
                 <w:webHidden/>
               </w:rPr>
-              <w:instrText xml:space="preserve"> PAGEREF _Toc477373490 \h </w:instrText>
+              <w:instrText xml:space="preserve"> PAGEREF _Toc477463826 \h </w:instrText>
             </w:r>
             <w:r>
               <w:rPr>
@@ -2471,7 +2478,7 @@
               <w:lang w:val="en-GB" w:eastAsia="en-GB"/>
             </w:rPr>
           </w:pPr>
-          <w:hyperlink w:anchor="_Toc477373491" w:history="1">
+          <w:hyperlink w:anchor="_Toc477463827" w:history="1">
             <w:r>
               <w:rPr>
                 <w:rStyle w:val="Hyperlink"/>
@@ -2498,7 +2505,7 @@
                 <w:noProof/>
                 <w:webHidden/>
               </w:rPr>
-              <w:instrText xml:space="preserve"> PAGEREF _Toc477373491 \h </w:instrText>
+              <w:instrText xml:space="preserve"> PAGEREF _Toc477463827 \h </w:instrText>
             </w:r>
             <w:r>
               <w:rPr>
@@ -2543,7 +2550,7 @@
               <w:lang w:val="en-GB" w:eastAsia="en-GB"/>
             </w:rPr>
           </w:pPr>
-          <w:hyperlink w:anchor="_Toc477373492" w:history="1">
+          <w:hyperlink w:anchor="_Toc477463828" w:history="1">
             <w:r>
               <w:rPr>
                 <w:rStyle w:val="Hyperlink"/>
@@ -2570,7 +2577,7 @@
                 <w:noProof/>
                 <w:webHidden/>
               </w:rPr>
-              <w:instrText xml:space="preserve"> PAGEREF _Toc477373492 \h </w:instrText>
+              <w:instrText xml:space="preserve"> PAGEREF _Toc477463828 \h </w:instrText>
             </w:r>
             <w:r>
               <w:rPr>
@@ -2615,7 +2622,7 @@
               <w:lang w:val="en-GB" w:eastAsia="en-GB"/>
             </w:rPr>
           </w:pPr>
-          <w:hyperlink w:anchor="_Toc477373493" w:history="1">
+          <w:hyperlink w:anchor="_Toc477463829" w:history="1">
             <w:r>
               <w:rPr>
                 <w:rStyle w:val="Hyperlink"/>
@@ -2642,7 +2649,7 @@
                 <w:noProof/>
                 <w:webHidden/>
               </w:rPr>
-              <w:instrText xml:space="preserve"> PAGEREF _Toc477373493 \h </w:instrText>
+              <w:instrText xml:space="preserve"> PAGEREF _Toc477463829 \h </w:instrText>
             </w:r>
             <w:r>
               <w:rPr>
@@ -2677,6 +2684,7 @@
           <w:pPr>
             <w:pStyle w:val="TOC1"/>
             <w:tabs>
+              <w:tab w:val="left" w:pos="720"/>
               <w:tab w:val="right" w:leader="dot" w:pos="9736"/>
             </w:tabs>
             <w:rPr>
@@ -2687,23 +2695,40 @@
               <w:lang w:val="en-GB" w:eastAsia="en-GB"/>
             </w:rPr>
           </w:pPr>
-          <w:hyperlink w:anchor="_Toc477373494" w:history="1">
+          <w:hyperlink w:anchor="_Toc477463830" w:history="1">
             <w:r>
               <w:rPr>
                 <w:rStyle w:val="Hyperlink"/>
                 <w:noProof/>
               </w:rPr>
-              <w:t>3.0 Conclusion</w:t>
-            </w:r>
-            <w:r>
-              <w:rPr>
-                <w:noProof/>
-                <w:webHidden/>
+              <w:t>3.0</w:t>
+            </w:r>
+            <w:r>
+              <w:rPr>
+                <w:rFonts w:cstheme="minorBidi"/>
+                <w:noProof/>
+                <w:sz w:val="24"/>
+                <w:szCs w:val="24"/>
+                <w:lang w:val="en-GB" w:eastAsia="en-GB"/>
               </w:rPr>
               <w:tab/>
             </w:r>
             <w:r>
               <w:rPr>
+                <w:rStyle w:val="Hyperlink"/>
+                <w:noProof/>
+              </w:rPr>
+              <w:t>Conclusion</w:t>
+            </w:r>
+            <w:r>
+              <w:rPr>
+                <w:noProof/>
+                <w:webHidden/>
+              </w:rPr>
+              <w:tab/>
+            </w:r>
+            <w:r>
+              <w:rPr>
                 <w:noProof/>
                 <w:webHidden/>
               </w:rPr>
@@ -2714,7 +2739,7 @@
                 <w:noProof/>
                 <w:webHidden/>
               </w:rPr>
-              <w:instrText xml:space="preserve"> PAGEREF _Toc477373494 \h </w:instrText>
+              <w:instrText xml:space="preserve"> PAGEREF _Toc477463830 \h </w:instrText>
             </w:r>
             <w:r>
               <w:rPr>
@@ -2767,7 +2792,7 @@
         </w:numPr>
         <w:spacing w:after="160"/>
       </w:pPr>
-      <w:bookmarkStart w:id="0" w:name="_Toc477373462"/>
+      <w:bookmarkStart w:id="0" w:name="_Toc477463798"/>
       <w:r>
         <w:lastRenderedPageBreak/>
         <w:t>Management Overview</w:t>
@@ -2779,7 +2804,12 @@
         <w:jc w:val="both"/>
       </w:pPr>
       <w:r>
-        <w:t>A lot of work went into managing the work in this module as there was a lot to do.</w:t>
+        <w:t>A lot of work went into managing t</w:t>
+      </w:r>
+      <w:bookmarkStart w:id="1" w:name="_GoBack"/>
+      <w:bookmarkEnd w:id="1"/>
+      <w:r>
+        <w:t>he work in this module as there was a lot to do.</w:t>
       </w:r>
       <w:r>
         <w:t xml:space="preserve"> To ensure a smooth head start to the work a lot of research happened</w:t>
@@ -2790,57 +2820,23 @@
       <w:r>
         <w:t xml:space="preserve">. </w:t>
       </w:r>
-    </w:p>
-    <w:p>
-      <w:pPr>
-        <w:pStyle w:val="ListParagraph"/>
-        <w:numPr>
-          <w:ilvl w:val="0"/>
-          <w:numId w:val="3"/>
-        </w:numPr>
-        <w:jc w:val="both"/>
-      </w:pPr>
-      <w:r>
-        <w:t>Interim Report (Trimester 1)</w:t>
-      </w:r>
-    </w:p>
-    <w:p>
-      <w:pPr>
-        <w:pStyle w:val="ListParagraph"/>
-        <w:numPr>
-          <w:ilvl w:val="0"/>
-          <w:numId w:val="3"/>
-        </w:numPr>
-        <w:jc w:val="both"/>
-      </w:pPr>
-      <w:r>
-        <w:t>Final Honours Project (Trimester 2)</w:t>
-      </w:r>
-    </w:p>
-    <w:p>
-      <w:pPr>
-        <w:pStyle w:val="ListParagraph"/>
-        <w:numPr>
-          <w:ilvl w:val="0"/>
-          <w:numId w:val="3"/>
-        </w:numPr>
-        <w:jc w:val="both"/>
-      </w:pPr>
-      <w:r>
-        <w:t>Presentation (Trimester 2)</w:t>
-      </w:r>
-    </w:p>
-    <w:p>
-      <w:pPr>
-        <w:pStyle w:val="ListParagraph"/>
-        <w:numPr>
-          <w:ilvl w:val="0"/>
-          <w:numId w:val="3"/>
-        </w:numPr>
-        <w:jc w:val="both"/>
-      </w:pPr>
-      <w:r>
-        <w:t>Software Development (Trimester 1)</w:t>
+      <w:r>
+        <w:t>This ensure</w:t>
+      </w:r>
+      <w:r>
+        <w:t>d that the software development</w:t>
+      </w:r>
+      <w:r>
+        <w:t xml:space="preserve"> and the Interim report </w:t>
+      </w:r>
+      <w:r>
+        <w:t>could be finished in Trimester 1</w:t>
+      </w:r>
+      <w:r>
+        <w:t>.</w:t>
+      </w:r>
+      <w:r>
+        <w:t xml:space="preserve"> This allowed plenty of time to spend on the final honours report and presentation in Trimester 2.</w:t>
       </w:r>
     </w:p>
     <w:p>
@@ -2848,14 +2844,14 @@
         <w:pStyle w:val="Heading2"/>
         <w:spacing w:after="120"/>
       </w:pPr>
+      <w:bookmarkStart w:id="2" w:name="_Toc477463799"/>
       <w:r>
         <w:t xml:space="preserve">1.1 </w:t>
       </w:r>
-      <w:bookmarkStart w:id="1" w:name="_Toc477373463"/>
       <w:r>
         <w:t>Work Plan</w:t>
       </w:r>
-      <w:bookmarkEnd w:id="1"/>
+      <w:bookmarkEnd w:id="2"/>
       <w:r>
         <w:t xml:space="preserve"> </w:t>
       </w:r>
@@ -2873,11 +2869,11 @@
         <w:pStyle w:val="Heading2"/>
         <w:spacing w:after="120"/>
       </w:pPr>
-      <w:bookmarkStart w:id="2" w:name="_Toc477373464"/>
+      <w:bookmarkStart w:id="3" w:name="_Toc477463800"/>
       <w:r>
         <w:t>1.2 Gantt Charts</w:t>
       </w:r>
-      <w:bookmarkEnd w:id="2"/>
+      <w:bookmarkEnd w:id="3"/>
     </w:p>
     <w:p>
       <w:pPr>
@@ -2977,8 +2973,6 @@
         </w:rPr>
         <w:t>as thanks to a lot of development</w:t>
       </w:r>
-      <w:bookmarkStart w:id="3" w:name="_GoBack"/>
-      <w:bookmarkEnd w:id="3"/>
       <w:r>
         <w:rPr>
           <w:sz w:val="24"/>
@@ -3056,6 +3050,7 @@
       </w:pPr>
       <w:bookmarkStart w:id="4" w:name="_Toc477122065"/>
       <w:bookmarkStart w:id="5" w:name="_Toc477373465"/>
+      <w:bookmarkStart w:id="6" w:name="_Toc477463801"/>
       <w:r>
         <w:rPr>
           <w:noProof/>
@@ -3120,13 +3115,14 @@
       </w:r>
       <w:bookmarkEnd w:id="4"/>
       <w:bookmarkEnd w:id="5"/>
+      <w:bookmarkEnd w:id="6"/>
     </w:p>
     <w:p>
       <w:pPr>
         <w:pStyle w:val="Heading2"/>
         <w:spacing w:after="120"/>
       </w:pPr>
-      <w:bookmarkStart w:id="6" w:name="_Toc477373466"/>
+      <w:bookmarkStart w:id="7" w:name="_Toc477463802"/>
       <w:r>
         <w:rPr>
           <w:noProof/>
@@ -3197,7 +3193,7 @@
       <w:r>
         <w:t>1.3 Version Control</w:t>
       </w:r>
-      <w:bookmarkEnd w:id="6"/>
+      <w:bookmarkEnd w:id="7"/>
     </w:p>
     <w:p>
       <w:pPr>
@@ -3242,11 +3238,11 @@
         <w:pStyle w:val="Heading2"/>
         <w:spacing w:after="120"/>
       </w:pPr>
-      <w:bookmarkStart w:id="7" w:name="_Toc477373467"/>
+      <w:bookmarkStart w:id="8" w:name="_Toc477463803"/>
       <w:r>
         <w:t>1.4 Online Repository</w:t>
       </w:r>
-      <w:bookmarkEnd w:id="7"/>
+      <w:bookmarkEnd w:id="8"/>
     </w:p>
     <w:p>
       <w:pPr>
@@ -3369,7 +3365,7 @@
         <w:pStyle w:val="Heading2"/>
         <w:spacing w:after="120"/>
       </w:pPr>
-      <w:bookmarkStart w:id="8" w:name="_Toc477373468"/>
+      <w:bookmarkStart w:id="9" w:name="_Toc477463804"/>
       <w:r>
         <w:rPr>
           <w:noProof/>
@@ -3377,13 +3373,13 @@
         </w:rPr>
         <w:lastRenderedPageBreak/>
         <w:drawing>
-          <wp:anchor distT="0" distB="0" distL="114300" distR="114300" simplePos="0" relativeHeight="251658240" behindDoc="1" locked="0" layoutInCell="1" allowOverlap="1" wp14:anchorId="4A6EA670" wp14:editId="11F3F207">
+          <wp:anchor distT="0" distB="0" distL="114300" distR="114300" simplePos="0" relativeHeight="251658240" behindDoc="1" locked="0" layoutInCell="1" allowOverlap="1" wp14:anchorId="4A6EA670" wp14:editId="1A41FEE8">
             <wp:simplePos x="0" y="0"/>
             <wp:positionH relativeFrom="margin">
-              <wp:posOffset>3090381</wp:posOffset>
+              <wp:posOffset>3254375</wp:posOffset>
             </wp:positionH>
             <wp:positionV relativeFrom="paragraph">
-              <wp:posOffset>544</wp:posOffset>
+              <wp:posOffset>345440</wp:posOffset>
             </wp:positionV>
             <wp:extent cx="3601085" cy="1536065"/>
             <wp:effectExtent l="0" t="0" r="0" b="6985"/>
@@ -3450,7 +3446,7 @@
       <w:r>
         <w:t>1.5 Statistics</w:t>
       </w:r>
-      <w:bookmarkEnd w:id="8"/>
+      <w:bookmarkEnd w:id="9"/>
     </w:p>
     <w:p>
       <w:pPr>
@@ -3459,52 +3455,22 @@
           <w:sz w:val="24"/>
         </w:rPr>
       </w:pPr>
-      <w:r>
-        <w:rPr>
-          <w:sz w:val="24"/>
-        </w:rPr>
-        <w:t>These statistics cover my time from when I started the repository and when I handed in my final draft to my supervisor.</w:t>
-      </w:r>
-      <w:r>
-        <w:rPr>
-          <w:sz w:val="24"/>
-        </w:rPr>
-        <w:t xml:space="preserve"> These statistics are pulled straight from my online repository. </w:t>
-      </w:r>
-      <w:r>
-        <w:rPr>
-          <w:sz w:val="24"/>
-        </w:rPr>
-        <w:t xml:space="preserve">As is seen I did spend a lot of work on this project and you can see that there are spikes on the contribution graph the relay with the hand in dates for various submissions. It is also worth noting that the </w:t>
-      </w:r>
-    </w:p>
-    <w:p/>
-    <w:p/>
-    <w:p/>
-    <w:p/>
-    <w:p/>
-    <w:p/>
-    <w:p/>
-    <w:p/>
-    <w:p/>
-    <w:p/>
-    <w:p>
       <w:r>
         <w:rPr>
           <w:noProof/>
           <w:lang w:eastAsia="en-GB"/>
         </w:rPr>
         <w:drawing>
-          <wp:anchor distT="0" distB="0" distL="114300" distR="114300" simplePos="0" relativeHeight="251660288" behindDoc="0" locked="0" layoutInCell="1" allowOverlap="1" wp14:anchorId="5698BA21" wp14:editId="3C2957AF">
+          <wp:anchor distT="0" distB="0" distL="114300" distR="114300" simplePos="0" relativeHeight="251660288" behindDoc="0" locked="0" layoutInCell="1" allowOverlap="1" wp14:anchorId="5698BA21" wp14:editId="53FAD5E2">
             <wp:simplePos x="0" y="0"/>
             <wp:positionH relativeFrom="margin">
-              <wp:align>center</wp:align>
+              <wp:posOffset>284480</wp:posOffset>
             </wp:positionH>
             <wp:positionV relativeFrom="paragraph">
-              <wp:posOffset>302854</wp:posOffset>
+              <wp:posOffset>2501265</wp:posOffset>
             </wp:positionV>
-            <wp:extent cx="5724525" cy="3095625"/>
-            <wp:effectExtent l="0" t="0" r="9525" b="9525"/>
+            <wp:extent cx="5606415" cy="3031490"/>
+            <wp:effectExtent l="0" t="0" r="6985" b="0"/>
             <wp:wrapTopAndBottom/>
             <wp:docPr id="3" name="Picture 3"/>
             <wp:cNvGraphicFramePr>
@@ -3535,7 +3501,7 @@
                   <pic:spPr bwMode="auto">
                     <a:xfrm>
                       <a:off x="0" y="0"/>
-                      <a:ext cx="5724525" cy="3095625"/>
+                      <a:ext cx="5606415" cy="3031490"/>
                     </a:xfrm>
                     <a:prstGeom prst="rect">
                       <a:avLst/>
@@ -3548,21 +3514,129 @@
                 </pic:pic>
               </a:graphicData>
             </a:graphic>
+            <wp14:sizeRelH relativeFrom="margin">
+              <wp14:pctWidth>0</wp14:pctWidth>
+            </wp14:sizeRelH>
+            <wp14:sizeRelV relativeFrom="margin">
+              <wp14:pctHeight>0</wp14:pctHeight>
+            </wp14:sizeRelV>
           </wp:anchor>
         </w:drawing>
       </w:r>
+      <w:r>
+        <w:rPr>
+          <w:sz w:val="24"/>
+        </w:rPr>
+        <w:t>These statistics cover my time from when I started the repository and when I handed in my final draft to my supervisor.</w:t>
+      </w:r>
+      <w:r>
+        <w:rPr>
+          <w:sz w:val="24"/>
+        </w:rPr>
+        <w:t xml:space="preserve"> </w:t>
+      </w:r>
+      <w:r>
+        <w:rPr>
+          <w:sz w:val="24"/>
+        </w:rPr>
+        <w:t>As is seen I did spend a lot of work on this project and you can see that there are spikes on the contribution graph the relay with the hand in dates for various submissions.</w:t>
+      </w:r>
+      <w:r>
+        <w:rPr>
+          <w:sz w:val="24"/>
+        </w:rPr>
+        <w:t xml:space="preserve"> You can also see the punch card which breaks down what days I did my work.</w:t>
+      </w:r>
+      <w:r>
+        <w:rPr>
+          <w:sz w:val="24"/>
+        </w:rPr>
+        <w:t xml:space="preserve"> It is also worth noting that the </w:t>
+      </w:r>
+      <w:r>
+        <w:rPr>
+          <w:sz w:val="24"/>
+        </w:rPr>
+        <w:t xml:space="preserve">repository didn’t just house the code for the platform. It contained all documents for the project including the final honours report, project meetings etc. </w:t>
+      </w:r>
+      <w:r>
+        <w:rPr>
+          <w:sz w:val="24"/>
+        </w:rPr>
+        <w:t>So,</w:t>
+      </w:r>
+      <w:r>
+        <w:rPr>
+          <w:sz w:val="24"/>
+        </w:rPr>
+        <w:t xml:space="preserve"> the statistics given is for the entire project not just the source code which is why contributions, additions and deleti</w:t>
+      </w:r>
+      <w:r>
+        <w:rPr>
+          <w:sz w:val="24"/>
+        </w:rPr>
+        <w:t>ons are so high.</w:t>
+      </w:r>
+    </w:p>
+    <w:p>
+      <w:pPr>
+        <w:jc w:val="center"/>
+        <w:rPr>
+          <w:sz w:val="24"/>
+        </w:rPr>
+      </w:pPr>
+      <w:r>
+        <w:rPr>
+          <w:sz w:val="24"/>
+        </w:rPr>
+        <w:drawing>
+          <wp:inline distT="0" distB="0" distL="0" distR="0" wp14:anchorId="05B958C5" wp14:editId="52DE0837">
+            <wp:extent cx="5540241" cy="2772963"/>
+            <wp:effectExtent l="0" t="0" r="0" b="0"/>
+            <wp:docPr id="2" name="Picture 2"/>
+            <wp:cNvGraphicFramePr>
+              <a:graphicFrameLocks xmlns:a="http://schemas.openxmlformats.org/drawingml/2006/main" noChangeAspect="1"/>
+            </wp:cNvGraphicFramePr>
+            <a:graphic xmlns:a="http://schemas.openxmlformats.org/drawingml/2006/main">
+              <a:graphicData uri="http://schemas.openxmlformats.org/drawingml/2006/picture">
+                <pic:pic xmlns:pic="http://schemas.openxmlformats.org/drawingml/2006/picture">
+                  <pic:nvPicPr>
+                    <pic:cNvPr id="1" name=""/>
+                    <pic:cNvPicPr/>
+                  </pic:nvPicPr>
+                  <pic:blipFill>
+                    <a:blip r:embed="rId14"/>
+                    <a:stretch>
+                      <a:fillRect/>
+                    </a:stretch>
+                  </pic:blipFill>
+                  <pic:spPr>
+                    <a:xfrm>
+                      <a:off x="0" y="0"/>
+                      <a:ext cx="5551997" cy="2778847"/>
+                    </a:xfrm>
+                    <a:prstGeom prst="rect">
+                      <a:avLst/>
+                    </a:prstGeom>
+                  </pic:spPr>
+                </pic:pic>
+              </a:graphicData>
+            </a:graphic>
+          </wp:inline>
+        </w:drawing>
+      </w:r>
     </w:p>
     <w:p>
       <w:pPr>
         <w:pStyle w:val="Heading1"/>
         <w:spacing w:after="120"/>
       </w:pPr>
-      <w:bookmarkStart w:id="9" w:name="_Toc477373469"/>
+      <w:bookmarkStart w:id="10" w:name="_Toc477463805"/>
       <w:r>
         <w:lastRenderedPageBreak/>
         <w:t>2.0 Supervisor Meetings</w:t>
       </w:r>
-      <w:bookmarkEnd w:id="9"/>
+      <w:bookmarkEnd w:id="10"/>
     </w:p>
     <w:p>
       <w:r>
@@ -3574,29 +3648,29 @@
       <w:pPr>
         <w:pStyle w:val="Heading2"/>
       </w:pPr>
-      <w:bookmarkStart w:id="10" w:name="_Toc477373470"/>
+      <w:bookmarkStart w:id="11" w:name="_Toc477463806"/>
       <w:r>
         <w:t>2.1 Meeting 1</w:t>
       </w:r>
-      <w:bookmarkEnd w:id="10"/>
+      <w:bookmarkEnd w:id="11"/>
     </w:p>
     <w:p/>
     <w:p>
       <w:pPr>
         <w:pStyle w:val="Heading3"/>
       </w:pPr>
-      <w:bookmarkStart w:id="11" w:name="_Toc477373471"/>
+      <w:bookmarkStart w:id="12" w:name="_Toc477463807"/>
       <w:r>
         <w:t>2.1.1 Meeting Agenda</w:t>
       </w:r>
-      <w:bookmarkEnd w:id="11"/>
+      <w:bookmarkEnd w:id="12"/>
     </w:p>
     <w:p/>
     <w:p>
       <w:pPr>
         <w:pStyle w:val="Heading3"/>
       </w:pPr>
-      <w:bookmarkStart w:id="12" w:name="_Toc477373472"/>
+      <w:bookmarkStart w:id="13" w:name="_Toc477463808"/>
       <w:r>
         <w:t>2.1.2</w:t>
       </w:r>
@@ -3606,7 +3680,7 @@
       <w:r>
         <w:t>Minutes</w:t>
       </w:r>
-      <w:bookmarkEnd w:id="12"/>
+      <w:bookmarkEnd w:id="13"/>
     </w:p>
     <w:p/>
     <w:p>
@@ -3623,11 +3697,11 @@
       <w:pPr>
         <w:pStyle w:val="Heading2"/>
       </w:pPr>
-      <w:bookmarkStart w:id="13" w:name="_Toc477373473"/>
+      <w:bookmarkStart w:id="14" w:name="_Toc477463809"/>
       <w:r>
         <w:t>2.2 Meeting 2</w:t>
       </w:r>
-      <w:bookmarkEnd w:id="13"/>
+      <w:bookmarkEnd w:id="14"/>
     </w:p>
     <w:p>
       <w:pPr>
@@ -3638,22 +3712,22 @@
       <w:pPr>
         <w:pStyle w:val="Heading3"/>
       </w:pPr>
-      <w:bookmarkStart w:id="14" w:name="_Toc477373474"/>
+      <w:bookmarkStart w:id="15" w:name="_Toc477463810"/>
       <w:r>
         <w:t>2.2.1 Meeting Agenda</w:t>
       </w:r>
-      <w:bookmarkEnd w:id="14"/>
+      <w:bookmarkEnd w:id="15"/>
     </w:p>
     <w:p/>
     <w:p>
       <w:pPr>
         <w:pStyle w:val="Heading3"/>
       </w:pPr>
-      <w:bookmarkStart w:id="15" w:name="_Toc477373475"/>
+      <w:bookmarkStart w:id="16" w:name="_Toc477463811"/>
       <w:r>
         <w:t>2.1.2 Meeting Minutes</w:t>
       </w:r>
-      <w:bookmarkEnd w:id="15"/>
+      <w:bookmarkEnd w:id="16"/>
     </w:p>
     <w:p/>
     <w:p>
@@ -3665,11 +3739,11 @@
       <w:pPr>
         <w:pStyle w:val="Heading2"/>
       </w:pPr>
-      <w:bookmarkStart w:id="16" w:name="_Toc477373476"/>
+      <w:bookmarkStart w:id="17" w:name="_Toc477463812"/>
       <w:r>
         <w:t>2.3 Meeting 3</w:t>
       </w:r>
-      <w:bookmarkEnd w:id="16"/>
+      <w:bookmarkEnd w:id="17"/>
     </w:p>
     <w:p>
       <w:pPr>
@@ -3680,22 +3754,22 @@
       <w:pPr>
         <w:pStyle w:val="Heading3"/>
       </w:pPr>
-      <w:bookmarkStart w:id="17" w:name="_Toc477373477"/>
+      <w:bookmarkStart w:id="18" w:name="_Toc477463813"/>
       <w:r>
         <w:t>2.3.1 Meeting Agenda</w:t>
       </w:r>
-      <w:bookmarkEnd w:id="17"/>
+      <w:bookmarkEnd w:id="18"/>
     </w:p>
     <w:p/>
     <w:p>
       <w:pPr>
         <w:pStyle w:val="Heading3"/>
       </w:pPr>
-      <w:bookmarkStart w:id="18" w:name="_Toc477373478"/>
+      <w:bookmarkStart w:id="19" w:name="_Toc477463814"/>
       <w:r>
         <w:t>2.3.2 Meeting Minutes</w:t>
       </w:r>
-      <w:bookmarkEnd w:id="18"/>
+      <w:bookmarkEnd w:id="19"/>
     </w:p>
     <w:p>
       <w:pPr>
@@ -3707,11 +3781,11 @@
       <w:pPr>
         <w:pStyle w:val="Heading2"/>
       </w:pPr>
-      <w:bookmarkStart w:id="19" w:name="_Toc477373479"/>
+      <w:bookmarkStart w:id="20" w:name="_Toc477463815"/>
       <w:r>
         <w:t>2.4 Meeting 4</w:t>
       </w:r>
-      <w:bookmarkEnd w:id="19"/>
+      <w:bookmarkEnd w:id="20"/>
     </w:p>
     <w:p>
       <w:pPr>
@@ -3722,23 +3796,23 @@
       <w:pPr>
         <w:pStyle w:val="Heading3"/>
       </w:pPr>
-      <w:bookmarkStart w:id="20" w:name="_Toc477373480"/>
+      <w:bookmarkStart w:id="21" w:name="_Toc477463816"/>
       <w:r>
         <w:t>2.4.1 Meeting Agenda</w:t>
       </w:r>
-      <w:bookmarkEnd w:id="20"/>
+      <w:bookmarkEnd w:id="21"/>
     </w:p>
     <w:p/>
     <w:p>
       <w:pPr>
         <w:pStyle w:val="Heading3"/>
       </w:pPr>
-      <w:bookmarkStart w:id="21" w:name="_Toc477373481"/>
+      <w:bookmarkStart w:id="22" w:name="_Toc477463817"/>
       <w:r>
         <w:lastRenderedPageBreak/>
         <w:t>2.4.2 Meeting Minutes</w:t>
       </w:r>
-      <w:bookmarkEnd w:id="21"/>
+      <w:bookmarkEnd w:id="22"/>
     </w:p>
     <w:p>
       <w:pPr>
@@ -3749,11 +3823,11 @@
       <w:pPr>
         <w:pStyle w:val="Heading2"/>
       </w:pPr>
-      <w:bookmarkStart w:id="22" w:name="_Toc477373482"/>
+      <w:bookmarkStart w:id="23" w:name="_Toc477463818"/>
       <w:r>
         <w:t>2.5 Meeting 5</w:t>
       </w:r>
-      <w:bookmarkEnd w:id="22"/>
+      <w:bookmarkEnd w:id="23"/>
     </w:p>
     <w:p>
       <w:pPr>
@@ -3764,22 +3838,22 @@
       <w:pPr>
         <w:pStyle w:val="Heading3"/>
       </w:pPr>
-      <w:bookmarkStart w:id="23" w:name="_Toc477373483"/>
+      <w:bookmarkStart w:id="24" w:name="_Toc477463819"/>
       <w:r>
         <w:t>2.5.1 Meeting Agenda</w:t>
       </w:r>
-      <w:bookmarkEnd w:id="23"/>
+      <w:bookmarkEnd w:id="24"/>
     </w:p>
     <w:p/>
     <w:p>
       <w:pPr>
         <w:pStyle w:val="Heading3"/>
       </w:pPr>
-      <w:bookmarkStart w:id="24" w:name="_Toc477373484"/>
+      <w:bookmarkStart w:id="25" w:name="_Toc477463820"/>
       <w:r>
         <w:t>2.5.2 Meeting Minutes</w:t>
       </w:r>
-      <w:bookmarkEnd w:id="24"/>
+      <w:bookmarkEnd w:id="25"/>
     </w:p>
     <w:p/>
     <w:p>
@@ -3791,11 +3865,11 @@
       <w:pPr>
         <w:pStyle w:val="Heading2"/>
       </w:pPr>
-      <w:bookmarkStart w:id="25" w:name="_Toc477373485"/>
+      <w:bookmarkStart w:id="26" w:name="_Toc477463821"/>
       <w:r>
         <w:t>2.6 Meeting 6</w:t>
       </w:r>
-      <w:bookmarkEnd w:id="25"/>
+      <w:bookmarkEnd w:id="26"/>
     </w:p>
     <w:p>
       <w:pPr>
@@ -3806,22 +3880,22 @@
       <w:pPr>
         <w:pStyle w:val="Heading3"/>
       </w:pPr>
-      <w:bookmarkStart w:id="26" w:name="_Toc477373486"/>
+      <w:bookmarkStart w:id="27" w:name="_Toc477463822"/>
       <w:r>
         <w:t>2.6.1 Meeting Agenda</w:t>
       </w:r>
-      <w:bookmarkEnd w:id="26"/>
+      <w:bookmarkEnd w:id="27"/>
     </w:p>
     <w:p/>
     <w:p>
       <w:pPr>
         <w:pStyle w:val="Heading3"/>
       </w:pPr>
-      <w:bookmarkStart w:id="27" w:name="_Toc477373487"/>
+      <w:bookmarkStart w:id="28" w:name="_Toc477463823"/>
       <w:r>
         <w:t>2.6.2 Meeting Minutes</w:t>
       </w:r>
-      <w:bookmarkEnd w:id="27"/>
+      <w:bookmarkEnd w:id="28"/>
     </w:p>
     <w:p>
       <w:pPr>
@@ -3832,32 +3906,32 @@
       <w:pPr>
         <w:pStyle w:val="Heading2"/>
       </w:pPr>
-      <w:bookmarkStart w:id="28" w:name="_Toc477373488"/>
+      <w:bookmarkStart w:id="29" w:name="_Toc477463824"/>
       <w:r>
         <w:t>2.7 Meeting 7</w:t>
       </w:r>
-      <w:bookmarkEnd w:id="28"/>
+      <w:bookmarkEnd w:id="29"/>
     </w:p>
     <w:p>
       <w:pPr>
         <w:pStyle w:val="Heading3"/>
       </w:pPr>
-      <w:bookmarkStart w:id="29" w:name="_Toc477373489"/>
+      <w:bookmarkStart w:id="30" w:name="_Toc477463825"/>
       <w:r>
         <w:t>2.7.1 Meeting Agenda</w:t>
       </w:r>
-      <w:bookmarkEnd w:id="29"/>
+      <w:bookmarkEnd w:id="30"/>
     </w:p>
     <w:p/>
     <w:p>
       <w:pPr>
         <w:pStyle w:val="Heading3"/>
       </w:pPr>
-      <w:bookmarkStart w:id="30" w:name="_Toc477373490"/>
+      <w:bookmarkStart w:id="31" w:name="_Toc477463826"/>
       <w:r>
         <w:t>2.7.2 Meeting Minutes</w:t>
       </w:r>
-      <w:bookmarkEnd w:id="30"/>
+      <w:bookmarkEnd w:id="31"/>
     </w:p>
     <w:p>
       <w:pPr>
@@ -3873,33 +3947,33 @@
       <w:pPr>
         <w:pStyle w:val="Heading2"/>
       </w:pPr>
-      <w:bookmarkStart w:id="31" w:name="_Toc477373491"/>
+      <w:bookmarkStart w:id="32" w:name="_Toc477463827"/>
       <w:r>
         <w:t>2.8 Meeting 8</w:t>
       </w:r>
-      <w:bookmarkEnd w:id="31"/>
+      <w:bookmarkEnd w:id="32"/>
     </w:p>
     <w:p/>
     <w:p>
       <w:pPr>
         <w:pStyle w:val="Heading3"/>
       </w:pPr>
-      <w:bookmarkStart w:id="32" w:name="_Toc477373492"/>
+      <w:bookmarkStart w:id="33" w:name="_Toc477463828"/>
       <w:r>
         <w:t>2.8.1 Meeting Agenda</w:t>
       </w:r>
-      <w:bookmarkEnd w:id="32"/>
+      <w:bookmarkEnd w:id="33"/>
     </w:p>
     <w:p/>
     <w:p>
       <w:pPr>
         <w:pStyle w:val="Heading3"/>
       </w:pPr>
-      <w:bookmarkStart w:id="33" w:name="_Toc477373493"/>
+      <w:bookmarkStart w:id="34" w:name="_Toc477463829"/>
       <w:r>
         <w:t>2.8.2 Meeting Minutes</w:t>
       </w:r>
-      <w:bookmarkEnd w:id="33"/>
+      <w:bookmarkEnd w:id="34"/>
     </w:p>
     <w:p/>
     <w:p/>
@@ -3910,20 +3984,46 @@
     <w:p>
       <w:pPr>
         <w:pStyle w:val="Heading1"/>
-      </w:pPr>
-      <w:bookmarkStart w:id="34" w:name="_Toc477373494"/>
+        <w:numPr>
+          <w:ilvl w:val="0"/>
+          <w:numId w:val="4"/>
+        </w:numPr>
+      </w:pPr>
+      <w:bookmarkStart w:id="35" w:name="_Toc477463830"/>
       <w:r>
         <w:lastRenderedPageBreak/>
-        <w:t>3</w:t>
-      </w:r>
-      <w:r>
-        <w:t xml:space="preserve">.0 </w:t>
-      </w:r>
-      <w:r>
         <w:t>Conclusion</w:t>
       </w:r>
-      <w:bookmarkEnd w:id="34"/>
-    </w:p>
+      <w:bookmarkEnd w:id="35"/>
+    </w:p>
+    <w:p>
+      <w:pPr>
+        <w:jc w:val="both"/>
+      </w:pPr>
+      <w:r>
+        <w:t>In short I feel this project was managed very well. Work was completed ahead of schedule at every turn which allowed</w:t>
+      </w:r>
+      <w:r>
+        <w:t xml:space="preserve"> plenty of time to work on fixes to any issues that came up when reviewing the items for submission. Thanks to version control I effectively </w:t>
+      </w:r>
+      <w:r>
+        <w:t xml:space="preserve">tracked and </w:t>
+      </w:r>
+      <w:r>
+        <w:t>managed my software source code much more effectively than I would have otherwise.</w:t>
+      </w:r>
+      <w:r>
+        <w:t xml:space="preserve"> I had a timeline for my work effectively set out in Gantt charts and in my own plan for the modules completion. </w:t>
+      </w:r>
+      <w:r>
+        <w:t>I</w:t>
+      </w:r>
+      <w:r>
+        <w:t xml:space="preserve"> can’t see how it could have been managed better considering items were completed on time in line with the plan I set out.</w:t>
+      </w:r>
+    </w:p>
+    <w:p/>
+    <w:p/>
     <w:p/>
     <w:sectPr>
       <w:pgSz w:w="11906" w:h="16838"/>
@@ -4051,16 +4151,16 @@
     </w:lvl>
   </w:abstractNum>
   <w:abstractNum w:abstractNumId="1">
-    <w:nsid w:val="6C246708"/>
+    <w:nsid w:val="4B9A1312"/>
     <w:multiLevelType w:val="multilevel"/>
-    <w:tmpl w:val="C35640DE"/>
+    <w:tmpl w:val="A70E6774"/>
     <w:lvl w:ilvl="0">
-      <w:start w:val="1"/>
+      <w:start w:val="3"/>
       <w:numFmt w:val="decimal"/>
       <w:lvlText w:val="%1.0"/>
       <w:lvlJc w:val="left"/>
       <w:pPr>
-        <w:ind w:left="660" w:hanging="660"/>
+        <w:ind w:left="720" w:hanging="720"/>
       </w:pPr>
       <w:rPr>
         <w:rFonts w:hint="default"/>
@@ -4072,7 +4172,7 @@
       <w:lvlText w:val="%1.%2"/>
       <w:lvlJc w:val="left"/>
       <w:pPr>
-        <w:ind w:left="1380" w:hanging="660"/>
+        <w:ind w:left="1440" w:hanging="720"/>
       </w:pPr>
       <w:rPr>
         <w:rFonts w:hint="default"/>
@@ -4084,7 +4184,7 @@
       <w:lvlText w:val="%1.%2.%3"/>
       <w:lvlJc w:val="left"/>
       <w:pPr>
-        <w:ind w:left="2160" w:hanging="720"/>
+        <w:ind w:left="2520" w:hanging="1080"/>
       </w:pPr>
       <w:rPr>
         <w:rFonts w:hint="default"/>
@@ -4096,7 +4196,7 @@
       <w:lvlText w:val="%1.%2.%3.%4"/>
       <w:lvlJc w:val="left"/>
       <w:pPr>
-        <w:ind w:left="2880" w:hanging="720"/>
+        <w:ind w:left="3600" w:hanging="1440"/>
       </w:pPr>
       <w:rPr>
         <w:rFonts w:hint="default"/>
@@ -4108,7 +4208,7 @@
       <w:lvlText w:val="%1.%2.%3.%4.%5"/>
       <w:lvlJc w:val="left"/>
       <w:pPr>
-        <w:ind w:left="3960" w:hanging="1080"/>
+        <w:ind w:left="4680" w:hanging="1800"/>
       </w:pPr>
       <w:rPr>
         <w:rFonts w:hint="default"/>
@@ -4120,7 +4220,7 @@
       <w:lvlText w:val="%1.%2.%3.%4.%5.%6"/>
       <w:lvlJc w:val="left"/>
       <w:pPr>
-        <w:ind w:left="4680" w:hanging="1080"/>
+        <w:ind w:left="5760" w:hanging="2160"/>
       </w:pPr>
       <w:rPr>
         <w:rFonts w:hint="default"/>
@@ -4132,7 +4232,7 @@
       <w:lvlText w:val="%1.%2.%3.%4.%5.%6.%7"/>
       <w:lvlJc w:val="left"/>
       <w:pPr>
-        <w:ind w:left="5760" w:hanging="1440"/>
+        <w:ind w:left="6840" w:hanging="2520"/>
       </w:pPr>
       <w:rPr>
         <w:rFonts w:hint="default"/>
@@ -4144,7 +4244,7 @@
       <w:lvlText w:val="%1.%2.%3.%4.%5.%6.%7.%8"/>
       <w:lvlJc w:val="left"/>
       <w:pPr>
-        <w:ind w:left="6480" w:hanging="1440"/>
+        <w:ind w:left="7560" w:hanging="2520"/>
       </w:pPr>
       <w:rPr>
         <w:rFonts w:hint="default"/>
@@ -4156,7 +4256,7 @@
       <w:lvlText w:val="%1.%2.%3.%4.%5.%6.%7.%8.%9"/>
       <w:lvlJc w:val="left"/>
       <w:pPr>
-        <w:ind w:left="7560" w:hanging="1800"/>
+        <w:ind w:left="8640" w:hanging="2880"/>
       </w:pPr>
       <w:rPr>
         <w:rFonts w:hint="default"/>
@@ -4164,6 +4264,119 @@
     </w:lvl>
   </w:abstractNum>
   <w:abstractNum w:abstractNumId="2">
+    <w:nsid w:val="6C246708"/>
+    <w:multiLevelType w:val="multilevel"/>
+    <w:tmpl w:val="C35640DE"/>
+    <w:lvl w:ilvl="0">
+      <w:start w:val="1"/>
+      <w:numFmt w:val="decimal"/>
+      <w:lvlText w:val="%1.0"/>
+      <w:lvlJc w:val="left"/>
+      <w:pPr>
+        <w:ind w:left="660" w:hanging="660"/>
+      </w:pPr>
+      <w:rPr>
+        <w:rFonts w:hint="default"/>
+      </w:rPr>
+    </w:lvl>
+    <w:lvl w:ilvl="1">
+      <w:start w:val="1"/>
+      <w:numFmt w:val="decimal"/>
+      <w:lvlText w:val="%1.%2"/>
+      <w:lvlJc w:val="left"/>
+      <w:pPr>
+        <w:ind w:left="1380" w:hanging="660"/>
+      </w:pPr>
+      <w:rPr>
+        <w:rFonts w:hint="default"/>
+      </w:rPr>
+    </w:lvl>
+    <w:lvl w:ilvl="2">
+      <w:start w:val="1"/>
+      <w:numFmt w:val="decimal"/>
+      <w:lvlText w:val="%1.%2.%3"/>
+      <w:lvlJc w:val="left"/>
+      <w:pPr>
+        <w:ind w:left="2160" w:hanging="720"/>
+      </w:pPr>
+      <w:rPr>
+        <w:rFonts w:hint="default"/>
+      </w:rPr>
+    </w:lvl>
+    <w:lvl w:ilvl="3">
+      <w:start w:val="1"/>
+      <w:numFmt w:val="decimal"/>
+      <w:lvlText w:val="%1.%2.%3.%4"/>
+      <w:lvlJc w:val="left"/>
+      <w:pPr>
+        <w:ind w:left="2880" w:hanging="720"/>
+      </w:pPr>
+      <w:rPr>
+        <w:rFonts w:hint="default"/>
+      </w:rPr>
+    </w:lvl>
+    <w:lvl w:ilvl="4">
+      <w:start w:val="1"/>
+      <w:numFmt w:val="decimal"/>
+      <w:lvlText w:val="%1.%2.%3.%4.%5"/>
+      <w:lvlJc w:val="left"/>
+      <w:pPr>
+        <w:ind w:left="3960" w:hanging="1080"/>
+      </w:pPr>
+      <w:rPr>
+        <w:rFonts w:hint="default"/>
+      </w:rPr>
+    </w:lvl>
+    <w:lvl w:ilvl="5">
+      <w:start w:val="1"/>
+      <w:numFmt w:val="decimal"/>
+      <w:lvlText w:val="%1.%2.%3.%4.%5.%6"/>
+      <w:lvlJc w:val="left"/>
+      <w:pPr>
+        <w:ind w:left="4680" w:hanging="1080"/>
+      </w:pPr>
+      <w:rPr>
+        <w:rFonts w:hint="default"/>
+      </w:rPr>
+    </w:lvl>
+    <w:lvl w:ilvl="6">
+      <w:start w:val="1"/>
+      <w:numFmt w:val="decimal"/>
+      <w:lvlText w:val="%1.%2.%3.%4.%5.%6.%7"/>
+      <w:lvlJc w:val="left"/>
+      <w:pPr>
+        <w:ind w:left="5760" w:hanging="1440"/>
+      </w:pPr>
+      <w:rPr>
+        <w:rFonts w:hint="default"/>
+      </w:rPr>
+    </w:lvl>
+    <w:lvl w:ilvl="7">
+      <w:start w:val="1"/>
+      <w:numFmt w:val="decimal"/>
+      <w:lvlText w:val="%1.%2.%3.%4.%5.%6.%7.%8"/>
+      <w:lvlJc w:val="left"/>
+      <w:pPr>
+        <w:ind w:left="6480" w:hanging="1440"/>
+      </w:pPr>
+      <w:rPr>
+        <w:rFonts w:hint="default"/>
+      </w:rPr>
+    </w:lvl>
+    <w:lvl w:ilvl="8">
+      <w:start w:val="1"/>
+      <w:numFmt w:val="decimal"/>
+      <w:lvlText w:val="%1.%2.%3.%4.%5.%6.%7.%8.%9"/>
+      <w:lvlJc w:val="left"/>
+      <w:pPr>
+        <w:ind w:left="7560" w:hanging="1800"/>
+      </w:pPr>
+      <w:rPr>
+        <w:rFonts w:hint="default"/>
+      </w:rPr>
+    </w:lvl>
+  </w:abstractNum>
+  <w:abstractNum w:abstractNumId="3">
     <w:nsid w:val="79CA12DB"/>
     <w:multiLevelType w:val="hybridMultilevel"/>
     <w:tmpl w:val="04F229C8"/>
@@ -4277,13 +4490,16 @@
     </w:lvl>
   </w:abstractNum>
   <w:num w:numId="1">
-    <w:abstractNumId w:val="1"/>
+    <w:abstractNumId w:val="2"/>
   </w:num>
   <w:num w:numId="2">
     <w:abstractNumId w:val="0"/>
   </w:num>
   <w:num w:numId="3">
-    <w:abstractNumId w:val="2"/>
+    <w:abstractNumId w:val="3"/>
+  </w:num>
+  <w:num w:numId="4">
+    <w:abstractNumId w:val="1"/>
   </w:num>
 </w:numbering>
 </file>
@@ -5242,7 +5458,7 @@
 </file>
 
 <file path=customXml/itemProps1.xml><?xml version="1.0" encoding="utf-8"?>
-<ds:datastoreItem xmlns:ds="http://schemas.openxmlformats.org/officeDocument/2006/customXml" ds:itemID="{F373C2B0-B493-EC47-A27C-760AB912103F}">
+<ds:datastoreItem xmlns:ds="http://schemas.openxmlformats.org/officeDocument/2006/customXml" ds:itemID="{4CC54D5E-693C-2442-A166-4E4E5A9406FA}">
   <ds:schemaRefs>
     <ds:schemaRef ds:uri="http://schemas.openxmlformats.org/officeDocument/2006/bibliography"/>
   </ds:schemaRefs>

</xml_diff>

<commit_message>
better structure for project management
</commit_message>
<xml_diff>
--- a/Compute.Documents/B00235610 - Project Management.docx
+++ b/Compute.Documents/B00235610 - Project Management.docx
@@ -405,7 +405,7 @@
         <w:p>
           <w:pPr>
             <w:pStyle w:val="TOCHeading"/>
-            <w:spacing w:after="120"/>
+            <w:spacing w:before="0" w:after="120"/>
           </w:pPr>
           <w:r>
             <w:t xml:space="preserve">Table of </w:t>
@@ -418,7 +418,6 @@
           <w:pPr>
             <w:pStyle w:val="TOC1"/>
             <w:tabs>
-              <w:tab w:val="left" w:pos="660"/>
               <w:tab w:val="right" w:leader="dot" w:pos="9736"/>
             </w:tabs>
             <w:rPr>
@@ -436,28 +435,13 @@
           <w:r>
             <w:fldChar w:fldCharType="separate"/>
           </w:r>
-          <w:hyperlink w:anchor="_Toc477544125" w:history="1">
+          <w:hyperlink w:anchor="_Toc477560923" w:history="1">
             <w:r>
               <w:rPr>
                 <w:rStyle w:val="Hyperlink"/>
                 <w:noProof/>
               </w:rPr>
-              <w:t>1.0</w:t>
-            </w:r>
-            <w:r>
-              <w:rPr>
-                <w:rFonts w:cstheme="minorBidi"/>
-                <w:noProof/>
-                <w:lang w:val="en-GB" w:eastAsia="en-GB"/>
-              </w:rPr>
-              <w:t xml:space="preserve"> </w:t>
-            </w:r>
-            <w:r>
-              <w:rPr>
-                <w:rStyle w:val="Hyperlink"/>
-                <w:noProof/>
-              </w:rPr>
-              <w:t>Management Overview</w:t>
+              <w:t>1.0 Management Overview</w:t>
             </w:r>
             <w:r>
               <w:rPr>
@@ -478,7 +462,7 @@
                 <w:noProof/>
                 <w:webHidden/>
               </w:rPr>
-              <w:instrText xml:space="preserve"> PAGEREF _Toc477544125 \h </w:instrText>
+              <w:instrText xml:space="preserve"> PAGEREF _Toc477560923 \h </w:instrText>
             </w:r>
             <w:r>
               <w:rPr>
@@ -521,13 +505,13 @@
               <w:lang w:val="en-GB" w:eastAsia="en-GB"/>
             </w:rPr>
           </w:pPr>
-          <w:hyperlink w:anchor="_Toc477544126" w:history="1">
+          <w:hyperlink w:anchor="_Toc477560924" w:history="1">
             <w:r>
               <w:rPr>
                 <w:rStyle w:val="Hyperlink"/>
                 <w:noProof/>
               </w:rPr>
-              <w:t>1.1 Work Plan</w:t>
+              <w:t>1.1 Gantt Charts</w:t>
             </w:r>
             <w:r>
               <w:rPr>
@@ -548,7 +532,7 @@
                 <w:noProof/>
                 <w:webHidden/>
               </w:rPr>
-              <w:instrText xml:space="preserve"> PAGEREF _Toc477544126 \h </w:instrText>
+              <w:instrText xml:space="preserve"> PAGEREF _Toc477560924 \h </w:instrText>
             </w:r>
             <w:r>
               <w:rPr>
@@ -591,13 +575,13 @@
               <w:lang w:val="en-GB" w:eastAsia="en-GB"/>
             </w:rPr>
           </w:pPr>
-          <w:hyperlink w:anchor="_Toc477544127" w:history="1">
+          <w:hyperlink w:anchor="_Toc477560925" w:history="1">
             <w:r>
               <w:rPr>
                 <w:rStyle w:val="Hyperlink"/>
                 <w:noProof/>
               </w:rPr>
-              <w:t>1.2 Gantt Charts</w:t>
+              <w:t>1.2 Version Control</w:t>
             </w:r>
             <w:r>
               <w:rPr>
@@ -618,77 +602,7 @@
                 <w:noProof/>
                 <w:webHidden/>
               </w:rPr>
-              <w:instrText xml:space="preserve"> PAGEREF _Toc477544127 \h </w:instrText>
-            </w:r>
-            <w:r>
-              <w:rPr>
-                <w:noProof/>
-                <w:webHidden/>
-              </w:rPr>
-            </w:r>
-            <w:r>
-              <w:rPr>
-                <w:noProof/>
-                <w:webHidden/>
-              </w:rPr>
-              <w:fldChar w:fldCharType="separate"/>
-            </w:r>
-            <w:r>
-              <w:rPr>
-                <w:noProof/>
-                <w:webHidden/>
-              </w:rPr>
-              <w:t>3</w:t>
-            </w:r>
-            <w:r>
-              <w:rPr>
-                <w:noProof/>
-                <w:webHidden/>
-              </w:rPr>
-              <w:fldChar w:fldCharType="end"/>
-            </w:r>
-          </w:hyperlink>
-        </w:p>
-        <w:p>
-          <w:pPr>
-            <w:pStyle w:val="TOC2"/>
-            <w:tabs>
-              <w:tab w:val="right" w:leader="dot" w:pos="9736"/>
-            </w:tabs>
-            <w:rPr>
-              <w:rFonts w:cstheme="minorBidi"/>
-              <w:noProof/>
-              <w:lang w:val="en-GB" w:eastAsia="en-GB"/>
-            </w:rPr>
-          </w:pPr>
-          <w:hyperlink w:anchor="_Toc477544128" w:history="1">
-            <w:r>
-              <w:rPr>
-                <w:rStyle w:val="Hyperlink"/>
-                <w:noProof/>
-              </w:rPr>
-              <w:t>1.3 Version Control</w:t>
-            </w:r>
-            <w:r>
-              <w:rPr>
-                <w:noProof/>
-                <w:webHidden/>
-              </w:rPr>
-              <w:tab/>
-            </w:r>
-            <w:r>
-              <w:rPr>
-                <w:noProof/>
-                <w:webHidden/>
-              </w:rPr>
-              <w:fldChar w:fldCharType="begin"/>
-            </w:r>
-            <w:r>
-              <w:rPr>
-                <w:noProof/>
-                <w:webHidden/>
-              </w:rPr>
-              <w:instrText xml:space="preserve"> PAGEREF _Toc477544128 \h </w:instrText>
+              <w:instrText xml:space="preserve"> PAGEREF _Toc477560925 \h </w:instrText>
             </w:r>
             <w:r>
               <w:rPr>
@@ -731,13 +645,13 @@
               <w:lang w:val="en-GB" w:eastAsia="en-GB"/>
             </w:rPr>
           </w:pPr>
-          <w:hyperlink w:anchor="_Toc477544129" w:history="1">
+          <w:hyperlink w:anchor="_Toc477560926" w:history="1">
             <w:r>
               <w:rPr>
                 <w:rStyle w:val="Hyperlink"/>
                 <w:noProof/>
               </w:rPr>
-              <w:t>1.4 Online Repository</w:t>
+              <w:t>1.3 Statistics</w:t>
             </w:r>
             <w:r>
               <w:rPr>
@@ -758,77 +672,7 @@
                 <w:noProof/>
                 <w:webHidden/>
               </w:rPr>
-              <w:instrText xml:space="preserve"> PAGEREF _Toc477544129 \h </w:instrText>
-            </w:r>
-            <w:r>
-              <w:rPr>
-                <w:noProof/>
-                <w:webHidden/>
-              </w:rPr>
-            </w:r>
-            <w:r>
-              <w:rPr>
-                <w:noProof/>
-                <w:webHidden/>
-              </w:rPr>
-              <w:fldChar w:fldCharType="separate"/>
-            </w:r>
-            <w:r>
-              <w:rPr>
-                <w:noProof/>
-                <w:webHidden/>
-              </w:rPr>
-              <w:t>4</w:t>
-            </w:r>
-            <w:r>
-              <w:rPr>
-                <w:noProof/>
-                <w:webHidden/>
-              </w:rPr>
-              <w:fldChar w:fldCharType="end"/>
-            </w:r>
-          </w:hyperlink>
-        </w:p>
-        <w:p>
-          <w:pPr>
-            <w:pStyle w:val="TOC2"/>
-            <w:tabs>
-              <w:tab w:val="right" w:leader="dot" w:pos="9736"/>
-            </w:tabs>
-            <w:rPr>
-              <w:rFonts w:cstheme="minorBidi"/>
-              <w:noProof/>
-              <w:lang w:val="en-GB" w:eastAsia="en-GB"/>
-            </w:rPr>
-          </w:pPr>
-          <w:hyperlink w:anchor="_Toc477544130" w:history="1">
-            <w:r>
-              <w:rPr>
-                <w:rStyle w:val="Hyperlink"/>
-                <w:noProof/>
-              </w:rPr>
-              <w:t>1.5 Statistics</w:t>
-            </w:r>
-            <w:r>
-              <w:rPr>
-                <w:noProof/>
-                <w:webHidden/>
-              </w:rPr>
-              <w:tab/>
-            </w:r>
-            <w:r>
-              <w:rPr>
-                <w:noProof/>
-                <w:webHidden/>
-              </w:rPr>
-              <w:fldChar w:fldCharType="begin"/>
-            </w:r>
-            <w:r>
-              <w:rPr>
-                <w:noProof/>
-                <w:webHidden/>
-              </w:rPr>
-              <w:instrText xml:space="preserve"> PAGEREF _Toc477544130 \h </w:instrText>
+              <w:instrText xml:space="preserve"> PAGEREF _Toc477560926 \h </w:instrText>
             </w:r>
             <w:r>
               <w:rPr>
@@ -871,7 +715,7 @@
               <w:lang w:val="en-GB" w:eastAsia="en-GB"/>
             </w:rPr>
           </w:pPr>
-          <w:hyperlink w:anchor="_Toc477544131" w:history="1">
+          <w:hyperlink w:anchor="_Toc477560927" w:history="1">
             <w:r>
               <w:rPr>
                 <w:rStyle w:val="Hyperlink"/>
@@ -898,7 +742,7 @@
                 <w:noProof/>
                 <w:webHidden/>
               </w:rPr>
-              <w:instrText xml:space="preserve"> PAGEREF _Toc477544131 \h </w:instrText>
+              <w:instrText xml:space="preserve"> PAGEREF _Toc477560927 \h </w:instrText>
             </w:r>
             <w:r>
               <w:rPr>
@@ -941,7 +785,7 @@
               <w:lang w:val="en-GB" w:eastAsia="en-GB"/>
             </w:rPr>
           </w:pPr>
-          <w:hyperlink w:anchor="_Toc477544132" w:history="1">
+          <w:hyperlink w:anchor="_Toc477560928" w:history="1">
             <w:r>
               <w:rPr>
                 <w:rStyle w:val="Hyperlink"/>
@@ -968,7 +812,7 @@
                 <w:noProof/>
                 <w:webHidden/>
               </w:rPr>
-              <w:instrText xml:space="preserve"> PAGEREF _Toc477544132 \h </w:instrText>
+              <w:instrText xml:space="preserve"> PAGEREF _Toc477560928 \h </w:instrText>
             </w:r>
             <w:r>
               <w:rPr>
@@ -1001,76 +845,6 @@
         </w:p>
         <w:p>
           <w:pPr>
-            <w:pStyle w:val="TOC3"/>
-            <w:tabs>
-              <w:tab w:val="right" w:leader="dot" w:pos="9736"/>
-            </w:tabs>
-            <w:rPr>
-              <w:rFonts w:cstheme="minorBidi"/>
-              <w:noProof/>
-              <w:lang w:val="en-GB" w:eastAsia="en-GB"/>
-            </w:rPr>
-          </w:pPr>
-          <w:hyperlink w:anchor="_Toc477544133" w:history="1">
-            <w:r>
-              <w:rPr>
-                <w:rStyle w:val="Hyperlink"/>
-                <w:noProof/>
-              </w:rPr>
-              <w:t>2.1.2 Meeting Minutes</w:t>
-            </w:r>
-            <w:r>
-              <w:rPr>
-                <w:noProof/>
-                <w:webHidden/>
-              </w:rPr>
-              <w:tab/>
-            </w:r>
-            <w:r>
-              <w:rPr>
-                <w:noProof/>
-                <w:webHidden/>
-              </w:rPr>
-              <w:fldChar w:fldCharType="begin"/>
-            </w:r>
-            <w:r>
-              <w:rPr>
-                <w:noProof/>
-                <w:webHidden/>
-              </w:rPr>
-              <w:instrText xml:space="preserve"> PAGEREF _Toc477544133 \h </w:instrText>
-            </w:r>
-            <w:r>
-              <w:rPr>
-                <w:noProof/>
-                <w:webHidden/>
-              </w:rPr>
-            </w:r>
-            <w:r>
-              <w:rPr>
-                <w:noProof/>
-                <w:webHidden/>
-              </w:rPr>
-              <w:fldChar w:fldCharType="separate"/>
-            </w:r>
-            <w:r>
-              <w:rPr>
-                <w:noProof/>
-                <w:webHidden/>
-              </w:rPr>
-              <w:t>7</w:t>
-            </w:r>
-            <w:r>
-              <w:rPr>
-                <w:noProof/>
-                <w:webHidden/>
-              </w:rPr>
-              <w:fldChar w:fldCharType="end"/>
-            </w:r>
-          </w:hyperlink>
-        </w:p>
-        <w:p>
-          <w:pPr>
             <w:pStyle w:val="TOC2"/>
             <w:tabs>
               <w:tab w:val="right" w:leader="dot" w:pos="9736"/>
@@ -1081,7 +855,7 @@
               <w:lang w:val="en-GB" w:eastAsia="en-GB"/>
             </w:rPr>
           </w:pPr>
-          <w:hyperlink w:anchor="_Toc477544134" w:history="1">
+          <w:hyperlink w:anchor="_Toc477560929" w:history="1">
             <w:r>
               <w:rPr>
                 <w:rStyle w:val="Hyperlink"/>
@@ -1108,7 +882,7 @@
                 <w:noProof/>
                 <w:webHidden/>
               </w:rPr>
-              <w:instrText xml:space="preserve"> PAGEREF _Toc477544134 \h </w:instrText>
+              <w:instrText xml:space="preserve"> PAGEREF _Toc477560929 \h </w:instrText>
             </w:r>
             <w:r>
               <w:rPr>
@@ -1141,146 +915,6 @@
         </w:p>
         <w:p>
           <w:pPr>
-            <w:pStyle w:val="TOC3"/>
-            <w:tabs>
-              <w:tab w:val="right" w:leader="dot" w:pos="9736"/>
-            </w:tabs>
-            <w:rPr>
-              <w:rFonts w:cstheme="minorBidi"/>
-              <w:noProof/>
-              <w:lang w:val="en-GB" w:eastAsia="en-GB"/>
-            </w:rPr>
-          </w:pPr>
-          <w:hyperlink w:anchor="_Toc477544135" w:history="1">
-            <w:r>
-              <w:rPr>
-                <w:rStyle w:val="Hyperlink"/>
-                <w:noProof/>
-              </w:rPr>
-              <w:t>2.2.1 Meeting Agenda</w:t>
-            </w:r>
-            <w:r>
-              <w:rPr>
-                <w:noProof/>
-                <w:webHidden/>
-              </w:rPr>
-              <w:tab/>
-            </w:r>
-            <w:r>
-              <w:rPr>
-                <w:noProof/>
-                <w:webHidden/>
-              </w:rPr>
-              <w:fldChar w:fldCharType="begin"/>
-            </w:r>
-            <w:r>
-              <w:rPr>
-                <w:noProof/>
-                <w:webHidden/>
-              </w:rPr>
-              <w:instrText xml:space="preserve"> PAGEREF _Toc477544135 \h </w:instrText>
-            </w:r>
-            <w:r>
-              <w:rPr>
-                <w:noProof/>
-                <w:webHidden/>
-              </w:rPr>
-            </w:r>
-            <w:r>
-              <w:rPr>
-                <w:noProof/>
-                <w:webHidden/>
-              </w:rPr>
-              <w:fldChar w:fldCharType="separate"/>
-            </w:r>
-            <w:r>
-              <w:rPr>
-                <w:noProof/>
-                <w:webHidden/>
-              </w:rPr>
-              <w:t>8</w:t>
-            </w:r>
-            <w:r>
-              <w:rPr>
-                <w:noProof/>
-                <w:webHidden/>
-              </w:rPr>
-              <w:fldChar w:fldCharType="end"/>
-            </w:r>
-          </w:hyperlink>
-        </w:p>
-        <w:p>
-          <w:pPr>
-            <w:pStyle w:val="TOC3"/>
-            <w:tabs>
-              <w:tab w:val="right" w:leader="dot" w:pos="9736"/>
-            </w:tabs>
-            <w:rPr>
-              <w:rFonts w:cstheme="minorBidi"/>
-              <w:noProof/>
-              <w:lang w:val="en-GB" w:eastAsia="en-GB"/>
-            </w:rPr>
-          </w:pPr>
-          <w:hyperlink w:anchor="_Toc477544136" w:history="1">
-            <w:r>
-              <w:rPr>
-                <w:rStyle w:val="Hyperlink"/>
-                <w:noProof/>
-              </w:rPr>
-              <w:t>2.1.2 Meeting Minutes</w:t>
-            </w:r>
-            <w:r>
-              <w:rPr>
-                <w:noProof/>
-                <w:webHidden/>
-              </w:rPr>
-              <w:tab/>
-            </w:r>
-            <w:r>
-              <w:rPr>
-                <w:noProof/>
-                <w:webHidden/>
-              </w:rPr>
-              <w:fldChar w:fldCharType="begin"/>
-            </w:r>
-            <w:r>
-              <w:rPr>
-                <w:noProof/>
-                <w:webHidden/>
-              </w:rPr>
-              <w:instrText xml:space="preserve"> PAGEREF _Toc477544136 \h </w:instrText>
-            </w:r>
-            <w:r>
-              <w:rPr>
-                <w:noProof/>
-                <w:webHidden/>
-              </w:rPr>
-            </w:r>
-            <w:r>
-              <w:rPr>
-                <w:noProof/>
-                <w:webHidden/>
-              </w:rPr>
-              <w:fldChar w:fldCharType="separate"/>
-            </w:r>
-            <w:r>
-              <w:rPr>
-                <w:noProof/>
-                <w:webHidden/>
-              </w:rPr>
-              <w:t>9</w:t>
-            </w:r>
-            <w:r>
-              <w:rPr>
-                <w:noProof/>
-                <w:webHidden/>
-              </w:rPr>
-              <w:fldChar w:fldCharType="end"/>
-            </w:r>
-          </w:hyperlink>
-        </w:p>
-        <w:p>
-          <w:pPr>
             <w:pStyle w:val="TOC2"/>
             <w:tabs>
               <w:tab w:val="right" w:leader="dot" w:pos="9736"/>
@@ -1291,7 +925,7 @@
               <w:lang w:val="en-GB" w:eastAsia="en-GB"/>
             </w:rPr>
           </w:pPr>
-          <w:hyperlink w:anchor="_Toc477544137" w:history="1">
+          <w:hyperlink w:anchor="_Toc477560930" w:history="1">
             <w:r>
               <w:rPr>
                 <w:rStyle w:val="Hyperlink"/>
@@ -1318,7 +952,7 @@
                 <w:noProof/>
                 <w:webHidden/>
               </w:rPr>
-              <w:instrText xml:space="preserve"> PAGEREF _Toc477544137 \h </w:instrText>
+              <w:instrText xml:space="preserve"> PAGEREF _Toc477560930 \h </w:instrText>
             </w:r>
             <w:r>
               <w:rPr>
@@ -1351,146 +985,6 @@
         </w:p>
         <w:p>
           <w:pPr>
-            <w:pStyle w:val="TOC3"/>
-            <w:tabs>
-              <w:tab w:val="right" w:leader="dot" w:pos="9736"/>
-            </w:tabs>
-            <w:rPr>
-              <w:rFonts w:cstheme="minorBidi"/>
-              <w:noProof/>
-              <w:lang w:val="en-GB" w:eastAsia="en-GB"/>
-            </w:rPr>
-          </w:pPr>
-          <w:hyperlink w:anchor="_Toc477544138" w:history="1">
-            <w:r>
-              <w:rPr>
-                <w:rStyle w:val="Hyperlink"/>
-                <w:noProof/>
-              </w:rPr>
-              <w:t>2.3.1 Meeting Agenda</w:t>
-            </w:r>
-            <w:r>
-              <w:rPr>
-                <w:noProof/>
-                <w:webHidden/>
-              </w:rPr>
-              <w:tab/>
-            </w:r>
-            <w:r>
-              <w:rPr>
-                <w:noProof/>
-                <w:webHidden/>
-              </w:rPr>
-              <w:fldChar w:fldCharType="begin"/>
-            </w:r>
-            <w:r>
-              <w:rPr>
-                <w:noProof/>
-                <w:webHidden/>
-              </w:rPr>
-              <w:instrText xml:space="preserve"> PAGEREF _Toc477544138 \h </w:instrText>
-            </w:r>
-            <w:r>
-              <w:rPr>
-                <w:noProof/>
-                <w:webHidden/>
-              </w:rPr>
-            </w:r>
-            <w:r>
-              <w:rPr>
-                <w:noProof/>
-                <w:webHidden/>
-              </w:rPr>
-              <w:fldChar w:fldCharType="separate"/>
-            </w:r>
-            <w:r>
-              <w:rPr>
-                <w:noProof/>
-                <w:webHidden/>
-              </w:rPr>
-              <w:t>10</w:t>
-            </w:r>
-            <w:r>
-              <w:rPr>
-                <w:noProof/>
-                <w:webHidden/>
-              </w:rPr>
-              <w:fldChar w:fldCharType="end"/>
-            </w:r>
-          </w:hyperlink>
-        </w:p>
-        <w:p>
-          <w:pPr>
-            <w:pStyle w:val="TOC3"/>
-            <w:tabs>
-              <w:tab w:val="right" w:leader="dot" w:pos="9736"/>
-            </w:tabs>
-            <w:rPr>
-              <w:rFonts w:cstheme="minorBidi"/>
-              <w:noProof/>
-              <w:lang w:val="en-GB" w:eastAsia="en-GB"/>
-            </w:rPr>
-          </w:pPr>
-          <w:hyperlink w:anchor="_Toc477544139" w:history="1">
-            <w:r>
-              <w:rPr>
-                <w:rStyle w:val="Hyperlink"/>
-                <w:noProof/>
-              </w:rPr>
-              <w:t>2.3.2 Meeting Minutes</w:t>
-            </w:r>
-            <w:r>
-              <w:rPr>
-                <w:noProof/>
-                <w:webHidden/>
-              </w:rPr>
-              <w:tab/>
-            </w:r>
-            <w:r>
-              <w:rPr>
-                <w:noProof/>
-                <w:webHidden/>
-              </w:rPr>
-              <w:fldChar w:fldCharType="begin"/>
-            </w:r>
-            <w:r>
-              <w:rPr>
-                <w:noProof/>
-                <w:webHidden/>
-              </w:rPr>
-              <w:instrText xml:space="preserve"> PAGEREF _Toc477544139 \h </w:instrText>
-            </w:r>
-            <w:r>
-              <w:rPr>
-                <w:noProof/>
-                <w:webHidden/>
-              </w:rPr>
-            </w:r>
-            <w:r>
-              <w:rPr>
-                <w:noProof/>
-                <w:webHidden/>
-              </w:rPr>
-              <w:fldChar w:fldCharType="separate"/>
-            </w:r>
-            <w:r>
-              <w:rPr>
-                <w:noProof/>
-                <w:webHidden/>
-              </w:rPr>
-              <w:t>11</w:t>
-            </w:r>
-            <w:r>
-              <w:rPr>
-                <w:noProof/>
-                <w:webHidden/>
-              </w:rPr>
-              <w:fldChar w:fldCharType="end"/>
-            </w:r>
-          </w:hyperlink>
-        </w:p>
-        <w:p>
-          <w:pPr>
             <w:pStyle w:val="TOC2"/>
             <w:tabs>
               <w:tab w:val="right" w:leader="dot" w:pos="9736"/>
@@ -1501,7 +995,7 @@
               <w:lang w:val="en-GB" w:eastAsia="en-GB"/>
             </w:rPr>
           </w:pPr>
-          <w:hyperlink w:anchor="_Toc477544140" w:history="1">
+          <w:hyperlink w:anchor="_Toc477560931" w:history="1">
             <w:r>
               <w:rPr>
                 <w:rStyle w:val="Hyperlink"/>
@@ -1528,7 +1022,7 @@
                 <w:noProof/>
                 <w:webHidden/>
               </w:rPr>
-              <w:instrText xml:space="preserve"> PAGEREF _Toc477544140 \h </w:instrText>
+              <w:instrText xml:space="preserve"> PAGEREF _Toc477560931 \h </w:instrText>
             </w:r>
             <w:r>
               <w:rPr>
@@ -1561,146 +1055,6 @@
         </w:p>
         <w:p>
           <w:pPr>
-            <w:pStyle w:val="TOC3"/>
-            <w:tabs>
-              <w:tab w:val="right" w:leader="dot" w:pos="9736"/>
-            </w:tabs>
-            <w:rPr>
-              <w:rFonts w:cstheme="minorBidi"/>
-              <w:noProof/>
-              <w:lang w:val="en-GB" w:eastAsia="en-GB"/>
-            </w:rPr>
-          </w:pPr>
-          <w:hyperlink w:anchor="_Toc477544141" w:history="1">
-            <w:r>
-              <w:rPr>
-                <w:rStyle w:val="Hyperlink"/>
-                <w:noProof/>
-              </w:rPr>
-              <w:t>2.4.1 Meeting Agenda</w:t>
-            </w:r>
-            <w:r>
-              <w:rPr>
-                <w:noProof/>
-                <w:webHidden/>
-              </w:rPr>
-              <w:tab/>
-            </w:r>
-            <w:r>
-              <w:rPr>
-                <w:noProof/>
-                <w:webHidden/>
-              </w:rPr>
-              <w:fldChar w:fldCharType="begin"/>
-            </w:r>
-            <w:r>
-              <w:rPr>
-                <w:noProof/>
-                <w:webHidden/>
-              </w:rPr>
-              <w:instrText xml:space="preserve"> PAGEREF _Toc477544141 \h </w:instrText>
-            </w:r>
-            <w:r>
-              <w:rPr>
-                <w:noProof/>
-                <w:webHidden/>
-              </w:rPr>
-            </w:r>
-            <w:r>
-              <w:rPr>
-                <w:noProof/>
-                <w:webHidden/>
-              </w:rPr>
-              <w:fldChar w:fldCharType="separate"/>
-            </w:r>
-            <w:r>
-              <w:rPr>
-                <w:noProof/>
-                <w:webHidden/>
-              </w:rPr>
-              <w:t>12</w:t>
-            </w:r>
-            <w:r>
-              <w:rPr>
-                <w:noProof/>
-                <w:webHidden/>
-              </w:rPr>
-              <w:fldChar w:fldCharType="end"/>
-            </w:r>
-          </w:hyperlink>
-        </w:p>
-        <w:p>
-          <w:pPr>
-            <w:pStyle w:val="TOC3"/>
-            <w:tabs>
-              <w:tab w:val="right" w:leader="dot" w:pos="9736"/>
-            </w:tabs>
-            <w:rPr>
-              <w:rFonts w:cstheme="minorBidi"/>
-              <w:noProof/>
-              <w:lang w:val="en-GB" w:eastAsia="en-GB"/>
-            </w:rPr>
-          </w:pPr>
-          <w:hyperlink w:anchor="_Toc477544142" w:history="1">
-            <w:r>
-              <w:rPr>
-                <w:rStyle w:val="Hyperlink"/>
-                <w:noProof/>
-              </w:rPr>
-              <w:t>2.4.2 Meeting Minutes</w:t>
-            </w:r>
-            <w:r>
-              <w:rPr>
-                <w:noProof/>
-                <w:webHidden/>
-              </w:rPr>
-              <w:tab/>
-            </w:r>
-            <w:r>
-              <w:rPr>
-                <w:noProof/>
-                <w:webHidden/>
-              </w:rPr>
-              <w:fldChar w:fldCharType="begin"/>
-            </w:r>
-            <w:r>
-              <w:rPr>
-                <w:noProof/>
-                <w:webHidden/>
-              </w:rPr>
-              <w:instrText xml:space="preserve"> PAGEREF _Toc477544142 \h </w:instrText>
-            </w:r>
-            <w:r>
-              <w:rPr>
-                <w:noProof/>
-                <w:webHidden/>
-              </w:rPr>
-            </w:r>
-            <w:r>
-              <w:rPr>
-                <w:noProof/>
-                <w:webHidden/>
-              </w:rPr>
-              <w:fldChar w:fldCharType="separate"/>
-            </w:r>
-            <w:r>
-              <w:rPr>
-                <w:noProof/>
-                <w:webHidden/>
-              </w:rPr>
-              <w:t>13</w:t>
-            </w:r>
-            <w:r>
-              <w:rPr>
-                <w:noProof/>
-                <w:webHidden/>
-              </w:rPr>
-              <w:fldChar w:fldCharType="end"/>
-            </w:r>
-          </w:hyperlink>
-        </w:p>
-        <w:p>
-          <w:pPr>
             <w:pStyle w:val="TOC2"/>
             <w:tabs>
               <w:tab w:val="right" w:leader="dot" w:pos="9736"/>
@@ -1711,7 +1065,7 @@
               <w:lang w:val="en-GB" w:eastAsia="en-GB"/>
             </w:rPr>
           </w:pPr>
-          <w:hyperlink w:anchor="_Toc477544143" w:history="1">
+          <w:hyperlink w:anchor="_Toc477560932" w:history="1">
             <w:r>
               <w:rPr>
                 <w:rStyle w:val="Hyperlink"/>
@@ -1738,7 +1092,7 @@
                 <w:noProof/>
                 <w:webHidden/>
               </w:rPr>
-              <w:instrText xml:space="preserve"> PAGEREF _Toc477544143 \h </w:instrText>
+              <w:instrText xml:space="preserve"> PAGEREF _Toc477560932 \h </w:instrText>
             </w:r>
             <w:r>
               <w:rPr>
@@ -1771,146 +1125,6 @@
         </w:p>
         <w:p>
           <w:pPr>
-            <w:pStyle w:val="TOC3"/>
-            <w:tabs>
-              <w:tab w:val="right" w:leader="dot" w:pos="9736"/>
-            </w:tabs>
-            <w:rPr>
-              <w:rFonts w:cstheme="minorBidi"/>
-              <w:noProof/>
-              <w:lang w:val="en-GB" w:eastAsia="en-GB"/>
-            </w:rPr>
-          </w:pPr>
-          <w:hyperlink w:anchor="_Toc477544144" w:history="1">
-            <w:r>
-              <w:rPr>
-                <w:rStyle w:val="Hyperlink"/>
-                <w:noProof/>
-              </w:rPr>
-              <w:t>2.5.1 Meeting Agenda</w:t>
-            </w:r>
-            <w:r>
-              <w:rPr>
-                <w:noProof/>
-                <w:webHidden/>
-              </w:rPr>
-              <w:tab/>
-            </w:r>
-            <w:r>
-              <w:rPr>
-                <w:noProof/>
-                <w:webHidden/>
-              </w:rPr>
-              <w:fldChar w:fldCharType="begin"/>
-            </w:r>
-            <w:r>
-              <w:rPr>
-                <w:noProof/>
-                <w:webHidden/>
-              </w:rPr>
-              <w:instrText xml:space="preserve"> PAGEREF _Toc477544144 \h </w:instrText>
-            </w:r>
-            <w:r>
-              <w:rPr>
-                <w:noProof/>
-                <w:webHidden/>
-              </w:rPr>
-            </w:r>
-            <w:r>
-              <w:rPr>
-                <w:noProof/>
-                <w:webHidden/>
-              </w:rPr>
-              <w:fldChar w:fldCharType="separate"/>
-            </w:r>
-            <w:r>
-              <w:rPr>
-                <w:noProof/>
-                <w:webHidden/>
-              </w:rPr>
-              <w:t>14</w:t>
-            </w:r>
-            <w:r>
-              <w:rPr>
-                <w:noProof/>
-                <w:webHidden/>
-              </w:rPr>
-              <w:fldChar w:fldCharType="end"/>
-            </w:r>
-          </w:hyperlink>
-        </w:p>
-        <w:p>
-          <w:pPr>
-            <w:pStyle w:val="TOC3"/>
-            <w:tabs>
-              <w:tab w:val="right" w:leader="dot" w:pos="9736"/>
-            </w:tabs>
-            <w:rPr>
-              <w:rFonts w:cstheme="minorBidi"/>
-              <w:noProof/>
-              <w:lang w:val="en-GB" w:eastAsia="en-GB"/>
-            </w:rPr>
-          </w:pPr>
-          <w:hyperlink w:anchor="_Toc477544145" w:history="1">
-            <w:r>
-              <w:rPr>
-                <w:rStyle w:val="Hyperlink"/>
-                <w:noProof/>
-              </w:rPr>
-              <w:t>2.5.2 Meeting Minutes</w:t>
-            </w:r>
-            <w:r>
-              <w:rPr>
-                <w:noProof/>
-                <w:webHidden/>
-              </w:rPr>
-              <w:tab/>
-            </w:r>
-            <w:r>
-              <w:rPr>
-                <w:noProof/>
-                <w:webHidden/>
-              </w:rPr>
-              <w:fldChar w:fldCharType="begin"/>
-            </w:r>
-            <w:r>
-              <w:rPr>
-                <w:noProof/>
-                <w:webHidden/>
-              </w:rPr>
-              <w:instrText xml:space="preserve"> PAGEREF _Toc477544145 \h </w:instrText>
-            </w:r>
-            <w:r>
-              <w:rPr>
-                <w:noProof/>
-                <w:webHidden/>
-              </w:rPr>
-            </w:r>
-            <w:r>
-              <w:rPr>
-                <w:noProof/>
-                <w:webHidden/>
-              </w:rPr>
-              <w:fldChar w:fldCharType="separate"/>
-            </w:r>
-            <w:r>
-              <w:rPr>
-                <w:noProof/>
-                <w:webHidden/>
-              </w:rPr>
-              <w:t>15</w:t>
-            </w:r>
-            <w:r>
-              <w:rPr>
-                <w:noProof/>
-                <w:webHidden/>
-              </w:rPr>
-              <w:fldChar w:fldCharType="end"/>
-            </w:r>
-          </w:hyperlink>
-        </w:p>
-        <w:p>
-          <w:pPr>
             <w:pStyle w:val="TOC2"/>
             <w:tabs>
               <w:tab w:val="right" w:leader="dot" w:pos="9736"/>
@@ -1921,7 +1135,7 @@
               <w:lang w:val="en-GB" w:eastAsia="en-GB"/>
             </w:rPr>
           </w:pPr>
-          <w:hyperlink w:anchor="_Toc477544146" w:history="1">
+          <w:hyperlink w:anchor="_Toc477560933" w:history="1">
             <w:r>
               <w:rPr>
                 <w:rStyle w:val="Hyperlink"/>
@@ -1948,147 +1162,7 @@
                 <w:noProof/>
                 <w:webHidden/>
               </w:rPr>
-              <w:instrText xml:space="preserve"> PAGEREF _Toc477544146 \h </w:instrText>
-            </w:r>
-            <w:r>
-              <w:rPr>
-                <w:noProof/>
-                <w:webHidden/>
-              </w:rPr>
-            </w:r>
-            <w:r>
-              <w:rPr>
-                <w:noProof/>
-                <w:webHidden/>
-              </w:rPr>
-              <w:fldChar w:fldCharType="separate"/>
-            </w:r>
-            <w:r>
-              <w:rPr>
-                <w:noProof/>
-                <w:webHidden/>
-              </w:rPr>
-              <w:t>16</w:t>
-            </w:r>
-            <w:r>
-              <w:rPr>
-                <w:noProof/>
-                <w:webHidden/>
-              </w:rPr>
-              <w:fldChar w:fldCharType="end"/>
-            </w:r>
-          </w:hyperlink>
-        </w:p>
-        <w:p>
-          <w:pPr>
-            <w:pStyle w:val="TOC3"/>
-            <w:tabs>
-              <w:tab w:val="right" w:leader="dot" w:pos="9736"/>
-            </w:tabs>
-            <w:rPr>
-              <w:rFonts w:cstheme="minorBidi"/>
-              <w:noProof/>
-              <w:lang w:val="en-GB" w:eastAsia="en-GB"/>
-            </w:rPr>
-          </w:pPr>
-          <w:hyperlink w:anchor="_Toc477544147" w:history="1">
-            <w:r>
-              <w:rPr>
-                <w:rStyle w:val="Hyperlink"/>
-                <w:noProof/>
-              </w:rPr>
-              <w:t>2.6.1 Meeting Agenda</w:t>
-            </w:r>
-            <w:r>
-              <w:rPr>
-                <w:noProof/>
-                <w:webHidden/>
-              </w:rPr>
-              <w:tab/>
-            </w:r>
-            <w:r>
-              <w:rPr>
-                <w:noProof/>
-                <w:webHidden/>
-              </w:rPr>
-              <w:fldChar w:fldCharType="begin"/>
-            </w:r>
-            <w:r>
-              <w:rPr>
-                <w:noProof/>
-                <w:webHidden/>
-              </w:rPr>
-              <w:instrText xml:space="preserve"> PAGEREF _Toc477544147 \h </w:instrText>
-            </w:r>
-            <w:r>
-              <w:rPr>
-                <w:noProof/>
-                <w:webHidden/>
-              </w:rPr>
-            </w:r>
-            <w:r>
-              <w:rPr>
-                <w:noProof/>
-                <w:webHidden/>
-              </w:rPr>
-              <w:fldChar w:fldCharType="separate"/>
-            </w:r>
-            <w:r>
-              <w:rPr>
-                <w:noProof/>
-                <w:webHidden/>
-              </w:rPr>
-              <w:t>16</w:t>
-            </w:r>
-            <w:r>
-              <w:rPr>
-                <w:noProof/>
-                <w:webHidden/>
-              </w:rPr>
-              <w:fldChar w:fldCharType="end"/>
-            </w:r>
-          </w:hyperlink>
-        </w:p>
-        <w:p>
-          <w:pPr>
-            <w:pStyle w:val="TOC3"/>
-            <w:tabs>
-              <w:tab w:val="right" w:leader="dot" w:pos="9736"/>
-            </w:tabs>
-            <w:rPr>
-              <w:rFonts w:cstheme="minorBidi"/>
-              <w:noProof/>
-              <w:lang w:val="en-GB" w:eastAsia="en-GB"/>
-            </w:rPr>
-          </w:pPr>
-          <w:hyperlink w:anchor="_Toc477544148" w:history="1">
-            <w:r>
-              <w:rPr>
-                <w:rStyle w:val="Hyperlink"/>
-                <w:noProof/>
-              </w:rPr>
-              <w:t>2.6.2 Meeting Minutes</w:t>
-            </w:r>
-            <w:r>
-              <w:rPr>
-                <w:noProof/>
-                <w:webHidden/>
-              </w:rPr>
-              <w:tab/>
-            </w:r>
-            <w:r>
-              <w:rPr>
-                <w:noProof/>
-                <w:webHidden/>
-              </w:rPr>
-              <w:fldChar w:fldCharType="begin"/>
-            </w:r>
-            <w:r>
-              <w:rPr>
-                <w:noProof/>
-                <w:webHidden/>
-              </w:rPr>
-              <w:instrText xml:space="preserve"> PAGEREF _Toc477544148 \h </w:instrText>
+              <w:instrText xml:space="preserve"> PAGEREF _Toc477560933 \h </w:instrText>
             </w:r>
             <w:r>
               <w:rPr>
@@ -2131,7 +1205,7 @@
               <w:lang w:val="en-GB" w:eastAsia="en-GB"/>
             </w:rPr>
           </w:pPr>
-          <w:hyperlink w:anchor="_Toc477544149" w:history="1">
+          <w:hyperlink w:anchor="_Toc477560934" w:history="1">
             <w:r>
               <w:rPr>
                 <w:rStyle w:val="Hyperlink"/>
@@ -2158,7 +1232,7 @@
                 <w:noProof/>
                 <w:webHidden/>
               </w:rPr>
-              <w:instrText xml:space="preserve"> PAGEREF _Toc477544149 \h </w:instrText>
+              <w:instrText xml:space="preserve"> PAGEREF _Toc477560934 \h </w:instrText>
             </w:r>
             <w:r>
               <w:rPr>
@@ -2178,147 +1252,7 @@
                 <w:noProof/>
                 <w:webHidden/>
               </w:rPr>
-              <w:t>16</w:t>
-            </w:r>
-            <w:r>
-              <w:rPr>
-                <w:noProof/>
-                <w:webHidden/>
-              </w:rPr>
-              <w:fldChar w:fldCharType="end"/>
-            </w:r>
-          </w:hyperlink>
-        </w:p>
-        <w:p>
-          <w:pPr>
-            <w:pStyle w:val="TOC3"/>
-            <w:tabs>
-              <w:tab w:val="right" w:leader="dot" w:pos="9736"/>
-            </w:tabs>
-            <w:rPr>
-              <w:rFonts w:cstheme="minorBidi"/>
-              <w:noProof/>
-              <w:lang w:val="en-GB" w:eastAsia="en-GB"/>
-            </w:rPr>
-          </w:pPr>
-          <w:hyperlink w:anchor="_Toc477544150" w:history="1">
-            <w:r>
-              <w:rPr>
-                <w:rStyle w:val="Hyperlink"/>
-                <w:noProof/>
-              </w:rPr>
-              <w:t>2.7.1 Meeting Agenda</w:t>
-            </w:r>
-            <w:r>
-              <w:rPr>
-                <w:noProof/>
-                <w:webHidden/>
-              </w:rPr>
-              <w:tab/>
-            </w:r>
-            <w:r>
-              <w:rPr>
-                <w:noProof/>
-                <w:webHidden/>
-              </w:rPr>
-              <w:fldChar w:fldCharType="begin"/>
-            </w:r>
-            <w:r>
-              <w:rPr>
-                <w:noProof/>
-                <w:webHidden/>
-              </w:rPr>
-              <w:instrText xml:space="preserve"> PAGEREF _Toc477544150 \h </w:instrText>
-            </w:r>
-            <w:r>
-              <w:rPr>
-                <w:noProof/>
-                <w:webHidden/>
-              </w:rPr>
-            </w:r>
-            <w:r>
-              <w:rPr>
-                <w:noProof/>
-                <w:webHidden/>
-              </w:rPr>
-              <w:fldChar w:fldCharType="separate"/>
-            </w:r>
-            <w:r>
-              <w:rPr>
-                <w:noProof/>
-                <w:webHidden/>
-              </w:rPr>
-              <w:t>16</w:t>
-            </w:r>
-            <w:r>
-              <w:rPr>
-                <w:noProof/>
-                <w:webHidden/>
-              </w:rPr>
-              <w:fldChar w:fldCharType="end"/>
-            </w:r>
-          </w:hyperlink>
-        </w:p>
-        <w:p>
-          <w:pPr>
-            <w:pStyle w:val="TOC3"/>
-            <w:tabs>
-              <w:tab w:val="right" w:leader="dot" w:pos="9736"/>
-            </w:tabs>
-            <w:rPr>
-              <w:rFonts w:cstheme="minorBidi"/>
-              <w:noProof/>
-              <w:lang w:val="en-GB" w:eastAsia="en-GB"/>
-            </w:rPr>
-          </w:pPr>
-          <w:hyperlink w:anchor="_Toc477544151" w:history="1">
-            <w:r>
-              <w:rPr>
-                <w:rStyle w:val="Hyperlink"/>
-                <w:noProof/>
-              </w:rPr>
-              <w:t>2.7.2 Meeting Minutes</w:t>
-            </w:r>
-            <w:r>
-              <w:rPr>
-                <w:noProof/>
-                <w:webHidden/>
-              </w:rPr>
-              <w:tab/>
-            </w:r>
-            <w:r>
-              <w:rPr>
-                <w:noProof/>
-                <w:webHidden/>
-              </w:rPr>
-              <w:fldChar w:fldCharType="begin"/>
-            </w:r>
-            <w:r>
-              <w:rPr>
-                <w:noProof/>
-                <w:webHidden/>
-              </w:rPr>
-              <w:instrText xml:space="preserve"> PAGEREF _Toc477544151 \h </w:instrText>
-            </w:r>
-            <w:r>
-              <w:rPr>
-                <w:noProof/>
-                <w:webHidden/>
-              </w:rPr>
-            </w:r>
-            <w:r>
-              <w:rPr>
-                <w:noProof/>
-                <w:webHidden/>
-              </w:rPr>
-              <w:fldChar w:fldCharType="separate"/>
-            </w:r>
-            <w:r>
-              <w:rPr>
-                <w:noProof/>
-                <w:webHidden/>
-              </w:rPr>
-              <w:t>16</w:t>
+              <w:t>18</w:t>
             </w:r>
             <w:r>
               <w:rPr>
@@ -2341,7 +1275,7 @@
               <w:lang w:val="en-GB" w:eastAsia="en-GB"/>
             </w:rPr>
           </w:pPr>
-          <w:hyperlink w:anchor="_Toc477544152" w:history="1">
+          <w:hyperlink w:anchor="_Toc477560935" w:history="1">
             <w:r>
               <w:rPr>
                 <w:rStyle w:val="Hyperlink"/>
@@ -2368,7 +1302,7 @@
                 <w:noProof/>
                 <w:webHidden/>
               </w:rPr>
-              <w:instrText xml:space="preserve"> PAGEREF _Toc477544152 \h </w:instrText>
+              <w:instrText xml:space="preserve"> PAGEREF _Toc477560935 \h </w:instrText>
             </w:r>
             <w:r>
               <w:rPr>
@@ -2388,7 +1322,7 @@
                 <w:noProof/>
                 <w:webHidden/>
               </w:rPr>
-              <w:t>16</w:t>
+              <w:t>20</w:t>
             </w:r>
             <w:r>
               <w:rPr>
@@ -2401,7 +1335,7 @@
         </w:p>
         <w:p>
           <w:pPr>
-            <w:pStyle w:val="TOC3"/>
+            <w:pStyle w:val="TOC2"/>
             <w:tabs>
               <w:tab w:val="right" w:leader="dot" w:pos="9736"/>
             </w:tabs>
@@ -2411,13 +1345,13 @@
               <w:lang w:val="en-GB" w:eastAsia="en-GB"/>
             </w:rPr>
           </w:pPr>
-          <w:hyperlink w:anchor="_Toc477544153" w:history="1">
+          <w:hyperlink w:anchor="_Toc477560936" w:history="1">
             <w:r>
               <w:rPr>
                 <w:rStyle w:val="Hyperlink"/>
                 <w:noProof/>
               </w:rPr>
-              <w:t>2.8.1 Meeting Agenda</w:t>
+              <w:t>2.9 Meeting 9</w:t>
             </w:r>
             <w:r>
               <w:rPr>
@@ -2438,7 +1372,7 @@
                 <w:noProof/>
                 <w:webHidden/>
               </w:rPr>
-              <w:instrText xml:space="preserve"> PAGEREF _Toc477544153 \h </w:instrText>
+              <w:instrText xml:space="preserve"> PAGEREF _Toc477560936 \h </w:instrText>
             </w:r>
             <w:r>
               <w:rPr>
@@ -2458,7 +1392,7 @@
                 <w:noProof/>
                 <w:webHidden/>
               </w:rPr>
-              <w:t>16</w:t>
+              <w:t>22</w:t>
             </w:r>
             <w:r>
               <w:rPr>
@@ -2471,7 +1405,7 @@
         </w:p>
         <w:p>
           <w:pPr>
-            <w:pStyle w:val="TOC3"/>
+            <w:pStyle w:val="TOC1"/>
             <w:tabs>
               <w:tab w:val="right" w:leader="dot" w:pos="9736"/>
             </w:tabs>
@@ -2481,13 +1415,13 @@
               <w:lang w:val="en-GB" w:eastAsia="en-GB"/>
             </w:rPr>
           </w:pPr>
-          <w:hyperlink w:anchor="_Toc477544154" w:history="1">
+          <w:hyperlink w:anchor="_Toc477560937" w:history="1">
             <w:r>
               <w:rPr>
                 <w:rStyle w:val="Hyperlink"/>
                 <w:noProof/>
               </w:rPr>
-              <w:t>2.8.2 Meeting Minutes</w:t>
+              <w:t>3.0 Conclusion</w:t>
             </w:r>
             <w:r>
               <w:rPr>
@@ -2508,7 +1442,7 @@
                 <w:noProof/>
                 <w:webHidden/>
               </w:rPr>
-              <w:instrText xml:space="preserve"> PAGEREF _Toc477544154 \h </w:instrText>
+              <w:instrText xml:space="preserve"> PAGEREF _Toc477560937 \h </w:instrText>
             </w:r>
             <w:r>
               <w:rPr>
@@ -2528,93 +1462,7 @@
                 <w:noProof/>
                 <w:webHidden/>
               </w:rPr>
-              <w:t>16</w:t>
-            </w:r>
-            <w:r>
-              <w:rPr>
-                <w:noProof/>
-                <w:webHidden/>
-              </w:rPr>
-              <w:fldChar w:fldCharType="end"/>
-            </w:r>
-          </w:hyperlink>
-        </w:p>
-        <w:p>
-          <w:pPr>
-            <w:pStyle w:val="TOC1"/>
-            <w:tabs>
-              <w:tab w:val="left" w:pos="660"/>
-              <w:tab w:val="right" w:leader="dot" w:pos="9736"/>
-            </w:tabs>
-            <w:rPr>
-              <w:rFonts w:cstheme="minorBidi"/>
-              <w:noProof/>
-              <w:lang w:val="en-GB" w:eastAsia="en-GB"/>
-            </w:rPr>
-          </w:pPr>
-          <w:hyperlink w:anchor="_Toc477544155" w:history="1">
-            <w:r>
-              <w:rPr>
-                <w:rStyle w:val="Hyperlink"/>
-                <w:noProof/>
-              </w:rPr>
-              <w:t>3.0</w:t>
-            </w:r>
-            <w:r>
-              <w:rPr>
-                <w:rFonts w:cstheme="minorBidi"/>
-                <w:noProof/>
-                <w:lang w:val="en-GB" w:eastAsia="en-GB"/>
-              </w:rPr>
-              <w:t xml:space="preserve"> </w:t>
-            </w:r>
-            <w:r>
-              <w:rPr>
-                <w:rStyle w:val="Hyperlink"/>
-                <w:noProof/>
-              </w:rPr>
-              <w:t>Conclusion</w:t>
-            </w:r>
-            <w:r>
-              <w:rPr>
-                <w:noProof/>
-                <w:webHidden/>
-              </w:rPr>
-              <w:tab/>
-            </w:r>
-            <w:r>
-              <w:rPr>
-                <w:noProof/>
-                <w:webHidden/>
-              </w:rPr>
-              <w:fldChar w:fldCharType="begin"/>
-            </w:r>
-            <w:r>
-              <w:rPr>
-                <w:noProof/>
-                <w:webHidden/>
-              </w:rPr>
-              <w:instrText xml:space="preserve"> PAGEREF _Toc477544155 \h </w:instrText>
-            </w:r>
-            <w:r>
-              <w:rPr>
-                <w:noProof/>
-                <w:webHidden/>
-              </w:rPr>
-            </w:r>
-            <w:r>
-              <w:rPr>
-                <w:noProof/>
-                <w:webHidden/>
-              </w:rPr>
-              <w:fldChar w:fldCharType="separate"/>
-            </w:r>
-            <w:r>
-              <w:rPr>
-                <w:noProof/>
-                <w:webHidden/>
-              </w:rPr>
-              <w:t>16</w:t>
+              <w:t>23</w:t>
             </w:r>
             <w:r>
               <w:rPr>
@@ -2638,19 +1486,27 @@
       </w:sdtContent>
     </w:sdt>
     <w:p/>
+    <w:p/>
+    <w:p/>
+    <w:p/>
+    <w:p/>
+    <w:p/>
+    <w:p/>
+    <w:p/>
+    <w:p/>
+    <w:p/>
+    <w:p/>
+    <w:p/>
+    <w:p/>
     <w:p>
       <w:pPr>
         <w:pStyle w:val="Heading1"/>
-        <w:numPr>
-          <w:ilvl w:val="0"/>
-          <w:numId w:val="2"/>
-        </w:numPr>
-        <w:spacing w:after="160"/>
-      </w:pPr>
-      <w:bookmarkStart w:id="0" w:name="_Toc477544125"/>
+        <w:spacing w:after="120"/>
+      </w:pPr>
+      <w:bookmarkStart w:id="0" w:name="_Toc477560923"/>
       <w:r>
         <w:lastRenderedPageBreak/>
-        <w:t>Management Overview</w:t>
+        <w:t>1.0 Management Overview</w:t>
       </w:r>
       <w:bookmarkEnd w:id="0"/>
     </w:p>
@@ -2687,6 +1543,14 @@
       </w:r>
       <w:r>
         <w:t xml:space="preserve"> This allowed plenty of time to spend on the final honours report and presentation in Trimester 2.</w:t>
+      </w:r>
+    </w:p>
+    <w:p>
+      <w:r>
+        <w:t>The strategy was straight forward, complete as much work as possible before the start date to ensure plenty of time to spend on the academic writing and research end of the project.</w:t>
+      </w:r>
+      <w:r>
+        <w:t xml:space="preserve"> I for one saw the fact that the final honours report and development work was meant to be done in trimester two at least per the layout set out by various coordinators on the module. I took a different approach making the second trimester exclusively about the presentation of a completed project and final honours report. The basis for these two items was to be established in the first trimester with a working version of the platform</w:t>
       </w:r>
     </w:p>
     <w:p>
@@ -2694,67 +1558,53 @@
         <w:pStyle w:val="Heading2"/>
         <w:spacing w:after="120"/>
       </w:pPr>
-      <w:bookmarkStart w:id="1" w:name="_Toc477544126"/>
-      <w:r>
-        <w:t xml:space="preserve">1.1 </w:t>
-      </w:r>
-      <w:r>
-        <w:t>Work Plan</w:t>
+      <w:bookmarkStart w:id="1" w:name="_Toc477560924"/>
+      <w:r>
+        <w:t>1.1</w:t>
+      </w:r>
+      <w:r>
+        <w:t xml:space="preserve"> Gantt Charts</w:t>
       </w:r>
       <w:bookmarkEnd w:id="1"/>
-      <w:r>
-        <w:t xml:space="preserve"> </w:t>
-      </w:r>
-    </w:p>
-    <w:p>
-      <w:r>
-        <w:t>The strategy was straight forward, complete as much work as possible before the start date to ensure plenty of time to spend on the academic writing and research end of the project.</w:t>
-      </w:r>
-      <w:r>
-        <w:t xml:space="preserve"> I for one saw the fact that the final honours report and development work was meant to be done in trimester two at least per the layout set out by various coordinators on the module. I took a different approach making the second trimester exclusively about the presentation of a completed project and final honours report. The basis for these two items was to be established in the first trimester with a working version of the platform</w:t>
-      </w:r>
-    </w:p>
-    <w:p>
-      <w:pPr>
-        <w:pStyle w:val="Heading2"/>
-        <w:spacing w:after="120"/>
-      </w:pPr>
-      <w:bookmarkStart w:id="2" w:name="_Toc477544127"/>
-      <w:r>
-        <w:t>1.2 Gantt Charts</w:t>
-      </w:r>
+    </w:p>
+    <w:p>
+      <w:pPr>
+        <w:jc w:val="both"/>
+        <w:rPr>
+          <w:sz w:val="24"/>
+        </w:rPr>
+      </w:pPr>
+      <w:r>
+        <w:rPr>
+          <w:sz w:val="24"/>
+        </w:rPr>
+        <w:t xml:space="preserve">To help layout the tasks and work to be done in both trimesters a Gantt chart was created for each trimester. I am very fortunate to have followed </w:t>
+      </w:r>
+      <w:r>
+        <w:rPr>
+          <w:sz w:val="24"/>
+        </w:rPr>
+        <w:t>these Gantt charts to the letter resulting in a project that was completed earlier than expected. When it came to creating, these Gantt charts a single task was broken down into sub tasks and then assigned to the Gantt Chart.</w:t>
+      </w:r>
+      <w:r>
+        <w:rPr>
+          <w:sz w:val="24"/>
+        </w:rPr>
+        <w:t xml:space="preserve"> Particularly in Trimester 1 you can see a lot of tasks were finished earlier than expected and that w</w:t>
+      </w:r>
+      <w:r>
+        <w:rPr>
+          <w:sz w:val="24"/>
+        </w:rPr>
+        <w:t>as thanks to a lot of developme</w:t>
+      </w:r>
+      <w:bookmarkStart w:id="2" w:name="_GoBack"/>
       <w:bookmarkEnd w:id="2"/>
-    </w:p>
-    <w:p>
-      <w:pPr>
-        <w:jc w:val="both"/>
+      <w:r>
         <w:rPr>
           <w:sz w:val="24"/>
         </w:rPr>
-      </w:pPr>
-      <w:r>
-        <w:rPr>
-          <w:sz w:val="24"/>
-        </w:rPr>
-        <w:t xml:space="preserve">To help layout the tasks and work to be done in both trimesters a Gantt chart was created for each trimester. I am very fortunate to have followed </w:t>
-      </w:r>
-      <w:r>
-        <w:rPr>
-          <w:sz w:val="24"/>
-        </w:rPr>
-        <w:t>these Gantt charts to the letter resulting in a project that was completed earlier than expected. When it came to creating, these Gantt charts a single task was broken down into sub tasks and then assigned to the Gantt Chart.</w:t>
-      </w:r>
-      <w:r>
-        <w:rPr>
-          <w:sz w:val="24"/>
-        </w:rPr>
-        <w:t xml:space="preserve"> Particularly in Trimester 1 you can see a lot of tasks were finished earlier than expected and that w</w:t>
-      </w:r>
-      <w:r>
-        <w:rPr>
-          <w:sz w:val="24"/>
-        </w:rPr>
-        <w:t>as thanks to a lot of development</w:t>
+        <w:t>nt</w:t>
       </w:r>
       <w:r>
         <w:rPr>
@@ -2902,7 +1752,7 @@
       <w:bookmarkStart w:id="4" w:name="_Toc477373465"/>
       <w:bookmarkStart w:id="5" w:name="_Toc477463801"/>
       <w:bookmarkStart w:id="6" w:name="_Toc477538432"/>
-      <w:bookmarkStart w:id="7" w:name="_Toc477544128"/>
+      <w:bookmarkStart w:id="7" w:name="_Toc477560925"/>
       <w:r>
         <w:rPr>
           <w:noProof/>
@@ -3037,9 +1887,18 @@
         </w:drawing>
       </w:r>
       <w:r>
-        <w:t>1.3 Version Control</w:t>
+        <w:t>1.</w:t>
+      </w:r>
+      <w:r>
+        <w:t>2</w:t>
+      </w:r>
+      <w:r>
+        <w:t xml:space="preserve"> Version Control</w:t>
       </w:r>
       <w:bookmarkEnd w:id="7"/>
+      <w:r>
+        <w:t xml:space="preserve"> </w:t>
+      </w:r>
     </w:p>
     <w:p>
       <w:pPr>
@@ -3051,17 +1910,6 @@
       <w:r>
         <w:t>research based project Git was used for version control was used to ensure there was good management of the source code. This not only allows me to manage code more easily but it allows easier troubleshooting and risk management as errors can be tied to an individual commit allowing bugs to be easily found and removed.</w:t>
       </w:r>
-    </w:p>
-    <w:p>
-      <w:pPr>
-        <w:pStyle w:val="Heading2"/>
-        <w:spacing w:after="120"/>
-      </w:pPr>
-      <w:bookmarkStart w:id="8" w:name="_Toc477544129"/>
-      <w:r>
-        <w:t>1.4 Online Repository</w:t>
-      </w:r>
-      <w:bookmarkEnd w:id="8"/>
     </w:p>
     <w:p>
       <w:pPr>
@@ -3176,12 +2024,15 @@
         <w:pStyle w:val="Heading2"/>
         <w:spacing w:after="120"/>
       </w:pPr>
-      <w:bookmarkStart w:id="9" w:name="_Toc477544130"/>
+      <w:bookmarkStart w:id="8" w:name="_Toc477560926"/>
       <w:r>
         <w:lastRenderedPageBreak/>
-        <w:t>1.5 Statistics</w:t>
-      </w:r>
-      <w:bookmarkEnd w:id="9"/>
+        <w:t>1.3</w:t>
+      </w:r>
+      <w:r>
+        <w:t xml:space="preserve"> Statistics</w:t>
+      </w:r>
+      <w:bookmarkEnd w:id="8"/>
     </w:p>
     <w:p>
       <w:pPr>
@@ -3776,24 +2627,28 @@
         <w:pStyle w:val="Heading1"/>
         <w:spacing w:after="120"/>
       </w:pPr>
-      <w:bookmarkStart w:id="10" w:name="_Toc477544131"/>
+      <w:bookmarkStart w:id="9" w:name="_Toc477560927"/>
       <w:r>
         <w:lastRenderedPageBreak/>
         <w:t>2.0 Supervisor Meetings</w:t>
       </w:r>
+      <w:bookmarkEnd w:id="9"/>
+    </w:p>
+    <w:p>
+      <w:pPr>
+        <w:pStyle w:val="Heading2"/>
+      </w:pPr>
+      <w:bookmarkStart w:id="10" w:name="_Toc477560928"/>
+      <w:r>
+        <w:t>2.1 Meeting 1</w:t>
+      </w:r>
       <w:bookmarkEnd w:id="10"/>
     </w:p>
     <w:p>
       <w:pPr>
-        <w:pStyle w:val="Heading2"/>
-      </w:pPr>
-      <w:bookmarkStart w:id="11" w:name="_Toc477544132"/>
-      <w:r>
-        <w:t>2.1 Meeting 1</w:t>
-      </w:r>
-      <w:bookmarkEnd w:id="11"/>
-    </w:p>
-    <w:p/>
+        <w:pStyle w:val="Heading3"/>
+      </w:pPr>
+    </w:p>
     <w:p/>
     <w:p>
       <w:pPr>
@@ -4226,25 +3081,6 @@
     <w:p/>
     <w:p>
       <w:pPr>
-        <w:pStyle w:val="Heading3"/>
-      </w:pPr>
-      <w:bookmarkStart w:id="12" w:name="_Toc477544133"/>
-      <w:r>
-        <w:lastRenderedPageBreak/>
-        <w:t>2.1.2</w:t>
-      </w:r>
-      <w:r>
-        <w:t xml:space="preserve"> Meeting </w:t>
-      </w:r>
-      <w:r>
-        <w:t>Minutes</w:t>
-      </w:r>
-      <w:bookmarkEnd w:id="12"/>
-    </w:p>
-    <w:p/>
-    <w:p/>
-    <w:p>
-      <w:pPr>
         <w:jc w:val="center"/>
         <w:rPr>
           <w:b/>
@@ -4258,6 +3094,7 @@
           <w:sz w:val="28"/>
           <w:szCs w:val="28"/>
         </w:rPr>
+        <w:lastRenderedPageBreak/>
         <w:t>COMPUTING HONOURS PROJECT (COMP10034)</w:t>
       </w:r>
     </w:p>
@@ -4652,15 +3489,26 @@
         <w:jc w:val="both"/>
       </w:pPr>
       <w:r>
-        <w:t>Figure out how to demonstrate the project through media e</w:t>
+        <w:t xml:space="preserve">Figure out how to demonstrate the project through media </w:t>
+      </w:r>
+      <w:proofErr w:type="spellStart"/>
+      <w:r>
+        <w:t>e</w:t>
       </w:r>
       <w:r>
         <w:t>.</w:t>
       </w:r>
       <w:r>
-        <w:t>g blogs.</w:t>
-      </w:r>
-    </w:p>
+        <w:t>g</w:t>
+      </w:r>
+      <w:proofErr w:type="spellEnd"/>
+      <w:r>
+        <w:t xml:space="preserve"> blogs.</w:t>
+      </w:r>
+    </w:p>
+    <w:p/>
+    <w:p/>
+    <w:p/>
     <w:p/>
     <w:p/>
     <w:p/>
@@ -4669,22 +3517,12 @@
       <w:pPr>
         <w:pStyle w:val="Heading2"/>
       </w:pPr>
-      <w:bookmarkStart w:id="13" w:name="_Toc477544134"/>
+      <w:bookmarkStart w:id="11" w:name="_Toc477560929"/>
       <w:r>
         <w:lastRenderedPageBreak/>
         <w:t>2.2 Meeting 2</w:t>
       </w:r>
-      <w:bookmarkEnd w:id="13"/>
-    </w:p>
-    <w:p>
-      <w:pPr>
-        <w:pStyle w:val="Heading3"/>
-      </w:pPr>
-      <w:bookmarkStart w:id="14" w:name="_Toc477544135"/>
-      <w:r>
-        <w:t>2.2.1 Meeting Agenda</w:t>
-      </w:r>
-      <w:bookmarkEnd w:id="14"/>
+      <w:bookmarkEnd w:id="11"/>
     </w:p>
     <w:p/>
     <w:p>
@@ -5066,18 +3904,6 @@
     <w:p/>
     <w:p>
       <w:pPr>
-        <w:pStyle w:val="Heading3"/>
-      </w:pPr>
-      <w:bookmarkStart w:id="15" w:name="_Toc477544136"/>
-      <w:r>
-        <w:lastRenderedPageBreak/>
-        <w:t>2.1.2 Meeting Minutes</w:t>
-      </w:r>
-      <w:bookmarkEnd w:id="15"/>
-    </w:p>
-    <w:p/>
-    <w:p>
-      <w:pPr>
         <w:jc w:val="center"/>
         <w:rPr>
           <w:b/>
@@ -5091,6 +3917,7 @@
           <w:sz w:val="28"/>
           <w:szCs w:val="28"/>
         </w:rPr>
+        <w:lastRenderedPageBreak/>
         <w:t>COMPUTING HONOURS PROJECT (COMP10034)</w:t>
       </w:r>
     </w:p>
@@ -5442,26 +4269,18 @@
     <w:p/>
     <w:p/>
     <w:p/>
+    <w:p/>
+    <w:p/>
     <w:p>
       <w:pPr>
         <w:pStyle w:val="Heading2"/>
       </w:pPr>
-      <w:bookmarkStart w:id="16" w:name="_Toc477544137"/>
+      <w:bookmarkStart w:id="12" w:name="_Toc477560930"/>
       <w:r>
         <w:lastRenderedPageBreak/>
         <w:t>2.3 Meeting 3</w:t>
       </w:r>
-      <w:bookmarkEnd w:id="16"/>
-    </w:p>
-    <w:p>
-      <w:pPr>
-        <w:pStyle w:val="Heading3"/>
-      </w:pPr>
-      <w:bookmarkStart w:id="17" w:name="_Toc477544138"/>
-      <w:r>
-        <w:t>2.3.1 Meeting Agenda</w:t>
-      </w:r>
-      <w:bookmarkEnd w:id="17"/>
+      <w:bookmarkEnd w:id="12"/>
     </w:p>
     <w:p/>
     <w:p>
@@ -5796,17 +4615,6 @@
     <w:p/>
     <w:p/>
     <w:p/>
-    <w:p>
-      <w:pPr>
-        <w:pStyle w:val="Heading3"/>
-      </w:pPr>
-      <w:bookmarkStart w:id="18" w:name="_Toc477544139"/>
-      <w:r>
-        <w:lastRenderedPageBreak/>
-        <w:t>2.3.2 Meeting Minutes</w:t>
-      </w:r>
-      <w:bookmarkEnd w:id="18"/>
-    </w:p>
     <w:p/>
     <w:p>
       <w:pPr>
@@ -5823,6 +4631,7 @@
           <w:sz w:val="28"/>
           <w:szCs w:val="28"/>
         </w:rPr>
+        <w:lastRenderedPageBreak/>
         <w:t>COMPUTING HONOURS PROJECT (COMP10034)</w:t>
       </w:r>
     </w:p>
@@ -6042,8 +4851,13 @@
         <w:jc w:val="both"/>
       </w:pPr>
       <w:r>
-        <w:t>Showed ability to load modules via npm</w:t>
-      </w:r>
+        <w:t xml:space="preserve">Showed ability to load modules via </w:t>
+      </w:r>
+      <w:proofErr w:type="spellStart"/>
+      <w:r>
+        <w:t>npm</w:t>
+      </w:r>
+      <w:proofErr w:type="spellEnd"/>
     </w:p>
     <w:p>
       <w:pPr>
@@ -6221,26 +5035,17 @@
     <w:p/>
     <w:p/>
     <w:p/>
+    <w:p/>
     <w:p>
       <w:pPr>
         <w:pStyle w:val="Heading2"/>
       </w:pPr>
-      <w:bookmarkStart w:id="19" w:name="_Toc477544140"/>
+      <w:bookmarkStart w:id="13" w:name="_Toc477560931"/>
       <w:r>
         <w:lastRenderedPageBreak/>
         <w:t>2.4 Meeting 4</w:t>
       </w:r>
-      <w:bookmarkEnd w:id="19"/>
-    </w:p>
-    <w:p>
-      <w:pPr>
-        <w:pStyle w:val="Heading3"/>
-      </w:pPr>
-      <w:bookmarkStart w:id="20" w:name="_Toc477544141"/>
-      <w:r>
-        <w:t>2.4.1 Meeting Agenda</w:t>
-      </w:r>
-      <w:bookmarkEnd w:id="20"/>
+      <w:bookmarkEnd w:id="13"/>
     </w:p>
     <w:p/>
     <w:p>
@@ -6625,42 +5430,52 @@
     <w:p/>
     <w:p/>
     <w:p/>
-    <w:p/>
-    <w:p>
-      <w:pPr>
-        <w:pStyle w:val="Heading3"/>
-      </w:pPr>
-      <w:bookmarkStart w:id="21" w:name="_Toc477544142"/>
-      <w:r>
-        <w:lastRenderedPageBreak/>
-        <w:t>2.4.2 Meeting Minutes</w:t>
-      </w:r>
-      <w:bookmarkEnd w:id="21"/>
-    </w:p>
-    <w:p>
-      <w:pPr>
+    <w:p>
+      <w:pPr>
+        <w:jc w:val="center"/>
+        <w:rPr>
+          <w:rFonts w:asciiTheme="majorHAnsi" w:eastAsiaTheme="majorEastAsia" w:hAnsiTheme="majorHAnsi" w:cstheme="majorBidi"/>
+          <w:sz w:val="24"/>
+          <w:szCs w:val="24"/>
+        </w:rPr>
+      </w:pPr>
+    </w:p>
+    <w:p>
+      <w:pPr>
+        <w:jc w:val="center"/>
+        <w:rPr>
+          <w:rFonts w:asciiTheme="majorHAnsi" w:eastAsiaTheme="majorEastAsia" w:hAnsiTheme="majorHAnsi" w:cstheme="majorBidi"/>
+          <w:sz w:val="24"/>
+          <w:szCs w:val="24"/>
+        </w:rPr>
+      </w:pPr>
+    </w:p>
+    <w:p>
+      <w:pPr>
+        <w:jc w:val="center"/>
+        <w:rPr>
+          <w:rFonts w:asciiTheme="majorHAnsi" w:eastAsiaTheme="majorEastAsia" w:hAnsiTheme="majorHAnsi" w:cstheme="majorBidi"/>
+          <w:sz w:val="24"/>
+          <w:szCs w:val="24"/>
+        </w:rPr>
+      </w:pPr>
+    </w:p>
+    <w:p>
+      <w:pPr>
+        <w:jc w:val="center"/>
         <w:rPr>
           <w:b/>
           <w:sz w:val="28"/>
           <w:szCs w:val="28"/>
         </w:rPr>
       </w:pPr>
-    </w:p>
-    <w:p>
-      <w:pPr>
-        <w:jc w:val="center"/>
+      <w:r>
         <w:rPr>
           <w:b/>
           <w:sz w:val="28"/>
           <w:szCs w:val="28"/>
         </w:rPr>
-      </w:pPr>
-      <w:r>
-        <w:rPr>
-          <w:b/>
-          <w:sz w:val="28"/>
-          <w:szCs w:val="28"/>
-        </w:rPr>
+        <w:lastRenderedPageBreak/>
         <w:t>COMPUTING HONOURS PROJECT (COMP10034)</w:t>
       </w:r>
     </w:p>
@@ -7008,26 +5823,18 @@
     <w:p/>
     <w:p/>
     <w:p/>
+    <w:p/>
+    <w:p/>
     <w:p>
       <w:pPr>
         <w:pStyle w:val="Heading2"/>
       </w:pPr>
-      <w:bookmarkStart w:id="22" w:name="_Toc477544143"/>
+      <w:bookmarkStart w:id="14" w:name="_Toc477560932"/>
       <w:r>
         <w:lastRenderedPageBreak/>
         <w:t>2.5 Meeting 5</w:t>
       </w:r>
-      <w:bookmarkEnd w:id="22"/>
-    </w:p>
-    <w:p>
-      <w:pPr>
-        <w:pStyle w:val="Heading3"/>
-      </w:pPr>
-      <w:bookmarkStart w:id="23" w:name="_Toc477544144"/>
-      <w:r>
-        <w:t>2.5.1 Meeting Agenda</w:t>
-      </w:r>
-      <w:bookmarkEnd w:id="23"/>
+      <w:bookmarkEnd w:id="14"/>
     </w:p>
     <w:p/>
     <w:p>
@@ -7175,7 +5982,10 @@
         <w:rPr>
           <w:b/>
         </w:rPr>
-        <w:t xml:space="preserve"> 9</w:t>
+        <w:t xml:space="preserve"> </w:t>
+      </w:r>
+      <w:r>
+        <w:t>9</w:t>
       </w:r>
       <w:r>
         <w:t>:00 13/11</w:t>
@@ -7434,19 +6244,6 @@
     <w:p/>
     <w:p/>
     <w:p/>
-    <w:p/>
-    <w:p>
-      <w:pPr>
-        <w:pStyle w:val="Heading3"/>
-      </w:pPr>
-      <w:bookmarkStart w:id="24" w:name="_Toc477544145"/>
-      <w:r>
-        <w:lastRenderedPageBreak/>
-        <w:t>2.5.2 Meeting Minutes</w:t>
-      </w:r>
-      <w:bookmarkEnd w:id="24"/>
-    </w:p>
-    <w:p/>
     <w:p>
       <w:pPr>
         <w:rPr>
@@ -7471,6 +6268,7 @@
           <w:sz w:val="28"/>
           <w:szCs w:val="28"/>
         </w:rPr>
+        <w:lastRenderedPageBreak/>
         <w:t>COMPUTING HONOURS PROJECT (COMP10034)</w:t>
       </w:r>
     </w:p>
@@ -7641,7 +6439,13 @@
         <w:rPr>
           <w:b/>
         </w:rPr>
-        <w:t xml:space="preserve"> 9:00</w:t>
+        <w:t xml:space="preserve"> </w:t>
+      </w:r>
+      <w:r>
+        <w:t>13/11</w:t>
+      </w:r>
+      <w:r>
+        <w:t>/2016</w:t>
       </w:r>
     </w:p>
     <w:p/>
@@ -7815,31 +6619,24 @@
     <w:p/>
     <w:p/>
     <w:p/>
+    <w:p/>
+    <w:p/>
+    <w:p/>
     <w:p>
       <w:pPr>
         <w:pStyle w:val="Heading2"/>
       </w:pPr>
-      <w:bookmarkStart w:id="25" w:name="_Toc477544146"/>
+      <w:bookmarkStart w:id="15" w:name="_Toc477560933"/>
       <w:r>
         <w:lastRenderedPageBreak/>
         <w:t>2.6 Meeting 6</w:t>
       </w:r>
-      <w:bookmarkEnd w:id="25"/>
-    </w:p>
-    <w:p>
-      <w:pPr>
-        <w:pStyle w:val="Heading2"/>
-      </w:pPr>
+      <w:bookmarkEnd w:id="15"/>
     </w:p>
     <w:p>
       <w:pPr>
         <w:pStyle w:val="Heading3"/>
       </w:pPr>
-      <w:bookmarkStart w:id="26" w:name="_Toc477544147"/>
-      <w:r>
-        <w:t>2.6.1 Meeting Agenda</w:t>
-      </w:r>
-      <w:bookmarkEnd w:id="26"/>
     </w:p>
     <w:p/>
     <w:p>
@@ -7990,7 +6787,10 @@
         <w:t xml:space="preserve"> </w:t>
       </w:r>
       <w:r>
-        <w:t>9:00 28/11/2016</w:t>
+        <w:t>9:00 28</w:t>
+      </w:r>
+      <w:r>
+        <w:t>/01/2017</w:t>
       </w:r>
     </w:p>
     <w:p/>
@@ -8147,18 +6947,10 @@
     <w:p/>
     <w:p/>
     <w:p/>
-    <w:p/>
-    <w:p/>
-    <w:p>
-      <w:pPr>
-        <w:pStyle w:val="Heading3"/>
-      </w:pPr>
-      <w:bookmarkStart w:id="27" w:name="_Toc477544148"/>
-      <w:r>
-        <w:lastRenderedPageBreak/>
-        <w:t>2.6.2 Meeting Minutes</w:t>
-      </w:r>
-      <w:bookmarkEnd w:id="27"/>
+    <w:p>
+      <w:pPr>
+        <w:jc w:val="both"/>
+      </w:pPr>
     </w:p>
     <w:p>
       <w:pPr>
@@ -8195,6 +6987,7 @@
           <w:sz w:val="28"/>
           <w:szCs w:val="28"/>
         </w:rPr>
+        <w:lastRenderedPageBreak/>
         <w:t>COMPUTING HONOURS PROJECT (COMP10034)</w:t>
       </w:r>
     </w:p>
@@ -8366,7 +7159,13 @@
         <w:t xml:space="preserve"> </w:t>
       </w:r>
       <w:r>
-        <w:t>9:00 28/11/2016</w:t>
+        <w:t xml:space="preserve">9:00 </w:t>
+      </w:r>
+      <w:r>
+        <w:t>28</w:t>
+      </w:r>
+      <w:r>
+        <w:t>/01/2017</w:t>
       </w:r>
     </w:p>
     <w:p/>
@@ -8525,72 +7324,776 @@
     <w:p/>
     <w:p/>
     <w:p/>
+    <w:p/>
+    <w:p/>
     <w:p>
       <w:pPr>
         <w:pStyle w:val="Heading2"/>
       </w:pPr>
-      <w:bookmarkStart w:id="28" w:name="_Toc477544149"/>
+      <w:bookmarkStart w:id="16" w:name="_Toc477560934"/>
       <w:r>
         <w:lastRenderedPageBreak/>
         <w:t>2.7 Meeting 7</w:t>
       </w:r>
-      <w:bookmarkEnd w:id="28"/>
-    </w:p>
-    <w:p/>
-    <w:p>
-      <w:pPr>
-        <w:pStyle w:val="Heading3"/>
-      </w:pPr>
-      <w:bookmarkStart w:id="29" w:name="_Toc477544150"/>
-      <w:r>
-        <w:t>2.7.1 Meeting Agenda</w:t>
-      </w:r>
-      <w:bookmarkEnd w:id="29"/>
-    </w:p>
-    <w:p/>
-    <w:p>
-      <w:pPr>
-        <w:pStyle w:val="Heading3"/>
-      </w:pPr>
-      <w:bookmarkStart w:id="30" w:name="_Toc477544151"/>
-      <w:r>
-        <w:t>2.7.2 Meeting Minutes</w:t>
-      </w:r>
-      <w:bookmarkEnd w:id="30"/>
-    </w:p>
-    <w:p/>
-    <w:p/>
-    <w:p/>
-    <w:p/>
-    <w:p/>
-    <w:p/>
-    <w:p/>
-    <w:p/>
-    <w:p/>
-    <w:p/>
-    <w:p/>
-    <w:p/>
-    <w:p/>
-    <w:p/>
-    <w:p/>
-    <w:p/>
-    <w:p/>
-    <w:p/>
-    <w:p/>
-    <w:p/>
-    <w:p/>
-    <w:p/>
-    <w:p/>
-    <w:p>
-      <w:pPr>
-        <w:pStyle w:val="Heading2"/>
-      </w:pPr>
-    </w:p>
-    <w:p>
-      <w:pPr>
-        <w:pStyle w:val="Heading2"/>
-      </w:pPr>
-    </w:p>
+      <w:bookmarkEnd w:id="16"/>
+    </w:p>
+    <w:p/>
+    <w:p>
+      <w:pPr>
+        <w:jc w:val="center"/>
+        <w:rPr>
+          <w:b/>
+          <w:sz w:val="28"/>
+          <w:szCs w:val="28"/>
+        </w:rPr>
+      </w:pPr>
+      <w:r>
+        <w:rPr>
+          <w:b/>
+          <w:sz w:val="28"/>
+          <w:szCs w:val="28"/>
+        </w:rPr>
+        <w:t>COMPUTING HONOURS PROJECT (COMP10034)</w:t>
+      </w:r>
+    </w:p>
+    <w:p>
+      <w:pPr>
+        <w:jc w:val="center"/>
+        <w:rPr>
+          <w:b/>
+          <w:sz w:val="16"/>
+          <w:szCs w:val="16"/>
+        </w:rPr>
+      </w:pPr>
+    </w:p>
+    <w:p>
+      <w:pPr>
+        <w:jc w:val="center"/>
+        <w:rPr>
+          <w:b/>
+          <w:sz w:val="28"/>
+          <w:szCs w:val="28"/>
+        </w:rPr>
+      </w:pPr>
+      <w:r>
+        <w:rPr>
+          <w:b/>
+          <w:sz w:val="28"/>
+          <w:szCs w:val="28"/>
+        </w:rPr>
+        <w:t>PROGRESS AND MANAGEMENT MEETING AGENDA</w:t>
+      </w:r>
+    </w:p>
+    <w:p/>
+    <w:p/>
+    <w:p>
+      <w:pPr>
+        <w:rPr>
+          <w:b/>
+        </w:rPr>
+      </w:pPr>
+      <w:r>
+        <w:rPr>
+          <w:b/>
+        </w:rPr>
+        <w:t xml:space="preserve">Student: </w:t>
+      </w:r>
+      <w:r>
+        <w:rPr>
+          <w:b/>
+        </w:rPr>
+        <w:t xml:space="preserve"> </w:t>
+      </w:r>
+      <w:r>
+        <w:t>William Taylor</w:t>
+      </w:r>
+      <w:r>
+        <w:rPr>
+          <w:b/>
+        </w:rPr>
+        <w:tab/>
+      </w:r>
+      <w:r>
+        <w:rPr>
+          <w:b/>
+        </w:rPr>
+        <w:tab/>
+      </w:r>
+      <w:r>
+        <w:rPr>
+          <w:b/>
+        </w:rPr>
+        <w:tab/>
+      </w:r>
+      <w:r>
+        <w:rPr>
+          <w:b/>
+        </w:rPr>
+        <w:tab/>
+      </w:r>
+      <w:r>
+        <w:rPr>
+          <w:b/>
+        </w:rPr>
+        <w:tab/>
+      </w:r>
+      <w:r>
+        <w:rPr>
+          <w:b/>
+        </w:rPr>
+        <w:t>Supervisor</w:t>
+      </w:r>
+      <w:r>
+        <w:rPr>
+          <w:b/>
+        </w:rPr>
+        <w:t xml:space="preserve">: </w:t>
+      </w:r>
+      <w:r>
+        <w:t>Paul Keir</w:t>
+      </w:r>
+    </w:p>
+    <w:p>
+      <w:pPr>
+        <w:rPr>
+          <w:b/>
+        </w:rPr>
+      </w:pPr>
+    </w:p>
+    <w:p>
+      <w:pPr>
+        <w:rPr>
+          <w:b/>
+        </w:rPr>
+      </w:pPr>
+      <w:r>
+        <w:rPr>
+          <w:b/>
+        </w:rPr>
+        <w:t>Meeting Number:</w:t>
+      </w:r>
+      <w:r>
+        <w:rPr>
+          <w:b/>
+        </w:rPr>
+        <w:t xml:space="preserve"> </w:t>
+      </w:r>
+      <w:r>
+        <w:t>7</w:t>
+      </w:r>
+      <w:r>
+        <w:tab/>
+      </w:r>
+      <w:r>
+        <w:rPr>
+          <w:b/>
+        </w:rPr>
+        <w:tab/>
+      </w:r>
+      <w:r>
+        <w:rPr>
+          <w:b/>
+        </w:rPr>
+        <w:tab/>
+      </w:r>
+      <w:r>
+        <w:rPr>
+          <w:b/>
+        </w:rPr>
+        <w:tab/>
+      </w:r>
+      <w:r>
+        <w:rPr>
+          <w:b/>
+        </w:rPr>
+        <w:tab/>
+      </w:r>
+      <w:r>
+        <w:rPr>
+          <w:b/>
+        </w:rPr>
+        <w:tab/>
+      </w:r>
+      <w:r>
+        <w:rPr>
+          <w:b/>
+        </w:rPr>
+        <w:t>Date/Time:</w:t>
+      </w:r>
+      <w:r>
+        <w:rPr>
+          <w:b/>
+        </w:rPr>
+        <w:t xml:space="preserve"> </w:t>
+      </w:r>
+      <w:r>
+        <w:t>3pm</w:t>
+      </w:r>
+      <w:r>
+        <w:rPr>
+          <w:b/>
+        </w:rPr>
+        <w:t xml:space="preserve"> </w:t>
+      </w:r>
+      <w:r>
+        <w:t>02/</w:t>
+      </w:r>
+      <w:r>
+        <w:t>02/2017</w:t>
+      </w:r>
+    </w:p>
+    <w:p/>
+    <w:p/>
+    <w:p>
+      <w:pPr>
+        <w:rPr>
+          <w:b/>
+          <w:sz w:val="24"/>
+          <w:szCs w:val="24"/>
+        </w:rPr>
+      </w:pPr>
+      <w:r>
+        <w:rPr>
+          <w:b/>
+          <w:sz w:val="24"/>
+          <w:szCs w:val="24"/>
+        </w:rPr>
+        <w:t>PROGRESS</w:t>
+      </w:r>
+    </w:p>
+    <w:p>
+      <w:pPr>
+        <w:rPr>
+          <w:b/>
+          <w:sz w:val="24"/>
+          <w:szCs w:val="24"/>
+        </w:rPr>
+      </w:pPr>
+    </w:p>
+    <w:p>
+      <w:pPr>
+        <w:pStyle w:val="ListParagraph"/>
+        <w:numPr>
+          <w:ilvl w:val="0"/>
+          <w:numId w:val="19"/>
+        </w:numPr>
+        <w:spacing w:after="0" w:line="240" w:lineRule="auto"/>
+        <w:ind w:left="814"/>
+        <w:jc w:val="both"/>
+        <w:rPr>
+          <w:b/>
+          <w:sz w:val="24"/>
+          <w:szCs w:val="24"/>
+        </w:rPr>
+      </w:pPr>
+      <w:r>
+        <w:rPr>
+          <w:sz w:val="24"/>
+          <w:szCs w:val="24"/>
+        </w:rPr>
+        <w:t>Wrote the presentation</w:t>
+      </w:r>
+    </w:p>
+    <w:p>
+      <w:pPr>
+        <w:pStyle w:val="ListParagraph"/>
+        <w:numPr>
+          <w:ilvl w:val="0"/>
+          <w:numId w:val="19"/>
+        </w:numPr>
+        <w:spacing w:after="0" w:line="240" w:lineRule="auto"/>
+        <w:ind w:left="814"/>
+        <w:jc w:val="both"/>
+        <w:rPr>
+          <w:b/>
+          <w:sz w:val="24"/>
+          <w:szCs w:val="24"/>
+        </w:rPr>
+      </w:pPr>
+      <w:r>
+        <w:rPr>
+          <w:sz w:val="24"/>
+          <w:szCs w:val="24"/>
+        </w:rPr>
+        <w:t>Updated several examples for the presentation</w:t>
+      </w:r>
+    </w:p>
+    <w:p>
+      <w:pPr>
+        <w:pStyle w:val="ListParagraph"/>
+        <w:numPr>
+          <w:ilvl w:val="0"/>
+          <w:numId w:val="19"/>
+        </w:numPr>
+        <w:spacing w:after="0" w:line="240" w:lineRule="auto"/>
+        <w:ind w:left="814"/>
+        <w:jc w:val="both"/>
+        <w:rPr>
+          <w:b/>
+          <w:sz w:val="24"/>
+          <w:szCs w:val="24"/>
+        </w:rPr>
+      </w:pPr>
+      <w:r>
+        <w:rPr>
+          <w:sz w:val="24"/>
+          <w:szCs w:val="24"/>
+        </w:rPr>
+        <w:t>Practised in one of the rooms</w:t>
+      </w:r>
+    </w:p>
+    <w:p>
+      <w:pPr>
+        <w:pStyle w:val="ListParagraph"/>
+        <w:numPr>
+          <w:ilvl w:val="0"/>
+          <w:numId w:val="19"/>
+        </w:numPr>
+        <w:spacing w:after="0" w:line="240" w:lineRule="auto"/>
+        <w:ind w:left="814"/>
+        <w:jc w:val="both"/>
+        <w:rPr>
+          <w:b/>
+          <w:sz w:val="24"/>
+          <w:szCs w:val="24"/>
+        </w:rPr>
+      </w:pPr>
+      <w:r>
+        <w:rPr>
+          <w:sz w:val="24"/>
+          <w:szCs w:val="24"/>
+        </w:rPr>
+        <w:t>Bought equipment so I could easily show my work</w:t>
+      </w:r>
+    </w:p>
+    <w:p/>
+    <w:p/>
+    <w:p>
+      <w:pPr>
+        <w:rPr>
+          <w:b/>
+        </w:rPr>
+      </w:pPr>
+      <w:r>
+        <w:rPr>
+          <w:b/>
+        </w:rPr>
+        <w:t>AGENDA FOR FORMAL MEETING</w:t>
+      </w:r>
+    </w:p>
+    <w:p/>
+    <w:p>
+      <w:pPr>
+        <w:spacing w:before="16"/>
+        <w:ind w:left="454"/>
+      </w:pPr>
+    </w:p>
+    <w:p>
+      <w:pPr>
+        <w:pStyle w:val="ListParagraph"/>
+        <w:numPr>
+          <w:ilvl w:val="0"/>
+          <w:numId w:val="20"/>
+        </w:numPr>
+        <w:spacing w:before="16" w:after="0" w:line="240" w:lineRule="auto"/>
+        <w:ind w:left="454"/>
+        <w:jc w:val="both"/>
+      </w:pPr>
+      <w:r>
+        <w:t>Show presentation</w:t>
+      </w:r>
+    </w:p>
+    <w:p>
+      <w:pPr>
+        <w:pStyle w:val="ListParagraph"/>
+        <w:numPr>
+          <w:ilvl w:val="0"/>
+          <w:numId w:val="20"/>
+        </w:numPr>
+        <w:spacing w:before="16" w:after="0" w:line="240" w:lineRule="auto"/>
+        <w:ind w:left="454"/>
+        <w:jc w:val="both"/>
+      </w:pPr>
+      <w:r>
+        <w:t>Show demonstrations</w:t>
+      </w:r>
+    </w:p>
+    <w:p>
+      <w:pPr>
+        <w:pStyle w:val="ListParagraph"/>
+        <w:numPr>
+          <w:ilvl w:val="0"/>
+          <w:numId w:val="20"/>
+        </w:numPr>
+        <w:spacing w:before="16" w:after="0" w:line="240" w:lineRule="auto"/>
+        <w:ind w:left="454"/>
+        <w:jc w:val="both"/>
+      </w:pPr>
+      <w:r>
+        <w:t>Get feedback</w:t>
+      </w:r>
+    </w:p>
+    <w:p>
+      <w:pPr>
+        <w:pStyle w:val="ListParagraph"/>
+        <w:numPr>
+          <w:ilvl w:val="0"/>
+          <w:numId w:val="20"/>
+        </w:numPr>
+        <w:spacing w:before="16" w:after="0" w:line="240" w:lineRule="auto"/>
+        <w:ind w:left="454"/>
+        <w:jc w:val="both"/>
+      </w:pPr>
+      <w:r>
+        <w:t>Discuss presentation points</w:t>
+      </w:r>
+    </w:p>
+    <w:p>
+      <w:pPr>
+        <w:pStyle w:val="ListParagraph"/>
+        <w:numPr>
+          <w:ilvl w:val="0"/>
+          <w:numId w:val="20"/>
+        </w:numPr>
+        <w:spacing w:before="16" w:after="0" w:line="240" w:lineRule="auto"/>
+        <w:ind w:left="454"/>
+        <w:jc w:val="both"/>
+      </w:pPr>
+      <w:r>
+        <w:t>Layout progress for final trimester</w:t>
+      </w:r>
+    </w:p>
+    <w:p/>
+    <w:p/>
+    <w:p/>
+    <w:p/>
+    <w:p/>
+    <w:p/>
+    <w:p>
+      <w:pPr>
+        <w:jc w:val="center"/>
+        <w:rPr>
+          <w:b/>
+          <w:sz w:val="28"/>
+          <w:szCs w:val="28"/>
+        </w:rPr>
+      </w:pPr>
+      <w:r>
+        <w:rPr>
+          <w:b/>
+          <w:sz w:val="28"/>
+          <w:szCs w:val="28"/>
+        </w:rPr>
+        <w:lastRenderedPageBreak/>
+        <w:t>COMPUTING HONOURS PROJECT (COMP10034)</w:t>
+      </w:r>
+    </w:p>
+    <w:p>
+      <w:pPr>
+        <w:jc w:val="center"/>
+        <w:rPr>
+          <w:b/>
+          <w:sz w:val="16"/>
+          <w:szCs w:val="16"/>
+        </w:rPr>
+      </w:pPr>
+    </w:p>
+    <w:p>
+      <w:pPr>
+        <w:jc w:val="center"/>
+        <w:rPr>
+          <w:b/>
+          <w:sz w:val="28"/>
+          <w:szCs w:val="28"/>
+        </w:rPr>
+      </w:pPr>
+      <w:r>
+        <w:rPr>
+          <w:b/>
+          <w:sz w:val="28"/>
+          <w:szCs w:val="28"/>
+        </w:rPr>
+        <w:t>MANAGEMENT MEETING MINUTES AND PLAN</w:t>
+      </w:r>
+    </w:p>
+    <w:p/>
+    <w:p/>
+    <w:p>
+      <w:r>
+        <w:rPr>
+          <w:b/>
+        </w:rPr>
+        <w:t xml:space="preserve">Student: </w:t>
+      </w:r>
+      <w:r>
+        <w:t>William Taylor</w:t>
+      </w:r>
+      <w:r>
+        <w:rPr>
+          <w:b/>
+        </w:rPr>
+        <w:tab/>
+      </w:r>
+      <w:r>
+        <w:rPr>
+          <w:b/>
+        </w:rPr>
+        <w:tab/>
+      </w:r>
+      <w:r>
+        <w:rPr>
+          <w:b/>
+        </w:rPr>
+        <w:tab/>
+      </w:r>
+      <w:r>
+        <w:rPr>
+          <w:b/>
+        </w:rPr>
+        <w:tab/>
+      </w:r>
+      <w:r>
+        <w:rPr>
+          <w:b/>
+        </w:rPr>
+        <w:tab/>
+      </w:r>
+      <w:r>
+        <w:rPr>
+          <w:b/>
+        </w:rPr>
+        <w:t>Supervisor</w:t>
+      </w:r>
+      <w:r>
+        <w:t>: Paul Keir</w:t>
+      </w:r>
+    </w:p>
+    <w:p>
+      <w:pPr>
+        <w:rPr>
+          <w:b/>
+        </w:rPr>
+      </w:pPr>
+    </w:p>
+    <w:p>
+      <w:pPr>
+        <w:rPr>
+          <w:b/>
+        </w:rPr>
+      </w:pPr>
+      <w:r>
+        <w:rPr>
+          <w:b/>
+        </w:rPr>
+        <w:t>Meeting Number:</w:t>
+      </w:r>
+      <w:r>
+        <w:rPr>
+          <w:b/>
+        </w:rPr>
+        <w:t xml:space="preserve"> </w:t>
+      </w:r>
+      <w:r>
+        <w:t>7</w:t>
+      </w:r>
+      <w:r>
+        <w:tab/>
+      </w:r>
+      <w:r>
+        <w:rPr>
+          <w:b/>
+        </w:rPr>
+        <w:tab/>
+      </w:r>
+      <w:r>
+        <w:rPr>
+          <w:b/>
+        </w:rPr>
+        <w:tab/>
+      </w:r>
+      <w:r>
+        <w:rPr>
+          <w:b/>
+        </w:rPr>
+        <w:tab/>
+      </w:r>
+      <w:r>
+        <w:rPr>
+          <w:b/>
+        </w:rPr>
+        <w:tab/>
+      </w:r>
+      <w:r>
+        <w:rPr>
+          <w:b/>
+        </w:rPr>
+        <w:t>Date/Time:</w:t>
+      </w:r>
+      <w:r>
+        <w:rPr>
+          <w:b/>
+        </w:rPr>
+        <w:t xml:space="preserve"> </w:t>
+      </w:r>
+      <w:r>
+        <w:t>3pm</w:t>
+      </w:r>
+      <w:r>
+        <w:rPr>
+          <w:b/>
+        </w:rPr>
+        <w:t xml:space="preserve"> </w:t>
+      </w:r>
+      <w:r>
+        <w:t>02/</w:t>
+      </w:r>
+      <w:r>
+        <w:t>02/2017</w:t>
+      </w:r>
+    </w:p>
+    <w:p/>
+    <w:p/>
+    <w:p>
+      <w:pPr>
+        <w:rPr>
+          <w:b/>
+          <w:sz w:val="24"/>
+          <w:szCs w:val="24"/>
+        </w:rPr>
+      </w:pPr>
+      <w:r>
+        <w:rPr>
+          <w:b/>
+          <w:sz w:val="24"/>
+          <w:szCs w:val="24"/>
+        </w:rPr>
+        <w:t>MINUTES</w:t>
+      </w:r>
+    </w:p>
+    <w:p>
+      <w:r>
+        <w:t>The following tasks and issues were discussed and specific actions agreed:</w:t>
+      </w:r>
+    </w:p>
+    <w:p>
+      <w:pPr>
+        <w:ind w:left="454"/>
+      </w:pPr>
+    </w:p>
+    <w:p>
+      <w:pPr>
+        <w:pStyle w:val="ListParagraph"/>
+        <w:numPr>
+          <w:ilvl w:val="0"/>
+          <w:numId w:val="22"/>
+        </w:numPr>
+        <w:spacing w:after="0" w:line="240" w:lineRule="auto"/>
+        <w:ind w:left="454"/>
+        <w:jc w:val="both"/>
+      </w:pPr>
+      <w:r>
+        <w:t xml:space="preserve">Presentation was good, well </w:t>
+      </w:r>
+      <w:r>
+        <w:t>written,</w:t>
+      </w:r>
+      <w:r>
+        <w:t xml:space="preserve"> and well presented</w:t>
+      </w:r>
+    </w:p>
+    <w:p>
+      <w:pPr>
+        <w:pStyle w:val="ListParagraph"/>
+        <w:numPr>
+          <w:ilvl w:val="0"/>
+          <w:numId w:val="22"/>
+        </w:numPr>
+        <w:spacing w:after="0" w:line="240" w:lineRule="auto"/>
+        <w:ind w:left="454"/>
+        <w:jc w:val="both"/>
+      </w:pPr>
+      <w:r>
+        <w:t xml:space="preserve"> Discussed other points to put in the first report draft</w:t>
+      </w:r>
+    </w:p>
+    <w:p>
+      <w:pPr>
+        <w:ind w:left="454"/>
+      </w:pPr>
+    </w:p>
+    <w:p/>
+    <w:p>
+      <w:pPr>
+        <w:rPr>
+          <w:b/>
+        </w:rPr>
+      </w:pPr>
+      <w:r>
+        <w:rPr>
+          <w:b/>
+        </w:rPr>
+        <w:t>PLAN</w:t>
+      </w:r>
+    </w:p>
+    <w:p>
+      <w:r>
+        <w:t>The following tasks and timelines have been agreed both for the next month and beyond:</w:t>
+      </w:r>
+    </w:p>
+    <w:p/>
+    <w:p>
+      <w:pPr>
+        <w:pStyle w:val="ListParagraph"/>
+        <w:numPr>
+          <w:ilvl w:val="0"/>
+          <w:numId w:val="21"/>
+        </w:numPr>
+        <w:spacing w:after="0" w:line="240" w:lineRule="auto"/>
+        <w:ind w:left="814"/>
+        <w:jc w:val="both"/>
+      </w:pPr>
+      <w:r>
+        <w:t>Get first draft done and submitted early</w:t>
+      </w:r>
+    </w:p>
+    <w:p>
+      <w:pPr>
+        <w:pStyle w:val="ListParagraph"/>
+        <w:numPr>
+          <w:ilvl w:val="0"/>
+          <w:numId w:val="21"/>
+        </w:numPr>
+        <w:spacing w:after="0" w:line="240" w:lineRule="auto"/>
+        <w:ind w:left="814"/>
+        <w:jc w:val="both"/>
+      </w:pPr>
+      <w:r>
+        <w:t>Make sure I don’t rush the final presentation</w:t>
+      </w:r>
+    </w:p>
+    <w:p>
+      <w:pPr>
+        <w:pStyle w:val="ListParagraph"/>
+        <w:numPr>
+          <w:ilvl w:val="0"/>
+          <w:numId w:val="21"/>
+        </w:numPr>
+        <w:spacing w:after="0" w:line="240" w:lineRule="auto"/>
+        <w:ind w:left="814"/>
+        <w:jc w:val="both"/>
+      </w:pPr>
+      <w:r>
+        <w:t>Be clear and energetic during presentation</w:t>
+      </w:r>
+    </w:p>
+    <w:p/>
+    <w:p/>
+    <w:p/>
+    <w:p/>
+    <w:p/>
+    <w:p/>
+    <w:p/>
+    <w:p/>
     <w:p>
       <w:pPr>
         <w:pStyle w:val="Heading2"/>
@@ -8599,89 +8102,663 @@
         </w:tabs>
         <w:spacing w:after="120"/>
       </w:pPr>
-      <w:bookmarkStart w:id="31" w:name="_Toc477544152"/>
-      <w:r>
+      <w:bookmarkStart w:id="17" w:name="_Toc477560935"/>
+      <w:r>
+        <w:lastRenderedPageBreak/>
         <w:t>2.8 Meeting 8</w:t>
       </w:r>
-      <w:bookmarkEnd w:id="31"/>
-      <w:r>
-        <w:tab/>
-      </w:r>
-    </w:p>
-    <w:p>
-      <w:r>
-        <w:t>TBD</w:t>
-      </w:r>
-    </w:p>
-    <w:p/>
-    <w:p>
-      <w:pPr>
-        <w:pStyle w:val="Heading3"/>
-        <w:spacing w:after="120"/>
-      </w:pPr>
-      <w:bookmarkStart w:id="32" w:name="_Toc477544153"/>
-      <w:r>
-        <w:t>2.8.1 Meeting Agenda</w:t>
-      </w:r>
-      <w:bookmarkEnd w:id="32"/>
-    </w:p>
-    <w:p>
-      <w:r>
-        <w:t>TBD</w:t>
-      </w:r>
-    </w:p>
-    <w:p/>
-    <w:p>
-      <w:pPr>
-        <w:pStyle w:val="Heading3"/>
-        <w:spacing w:after="120"/>
-      </w:pPr>
-      <w:bookmarkStart w:id="33" w:name="_Toc477544154"/>
-      <w:r>
-        <w:t>2.8.2 Meeting Minutes</w:t>
-      </w:r>
-      <w:bookmarkEnd w:id="33"/>
-    </w:p>
-    <w:p>
-      <w:r>
-        <w:t>TBD</w:t>
-      </w:r>
-    </w:p>
-    <w:p/>
-    <w:p/>
-    <w:p/>
-    <w:p/>
-    <w:p/>
-    <w:p/>
-    <w:p/>
-    <w:p/>
-    <w:p/>
-    <w:p/>
-    <w:p/>
-    <w:p/>
-    <w:p/>
-    <w:p/>
-    <w:p>
-      <w:bookmarkStart w:id="34" w:name="_GoBack"/>
-      <w:bookmarkEnd w:id="34"/>
-    </w:p>
-    <w:p/>
-    <w:p/>
-    <w:p/>
-    <w:p>
-      <w:pPr>
-        <w:pStyle w:val="Heading1"/>
+      <w:bookmarkEnd w:id="17"/>
+      <w:r>
+        <w:tab/>
+      </w:r>
+    </w:p>
+    <w:p/>
+    <w:p>
+      <w:pPr>
+        <w:jc w:val="center"/>
+        <w:rPr>
+          <w:b/>
+          <w:sz w:val="28"/>
+          <w:szCs w:val="28"/>
+        </w:rPr>
+      </w:pPr>
+      <w:r>
+        <w:rPr>
+          <w:b/>
+          <w:sz w:val="28"/>
+          <w:szCs w:val="28"/>
+        </w:rPr>
+        <w:t>COMPUTING HONOURS PROJECT (COMP10034)</w:t>
+      </w:r>
+    </w:p>
+    <w:p>
+      <w:pPr>
+        <w:jc w:val="center"/>
+        <w:rPr>
+          <w:b/>
+          <w:sz w:val="16"/>
+          <w:szCs w:val="16"/>
+        </w:rPr>
+      </w:pPr>
+    </w:p>
+    <w:p>
+      <w:pPr>
+        <w:jc w:val="center"/>
+        <w:rPr>
+          <w:b/>
+          <w:sz w:val="28"/>
+          <w:szCs w:val="28"/>
+        </w:rPr>
+      </w:pPr>
+      <w:r>
+        <w:rPr>
+          <w:b/>
+          <w:sz w:val="28"/>
+          <w:szCs w:val="28"/>
+        </w:rPr>
+        <w:t>PROGRESS AND MANAGEMENT MEETING AGENDA</w:t>
+      </w:r>
+    </w:p>
+    <w:p/>
+    <w:p/>
+    <w:p>
+      <w:pPr>
+        <w:rPr>
+          <w:b/>
+        </w:rPr>
+      </w:pPr>
+      <w:r>
+        <w:rPr>
+          <w:b/>
+        </w:rPr>
+        <w:t xml:space="preserve">Student: </w:t>
+      </w:r>
+      <w:r>
+        <w:rPr>
+          <w:b/>
+        </w:rPr>
+        <w:tab/>
+      </w:r>
+      <w:r>
+        <w:t>William Taylor</w:t>
+      </w:r>
+      <w:r>
+        <w:tab/>
+      </w:r>
+      <w:r>
+        <w:tab/>
+      </w:r>
+      <w:r>
+        <w:rPr>
+          <w:b/>
+        </w:rPr>
+        <w:tab/>
+      </w:r>
+      <w:r>
+        <w:rPr>
+          <w:b/>
+        </w:rPr>
+        <w:tab/>
+      </w:r>
+      <w:r>
+        <w:rPr>
+          <w:b/>
+        </w:rPr>
+        <w:t>Supervisor</w:t>
+      </w:r>
+      <w:r>
+        <w:rPr>
+          <w:b/>
+        </w:rPr>
+        <w:t xml:space="preserve">: </w:t>
+      </w:r>
+      <w:r>
+        <w:t>Paul Keir</w:t>
+      </w:r>
+    </w:p>
+    <w:p>
+      <w:pPr>
+        <w:rPr>
+          <w:b/>
+        </w:rPr>
+      </w:pPr>
+    </w:p>
+    <w:p>
+      <w:r>
+        <w:rPr>
+          <w:b/>
+        </w:rPr>
+        <w:t xml:space="preserve">Meeting Number: </w:t>
+      </w:r>
+      <w:r>
+        <w:t>8</w:t>
+      </w:r>
+      <w:r>
+        <w:rPr>
+          <w:b/>
+        </w:rPr>
+        <w:tab/>
+      </w:r>
+      <w:r>
+        <w:rPr>
+          <w:b/>
+        </w:rPr>
+        <w:tab/>
+      </w:r>
+      <w:r>
+        <w:rPr>
+          <w:b/>
+        </w:rPr>
+        <w:tab/>
+      </w:r>
+      <w:r>
+        <w:rPr>
+          <w:b/>
+        </w:rPr>
+        <w:tab/>
+      </w:r>
+      <w:r>
+        <w:rPr>
+          <w:b/>
+        </w:rPr>
+        <w:tab/>
+      </w:r>
+      <w:r>
+        <w:rPr>
+          <w:b/>
+        </w:rPr>
+        <w:t>Date/Time:</w:t>
+      </w:r>
+      <w:r>
+        <w:rPr>
+          <w:b/>
+        </w:rPr>
+        <w:t xml:space="preserve"> </w:t>
+      </w:r>
+      <w:r>
+        <w:t>09/03/2017</w:t>
+      </w:r>
+    </w:p>
+    <w:p/>
+    <w:p/>
+    <w:p>
+      <w:pPr>
+        <w:rPr>
+          <w:b/>
+          <w:sz w:val="24"/>
+          <w:szCs w:val="24"/>
+        </w:rPr>
+      </w:pPr>
+      <w:r>
+        <w:rPr>
+          <w:b/>
+          <w:sz w:val="24"/>
+          <w:szCs w:val="24"/>
+        </w:rPr>
+        <w:t>PROGRESS</w:t>
+      </w:r>
+    </w:p>
+    <w:p/>
+    <w:p>
+      <w:r>
+        <w:t>Completed the 6 demonstrations that will be a part of the final submission.</w:t>
+      </w:r>
+    </w:p>
+    <w:p/>
+    <w:p>
+      <w:pPr>
+        <w:rPr>
+          <w:b/>
+        </w:rPr>
+      </w:pPr>
+      <w:r>
+        <w:rPr>
+          <w:b/>
+        </w:rPr>
+        <w:t>AGENDA FOR FORMAL MEETING</w:t>
+      </w:r>
+      <w:r>
+        <w:rPr>
+          <w:b/>
+        </w:rPr>
+        <w:t xml:space="preserve"> </w:t>
+      </w:r>
+    </w:p>
+    <w:p>
+      <w:pPr>
+        <w:ind w:left="454"/>
+      </w:pPr>
+    </w:p>
+    <w:p>
+      <w:pPr>
+        <w:pStyle w:val="ListParagraph"/>
         <w:numPr>
           <w:ilvl w:val="0"/>
-          <w:numId w:val="4"/>
+          <w:numId w:val="23"/>
         </w:numPr>
-      </w:pPr>
-      <w:bookmarkStart w:id="35" w:name="_Toc477544155"/>
-      <w:r>
+        <w:spacing w:after="0" w:line="240" w:lineRule="auto"/>
+        <w:ind w:left="454"/>
+        <w:jc w:val="both"/>
+      </w:pPr>
+      <w:r>
+        <w:t>Demonstrate the demos made and make sure they are complex enough</w:t>
+      </w:r>
+    </w:p>
+    <w:p>
+      <w:pPr>
+        <w:pStyle w:val="ListParagraph"/>
+        <w:numPr>
+          <w:ilvl w:val="0"/>
+          <w:numId w:val="23"/>
+        </w:numPr>
+        <w:spacing w:after="0" w:line="240" w:lineRule="auto"/>
+        <w:ind w:left="454"/>
+        <w:jc w:val="both"/>
+      </w:pPr>
+      <w:r>
+        <w:t>Get reaction and improve were needed</w:t>
+      </w:r>
+    </w:p>
+    <w:p>
+      <w:pPr>
+        <w:pStyle w:val="ListParagraph"/>
+        <w:numPr>
+          <w:ilvl w:val="0"/>
+          <w:numId w:val="23"/>
+        </w:numPr>
+        <w:spacing w:after="0" w:line="240" w:lineRule="auto"/>
+        <w:ind w:left="454"/>
+        <w:jc w:val="both"/>
+      </w:pPr>
+      <w:r>
+        <w:t>Discuss progress for final honours report final draft</w:t>
+      </w:r>
+    </w:p>
+    <w:p>
+      <w:pPr>
+        <w:pStyle w:val="ListParagraph"/>
+        <w:numPr>
+          <w:ilvl w:val="0"/>
+          <w:numId w:val="23"/>
+        </w:numPr>
+        <w:spacing w:after="0" w:line="240" w:lineRule="auto"/>
+        <w:ind w:left="454"/>
+        <w:jc w:val="both"/>
+      </w:pPr>
+      <w:r>
+        <w:t>Discuss presentation feedback</w:t>
+      </w:r>
+    </w:p>
+    <w:p/>
+    <w:p/>
+    <w:p/>
+    <w:p/>
+    <w:p/>
+    <w:p/>
+    <w:p/>
+    <w:p>
+      <w:pPr>
+        <w:jc w:val="center"/>
+        <w:rPr>
+          <w:b/>
+          <w:sz w:val="28"/>
+          <w:szCs w:val="28"/>
+        </w:rPr>
+      </w:pPr>
+    </w:p>
+    <w:p>
+      <w:pPr>
+        <w:jc w:val="center"/>
+        <w:rPr>
+          <w:b/>
+          <w:sz w:val="28"/>
+          <w:szCs w:val="28"/>
+        </w:rPr>
+      </w:pPr>
+    </w:p>
+    <w:p>
+      <w:pPr>
+        <w:jc w:val="center"/>
+        <w:rPr>
+          <w:b/>
+          <w:sz w:val="28"/>
+          <w:szCs w:val="28"/>
+        </w:rPr>
+      </w:pPr>
+      <w:r>
+        <w:rPr>
+          <w:b/>
+          <w:sz w:val="28"/>
+          <w:szCs w:val="28"/>
+        </w:rPr>
         <w:lastRenderedPageBreak/>
-        <w:t>Conclusion</w:t>
-      </w:r>
-      <w:bookmarkEnd w:id="35"/>
+        <w:t>COMPUTING HONOURS PROJECT (COMP10034)</w:t>
+      </w:r>
+    </w:p>
+    <w:p>
+      <w:pPr>
+        <w:jc w:val="center"/>
+        <w:rPr>
+          <w:b/>
+          <w:sz w:val="16"/>
+          <w:szCs w:val="16"/>
+        </w:rPr>
+      </w:pPr>
+    </w:p>
+    <w:p>
+      <w:pPr>
+        <w:jc w:val="center"/>
+        <w:rPr>
+          <w:i/>
+          <w:sz w:val="24"/>
+          <w:szCs w:val="24"/>
+        </w:rPr>
+      </w:pPr>
+      <w:r>
+        <w:rPr>
+          <w:b/>
+          <w:sz w:val="28"/>
+          <w:szCs w:val="28"/>
+        </w:rPr>
+        <w:t>MANAGEMENT MEETING MINUTES AND PLAN</w:t>
+      </w:r>
+    </w:p>
+    <w:p/>
+    <w:p/>
+    <w:p>
+      <w:pPr>
+        <w:rPr>
+          <w:b/>
+        </w:rPr>
+      </w:pPr>
+      <w:r>
+        <w:rPr>
+          <w:b/>
+        </w:rPr>
+        <w:t xml:space="preserve">Student: </w:t>
+      </w:r>
+      <w:r>
+        <w:rPr>
+          <w:b/>
+        </w:rPr>
+        <w:t>William Taylor</w:t>
+      </w:r>
+      <w:r>
+        <w:rPr>
+          <w:b/>
+        </w:rPr>
+        <w:tab/>
+      </w:r>
+      <w:r>
+        <w:rPr>
+          <w:b/>
+        </w:rPr>
+        <w:tab/>
+      </w:r>
+      <w:r>
+        <w:rPr>
+          <w:b/>
+        </w:rPr>
+        <w:tab/>
+      </w:r>
+      <w:r>
+        <w:rPr>
+          <w:b/>
+        </w:rPr>
+        <w:tab/>
+        <w:t>Supervisor</w:t>
+      </w:r>
+      <w:r>
+        <w:rPr>
+          <w:b/>
+        </w:rPr>
+        <w:t>: Paul Keir</w:t>
+      </w:r>
+    </w:p>
+    <w:p>
+      <w:pPr>
+        <w:rPr>
+          <w:b/>
+        </w:rPr>
+      </w:pPr>
+    </w:p>
+    <w:p>
+      <w:r>
+        <w:rPr>
+          <w:b/>
+        </w:rPr>
+        <w:t>Meeting Number:</w:t>
+      </w:r>
+      <w:r>
+        <w:rPr>
+          <w:b/>
+        </w:rPr>
+        <w:t xml:space="preserve"> 8</w:t>
+      </w:r>
+      <w:r>
+        <w:rPr>
+          <w:b/>
+        </w:rPr>
+        <w:tab/>
+      </w:r>
+      <w:r>
+        <w:rPr>
+          <w:b/>
+        </w:rPr>
+        <w:tab/>
+      </w:r>
+      <w:r>
+        <w:rPr>
+          <w:b/>
+        </w:rPr>
+        <w:tab/>
+      </w:r>
+      <w:r>
+        <w:rPr>
+          <w:b/>
+        </w:rPr>
+        <w:tab/>
+      </w:r>
+      <w:r>
+        <w:rPr>
+          <w:b/>
+        </w:rPr>
+        <w:t>Date/Time:</w:t>
+      </w:r>
+      <w:r>
+        <w:rPr>
+          <w:b/>
+        </w:rPr>
+        <w:t xml:space="preserve"> </w:t>
+      </w:r>
+      <w:r>
+        <w:t>09/03/2017</w:t>
+      </w:r>
+    </w:p>
+    <w:p/>
+    <w:p/>
+    <w:p>
+      <w:pPr>
+        <w:rPr>
+          <w:b/>
+          <w:sz w:val="24"/>
+          <w:szCs w:val="24"/>
+        </w:rPr>
+      </w:pPr>
+      <w:r>
+        <w:rPr>
+          <w:b/>
+          <w:sz w:val="24"/>
+          <w:szCs w:val="24"/>
+        </w:rPr>
+        <w:t>MINUTES</w:t>
+      </w:r>
+    </w:p>
+    <w:p/>
+    <w:p>
+      <w:r>
+        <w:t>The following tasks and issues were discussed and specific actions agreed:</w:t>
+      </w:r>
+    </w:p>
+    <w:p/>
+    <w:p>
+      <w:pPr>
+        <w:pStyle w:val="ListParagraph"/>
+        <w:numPr>
+          <w:ilvl w:val="0"/>
+          <w:numId w:val="24"/>
+        </w:numPr>
+        <w:spacing w:after="0" w:line="240" w:lineRule="auto"/>
+        <w:ind w:left="814"/>
+        <w:jc w:val="both"/>
+      </w:pPr>
+      <w:r>
+        <w:t xml:space="preserve">Demonstrations were good make sure to mention them in the final report. </w:t>
+      </w:r>
+    </w:p>
+    <w:p/>
+    <w:p>
+      <w:pPr>
+        <w:rPr>
+          <w:b/>
+        </w:rPr>
+      </w:pPr>
+      <w:r>
+        <w:rPr>
+          <w:b/>
+        </w:rPr>
+        <w:t>PLAN</w:t>
+      </w:r>
+    </w:p>
+    <w:p>
+      <w:r>
+        <w:t>The following tasks and timelines have been agreed both for the next month and beyond:</w:t>
+      </w:r>
+    </w:p>
+    <w:p>
+      <w:r>
+        <w:t>For the next month:</w:t>
+      </w:r>
+    </w:p>
+    <w:p/>
+    <w:p>
+      <w:pPr>
+        <w:pStyle w:val="ListParagraph"/>
+        <w:numPr>
+          <w:ilvl w:val="0"/>
+          <w:numId w:val="8"/>
+        </w:numPr>
+        <w:spacing w:after="0" w:line="240" w:lineRule="auto"/>
+        <w:ind w:left="814"/>
+        <w:jc w:val="both"/>
+      </w:pPr>
+      <w:r>
+        <w:t>Submit first draft of honours report</w:t>
+      </w:r>
+    </w:p>
+    <w:p>
+      <w:pPr>
+        <w:pStyle w:val="ListParagraph"/>
+        <w:numPr>
+          <w:ilvl w:val="0"/>
+          <w:numId w:val="8"/>
+        </w:numPr>
+        <w:spacing w:after="0" w:line="240" w:lineRule="auto"/>
+        <w:ind w:left="814"/>
+        <w:jc w:val="both"/>
+      </w:pPr>
+      <w:r>
+        <w:t>Fix any issues regarding the platform</w:t>
+      </w:r>
+    </w:p>
+    <w:p>
+      <w:pPr>
+        <w:pStyle w:val="ListParagraph"/>
+        <w:numPr>
+          <w:ilvl w:val="0"/>
+          <w:numId w:val="8"/>
+        </w:numPr>
+        <w:spacing w:after="0" w:line="240" w:lineRule="auto"/>
+        <w:ind w:left="814"/>
+        <w:jc w:val="both"/>
+      </w:pPr>
+      <w:r>
+        <w:t xml:space="preserve">Await feedback </w:t>
+      </w:r>
+    </w:p>
+    <w:p/>
+    <w:p/>
+    <w:p/>
+    <w:p/>
+    <w:p/>
+    <w:p/>
+    <w:p/>
+    <w:p/>
+    <w:p>
+      <w:pPr>
+        <w:pStyle w:val="Heading2"/>
+        <w:tabs>
+          <w:tab w:val="left" w:pos="2745"/>
+        </w:tabs>
+        <w:spacing w:after="120"/>
+      </w:pPr>
+      <w:bookmarkStart w:id="18" w:name="_Toc477560936"/>
+      <w:r>
+        <w:lastRenderedPageBreak/>
+        <w:t>2.9 Meeting 9</w:t>
+      </w:r>
+      <w:bookmarkEnd w:id="18"/>
+      <w:r>
+        <w:tab/>
+      </w:r>
+    </w:p>
+    <w:p/>
+    <w:p/>
+    <w:p/>
+    <w:p/>
+    <w:p/>
+    <w:p/>
+    <w:p/>
+    <w:p/>
+    <w:p/>
+    <w:p/>
+    <w:p/>
+    <w:p/>
+    <w:p/>
+    <w:p/>
+    <w:p/>
+    <w:p/>
+    <w:p/>
+    <w:p/>
+    <w:p/>
+    <w:p/>
+    <w:p/>
+    <w:p/>
+    <w:p/>
+    <w:p/>
+    <w:p/>
+    <w:p/>
+    <w:p/>
+    <w:p>
+      <w:pPr>
+        <w:jc w:val="both"/>
+      </w:pPr>
+    </w:p>
+    <w:p>
+      <w:pPr>
+        <w:jc w:val="both"/>
+      </w:pPr>
+    </w:p>
+    <w:p>
+      <w:pPr>
+        <w:pStyle w:val="Heading1"/>
+      </w:pPr>
+      <w:bookmarkStart w:id="19" w:name="_Toc477560937"/>
+      <w:r>
+        <w:lastRenderedPageBreak/>
+        <w:t>3.0 Conclusion</w:t>
+      </w:r>
+      <w:bookmarkEnd w:id="19"/>
     </w:p>
     <w:p>
       <w:pPr>
@@ -8897,6 +8974,119 @@
     </w:lvl>
   </w:abstractNum>
   <w:abstractNum w:abstractNumId="2" w15:restartNumberingAfterBreak="0">
+    <w:nsid w:val="0F2D59AD"/>
+    <w:multiLevelType w:val="hybridMultilevel"/>
+    <w:tmpl w:val="48C29B72"/>
+    <w:lvl w:ilvl="0" w:tplc="0809000F">
+      <w:start w:val="1"/>
+      <w:numFmt w:val="decimal"/>
+      <w:lvlText w:val="%1."/>
+      <w:lvlJc w:val="left"/>
+      <w:pPr>
+        <w:ind w:left="0" w:hanging="360"/>
+      </w:pPr>
+      <w:rPr>
+        <w:rFonts w:hint="default"/>
+      </w:rPr>
+    </w:lvl>
+    <w:lvl w:ilvl="1" w:tplc="08090003" w:tentative="1">
+      <w:start w:val="1"/>
+      <w:numFmt w:val="bullet"/>
+      <w:lvlText w:val="o"/>
+      <w:lvlJc w:val="left"/>
+      <w:pPr>
+        <w:ind w:left="720" w:hanging="360"/>
+      </w:pPr>
+      <w:rPr>
+        <w:rFonts w:ascii="Courier New" w:hAnsi="Courier New" w:cs="Courier New" w:hint="default"/>
+      </w:rPr>
+    </w:lvl>
+    <w:lvl w:ilvl="2" w:tplc="08090005" w:tentative="1">
+      <w:start w:val="1"/>
+      <w:numFmt w:val="bullet"/>
+      <w:lvlText w:val=""/>
+      <w:lvlJc w:val="left"/>
+      <w:pPr>
+        <w:ind w:left="1440" w:hanging="360"/>
+      </w:pPr>
+      <w:rPr>
+        <w:rFonts w:ascii="Wingdings" w:hAnsi="Wingdings" w:hint="default"/>
+      </w:rPr>
+    </w:lvl>
+    <w:lvl w:ilvl="3" w:tplc="08090001" w:tentative="1">
+      <w:start w:val="1"/>
+      <w:numFmt w:val="bullet"/>
+      <w:lvlText w:val=""/>
+      <w:lvlJc w:val="left"/>
+      <w:pPr>
+        <w:ind w:left="2160" w:hanging="360"/>
+      </w:pPr>
+      <w:rPr>
+        <w:rFonts w:ascii="Symbol" w:hAnsi="Symbol" w:hint="default"/>
+      </w:rPr>
+    </w:lvl>
+    <w:lvl w:ilvl="4" w:tplc="08090003" w:tentative="1">
+      <w:start w:val="1"/>
+      <w:numFmt w:val="bullet"/>
+      <w:lvlText w:val="o"/>
+      <w:lvlJc w:val="left"/>
+      <w:pPr>
+        <w:ind w:left="2880" w:hanging="360"/>
+      </w:pPr>
+      <w:rPr>
+        <w:rFonts w:ascii="Courier New" w:hAnsi="Courier New" w:cs="Courier New" w:hint="default"/>
+      </w:rPr>
+    </w:lvl>
+    <w:lvl w:ilvl="5" w:tplc="08090005" w:tentative="1">
+      <w:start w:val="1"/>
+      <w:numFmt w:val="bullet"/>
+      <w:lvlText w:val=""/>
+      <w:lvlJc w:val="left"/>
+      <w:pPr>
+        <w:ind w:left="3600" w:hanging="360"/>
+      </w:pPr>
+      <w:rPr>
+        <w:rFonts w:ascii="Wingdings" w:hAnsi="Wingdings" w:hint="default"/>
+      </w:rPr>
+    </w:lvl>
+    <w:lvl w:ilvl="6" w:tplc="08090001" w:tentative="1">
+      <w:start w:val="1"/>
+      <w:numFmt w:val="bullet"/>
+      <w:lvlText w:val=""/>
+      <w:lvlJc w:val="left"/>
+      <w:pPr>
+        <w:ind w:left="4320" w:hanging="360"/>
+      </w:pPr>
+      <w:rPr>
+        <w:rFonts w:ascii="Symbol" w:hAnsi="Symbol" w:hint="default"/>
+      </w:rPr>
+    </w:lvl>
+    <w:lvl w:ilvl="7" w:tplc="08090003" w:tentative="1">
+      <w:start w:val="1"/>
+      <w:numFmt w:val="bullet"/>
+      <w:lvlText w:val="o"/>
+      <w:lvlJc w:val="left"/>
+      <w:pPr>
+        <w:ind w:left="5040" w:hanging="360"/>
+      </w:pPr>
+      <w:rPr>
+        <w:rFonts w:ascii="Courier New" w:hAnsi="Courier New" w:cs="Courier New" w:hint="default"/>
+      </w:rPr>
+    </w:lvl>
+    <w:lvl w:ilvl="8" w:tplc="08090005" w:tentative="1">
+      <w:start w:val="1"/>
+      <w:numFmt w:val="bullet"/>
+      <w:lvlText w:val=""/>
+      <w:lvlJc w:val="left"/>
+      <w:pPr>
+        <w:ind w:left="5760" w:hanging="360"/>
+      </w:pPr>
+      <w:rPr>
+        <w:rFonts w:ascii="Wingdings" w:hAnsi="Wingdings" w:hint="default"/>
+      </w:rPr>
+    </w:lvl>
+  </w:abstractNum>
+  <w:abstractNum w:abstractNumId="3" w15:restartNumberingAfterBreak="0">
     <w:nsid w:val="0FF2772C"/>
     <w:multiLevelType w:val="hybridMultilevel"/>
     <w:tmpl w:val="5B2ADFAA"/>
@@ -8982,7 +9172,7 @@
       </w:pPr>
     </w:lvl>
   </w:abstractNum>
-  <w:abstractNum w:abstractNumId="3" w15:restartNumberingAfterBreak="0">
+  <w:abstractNum w:abstractNumId="4" w15:restartNumberingAfterBreak="0">
     <w:nsid w:val="225F4672"/>
     <w:multiLevelType w:val="multilevel"/>
     <w:tmpl w:val="A1FCB386"/>
@@ -9095,7 +9285,7 @@
       </w:rPr>
     </w:lvl>
   </w:abstractNum>
-  <w:abstractNum w:abstractNumId="4" w15:restartNumberingAfterBreak="0">
+  <w:abstractNum w:abstractNumId="5" w15:restartNumberingAfterBreak="0">
     <w:nsid w:val="24B16317"/>
     <w:multiLevelType w:val="hybridMultilevel"/>
     <w:tmpl w:val="48C29B72"/>
@@ -9208,7 +9398,7 @@
       </w:rPr>
     </w:lvl>
   </w:abstractNum>
-  <w:abstractNum w:abstractNumId="5" w15:restartNumberingAfterBreak="0">
+  <w:abstractNum w:abstractNumId="6" w15:restartNumberingAfterBreak="0">
     <w:nsid w:val="2E884BED"/>
     <w:multiLevelType w:val="hybridMultilevel"/>
     <w:tmpl w:val="48C29B72"/>
@@ -9321,7 +9511,7 @@
       </w:rPr>
     </w:lvl>
   </w:abstractNum>
-  <w:abstractNum w:abstractNumId="6" w15:restartNumberingAfterBreak="0">
+  <w:abstractNum w:abstractNumId="7" w15:restartNumberingAfterBreak="0">
     <w:nsid w:val="374926B0"/>
     <w:multiLevelType w:val="hybridMultilevel"/>
     <w:tmpl w:val="48C29B72"/>
@@ -9434,7 +9624,327 @@
       </w:rPr>
     </w:lvl>
   </w:abstractNum>
-  <w:abstractNum w:abstractNumId="7" w15:restartNumberingAfterBreak="0">
+  <w:abstractNum w:abstractNumId="8" w15:restartNumberingAfterBreak="0">
+    <w:nsid w:val="41EA6651"/>
+    <w:multiLevelType w:val="multilevel"/>
+    <w:tmpl w:val="65F03A34"/>
+    <w:lvl w:ilvl="0">
+      <w:start w:val="1"/>
+      <w:numFmt w:val="decimal"/>
+      <w:lvlText w:val="%1."/>
+      <w:lvlJc w:val="left"/>
+      <w:pPr>
+        <w:ind w:left="0" w:hanging="360"/>
+      </w:pPr>
+      <w:rPr>
+        <w:rFonts w:hint="default"/>
+      </w:rPr>
+    </w:lvl>
+    <w:lvl w:ilvl="1">
+      <w:start w:val="8"/>
+      <w:numFmt w:val="decimal"/>
+      <w:isLgl/>
+      <w:lvlText w:val="%1.%2"/>
+      <w:lvlJc w:val="left"/>
+      <w:pPr>
+        <w:ind w:left="360" w:hanging="540"/>
+      </w:pPr>
+      <w:rPr>
+        <w:rFonts w:hint="default"/>
+      </w:rPr>
+    </w:lvl>
+    <w:lvl w:ilvl="2">
+      <w:start w:val="1"/>
+      <w:numFmt w:val="decimal"/>
+      <w:isLgl/>
+      <w:lvlText w:val="%1.%2.%3"/>
+      <w:lvlJc w:val="left"/>
+      <w:pPr>
+        <w:ind w:left="720" w:hanging="720"/>
+      </w:pPr>
+      <w:rPr>
+        <w:rFonts w:hint="default"/>
+      </w:rPr>
+    </w:lvl>
+    <w:lvl w:ilvl="3">
+      <w:start w:val="1"/>
+      <w:numFmt w:val="decimal"/>
+      <w:isLgl/>
+      <w:lvlText w:val="%1.%2.%3.%4"/>
+      <w:lvlJc w:val="left"/>
+      <w:pPr>
+        <w:ind w:left="900" w:hanging="720"/>
+      </w:pPr>
+      <w:rPr>
+        <w:rFonts w:hint="default"/>
+      </w:rPr>
+    </w:lvl>
+    <w:lvl w:ilvl="4">
+      <w:start w:val="1"/>
+      <w:numFmt w:val="decimal"/>
+      <w:isLgl/>
+      <w:lvlText w:val="%1.%2.%3.%4.%5"/>
+      <w:lvlJc w:val="left"/>
+      <w:pPr>
+        <w:ind w:left="1440" w:hanging="1080"/>
+      </w:pPr>
+      <w:rPr>
+        <w:rFonts w:hint="default"/>
+      </w:rPr>
+    </w:lvl>
+    <w:lvl w:ilvl="5">
+      <w:start w:val="1"/>
+      <w:numFmt w:val="decimal"/>
+      <w:isLgl/>
+      <w:lvlText w:val="%1.%2.%3.%4.%5.%6"/>
+      <w:lvlJc w:val="left"/>
+      <w:pPr>
+        <w:ind w:left="1620" w:hanging="1080"/>
+      </w:pPr>
+      <w:rPr>
+        <w:rFonts w:hint="default"/>
+      </w:rPr>
+    </w:lvl>
+    <w:lvl w:ilvl="6">
+      <w:start w:val="1"/>
+      <w:numFmt w:val="decimal"/>
+      <w:isLgl/>
+      <w:lvlText w:val="%1.%2.%3.%4.%5.%6.%7"/>
+      <w:lvlJc w:val="left"/>
+      <w:pPr>
+        <w:ind w:left="2160" w:hanging="1440"/>
+      </w:pPr>
+      <w:rPr>
+        <w:rFonts w:hint="default"/>
+      </w:rPr>
+    </w:lvl>
+    <w:lvl w:ilvl="7">
+      <w:start w:val="1"/>
+      <w:numFmt w:val="decimal"/>
+      <w:isLgl/>
+      <w:lvlText w:val="%1.%2.%3.%4.%5.%6.%7.%8"/>
+      <w:lvlJc w:val="left"/>
+      <w:pPr>
+        <w:ind w:left="2340" w:hanging="1440"/>
+      </w:pPr>
+      <w:rPr>
+        <w:rFonts w:hint="default"/>
+      </w:rPr>
+    </w:lvl>
+    <w:lvl w:ilvl="8">
+      <w:start w:val="1"/>
+      <w:numFmt w:val="decimal"/>
+      <w:isLgl/>
+      <w:lvlText w:val="%1.%2.%3.%4.%5.%6.%7.%8.%9"/>
+      <w:lvlJc w:val="left"/>
+      <w:pPr>
+        <w:ind w:left="2880" w:hanging="1800"/>
+      </w:pPr>
+      <w:rPr>
+        <w:rFonts w:hint="default"/>
+      </w:rPr>
+    </w:lvl>
+  </w:abstractNum>
+  <w:abstractNum w:abstractNumId="9" w15:restartNumberingAfterBreak="0">
+    <w:nsid w:val="455A5435"/>
+    <w:multiLevelType w:val="hybridMultilevel"/>
+    <w:tmpl w:val="9DF08C2E"/>
+    <w:lvl w:ilvl="0" w:tplc="08090001">
+      <w:start w:val="1"/>
+      <w:numFmt w:val="bullet"/>
+      <w:lvlText w:val=""/>
+      <w:lvlJc w:val="left"/>
+      <w:pPr>
+        <w:ind w:left="0" w:hanging="360"/>
+      </w:pPr>
+      <w:rPr>
+        <w:rFonts w:ascii="Symbol" w:hAnsi="Symbol" w:hint="default"/>
+      </w:rPr>
+    </w:lvl>
+    <w:lvl w:ilvl="1" w:tplc="08090003" w:tentative="1">
+      <w:start w:val="1"/>
+      <w:numFmt w:val="bullet"/>
+      <w:lvlText w:val="o"/>
+      <w:lvlJc w:val="left"/>
+      <w:pPr>
+        <w:ind w:left="720" w:hanging="360"/>
+      </w:pPr>
+      <w:rPr>
+        <w:rFonts w:ascii="Courier New" w:hAnsi="Courier New" w:cs="Courier New" w:hint="default"/>
+      </w:rPr>
+    </w:lvl>
+    <w:lvl w:ilvl="2" w:tplc="08090005" w:tentative="1">
+      <w:start w:val="1"/>
+      <w:numFmt w:val="bullet"/>
+      <w:lvlText w:val=""/>
+      <w:lvlJc w:val="left"/>
+      <w:pPr>
+        <w:ind w:left="1440" w:hanging="360"/>
+      </w:pPr>
+      <w:rPr>
+        <w:rFonts w:ascii="Wingdings" w:hAnsi="Wingdings" w:hint="default"/>
+      </w:rPr>
+    </w:lvl>
+    <w:lvl w:ilvl="3" w:tplc="08090001" w:tentative="1">
+      <w:start w:val="1"/>
+      <w:numFmt w:val="bullet"/>
+      <w:lvlText w:val=""/>
+      <w:lvlJc w:val="left"/>
+      <w:pPr>
+        <w:ind w:left="2160" w:hanging="360"/>
+      </w:pPr>
+      <w:rPr>
+        <w:rFonts w:ascii="Symbol" w:hAnsi="Symbol" w:hint="default"/>
+      </w:rPr>
+    </w:lvl>
+    <w:lvl w:ilvl="4" w:tplc="08090003" w:tentative="1">
+      <w:start w:val="1"/>
+      <w:numFmt w:val="bullet"/>
+      <w:lvlText w:val="o"/>
+      <w:lvlJc w:val="left"/>
+      <w:pPr>
+        <w:ind w:left="2880" w:hanging="360"/>
+      </w:pPr>
+      <w:rPr>
+        <w:rFonts w:ascii="Courier New" w:hAnsi="Courier New" w:cs="Courier New" w:hint="default"/>
+      </w:rPr>
+    </w:lvl>
+    <w:lvl w:ilvl="5" w:tplc="08090005" w:tentative="1">
+      <w:start w:val="1"/>
+      <w:numFmt w:val="bullet"/>
+      <w:lvlText w:val=""/>
+      <w:lvlJc w:val="left"/>
+      <w:pPr>
+        <w:ind w:left="3600" w:hanging="360"/>
+      </w:pPr>
+      <w:rPr>
+        <w:rFonts w:ascii="Wingdings" w:hAnsi="Wingdings" w:hint="default"/>
+      </w:rPr>
+    </w:lvl>
+    <w:lvl w:ilvl="6" w:tplc="08090001" w:tentative="1">
+      <w:start w:val="1"/>
+      <w:numFmt w:val="bullet"/>
+      <w:lvlText w:val=""/>
+      <w:lvlJc w:val="left"/>
+      <w:pPr>
+        <w:ind w:left="4320" w:hanging="360"/>
+      </w:pPr>
+      <w:rPr>
+        <w:rFonts w:ascii="Symbol" w:hAnsi="Symbol" w:hint="default"/>
+      </w:rPr>
+    </w:lvl>
+    <w:lvl w:ilvl="7" w:tplc="08090003" w:tentative="1">
+      <w:start w:val="1"/>
+      <w:numFmt w:val="bullet"/>
+      <w:lvlText w:val="o"/>
+      <w:lvlJc w:val="left"/>
+      <w:pPr>
+        <w:ind w:left="5040" w:hanging="360"/>
+      </w:pPr>
+      <w:rPr>
+        <w:rFonts w:ascii="Courier New" w:hAnsi="Courier New" w:cs="Courier New" w:hint="default"/>
+      </w:rPr>
+    </w:lvl>
+    <w:lvl w:ilvl="8" w:tplc="08090005" w:tentative="1">
+      <w:start w:val="1"/>
+      <w:numFmt w:val="bullet"/>
+      <w:lvlText w:val=""/>
+      <w:lvlJc w:val="left"/>
+      <w:pPr>
+        <w:ind w:left="5760" w:hanging="360"/>
+      </w:pPr>
+      <w:rPr>
+        <w:rFonts w:ascii="Wingdings" w:hAnsi="Wingdings" w:hint="default"/>
+      </w:rPr>
+    </w:lvl>
+  </w:abstractNum>
+  <w:abstractNum w:abstractNumId="10" w15:restartNumberingAfterBreak="0">
+    <w:nsid w:val="46D81673"/>
+    <w:multiLevelType w:val="hybridMultilevel"/>
+    <w:tmpl w:val="5B2ADFAA"/>
+    <w:lvl w:ilvl="0" w:tplc="0809000F">
+      <w:start w:val="1"/>
+      <w:numFmt w:val="decimal"/>
+      <w:lvlText w:val="%1."/>
+      <w:lvlJc w:val="left"/>
+      <w:pPr>
+        <w:ind w:left="0" w:hanging="360"/>
+      </w:pPr>
+    </w:lvl>
+    <w:lvl w:ilvl="1" w:tplc="08090019" w:tentative="1">
+      <w:start w:val="1"/>
+      <w:numFmt w:val="lowerLetter"/>
+      <w:lvlText w:val="%2."/>
+      <w:lvlJc w:val="left"/>
+      <w:pPr>
+        <w:ind w:left="720" w:hanging="360"/>
+      </w:pPr>
+    </w:lvl>
+    <w:lvl w:ilvl="2" w:tplc="0809001B" w:tentative="1">
+      <w:start w:val="1"/>
+      <w:numFmt w:val="lowerRoman"/>
+      <w:lvlText w:val="%3."/>
+      <w:lvlJc w:val="right"/>
+      <w:pPr>
+        <w:ind w:left="1440" w:hanging="180"/>
+      </w:pPr>
+    </w:lvl>
+    <w:lvl w:ilvl="3" w:tplc="0809000F" w:tentative="1">
+      <w:start w:val="1"/>
+      <w:numFmt w:val="decimal"/>
+      <w:lvlText w:val="%4."/>
+      <w:lvlJc w:val="left"/>
+      <w:pPr>
+        <w:ind w:left="2160" w:hanging="360"/>
+      </w:pPr>
+    </w:lvl>
+    <w:lvl w:ilvl="4" w:tplc="08090019" w:tentative="1">
+      <w:start w:val="1"/>
+      <w:numFmt w:val="lowerLetter"/>
+      <w:lvlText w:val="%5."/>
+      <w:lvlJc w:val="left"/>
+      <w:pPr>
+        <w:ind w:left="2880" w:hanging="360"/>
+      </w:pPr>
+    </w:lvl>
+    <w:lvl w:ilvl="5" w:tplc="0809001B" w:tentative="1">
+      <w:start w:val="1"/>
+      <w:numFmt w:val="lowerRoman"/>
+      <w:lvlText w:val="%6."/>
+      <w:lvlJc w:val="right"/>
+      <w:pPr>
+        <w:ind w:left="3600" w:hanging="180"/>
+      </w:pPr>
+    </w:lvl>
+    <w:lvl w:ilvl="6" w:tplc="0809000F" w:tentative="1">
+      <w:start w:val="1"/>
+      <w:numFmt w:val="decimal"/>
+      <w:lvlText w:val="%7."/>
+      <w:lvlJc w:val="left"/>
+      <w:pPr>
+        <w:ind w:left="4320" w:hanging="360"/>
+      </w:pPr>
+    </w:lvl>
+    <w:lvl w:ilvl="7" w:tplc="08090019" w:tentative="1">
+      <w:start w:val="1"/>
+      <w:numFmt w:val="lowerLetter"/>
+      <w:lvlText w:val="%8."/>
+      <w:lvlJc w:val="left"/>
+      <w:pPr>
+        <w:ind w:left="5040" w:hanging="360"/>
+      </w:pPr>
+    </w:lvl>
+    <w:lvl w:ilvl="8" w:tplc="0809001B" w:tentative="1">
+      <w:start w:val="1"/>
+      <w:numFmt w:val="lowerRoman"/>
+      <w:lvlText w:val="%9."/>
+      <w:lvlJc w:val="right"/>
+      <w:pPr>
+        <w:ind w:left="5760" w:hanging="180"/>
+      </w:pPr>
+    </w:lvl>
+  </w:abstractNum>
+  <w:abstractNum w:abstractNumId="11" w15:restartNumberingAfterBreak="0">
     <w:nsid w:val="4B9A1312"/>
     <w:multiLevelType w:val="multilevel"/>
     <w:tmpl w:val="A70E6774"/>
@@ -9547,7 +10057,7 @@
       </w:rPr>
     </w:lvl>
   </w:abstractNum>
-  <w:abstractNum w:abstractNumId="8" w15:restartNumberingAfterBreak="0">
+  <w:abstractNum w:abstractNumId="12" w15:restartNumberingAfterBreak="0">
     <w:nsid w:val="4C870C5B"/>
     <w:multiLevelType w:val="hybridMultilevel"/>
     <w:tmpl w:val="48C29B72"/>
@@ -9660,7 +10170,206 @@
       </w:rPr>
     </w:lvl>
   </w:abstractNum>
-  <w:abstractNum w:abstractNumId="9" w15:restartNumberingAfterBreak="0">
+  <w:abstractNum w:abstractNumId="13" w15:restartNumberingAfterBreak="0">
+    <w:nsid w:val="530654BB"/>
+    <w:multiLevelType w:val="hybridMultilevel"/>
+    <w:tmpl w:val="5B2ADFAA"/>
+    <w:lvl w:ilvl="0" w:tplc="0809000F">
+      <w:start w:val="1"/>
+      <w:numFmt w:val="decimal"/>
+      <w:lvlText w:val="%1."/>
+      <w:lvlJc w:val="left"/>
+      <w:pPr>
+        <w:ind w:left="0" w:hanging="360"/>
+      </w:pPr>
+    </w:lvl>
+    <w:lvl w:ilvl="1" w:tplc="08090019" w:tentative="1">
+      <w:start w:val="1"/>
+      <w:numFmt w:val="lowerLetter"/>
+      <w:lvlText w:val="%2."/>
+      <w:lvlJc w:val="left"/>
+      <w:pPr>
+        <w:ind w:left="720" w:hanging="360"/>
+      </w:pPr>
+    </w:lvl>
+    <w:lvl w:ilvl="2" w:tplc="0809001B" w:tentative="1">
+      <w:start w:val="1"/>
+      <w:numFmt w:val="lowerRoman"/>
+      <w:lvlText w:val="%3."/>
+      <w:lvlJc w:val="right"/>
+      <w:pPr>
+        <w:ind w:left="1440" w:hanging="180"/>
+      </w:pPr>
+    </w:lvl>
+    <w:lvl w:ilvl="3" w:tplc="0809000F" w:tentative="1">
+      <w:start w:val="1"/>
+      <w:numFmt w:val="decimal"/>
+      <w:lvlText w:val="%4."/>
+      <w:lvlJc w:val="left"/>
+      <w:pPr>
+        <w:ind w:left="2160" w:hanging="360"/>
+      </w:pPr>
+    </w:lvl>
+    <w:lvl w:ilvl="4" w:tplc="08090019" w:tentative="1">
+      <w:start w:val="1"/>
+      <w:numFmt w:val="lowerLetter"/>
+      <w:lvlText w:val="%5."/>
+      <w:lvlJc w:val="left"/>
+      <w:pPr>
+        <w:ind w:left="2880" w:hanging="360"/>
+      </w:pPr>
+    </w:lvl>
+    <w:lvl w:ilvl="5" w:tplc="0809001B" w:tentative="1">
+      <w:start w:val="1"/>
+      <w:numFmt w:val="lowerRoman"/>
+      <w:lvlText w:val="%6."/>
+      <w:lvlJc w:val="right"/>
+      <w:pPr>
+        <w:ind w:left="3600" w:hanging="180"/>
+      </w:pPr>
+    </w:lvl>
+    <w:lvl w:ilvl="6" w:tplc="0809000F" w:tentative="1">
+      <w:start w:val="1"/>
+      <w:numFmt w:val="decimal"/>
+      <w:lvlText w:val="%7."/>
+      <w:lvlJc w:val="left"/>
+      <w:pPr>
+        <w:ind w:left="4320" w:hanging="360"/>
+      </w:pPr>
+    </w:lvl>
+    <w:lvl w:ilvl="7" w:tplc="08090019" w:tentative="1">
+      <w:start w:val="1"/>
+      <w:numFmt w:val="lowerLetter"/>
+      <w:lvlText w:val="%8."/>
+      <w:lvlJc w:val="left"/>
+      <w:pPr>
+        <w:ind w:left="5040" w:hanging="360"/>
+      </w:pPr>
+    </w:lvl>
+    <w:lvl w:ilvl="8" w:tplc="0809001B" w:tentative="1">
+      <w:start w:val="1"/>
+      <w:numFmt w:val="lowerRoman"/>
+      <w:lvlText w:val="%9."/>
+      <w:lvlJc w:val="right"/>
+      <w:pPr>
+        <w:ind w:left="5760" w:hanging="180"/>
+      </w:pPr>
+    </w:lvl>
+  </w:abstractNum>
+  <w:abstractNum w:abstractNumId="14" w15:restartNumberingAfterBreak="0">
+    <w:nsid w:val="53E37D2F"/>
+    <w:multiLevelType w:val="hybridMultilevel"/>
+    <w:tmpl w:val="76A07D1A"/>
+    <w:lvl w:ilvl="0" w:tplc="08090001">
+      <w:start w:val="1"/>
+      <w:numFmt w:val="bullet"/>
+      <w:lvlText w:val=""/>
+      <w:lvlJc w:val="left"/>
+      <w:pPr>
+        <w:ind w:left="0" w:hanging="360"/>
+      </w:pPr>
+      <w:rPr>
+        <w:rFonts w:ascii="Symbol" w:hAnsi="Symbol" w:hint="default"/>
+      </w:rPr>
+    </w:lvl>
+    <w:lvl w:ilvl="1" w:tplc="08090003" w:tentative="1">
+      <w:start w:val="1"/>
+      <w:numFmt w:val="bullet"/>
+      <w:lvlText w:val="o"/>
+      <w:lvlJc w:val="left"/>
+      <w:pPr>
+        <w:ind w:left="720" w:hanging="360"/>
+      </w:pPr>
+      <w:rPr>
+        <w:rFonts w:ascii="Courier New" w:hAnsi="Courier New" w:cs="Courier New" w:hint="default"/>
+      </w:rPr>
+    </w:lvl>
+    <w:lvl w:ilvl="2" w:tplc="08090005" w:tentative="1">
+      <w:start w:val="1"/>
+      <w:numFmt w:val="bullet"/>
+      <w:lvlText w:val=""/>
+      <w:lvlJc w:val="left"/>
+      <w:pPr>
+        <w:ind w:left="1440" w:hanging="360"/>
+      </w:pPr>
+      <w:rPr>
+        <w:rFonts w:ascii="Wingdings" w:hAnsi="Wingdings" w:hint="default"/>
+      </w:rPr>
+    </w:lvl>
+    <w:lvl w:ilvl="3" w:tplc="08090001" w:tentative="1">
+      <w:start w:val="1"/>
+      <w:numFmt w:val="bullet"/>
+      <w:lvlText w:val=""/>
+      <w:lvlJc w:val="left"/>
+      <w:pPr>
+        <w:ind w:left="2160" w:hanging="360"/>
+      </w:pPr>
+      <w:rPr>
+        <w:rFonts w:ascii="Symbol" w:hAnsi="Symbol" w:hint="default"/>
+      </w:rPr>
+    </w:lvl>
+    <w:lvl w:ilvl="4" w:tplc="08090003" w:tentative="1">
+      <w:start w:val="1"/>
+      <w:numFmt w:val="bullet"/>
+      <w:lvlText w:val="o"/>
+      <w:lvlJc w:val="left"/>
+      <w:pPr>
+        <w:ind w:left="2880" w:hanging="360"/>
+      </w:pPr>
+      <w:rPr>
+        <w:rFonts w:ascii="Courier New" w:hAnsi="Courier New" w:cs="Courier New" w:hint="default"/>
+      </w:rPr>
+    </w:lvl>
+    <w:lvl w:ilvl="5" w:tplc="08090005" w:tentative="1">
+      <w:start w:val="1"/>
+      <w:numFmt w:val="bullet"/>
+      <w:lvlText w:val=""/>
+      <w:lvlJc w:val="left"/>
+      <w:pPr>
+        <w:ind w:left="3600" w:hanging="360"/>
+      </w:pPr>
+      <w:rPr>
+        <w:rFonts w:ascii="Wingdings" w:hAnsi="Wingdings" w:hint="default"/>
+      </w:rPr>
+    </w:lvl>
+    <w:lvl w:ilvl="6" w:tplc="08090001" w:tentative="1">
+      <w:start w:val="1"/>
+      <w:numFmt w:val="bullet"/>
+      <w:lvlText w:val=""/>
+      <w:lvlJc w:val="left"/>
+      <w:pPr>
+        <w:ind w:left="4320" w:hanging="360"/>
+      </w:pPr>
+      <w:rPr>
+        <w:rFonts w:ascii="Symbol" w:hAnsi="Symbol" w:hint="default"/>
+      </w:rPr>
+    </w:lvl>
+    <w:lvl w:ilvl="7" w:tplc="08090003" w:tentative="1">
+      <w:start w:val="1"/>
+      <w:numFmt w:val="bullet"/>
+      <w:lvlText w:val="o"/>
+      <w:lvlJc w:val="left"/>
+      <w:pPr>
+        <w:ind w:left="5040" w:hanging="360"/>
+      </w:pPr>
+      <w:rPr>
+        <w:rFonts w:ascii="Courier New" w:hAnsi="Courier New" w:cs="Courier New" w:hint="default"/>
+      </w:rPr>
+    </w:lvl>
+    <w:lvl w:ilvl="8" w:tplc="08090005" w:tentative="1">
+      <w:start w:val="1"/>
+      <w:numFmt w:val="bullet"/>
+      <w:lvlText w:val=""/>
+      <w:lvlJc w:val="left"/>
+      <w:pPr>
+        <w:ind w:left="5760" w:hanging="360"/>
+      </w:pPr>
+      <w:rPr>
+        <w:rFonts w:ascii="Wingdings" w:hAnsi="Wingdings" w:hint="default"/>
+      </w:rPr>
+    </w:lvl>
+  </w:abstractNum>
+  <w:abstractNum w:abstractNumId="15" w15:restartNumberingAfterBreak="0">
     <w:nsid w:val="543071BC"/>
     <w:multiLevelType w:val="hybridMultilevel"/>
     <w:tmpl w:val="5B2ADFAA"/>
@@ -9746,7 +10455,7 @@
       </w:pPr>
     </w:lvl>
   </w:abstractNum>
-  <w:abstractNum w:abstractNumId="10" w15:restartNumberingAfterBreak="0">
+  <w:abstractNum w:abstractNumId="16" w15:restartNumberingAfterBreak="0">
     <w:nsid w:val="5D34647F"/>
     <w:multiLevelType w:val="hybridMultilevel"/>
     <w:tmpl w:val="48C29B72"/>
@@ -9859,7 +10568,7 @@
       </w:rPr>
     </w:lvl>
   </w:abstractNum>
-  <w:abstractNum w:abstractNumId="11" w15:restartNumberingAfterBreak="0">
+  <w:abstractNum w:abstractNumId="17" w15:restartNumberingAfterBreak="0">
     <w:nsid w:val="5E7911D5"/>
     <w:multiLevelType w:val="hybridMultilevel"/>
     <w:tmpl w:val="5B2ADFAA"/>
@@ -9945,7 +10654,7 @@
       </w:pPr>
     </w:lvl>
   </w:abstractNum>
-  <w:abstractNum w:abstractNumId="12" w15:restartNumberingAfterBreak="0">
+  <w:abstractNum w:abstractNumId="18" w15:restartNumberingAfterBreak="0">
     <w:nsid w:val="6C246708"/>
     <w:multiLevelType w:val="multilevel"/>
     <w:tmpl w:val="C35640DE"/>
@@ -10058,7 +10767,7 @@
       </w:rPr>
     </w:lvl>
   </w:abstractNum>
-  <w:abstractNum w:abstractNumId="13" w15:restartNumberingAfterBreak="0">
+  <w:abstractNum w:abstractNumId="19" w15:restartNumberingAfterBreak="0">
     <w:nsid w:val="740D550E"/>
     <w:multiLevelType w:val="hybridMultilevel"/>
     <w:tmpl w:val="84147844"/>
@@ -10171,7 +10880,7 @@
       </w:rPr>
     </w:lvl>
   </w:abstractNum>
-  <w:abstractNum w:abstractNumId="14" w15:restartNumberingAfterBreak="0">
+  <w:abstractNum w:abstractNumId="20" w15:restartNumberingAfterBreak="0">
     <w:nsid w:val="781B6A77"/>
     <w:multiLevelType w:val="hybridMultilevel"/>
     <w:tmpl w:val="45369EB6"/>
@@ -10284,7 +10993,7 @@
       </w:rPr>
     </w:lvl>
   </w:abstractNum>
-  <w:abstractNum w:abstractNumId="15" w15:restartNumberingAfterBreak="0">
+  <w:abstractNum w:abstractNumId="21" w15:restartNumberingAfterBreak="0">
     <w:nsid w:val="781C0B21"/>
     <w:multiLevelType w:val="hybridMultilevel"/>
     <w:tmpl w:val="5B2ADFAA"/>
@@ -10370,7 +11079,7 @@
       </w:pPr>
     </w:lvl>
   </w:abstractNum>
-  <w:abstractNum w:abstractNumId="16" w15:restartNumberingAfterBreak="0">
+  <w:abstractNum w:abstractNumId="22" w15:restartNumberingAfterBreak="0">
     <w:nsid w:val="78EC4BFD"/>
     <w:multiLevelType w:val="hybridMultilevel"/>
     <w:tmpl w:val="5B2ADFAA"/>
@@ -10456,7 +11165,7 @@
       </w:pPr>
     </w:lvl>
   </w:abstractNum>
-  <w:abstractNum w:abstractNumId="17" w15:restartNumberingAfterBreak="0">
+  <w:abstractNum w:abstractNumId="23" w15:restartNumberingAfterBreak="0">
     <w:nsid w:val="79CA12DB"/>
     <w:multiLevelType w:val="hybridMultilevel"/>
     <w:tmpl w:val="04F229C8"/>
@@ -10570,58 +11279,76 @@
     </w:lvl>
   </w:abstractNum>
   <w:num w:numId="1">
-    <w:abstractNumId w:val="12"/>
+    <w:abstractNumId w:val="18"/>
   </w:num>
   <w:num w:numId="2">
-    <w:abstractNumId w:val="3"/>
+    <w:abstractNumId w:val="4"/>
   </w:num>
   <w:num w:numId="3">
-    <w:abstractNumId w:val="17"/>
+    <w:abstractNumId w:val="23"/>
   </w:num>
   <w:num w:numId="4">
-    <w:abstractNumId w:val="7"/>
+    <w:abstractNumId w:val="11"/>
   </w:num>
   <w:num w:numId="5">
-    <w:abstractNumId w:val="15"/>
+    <w:abstractNumId w:val="21"/>
   </w:num>
   <w:num w:numId="6">
-    <w:abstractNumId w:val="13"/>
+    <w:abstractNumId w:val="19"/>
   </w:num>
   <w:num w:numId="7">
-    <w:abstractNumId w:val="10"/>
+    <w:abstractNumId w:val="16"/>
   </w:num>
   <w:num w:numId="8">
-    <w:abstractNumId w:val="14"/>
+    <w:abstractNumId w:val="20"/>
   </w:num>
   <w:num w:numId="9">
-    <w:abstractNumId w:val="16"/>
+    <w:abstractNumId w:val="22"/>
   </w:num>
   <w:num w:numId="10">
     <w:abstractNumId w:val="0"/>
   </w:num>
   <w:num w:numId="11">
-    <w:abstractNumId w:val="2"/>
+    <w:abstractNumId w:val="3"/>
   </w:num>
   <w:num w:numId="12">
-    <w:abstractNumId w:val="4"/>
+    <w:abstractNumId w:val="5"/>
   </w:num>
   <w:num w:numId="13">
-    <w:abstractNumId w:val="9"/>
+    <w:abstractNumId w:val="15"/>
   </w:num>
   <w:num w:numId="14">
-    <w:abstractNumId w:val="5"/>
+    <w:abstractNumId w:val="6"/>
   </w:num>
   <w:num w:numId="15">
-    <w:abstractNumId w:val="11"/>
+    <w:abstractNumId w:val="17"/>
   </w:num>
   <w:num w:numId="16">
-    <w:abstractNumId w:val="8"/>
+    <w:abstractNumId w:val="12"/>
   </w:num>
   <w:num w:numId="17">
     <w:abstractNumId w:val="1"/>
   </w:num>
   <w:num w:numId="18">
-    <w:abstractNumId w:val="6"/>
+    <w:abstractNumId w:val="7"/>
+  </w:num>
+  <w:num w:numId="19">
+    <w:abstractNumId w:val="14"/>
+  </w:num>
+  <w:num w:numId="20">
+    <w:abstractNumId w:val="10"/>
+  </w:num>
+  <w:num w:numId="21">
+    <w:abstractNumId w:val="9"/>
+  </w:num>
+  <w:num w:numId="22">
+    <w:abstractNumId w:val="8"/>
+  </w:num>
+  <w:num w:numId="23">
+    <w:abstractNumId w:val="13"/>
+  </w:num>
+  <w:num w:numId="24">
+    <w:abstractNumId w:val="2"/>
   </w:num>
 </w:numbering>
 </file>
@@ -11580,7 +12307,7 @@
 </file>
 
 <file path=customXml/itemProps1.xml><?xml version="1.0" encoding="utf-8"?>
-<ds:datastoreItem xmlns:ds="http://schemas.openxmlformats.org/officeDocument/2006/customXml" ds:itemID="{D0D6FFBA-BCE4-40C9-8DC2-747D7DB7208A}">
+<ds:datastoreItem xmlns:ds="http://schemas.openxmlformats.org/officeDocument/2006/customXml" ds:itemID="{D482BABF-6158-4789-9053-4C2692578CBF}">
   <ds:schemaRefs>
     <ds:schemaRef ds:uri="http://schemas.openxmlformats.org/officeDocument/2006/bibliography"/>
   </ds:schemaRefs>

</xml_diff>

<commit_message>
updating images in report
</commit_message>
<xml_diff>
--- a/Compute.Documents/B00235610 - Project Management.docx
+++ b/Compute.Documents/B00235610 - Project Management.docx
@@ -323,8 +323,6 @@
         </w:rPr>
         <w:t>24</w:t>
       </w:r>
-      <w:bookmarkStart w:id="0" w:name="_GoBack"/>
-      <w:bookmarkEnd w:id="0"/>
       <w:r>
         <w:rPr>
           <w:rFonts w:cs="Arial"/>
@@ -445,7 +443,7 @@
           <w:r>
             <w:fldChar w:fldCharType="separate"/>
           </w:r>
-          <w:hyperlink w:anchor="_Toc477877220" w:history="1">
+          <w:hyperlink w:anchor="_Toc478043291" w:history="1">
             <w:r>
               <w:rPr>
                 <w:rStyle w:val="Hyperlink"/>
@@ -472,7 +470,7 @@
                 <w:noProof/>
                 <w:webHidden/>
               </w:rPr>
-              <w:instrText xml:space="preserve"> PAGEREF _Toc477877220 \h </w:instrText>
+              <w:instrText xml:space="preserve"> PAGEREF _Toc478043291 \h </w:instrText>
             </w:r>
             <w:r>
               <w:rPr>
@@ -515,7 +513,7 @@
               <w:lang w:val="en-GB" w:eastAsia="en-GB"/>
             </w:rPr>
           </w:pPr>
-          <w:hyperlink w:anchor="_Toc477877221" w:history="1">
+          <w:hyperlink w:anchor="_Toc478043292" w:history="1">
             <w:r>
               <w:rPr>
                 <w:rStyle w:val="Hyperlink"/>
@@ -542,7 +540,7 @@
                 <w:noProof/>
                 <w:webHidden/>
               </w:rPr>
-              <w:instrText xml:space="preserve"> PAGEREF _Toc477877221 \h </w:instrText>
+              <w:instrText xml:space="preserve"> PAGEREF _Toc478043292 \h </w:instrText>
             </w:r>
             <w:r>
               <w:rPr>
@@ -585,7 +583,7 @@
               <w:lang w:val="en-GB" w:eastAsia="en-GB"/>
             </w:rPr>
           </w:pPr>
-          <w:hyperlink w:anchor="_Toc477877222" w:history="1">
+          <w:hyperlink w:anchor="_Toc478043293" w:history="1">
             <w:r>
               <w:rPr>
                 <w:rStyle w:val="Hyperlink"/>
@@ -612,7 +610,7 @@
                 <w:noProof/>
                 <w:webHidden/>
               </w:rPr>
-              <w:instrText xml:space="preserve"> PAGEREF _Toc477877222 \h </w:instrText>
+              <w:instrText xml:space="preserve"> PAGEREF _Toc478043293 \h </w:instrText>
             </w:r>
             <w:r>
               <w:rPr>
@@ -655,7 +653,7 @@
               <w:lang w:val="en-GB" w:eastAsia="en-GB"/>
             </w:rPr>
           </w:pPr>
-          <w:hyperlink w:anchor="_Toc477877223" w:history="1">
+          <w:hyperlink w:anchor="_Toc478043294" w:history="1">
             <w:r>
               <w:rPr>
                 <w:rStyle w:val="Hyperlink"/>
@@ -682,7 +680,7 @@
                 <w:noProof/>
                 <w:webHidden/>
               </w:rPr>
-              <w:instrText xml:space="preserve"> PAGEREF _Toc477877223 \h </w:instrText>
+              <w:instrText xml:space="preserve"> PAGEREF _Toc478043294 \h </w:instrText>
             </w:r>
             <w:r>
               <w:rPr>
@@ -725,7 +723,7 @@
               <w:lang w:val="en-GB" w:eastAsia="en-GB"/>
             </w:rPr>
           </w:pPr>
-          <w:hyperlink w:anchor="_Toc477877224" w:history="1">
+          <w:hyperlink w:anchor="_Toc478043295" w:history="1">
             <w:r>
               <w:rPr>
                 <w:rStyle w:val="Hyperlink"/>
@@ -752,7 +750,7 @@
                 <w:noProof/>
                 <w:webHidden/>
               </w:rPr>
-              <w:instrText xml:space="preserve"> PAGEREF _Toc477877224 \h </w:instrText>
+              <w:instrText xml:space="preserve"> PAGEREF _Toc478043295 \h </w:instrText>
             </w:r>
             <w:r>
               <w:rPr>
@@ -772,7 +770,7 @@
                 <w:noProof/>
                 <w:webHidden/>
               </w:rPr>
-              <w:t>6</w:t>
+              <w:t>7</w:t>
             </w:r>
             <w:r>
               <w:rPr>
@@ -795,7 +793,7 @@
               <w:lang w:val="en-GB" w:eastAsia="en-GB"/>
             </w:rPr>
           </w:pPr>
-          <w:hyperlink w:anchor="_Toc477877225" w:history="1">
+          <w:hyperlink w:anchor="_Toc478043296" w:history="1">
             <w:r>
               <w:rPr>
                 <w:rStyle w:val="Hyperlink"/>
@@ -822,7 +820,7 @@
                 <w:noProof/>
                 <w:webHidden/>
               </w:rPr>
-              <w:instrText xml:space="preserve"> PAGEREF _Toc477877225 \h </w:instrText>
+              <w:instrText xml:space="preserve"> PAGEREF _Toc478043296 \h </w:instrText>
             </w:r>
             <w:r>
               <w:rPr>
@@ -842,7 +840,7 @@
                 <w:noProof/>
                 <w:webHidden/>
               </w:rPr>
-              <w:t>6</w:t>
+              <w:t>7</w:t>
             </w:r>
             <w:r>
               <w:rPr>
@@ -865,7 +863,7 @@
               <w:lang w:val="en-GB" w:eastAsia="en-GB"/>
             </w:rPr>
           </w:pPr>
-          <w:hyperlink w:anchor="_Toc477877226" w:history="1">
+          <w:hyperlink w:anchor="_Toc478043297" w:history="1">
             <w:r>
               <w:rPr>
                 <w:rStyle w:val="Hyperlink"/>
@@ -892,7 +890,7 @@
                 <w:noProof/>
                 <w:webHidden/>
               </w:rPr>
-              <w:instrText xml:space="preserve"> PAGEREF _Toc477877226 \h </w:instrText>
+              <w:instrText xml:space="preserve"> PAGEREF _Toc478043297 \h </w:instrText>
             </w:r>
             <w:r>
               <w:rPr>
@@ -912,7 +910,7 @@
                 <w:noProof/>
                 <w:webHidden/>
               </w:rPr>
-              <w:t>8</w:t>
+              <w:t>9</w:t>
             </w:r>
             <w:r>
               <w:rPr>
@@ -935,7 +933,7 @@
               <w:lang w:val="en-GB" w:eastAsia="en-GB"/>
             </w:rPr>
           </w:pPr>
-          <w:hyperlink w:anchor="_Toc477877227" w:history="1">
+          <w:hyperlink w:anchor="_Toc478043298" w:history="1">
             <w:r>
               <w:rPr>
                 <w:rStyle w:val="Hyperlink"/>
@@ -962,7 +960,7 @@
                 <w:noProof/>
                 <w:webHidden/>
               </w:rPr>
-              <w:instrText xml:space="preserve"> PAGEREF _Toc477877227 \h </w:instrText>
+              <w:instrText xml:space="preserve"> PAGEREF _Toc478043298 \h </w:instrText>
             </w:r>
             <w:r>
               <w:rPr>
@@ -982,7 +980,7 @@
                 <w:noProof/>
                 <w:webHidden/>
               </w:rPr>
-              <w:t>10</w:t>
+              <w:t>11</w:t>
             </w:r>
             <w:r>
               <w:rPr>
@@ -1005,7 +1003,7 @@
               <w:lang w:val="en-GB" w:eastAsia="en-GB"/>
             </w:rPr>
           </w:pPr>
-          <w:hyperlink w:anchor="_Toc477877228" w:history="1">
+          <w:hyperlink w:anchor="_Toc478043299" w:history="1">
             <w:r>
               <w:rPr>
                 <w:rStyle w:val="Hyperlink"/>
@@ -1032,7 +1030,7 @@
                 <w:noProof/>
                 <w:webHidden/>
               </w:rPr>
-              <w:instrText xml:space="preserve"> PAGEREF _Toc477877228 \h </w:instrText>
+              <w:instrText xml:space="preserve"> PAGEREF _Toc478043299 \h </w:instrText>
             </w:r>
             <w:r>
               <w:rPr>
@@ -1052,7 +1050,7 @@
                 <w:noProof/>
                 <w:webHidden/>
               </w:rPr>
-              <w:t>12</w:t>
+              <w:t>13</w:t>
             </w:r>
             <w:r>
               <w:rPr>
@@ -1075,7 +1073,7 @@
               <w:lang w:val="en-GB" w:eastAsia="en-GB"/>
             </w:rPr>
           </w:pPr>
-          <w:hyperlink w:anchor="_Toc477877229" w:history="1">
+          <w:hyperlink w:anchor="_Toc478043300" w:history="1">
             <w:r>
               <w:rPr>
                 <w:rStyle w:val="Hyperlink"/>
@@ -1102,7 +1100,7 @@
                 <w:noProof/>
                 <w:webHidden/>
               </w:rPr>
-              <w:instrText xml:space="preserve"> PAGEREF _Toc477877229 \h </w:instrText>
+              <w:instrText xml:space="preserve"> PAGEREF _Toc478043300 \h </w:instrText>
             </w:r>
             <w:r>
               <w:rPr>
@@ -1122,7 +1120,7 @@
                 <w:noProof/>
                 <w:webHidden/>
               </w:rPr>
-              <w:t>14</w:t>
+              <w:t>15</w:t>
             </w:r>
             <w:r>
               <w:rPr>
@@ -1145,7 +1143,7 @@
               <w:lang w:val="en-GB" w:eastAsia="en-GB"/>
             </w:rPr>
           </w:pPr>
-          <w:hyperlink w:anchor="_Toc477877230" w:history="1">
+          <w:hyperlink w:anchor="_Toc478043301" w:history="1">
             <w:r>
               <w:rPr>
                 <w:rStyle w:val="Hyperlink"/>
@@ -1172,7 +1170,7 @@
                 <w:noProof/>
                 <w:webHidden/>
               </w:rPr>
-              <w:instrText xml:space="preserve"> PAGEREF _Toc477877230 \h </w:instrText>
+              <w:instrText xml:space="preserve"> PAGEREF _Toc478043301 \h </w:instrText>
             </w:r>
             <w:r>
               <w:rPr>
@@ -1192,7 +1190,7 @@
                 <w:noProof/>
                 <w:webHidden/>
               </w:rPr>
-              <w:t>16</w:t>
+              <w:t>17</w:t>
             </w:r>
             <w:r>
               <w:rPr>
@@ -1215,7 +1213,7 @@
               <w:lang w:val="en-GB" w:eastAsia="en-GB"/>
             </w:rPr>
           </w:pPr>
-          <w:hyperlink w:anchor="_Toc477877231" w:history="1">
+          <w:hyperlink w:anchor="_Toc478043302" w:history="1">
             <w:r>
               <w:rPr>
                 <w:rStyle w:val="Hyperlink"/>
@@ -1242,7 +1240,7 @@
                 <w:noProof/>
                 <w:webHidden/>
               </w:rPr>
-              <w:instrText xml:space="preserve"> PAGEREF _Toc477877231 \h </w:instrText>
+              <w:instrText xml:space="preserve"> PAGEREF _Toc478043302 \h </w:instrText>
             </w:r>
             <w:r>
               <w:rPr>
@@ -1262,7 +1260,7 @@
                 <w:noProof/>
                 <w:webHidden/>
               </w:rPr>
-              <w:t>18</w:t>
+              <w:t>19</w:t>
             </w:r>
             <w:r>
               <w:rPr>
@@ -1285,7 +1283,7 @@
               <w:lang w:val="en-GB" w:eastAsia="en-GB"/>
             </w:rPr>
           </w:pPr>
-          <w:hyperlink w:anchor="_Toc477877232" w:history="1">
+          <w:hyperlink w:anchor="_Toc478043303" w:history="1">
             <w:r>
               <w:rPr>
                 <w:rStyle w:val="Hyperlink"/>
@@ -1312,7 +1310,7 @@
                 <w:noProof/>
                 <w:webHidden/>
               </w:rPr>
-              <w:instrText xml:space="preserve"> PAGEREF _Toc477877232 \h </w:instrText>
+              <w:instrText xml:space="preserve"> PAGEREF _Toc478043303 \h </w:instrText>
             </w:r>
             <w:r>
               <w:rPr>
@@ -1332,7 +1330,7 @@
                 <w:noProof/>
                 <w:webHidden/>
               </w:rPr>
-              <w:t>20</w:t>
+              <w:t>21</w:t>
             </w:r>
             <w:r>
               <w:rPr>
@@ -1355,7 +1353,7 @@
               <w:lang w:val="en-GB" w:eastAsia="en-GB"/>
             </w:rPr>
           </w:pPr>
-          <w:hyperlink w:anchor="_Toc477877233" w:history="1">
+          <w:hyperlink w:anchor="_Toc478043304" w:history="1">
             <w:r>
               <w:rPr>
                 <w:rStyle w:val="Hyperlink"/>
@@ -1382,7 +1380,7 @@
                 <w:noProof/>
                 <w:webHidden/>
               </w:rPr>
-              <w:instrText xml:space="preserve"> PAGEREF _Toc477877233 \h </w:instrText>
+              <w:instrText xml:space="preserve"> PAGEREF _Toc478043304 \h </w:instrText>
             </w:r>
             <w:r>
               <w:rPr>
@@ -1402,7 +1400,7 @@
                 <w:noProof/>
                 <w:webHidden/>
               </w:rPr>
-              <w:t>22</w:t>
+              <w:t>23</w:t>
             </w:r>
             <w:r>
               <w:rPr>
@@ -1425,7 +1423,7 @@
               <w:lang w:val="en-GB" w:eastAsia="en-GB"/>
             </w:rPr>
           </w:pPr>
-          <w:hyperlink w:anchor="_Toc477877234" w:history="1">
+          <w:hyperlink w:anchor="_Toc478043305" w:history="1">
             <w:r>
               <w:rPr>
                 <w:rStyle w:val="Hyperlink"/>
@@ -1452,7 +1450,7 @@
                 <w:noProof/>
                 <w:webHidden/>
               </w:rPr>
-              <w:instrText xml:space="preserve"> PAGEREF _Toc477877234 \h </w:instrText>
+              <w:instrText xml:space="preserve"> PAGEREF _Toc478043305 \h </w:instrText>
             </w:r>
             <w:r>
               <w:rPr>
@@ -1472,7 +1470,7 @@
                 <w:noProof/>
                 <w:webHidden/>
               </w:rPr>
-              <w:t>24</w:t>
+              <w:t>25</w:t>
             </w:r>
             <w:r>
               <w:rPr>
@@ -1513,12 +1511,12 @@
         <w:pStyle w:val="Heading1"/>
         <w:spacing w:after="120"/>
       </w:pPr>
-      <w:bookmarkStart w:id="1" w:name="_Toc477877220"/>
+      <w:bookmarkStart w:id="0" w:name="_Toc478043291"/>
       <w:r>
         <w:lastRenderedPageBreak/>
         <w:t>1.0 Management Overview</w:t>
       </w:r>
-      <w:bookmarkEnd w:id="1"/>
+      <w:bookmarkEnd w:id="0"/>
     </w:p>
     <w:p>
       <w:pPr>
@@ -1719,7 +1717,19 @@
         <w:rPr>
           <w:sz w:val="24"/>
         </w:rPr>
-        <w:t xml:space="preserve"> Agendas and minutes taken during these meeting are part of this document. This allowed me to get immediate feedback on progress to ensure I stayed on track and to ensure I could tap into the advice available through my supervisor and moderator.</w:t>
+        <w:t xml:space="preserve"> Agendas and minutes taken during these meeting </w:t>
+      </w:r>
+      <w:r>
+        <w:rPr>
+          <w:sz w:val="24"/>
+        </w:rPr>
+        <w:t>is</w:t>
+      </w:r>
+      <w:r>
+        <w:rPr>
+          <w:sz w:val="24"/>
+        </w:rPr>
+        <w:t xml:space="preserve"> part of this document. This allowed me to get immediate feedback on progress to ensure I stayed on track and to ensure I could tap into the advice available through my supervisor and moderator.</w:t>
       </w:r>
     </w:p>
     <w:p>
@@ -1727,14 +1737,14 @@
         <w:pStyle w:val="Heading2"/>
         <w:spacing w:after="120"/>
       </w:pPr>
-      <w:bookmarkStart w:id="2" w:name="_Toc477877221"/>
+      <w:bookmarkStart w:id="1" w:name="_Toc478043292"/>
       <w:r>
         <w:t>1.1</w:t>
       </w:r>
       <w:r>
         <w:t xml:space="preserve"> Gantt Charts</w:t>
       </w:r>
-      <w:bookmarkEnd w:id="2"/>
+      <w:bookmarkEnd w:id="1"/>
     </w:p>
     <w:p>
       <w:pPr>
@@ -1989,11 +1999,11 @@
         <w:pStyle w:val="Heading2"/>
         <w:spacing w:after="120"/>
       </w:pPr>
-      <w:bookmarkStart w:id="3" w:name="_Toc477122065"/>
-      <w:bookmarkStart w:id="4" w:name="_Toc477373465"/>
-      <w:bookmarkStart w:id="5" w:name="_Toc477463801"/>
-      <w:bookmarkStart w:id="6" w:name="_Toc477538432"/>
-      <w:bookmarkStart w:id="7" w:name="_Toc477877222"/>
+      <w:bookmarkStart w:id="2" w:name="_Toc477122065"/>
+      <w:bookmarkStart w:id="3" w:name="_Toc477373465"/>
+      <w:bookmarkStart w:id="4" w:name="_Toc477463801"/>
+      <w:bookmarkStart w:id="5" w:name="_Toc477538432"/>
+      <w:bookmarkStart w:id="6" w:name="_Toc478043293"/>
       <w:r>
         <w:rPr>
           <w:noProof/>
@@ -2056,10 +2066,10 @@
           </wp:anchor>
         </w:drawing>
       </w:r>
+      <w:bookmarkEnd w:id="2"/>
       <w:bookmarkEnd w:id="3"/>
       <w:bookmarkEnd w:id="4"/>
       <w:bookmarkEnd w:id="5"/>
-      <w:bookmarkEnd w:id="6"/>
       <w:r>
         <w:rPr>
           <w:noProof/>
@@ -2136,7 +2146,7 @@
       <w:r>
         <w:t xml:space="preserve"> Version Control</w:t>
       </w:r>
-      <w:bookmarkEnd w:id="7"/>
+      <w:bookmarkEnd w:id="6"/>
       <w:r>
         <w:t xml:space="preserve"> </w:t>
       </w:r>
@@ -2445,7 +2455,7 @@
         <w:pStyle w:val="Heading2"/>
         <w:spacing w:after="120"/>
       </w:pPr>
-      <w:bookmarkStart w:id="8" w:name="_Toc477877223"/>
+      <w:bookmarkStart w:id="7" w:name="_Toc478043294"/>
       <w:r>
         <w:lastRenderedPageBreak/>
         <w:t>1.3</w:t>
@@ -2453,7 +2463,7 @@
       <w:r>
         <w:t xml:space="preserve"> Statistics</w:t>
       </w:r>
-      <w:bookmarkEnd w:id="8"/>
+      <w:bookmarkEnd w:id="7"/>
     </w:p>
     <w:p>
       <w:pPr>
@@ -2465,20 +2475,19 @@
       <w:r>
         <w:rPr>
           <w:noProof/>
-          <w:sz w:val="21"/>
           <w:lang w:eastAsia="en-GB"/>
         </w:rPr>
         <w:drawing>
-          <wp:anchor distT="0" distB="0" distL="114300" distR="114300" simplePos="0" relativeHeight="251660288" behindDoc="0" locked="0" layoutInCell="1" allowOverlap="1" wp14:anchorId="5698BA21" wp14:editId="1FB1B60B">
+          <wp:anchor distT="0" distB="0" distL="114300" distR="114300" simplePos="0" relativeHeight="251660288" behindDoc="0" locked="0" layoutInCell="1" allowOverlap="1" wp14:anchorId="5698BA21" wp14:editId="5A6BF480">
             <wp:simplePos x="0" y="0"/>
             <wp:positionH relativeFrom="margin">
-              <wp:posOffset>504190</wp:posOffset>
+              <wp:posOffset>419100</wp:posOffset>
             </wp:positionH>
             <wp:positionV relativeFrom="paragraph">
-              <wp:posOffset>1809115</wp:posOffset>
+              <wp:posOffset>1714500</wp:posOffset>
             </wp:positionV>
-            <wp:extent cx="5368290" cy="2902585"/>
-            <wp:effectExtent l="0" t="0" r="3810" b="0"/>
+            <wp:extent cx="5373370" cy="2997835"/>
+            <wp:effectExtent l="0" t="0" r="0" b="0"/>
             <wp:wrapTopAndBottom/>
             <wp:docPr id="3" name="Picture 3"/>
             <wp:cNvGraphicFramePr>
@@ -2501,7 +2510,6 @@
                         </a:ext>
                       </a:extLst>
                     </a:blip>
-                    <a:srcRect/>
                     <a:stretch>
                       <a:fillRect/>
                     </a:stretch>
@@ -2509,7 +2517,7 @@
                   <pic:spPr bwMode="auto">
                     <a:xfrm>
                       <a:off x="0" y="0"/>
-                      <a:ext cx="5368290" cy="2902585"/>
+                      <a:ext cx="5373370" cy="2997835"/>
                     </a:xfrm>
                     <a:prstGeom prst="rect">
                       <a:avLst/>
@@ -2588,9 +2596,7 @@
                               <w:jc w:val="center"/>
                               <w:rPr>
                                 <w:i w:val="0"/>
-                                <w:noProof/>
-                                <w:sz w:val="32"/>
-                                <w:szCs w:val="21"/>
+                                <w:sz w:val="22"/>
                               </w:rPr>
                             </w:pPr>
                             <w:r>
@@ -2630,9 +2636,7 @@
                         <w:jc w:val="center"/>
                         <w:rPr>
                           <w:i w:val="0"/>
-                          <w:noProof/>
-                          <w:sz w:val="32"/>
-                          <w:szCs w:val="21"/>
+                          <w:sz w:val="22"/>
                         </w:rPr>
                       </w:pPr>
                       <w:r>
@@ -2654,7 +2658,7 @@
       <w:r>
         <w:rPr>
           <w:noProof/>
-          <w:sz w:val="28"/>
+          <w:sz w:val="32"/>
           <w:lang w:eastAsia="en-GB"/>
         </w:rPr>
         <w:drawing>
@@ -2893,12 +2897,214 @@
         <w:t>ons are so high.</w:t>
       </w:r>
     </w:p>
+    <w:p/>
+    <w:p/>
+    <w:p>
+      <w:bookmarkStart w:id="8" w:name="_GoBack"/>
+      <w:bookmarkEnd w:id="8"/>
+      <w:r>
+        <w:rPr>
+          <w:noProof/>
+        </w:rPr>
+        <w:lastRenderedPageBreak/>
+        <mc:AlternateContent>
+          <mc:Choice Requires="wps">
+            <w:drawing>
+              <wp:anchor distT="0" distB="0" distL="114300" distR="114300" simplePos="0" relativeHeight="251674624" behindDoc="1" locked="0" layoutInCell="1" allowOverlap="1" wp14:anchorId="3D450C27" wp14:editId="5321D8DD">
+                <wp:simplePos x="0" y="0"/>
+                <wp:positionH relativeFrom="column">
+                  <wp:posOffset>-2540</wp:posOffset>
+                </wp:positionH>
+                <wp:positionV relativeFrom="paragraph">
+                  <wp:posOffset>3143250</wp:posOffset>
+                </wp:positionV>
+                <wp:extent cx="6181725" cy="635"/>
+                <wp:effectExtent l="0" t="0" r="9525" b="18415"/>
+                <wp:wrapTight wrapText="bothSides">
+                  <wp:wrapPolygon edited="0">
+                    <wp:start x="0" y="0"/>
+                    <wp:lineTo x="0" y="0"/>
+                    <wp:lineTo x="21567" y="0"/>
+                    <wp:lineTo x="21567" y="0"/>
+                    <wp:lineTo x="0" y="0"/>
+                  </wp:wrapPolygon>
+                </wp:wrapTight>
+                <wp:docPr id="6" name="Text Box 6"/>
+                <wp:cNvGraphicFramePr/>
+                <a:graphic xmlns:a="http://schemas.openxmlformats.org/drawingml/2006/main">
+                  <a:graphicData uri="http://schemas.microsoft.com/office/word/2010/wordprocessingShape">
+                    <wps:wsp>
+                      <wps:cNvSpPr txBox="1"/>
+                      <wps:spPr>
+                        <a:xfrm>
+                          <a:off x="0" y="0"/>
+                          <a:ext cx="6181725" cy="635"/>
+                        </a:xfrm>
+                        <a:prstGeom prst="rect">
+                          <a:avLst/>
+                        </a:prstGeom>
+                        <a:solidFill>
+                          <a:prstClr val="white"/>
+                        </a:solidFill>
+                        <a:ln>
+                          <a:noFill/>
+                        </a:ln>
+                      </wps:spPr>
+                      <wps:txbx>
+                        <w:txbxContent>
+                          <w:p>
+                            <w:pPr>
+                              <w:pStyle w:val="Caption"/>
+                              <w:jc w:val="center"/>
+                              <w:rPr>
+                                <w:noProof/>
+                                <w:sz w:val="22"/>
+                                <w:szCs w:val="21"/>
+                              </w:rPr>
+                            </w:pPr>
+                            <w:r>
+                              <w:rPr>
+                                <w:sz w:val="22"/>
+                              </w:rPr>
+                              <w:t>Contributions for the module</w:t>
+                            </w:r>
+                          </w:p>
+                        </w:txbxContent>
+                      </wps:txbx>
+                      <wps:bodyPr rot="0" spcFirstLastPara="0" vertOverflow="overflow" horzOverflow="overflow" vert="horz" wrap="square" lIns="0" tIns="0" rIns="0" bIns="0" numCol="1" spcCol="0" rtlCol="0" fromWordArt="0" anchor="t" anchorCtr="0" forceAA="0" compatLnSpc="1">
+                        <a:prstTxWarp prst="textNoShape">
+                          <a:avLst/>
+                        </a:prstTxWarp>
+                        <a:spAutoFit/>
+                      </wps:bodyPr>
+                    </wps:wsp>
+                  </a:graphicData>
+                </a:graphic>
+              </wp:anchor>
+            </w:drawing>
+          </mc:Choice>
+          <mc:Fallback>
+            <w:pict>
+              <v:shape w14:anchorId="3D450C27" id="Text Box 6" o:spid="_x0000_s1028" type="#_x0000_t202" style="position:absolute;margin-left:-.2pt;margin-top:247.5pt;width:486.75pt;height:.05pt;z-index:-251641856;visibility:visible;mso-wrap-style:square;mso-wrap-distance-left:9pt;mso-wrap-distance-top:0;mso-wrap-distance-right:9pt;mso-wrap-distance-bottom:0;mso-position-horizontal:absolute;mso-position-horizontal-relative:text;mso-position-vertical:absolute;mso-position-vertical-relative:text;v-text-anchor:top" o:gfxdata="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" stroked="f">
+                <v:textbox style="mso-fit-shape-to-text:t" inset="0,0,0,0">
+                  <w:txbxContent>
+                    <w:p>
+                      <w:pPr>
+                        <w:pStyle w:val="Caption"/>
+                        <w:jc w:val="center"/>
+                        <w:rPr>
+                          <w:noProof/>
+                          <w:sz w:val="22"/>
+                          <w:szCs w:val="21"/>
+                        </w:rPr>
+                      </w:pPr>
+                      <w:r>
+                        <w:rPr>
+                          <w:sz w:val="22"/>
+                        </w:rPr>
+                        <w:t>Contributions for the module</w:t>
+                      </w:r>
+                    </w:p>
+                  </w:txbxContent>
+                </v:textbox>
+                <w10:wrap type="tight"/>
+              </v:shape>
+            </w:pict>
+          </mc:Fallback>
+        </mc:AlternateContent>
+      </w:r>
+      <w:r>
+        <w:rPr>
+          <w:noProof/>
+          <w:lang w:eastAsia="en-GB"/>
+        </w:rPr>
+        <w:drawing>
+          <wp:anchor distT="0" distB="0" distL="114300" distR="114300" simplePos="0" relativeHeight="251672576" behindDoc="1" locked="0" layoutInCell="1" allowOverlap="1" wp14:anchorId="053FC6F4" wp14:editId="6A5F7255">
+            <wp:simplePos x="0" y="0"/>
+            <wp:positionH relativeFrom="margin">
+              <wp:align>right</wp:align>
+            </wp:positionH>
+            <wp:positionV relativeFrom="paragraph">
+              <wp:posOffset>0</wp:posOffset>
+            </wp:positionV>
+            <wp:extent cx="6181725" cy="3086100"/>
+            <wp:effectExtent l="0" t="0" r="9525" b="0"/>
+            <wp:wrapTight wrapText="bothSides">
+              <wp:wrapPolygon edited="0">
+                <wp:start x="0" y="0"/>
+                <wp:lineTo x="0" y="21467"/>
+                <wp:lineTo x="21567" y="21467"/>
+                <wp:lineTo x="21567" y="0"/>
+                <wp:lineTo x="0" y="0"/>
+              </wp:wrapPolygon>
+            </wp:wrapTight>
+            <wp:docPr id="4" name="Picture 4"/>
+            <wp:cNvGraphicFramePr>
+              <a:graphicFrameLocks xmlns:a="http://schemas.openxmlformats.org/drawingml/2006/main" noChangeAspect="1"/>
+            </wp:cNvGraphicFramePr>
+            <a:graphic xmlns:a="http://schemas.openxmlformats.org/drawingml/2006/main">
+              <a:graphicData uri="http://schemas.openxmlformats.org/drawingml/2006/picture">
+                <pic:pic xmlns:pic="http://schemas.openxmlformats.org/drawingml/2006/picture">
+                  <pic:nvPicPr>
+                    <pic:cNvPr id="0" name="Picture 1"/>
+                    <pic:cNvPicPr>
+                      <a:picLocks noChangeAspect="1" noChangeArrowheads="1"/>
+                    </pic:cNvPicPr>
+                  </pic:nvPicPr>
+                  <pic:blipFill>
+                    <a:blip r:embed="rId14">
+                      <a:extLst>
+                        <a:ext uri="{28A0092B-C50C-407E-A947-70E740481C1C}">
+                          <a14:useLocalDpi xmlns:a14="http://schemas.microsoft.com/office/drawing/2010/main" val="0"/>
+                        </a:ext>
+                      </a:extLst>
+                    </a:blip>
+                    <a:srcRect/>
+                    <a:stretch>
+                      <a:fillRect/>
+                    </a:stretch>
+                  </pic:blipFill>
+                  <pic:spPr bwMode="auto">
+                    <a:xfrm>
+                      <a:off x="0" y="0"/>
+                      <a:ext cx="6181725" cy="3086100"/>
+                    </a:xfrm>
+                    <a:prstGeom prst="rect">
+                      <a:avLst/>
+                    </a:prstGeom>
+                    <a:noFill/>
+                    <a:ln>
+                      <a:noFill/>
+                    </a:ln>
+                  </pic:spPr>
+                </pic:pic>
+              </a:graphicData>
+            </a:graphic>
+          </wp:anchor>
+        </w:drawing>
+      </w:r>
+    </w:p>
+    <w:p/>
+    <w:p/>
+    <w:p/>
+    <w:p/>
+    <w:p/>
+    <w:p/>
+    <w:p/>
+    <w:p/>
+    <w:p/>
+    <w:p/>
+    <w:p/>
+    <w:p/>
+    <w:p/>
+    <w:p/>
+    <w:p/>
     <w:p>
       <w:pPr>
         <w:pStyle w:val="Heading1"/>
         <w:spacing w:after="120"/>
       </w:pPr>
-      <w:bookmarkStart w:id="9" w:name="_Toc477877224"/>
+      <w:bookmarkStart w:id="9" w:name="_Toc478043295"/>
       <w:r>
         <w:lastRenderedPageBreak/>
         <w:t>2.0 Supervisor Meetings</w:t>
@@ -2909,7 +3115,7 @@
       <w:pPr>
         <w:pStyle w:val="Heading2"/>
       </w:pPr>
-      <w:bookmarkStart w:id="10" w:name="_Toc477877225"/>
+      <w:bookmarkStart w:id="10" w:name="_Toc478043296"/>
       <w:r>
         <w:t>2.1 Meeting 1</w:t>
       </w:r>
@@ -4037,19 +4243,19 @@
         <w:rPr>
           <w:sz w:val="24"/>
         </w:rPr>
-        <w:t>Figure out how to demonstrate the project through media e</w:t>
-      </w:r>
-      <w:r>
-        <w:rPr>
-          <w:sz w:val="24"/>
-        </w:rPr>
-        <w:t>.</w:t>
-      </w:r>
-      <w:r>
-        <w:rPr>
-          <w:sz w:val="24"/>
-        </w:rPr>
-        <w:t>g blogs.</w:t>
+        <w:t xml:space="preserve">Figure out how to demonstrate the project through media </w:t>
+      </w:r>
+      <w:r>
+        <w:rPr>
+          <w:sz w:val="24"/>
+        </w:rPr>
+        <w:t>e.g.</w:t>
+      </w:r>
+      <w:r>
+        <w:rPr>
+          <w:sz w:val="24"/>
+        </w:rPr>
+        <w:t xml:space="preserve"> blogs.</w:t>
       </w:r>
     </w:p>
     <w:p/>
@@ -4063,7 +4269,7 @@
       <w:pPr>
         <w:pStyle w:val="Heading2"/>
       </w:pPr>
-      <w:bookmarkStart w:id="11" w:name="_Toc477877226"/>
+      <w:bookmarkStart w:id="11" w:name="_Toc478043297"/>
       <w:r>
         <w:lastRenderedPageBreak/>
         <w:t>2.2 Meeting 2</w:t>
@@ -5119,7 +5325,7 @@
       <w:pPr>
         <w:pStyle w:val="Heading2"/>
       </w:pPr>
-      <w:bookmarkStart w:id="12" w:name="_Toc477877227"/>
+      <w:bookmarkStart w:id="12" w:name="_Toc478043298"/>
       <w:r>
         <w:lastRenderedPageBreak/>
         <w:t>2.3 Meeting 3</w:t>
@@ -5745,7 +5951,6 @@
         <w:t>MINUTES</w:t>
       </w:r>
     </w:p>
-    <w:p/>
     <w:p>
       <w:pPr>
         <w:rPr>
@@ -6050,7 +6255,7 @@
       <w:pPr>
         <w:pStyle w:val="Heading2"/>
       </w:pPr>
-      <w:bookmarkStart w:id="13" w:name="_Toc477877228"/>
+      <w:bookmarkStart w:id="13" w:name="_Toc478043299"/>
       <w:r>
         <w:lastRenderedPageBreak/>
         <w:t>2.4 Meeting 4</w:t>
@@ -7024,7 +7229,7 @@
       <w:pPr>
         <w:pStyle w:val="Heading2"/>
       </w:pPr>
-      <w:bookmarkStart w:id="14" w:name="_Toc477877229"/>
+      <w:bookmarkStart w:id="14" w:name="_Toc478043300"/>
       <w:r>
         <w:lastRenderedPageBreak/>
         <w:t>2.5 Meeting 5</w:t>
@@ -7974,7 +8179,7 @@
       <w:pPr>
         <w:pStyle w:val="Heading2"/>
       </w:pPr>
-      <w:bookmarkStart w:id="15" w:name="_Toc477877230"/>
+      <w:bookmarkStart w:id="15" w:name="_Toc478043301"/>
       <w:r>
         <w:lastRenderedPageBreak/>
         <w:t>2.6 Meeting 6</w:t>
@@ -8797,7 +9002,7 @@
       <w:pPr>
         <w:pStyle w:val="Heading2"/>
       </w:pPr>
-      <w:bookmarkStart w:id="16" w:name="_Toc477877231"/>
+      <w:bookmarkStart w:id="16" w:name="_Toc478043302"/>
       <w:r>
         <w:lastRenderedPageBreak/>
         <w:t>2.7 Meeting 7</w:t>
@@ -9699,7 +9904,7 @@
         </w:tabs>
         <w:spacing w:after="120"/>
       </w:pPr>
-      <w:bookmarkStart w:id="17" w:name="_Toc477877232"/>
+      <w:bookmarkStart w:id="17" w:name="_Toc478043303"/>
       <w:r>
         <w:lastRenderedPageBreak/>
         <w:t>2.8 Meeting 8</w:t>
@@ -9905,8 +10110,144 @@
       </w:r>
     </w:p>
     <w:p>
-      <w:r>
-        <w:t>Completed the 6 demonstrations that will be a part of the final submission.</w:t>
+      <w:pPr>
+        <w:rPr>
+          <w:sz w:val="24"/>
+          <w:szCs w:val="24"/>
+        </w:rPr>
+      </w:pPr>
+      <w:r>
+        <w:rPr>
+          <w:sz w:val="24"/>
+          <w:szCs w:val="24"/>
+        </w:rPr>
+        <w:t>The following progress has been made and will be discussed with the supervisor.</w:t>
+      </w:r>
+    </w:p>
+    <w:p>
+      <w:pPr>
+        <w:pStyle w:val="ListParagraph"/>
+        <w:numPr>
+          <w:ilvl w:val="0"/>
+          <w:numId w:val="28"/>
+        </w:numPr>
+        <w:rPr>
+          <w:b/>
+          <w:sz w:val="24"/>
+          <w:szCs w:val="24"/>
+        </w:rPr>
+      </w:pPr>
+      <w:r>
+        <w:rPr>
+          <w:sz w:val="24"/>
+          <w:szCs w:val="24"/>
+        </w:rPr>
+        <w:t>Completed Grayscale Demo</w:t>
+      </w:r>
+    </w:p>
+    <w:p>
+      <w:pPr>
+        <w:pStyle w:val="ListParagraph"/>
+        <w:numPr>
+          <w:ilvl w:val="0"/>
+          <w:numId w:val="28"/>
+        </w:numPr>
+        <w:rPr>
+          <w:b/>
+          <w:sz w:val="24"/>
+          <w:szCs w:val="24"/>
+        </w:rPr>
+      </w:pPr>
+      <w:r>
+        <w:rPr>
+          <w:sz w:val="24"/>
+          <w:szCs w:val="24"/>
+        </w:rPr>
+        <w:t>Completed Matrix Multiplication Demo</w:t>
+      </w:r>
+    </w:p>
+    <w:p>
+      <w:pPr>
+        <w:pStyle w:val="ListParagraph"/>
+        <w:numPr>
+          <w:ilvl w:val="0"/>
+          <w:numId w:val="28"/>
+        </w:numPr>
+        <w:rPr>
+          <w:b/>
+          <w:sz w:val="24"/>
+          <w:szCs w:val="24"/>
+        </w:rPr>
+      </w:pPr>
+      <w:r>
+        <w:rPr>
+          <w:sz w:val="24"/>
+          <w:szCs w:val="24"/>
+        </w:rPr>
+        <w:t>Completed Sobel Filter Demo</w:t>
+      </w:r>
+    </w:p>
+    <w:p>
+      <w:pPr>
+        <w:pStyle w:val="ListParagraph"/>
+        <w:numPr>
+          <w:ilvl w:val="0"/>
+          <w:numId w:val="28"/>
+        </w:numPr>
+        <w:rPr>
+          <w:b/>
+          <w:sz w:val="24"/>
+          <w:szCs w:val="24"/>
+        </w:rPr>
+      </w:pPr>
+      <w:r>
+        <w:rPr>
+          <w:sz w:val="24"/>
+          <w:szCs w:val="24"/>
+        </w:rPr>
+        <w:t>Completed 3D Cubes Demo</w:t>
+      </w:r>
+    </w:p>
+    <w:p>
+      <w:pPr>
+        <w:pStyle w:val="ListParagraph"/>
+        <w:numPr>
+          <w:ilvl w:val="0"/>
+          <w:numId w:val="28"/>
+        </w:numPr>
+        <w:rPr>
+          <w:b/>
+          <w:sz w:val="24"/>
+          <w:szCs w:val="24"/>
+        </w:rPr>
+      </w:pPr>
+      <w:r>
+        <w:rPr>
+          <w:sz w:val="24"/>
+          <w:szCs w:val="24"/>
+        </w:rPr>
+        <w:t>Completed Lighting Demo</w:t>
+      </w:r>
+    </w:p>
+    <w:p>
+      <w:pPr>
+        <w:pStyle w:val="ListParagraph"/>
+        <w:numPr>
+          <w:ilvl w:val="0"/>
+          <w:numId w:val="28"/>
+        </w:numPr>
+        <w:rPr>
+          <w:b/>
+          <w:sz w:val="24"/>
+          <w:szCs w:val="24"/>
+        </w:rPr>
+      </w:pPr>
+      <w:r>
+        <w:rPr>
+          <w:sz w:val="24"/>
+          <w:szCs w:val="24"/>
+        </w:rPr>
+        <w:t>Completed Terrain Demo</w:t>
       </w:r>
     </w:p>
     <w:p/>
@@ -9931,8 +10272,18 @@
     </w:p>
     <w:p>
       <w:pPr>
-        <w:ind w:left="454"/>
-      </w:pPr>
+        <w:rPr>
+          <w:sz w:val="24"/>
+          <w:szCs w:val="24"/>
+        </w:rPr>
+      </w:pPr>
+      <w:r>
+        <w:rPr>
+          <w:sz w:val="24"/>
+          <w:szCs w:val="24"/>
+        </w:rPr>
+        <w:t>This is the structure for the formal meeting.</w:t>
+      </w:r>
     </w:p>
     <w:p>
       <w:pPr>
@@ -9944,8 +10295,16 @@
         <w:spacing w:after="0" w:line="240" w:lineRule="auto"/>
         <w:ind w:left="454"/>
         <w:jc w:val="both"/>
-      </w:pPr>
-      <w:r>
+        <w:rPr>
+          <w:sz w:val="24"/>
+          <w:szCs w:val="24"/>
+        </w:rPr>
+      </w:pPr>
+      <w:r>
+        <w:rPr>
+          <w:sz w:val="24"/>
+          <w:szCs w:val="24"/>
+        </w:rPr>
         <w:t>Demonstrate the demos made and make sure they are complex enough</w:t>
       </w:r>
     </w:p>
@@ -9959,8 +10318,16 @@
         <w:spacing w:after="0" w:line="240" w:lineRule="auto"/>
         <w:ind w:left="454"/>
         <w:jc w:val="both"/>
-      </w:pPr>
-      <w:r>
+        <w:rPr>
+          <w:sz w:val="24"/>
+          <w:szCs w:val="24"/>
+        </w:rPr>
+      </w:pPr>
+      <w:r>
+        <w:rPr>
+          <w:sz w:val="24"/>
+          <w:szCs w:val="24"/>
+        </w:rPr>
         <w:t>Get reaction and improve were needed</w:t>
       </w:r>
     </w:p>
@@ -9974,8 +10341,16 @@
         <w:spacing w:after="0" w:line="240" w:lineRule="auto"/>
         <w:ind w:left="454"/>
         <w:jc w:val="both"/>
-      </w:pPr>
-      <w:r>
+        <w:rPr>
+          <w:sz w:val="24"/>
+          <w:szCs w:val="24"/>
+        </w:rPr>
+      </w:pPr>
+      <w:r>
+        <w:rPr>
+          <w:sz w:val="24"/>
+          <w:szCs w:val="24"/>
+        </w:rPr>
         <w:t>Discuss progress for final honours report final draft</w:t>
       </w:r>
     </w:p>
@@ -9989,21 +10364,24 @@
         <w:spacing w:after="0" w:line="240" w:lineRule="auto"/>
         <w:ind w:left="454"/>
         <w:jc w:val="both"/>
-      </w:pPr>
-      <w:r>
+        <w:rPr>
+          <w:sz w:val="24"/>
+          <w:szCs w:val="24"/>
+        </w:rPr>
+      </w:pPr>
+      <w:r>
+        <w:rPr>
+          <w:sz w:val="24"/>
+          <w:szCs w:val="24"/>
+        </w:rPr>
         <w:t>Discuss presentation feedback</w:t>
       </w:r>
     </w:p>
     <w:p/>
     <w:p/>
     <w:p/>
-    <w:p/>
-    <w:p/>
-    <w:p/>
-    <w:p/>
-    <w:p>
-      <w:pPr>
-        <w:jc w:val="center"/>
+    <w:p>
+      <w:pPr>
         <w:rPr>
           <w:b/>
           <w:sz w:val="28"/>
@@ -10046,7 +10424,6 @@
           <w:sz w:val="28"/>
           <w:szCs w:val="28"/>
         </w:rPr>
-        <w:lastRenderedPageBreak/>
         <w:t>COMPUTING HONOURS PROJECT (COMP10034)</w:t>
       </w:r>
     </w:p>
@@ -10259,7 +10636,109 @@
         <w:rPr>
           <w:sz w:val="24"/>
         </w:rPr>
-        <w:t xml:space="preserve">Demonstrations were good make sure to mention them in the final report. </w:t>
+        <w:t>Showed OpenGL demonstrations</w:t>
+      </w:r>
+    </w:p>
+    <w:p>
+      <w:pPr>
+        <w:pStyle w:val="ListParagraph"/>
+        <w:numPr>
+          <w:ilvl w:val="0"/>
+          <w:numId w:val="24"/>
+        </w:numPr>
+        <w:spacing w:after="0" w:line="240" w:lineRule="auto"/>
+        <w:ind w:left="814"/>
+        <w:jc w:val="both"/>
+        <w:rPr>
+          <w:sz w:val="24"/>
+        </w:rPr>
+      </w:pPr>
+      <w:r>
+        <w:rPr>
+          <w:sz w:val="24"/>
+        </w:rPr>
+        <w:t>Showed OpenCL demonstrations</w:t>
+      </w:r>
+    </w:p>
+    <w:p>
+      <w:pPr>
+        <w:pStyle w:val="ListParagraph"/>
+        <w:numPr>
+          <w:ilvl w:val="0"/>
+          <w:numId w:val="24"/>
+        </w:numPr>
+        <w:spacing w:after="0" w:line="240" w:lineRule="auto"/>
+        <w:ind w:left="814"/>
+        <w:jc w:val="both"/>
+        <w:rPr>
+          <w:sz w:val="24"/>
+        </w:rPr>
+      </w:pPr>
+      <w:r>
+        <w:rPr>
+          <w:sz w:val="24"/>
+        </w:rPr>
+        <w:t>Discussed implementation details</w:t>
+      </w:r>
+    </w:p>
+    <w:p>
+      <w:pPr>
+        <w:pStyle w:val="ListParagraph"/>
+        <w:numPr>
+          <w:ilvl w:val="0"/>
+          <w:numId w:val="24"/>
+        </w:numPr>
+        <w:spacing w:after="0" w:line="240" w:lineRule="auto"/>
+        <w:ind w:left="814"/>
+        <w:jc w:val="both"/>
+        <w:rPr>
+          <w:sz w:val="24"/>
+        </w:rPr>
+      </w:pPr>
+      <w:r>
+        <w:rPr>
+          <w:sz w:val="24"/>
+        </w:rPr>
+        <w:t>Feedback on each demonstration</w:t>
+      </w:r>
+    </w:p>
+    <w:p>
+      <w:pPr>
+        <w:pStyle w:val="ListParagraph"/>
+        <w:numPr>
+          <w:ilvl w:val="0"/>
+          <w:numId w:val="24"/>
+        </w:numPr>
+        <w:spacing w:after="0" w:line="240" w:lineRule="auto"/>
+        <w:ind w:left="814"/>
+        <w:jc w:val="both"/>
+        <w:rPr>
+          <w:sz w:val="24"/>
+        </w:rPr>
+      </w:pPr>
+      <w:r>
+        <w:rPr>
+          <w:sz w:val="24"/>
+        </w:rPr>
+        <w:t>Talked about how they should be</w:t>
+      </w:r>
+      <w:r>
+        <w:rPr>
+          <w:sz w:val="24"/>
+        </w:rPr>
+        <w:t xml:space="preserve"> mention</w:t>
+      </w:r>
+      <w:r>
+        <w:rPr>
+          <w:sz w:val="24"/>
+        </w:rPr>
+        <w:t>ed</w:t>
+      </w:r>
+      <w:r>
+        <w:rPr>
+          <w:sz w:val="24"/>
+        </w:rPr>
+        <w:t xml:space="preserve"> in the final report. </w:t>
       </w:r>
     </w:p>
     <w:p/>
@@ -10372,10 +10851,6 @@
     <w:p/>
     <w:p/>
     <w:p/>
-    <w:p/>
-    <w:p/>
-    <w:p/>
-    <w:p/>
     <w:p>
       <w:pPr>
         <w:pStyle w:val="Heading2"/>
@@ -10384,7 +10859,7 @@
         </w:tabs>
         <w:spacing w:after="120"/>
       </w:pPr>
-      <w:bookmarkStart w:id="18" w:name="_Toc477877233"/>
+      <w:bookmarkStart w:id="18" w:name="_Toc478043304"/>
       <w:r>
         <w:lastRenderedPageBreak/>
         <w:t>2.9 Meeting 9</w:t>
@@ -10621,15 +11096,6 @@
         </w:rPr>
         <w:t>The following progress has been made and will be discussed with the supervisor.</w:t>
       </w:r>
-    </w:p>
-    <w:p>
-      <w:pPr>
-        <w:ind w:left="454"/>
-        <w:rPr>
-          <w:sz w:val="24"/>
-          <w:szCs w:val="24"/>
-        </w:rPr>
-      </w:pPr>
     </w:p>
     <w:p>
       <w:pPr>
@@ -10864,6 +11330,7 @@
     <w:p/>
     <w:p/>
     <w:p/>
+    <w:p/>
     <w:p>
       <w:pPr>
         <w:jc w:val="center"/>
@@ -11188,13 +11655,12 @@
     <w:p/>
     <w:p/>
     <w:p/>
-    <w:p/>
     <w:p>
       <w:pPr>
         <w:pStyle w:val="Heading1"/>
         <w:spacing w:after="120"/>
       </w:pPr>
-      <w:bookmarkStart w:id="19" w:name="_Toc477877234"/>
+      <w:bookmarkStart w:id="19" w:name="_Toc478043305"/>
       <w:r>
         <w:lastRenderedPageBreak/>
         <w:t>3.0 Conclusion</w:t>
@@ -13976,6 +14442,119 @@
     <w:nsid w:val="79CA12DB"/>
     <w:multiLevelType w:val="hybridMultilevel"/>
     <w:tmpl w:val="04F229C8"/>
+    <w:lvl w:ilvl="0" w:tplc="08090001">
+      <w:start w:val="1"/>
+      <w:numFmt w:val="bullet"/>
+      <w:lvlText w:val=""/>
+      <w:lvlJc w:val="left"/>
+      <w:pPr>
+        <w:ind w:left="720" w:hanging="360"/>
+      </w:pPr>
+      <w:rPr>
+        <w:rFonts w:ascii="Symbol" w:hAnsi="Symbol" w:hint="default"/>
+      </w:rPr>
+    </w:lvl>
+    <w:lvl w:ilvl="1" w:tplc="08090003" w:tentative="1">
+      <w:start w:val="1"/>
+      <w:numFmt w:val="bullet"/>
+      <w:lvlText w:val="o"/>
+      <w:lvlJc w:val="left"/>
+      <w:pPr>
+        <w:ind w:left="1440" w:hanging="360"/>
+      </w:pPr>
+      <w:rPr>
+        <w:rFonts w:ascii="Courier New" w:hAnsi="Courier New" w:cs="Courier New" w:hint="default"/>
+      </w:rPr>
+    </w:lvl>
+    <w:lvl w:ilvl="2" w:tplc="08090005" w:tentative="1">
+      <w:start w:val="1"/>
+      <w:numFmt w:val="bullet"/>
+      <w:lvlText w:val=""/>
+      <w:lvlJc w:val="left"/>
+      <w:pPr>
+        <w:ind w:left="2160" w:hanging="360"/>
+      </w:pPr>
+      <w:rPr>
+        <w:rFonts w:ascii="Wingdings" w:hAnsi="Wingdings" w:hint="default"/>
+      </w:rPr>
+    </w:lvl>
+    <w:lvl w:ilvl="3" w:tplc="08090001" w:tentative="1">
+      <w:start w:val="1"/>
+      <w:numFmt w:val="bullet"/>
+      <w:lvlText w:val=""/>
+      <w:lvlJc w:val="left"/>
+      <w:pPr>
+        <w:ind w:left="2880" w:hanging="360"/>
+      </w:pPr>
+      <w:rPr>
+        <w:rFonts w:ascii="Symbol" w:hAnsi="Symbol" w:hint="default"/>
+      </w:rPr>
+    </w:lvl>
+    <w:lvl w:ilvl="4" w:tplc="08090003" w:tentative="1">
+      <w:start w:val="1"/>
+      <w:numFmt w:val="bullet"/>
+      <w:lvlText w:val="o"/>
+      <w:lvlJc w:val="left"/>
+      <w:pPr>
+        <w:ind w:left="3600" w:hanging="360"/>
+      </w:pPr>
+      <w:rPr>
+        <w:rFonts w:ascii="Courier New" w:hAnsi="Courier New" w:cs="Courier New" w:hint="default"/>
+      </w:rPr>
+    </w:lvl>
+    <w:lvl w:ilvl="5" w:tplc="08090005" w:tentative="1">
+      <w:start w:val="1"/>
+      <w:numFmt w:val="bullet"/>
+      <w:lvlText w:val=""/>
+      <w:lvlJc w:val="left"/>
+      <w:pPr>
+        <w:ind w:left="4320" w:hanging="360"/>
+      </w:pPr>
+      <w:rPr>
+        <w:rFonts w:ascii="Wingdings" w:hAnsi="Wingdings" w:hint="default"/>
+      </w:rPr>
+    </w:lvl>
+    <w:lvl w:ilvl="6" w:tplc="08090001" w:tentative="1">
+      <w:start w:val="1"/>
+      <w:numFmt w:val="bullet"/>
+      <w:lvlText w:val=""/>
+      <w:lvlJc w:val="left"/>
+      <w:pPr>
+        <w:ind w:left="5040" w:hanging="360"/>
+      </w:pPr>
+      <w:rPr>
+        <w:rFonts w:ascii="Symbol" w:hAnsi="Symbol" w:hint="default"/>
+      </w:rPr>
+    </w:lvl>
+    <w:lvl w:ilvl="7" w:tplc="08090003" w:tentative="1">
+      <w:start w:val="1"/>
+      <w:numFmt w:val="bullet"/>
+      <w:lvlText w:val="o"/>
+      <w:lvlJc w:val="left"/>
+      <w:pPr>
+        <w:ind w:left="5760" w:hanging="360"/>
+      </w:pPr>
+      <w:rPr>
+        <w:rFonts w:ascii="Courier New" w:hAnsi="Courier New" w:cs="Courier New" w:hint="default"/>
+      </w:rPr>
+    </w:lvl>
+    <w:lvl w:ilvl="8" w:tplc="08090005" w:tentative="1">
+      <w:start w:val="1"/>
+      <w:numFmt w:val="bullet"/>
+      <w:lvlText w:val=""/>
+      <w:lvlJc w:val="left"/>
+      <w:pPr>
+        <w:ind w:left="6480" w:hanging="360"/>
+      </w:pPr>
+      <w:rPr>
+        <w:rFonts w:ascii="Wingdings" w:hAnsi="Wingdings" w:hint="default"/>
+      </w:rPr>
+    </w:lvl>
+  </w:abstractNum>
+  <w:abstractNum w:abstractNumId="27" w15:restartNumberingAfterBreak="0">
+    <w:nsid w:val="7D450526"/>
+    <w:multiLevelType w:val="hybridMultilevel"/>
+    <w:tmpl w:val="667C0E2E"/>
     <w:lvl w:ilvl="0" w:tplc="08090001">
       <w:start w:val="1"/>
       <w:numFmt w:val="bullet"/>
@@ -14165,6 +14744,9 @@
   </w:num>
   <w:num w:numId="27">
     <w:abstractNumId w:val="6"/>
+  </w:num>
+  <w:num w:numId="28">
+    <w:abstractNumId w:val="27"/>
   </w:num>
 </w:numbering>
 </file>
@@ -15123,7 +15705,7 @@
 </file>
 
 <file path=customXml/itemProps1.xml><?xml version="1.0" encoding="utf-8"?>
-<ds:datastoreItem xmlns:ds="http://schemas.openxmlformats.org/officeDocument/2006/customXml" ds:itemID="{57C378EC-E938-4738-BA17-A2318FDB5CBB}">
+<ds:datastoreItem xmlns:ds="http://schemas.openxmlformats.org/officeDocument/2006/customXml" ds:itemID="{38EF32E4-2A74-42F6-826C-789B607BEDC3}">
   <ds:schemaRefs>
     <ds:schemaRef ds:uri="http://schemas.openxmlformats.org/officeDocument/2006/bibliography"/>
   </ds:schemaRefs>

</xml_diff>